<commit_message>
User Story #001 done
</commit_message>
<xml_diff>
--- a/doc/Dokumentation.docx
+++ b/doc/Dokumentation.docx
@@ -1,6 +1,6 @@
 
 <file path=word/document.xml><?xml version="1.0" encoding="utf-8"?>
-<w:document xmlns:wpc="http://schemas.microsoft.com/office/word/2010/wordprocessingCanvas" xmlns:cx="http://schemas.microsoft.com/office/drawing/2014/chartex" xmlns:cx1="http://schemas.microsoft.com/office/drawing/2015/9/8/chartex" xmlns:cx2="http://schemas.microsoft.com/office/drawing/2015/10/21/chartex" xmlns:cx3="http://schemas.microsoft.com/office/drawing/2016/5/9/chartex" xmlns:cx4="http://schemas.microsoft.com/office/drawing/2016/5/10/chartex" xmlns:cx5="http://schemas.microsoft.com/office/drawing/2016/5/11/chartex" xmlns:cx6="http://schemas.microsoft.com/office/drawing/2016/5/12/chartex" xmlns:cx7="http://schemas.microsoft.com/office/drawing/2016/5/13/chartex" xmlns:cx8="http://schemas.microsoft.com/office/drawing/2016/5/14/chartex" xmlns:mc="http://schemas.openxmlformats.org/markup-compatibility/2006" xmlns:aink="http://schemas.microsoft.com/office/drawing/2016/ink" xmlns:am3d="http://schemas.microsoft.com/office/drawing/2017/model3d" xmlns:o="urn:schemas-microsoft-com:office:office" xmlns:r="http://schemas.openxmlformats.org/officeDocument/2006/relationships" xmlns:m="http://schemas.openxmlformats.org/officeDocument/2006/math" xmlns:v="urn:schemas-microsoft-com:vml" xmlns:wp14="http://schemas.microsoft.com/office/word/2010/wordprocessingDrawing" xmlns:wp="http://schemas.openxmlformats.org/drawingml/2006/wordprocessingDrawing" xmlns:w10="urn:schemas-microsoft-com:office:word" xmlns:w="http://schemas.openxmlformats.org/wordprocessingml/2006/main" xmlns:w14="http://schemas.microsoft.com/office/word/2010/wordml" xmlns:w15="http://schemas.microsoft.com/office/word/2012/wordml" xmlns:w16cex="http://schemas.microsoft.com/office/word/2018/wordml/cex" xmlns:w16cid="http://schemas.microsoft.com/office/word/2016/wordml/cid" xmlns:w16="http://schemas.microsoft.com/office/word/2018/wordml" xmlns:w16se="http://schemas.microsoft.com/office/word/2015/wordml/symex" xmlns:wpg="http://schemas.microsoft.com/office/word/2010/wordprocessingGroup" xmlns:wpi="http://schemas.microsoft.com/office/word/2010/wordprocessingInk" xmlns:wne="http://schemas.microsoft.com/office/word/2006/wordml" xmlns:wps="http://schemas.microsoft.com/office/word/2010/wordprocessingShape" mc:Ignorable="w14 w15 w16se w16cid w16 w16cex wp14">
+<w:document xmlns:wpc="http://schemas.microsoft.com/office/word/2010/wordprocessingCanvas" xmlns:cx="http://schemas.microsoft.com/office/drawing/2014/chartex" xmlns:cx1="http://schemas.microsoft.com/office/drawing/2015/9/8/chartex" xmlns:mc="http://schemas.openxmlformats.org/markup-compatibility/2006" xmlns:o="urn:schemas-microsoft-com:office:office" xmlns:r="http://schemas.openxmlformats.org/officeDocument/2006/relationships" xmlns:m="http://schemas.openxmlformats.org/officeDocument/2006/math" xmlns:v="urn:schemas-microsoft-com:vml" xmlns:wp14="http://schemas.microsoft.com/office/word/2010/wordprocessingDrawing" xmlns:wp="http://schemas.openxmlformats.org/drawingml/2006/wordprocessingDrawing" xmlns:w10="urn:schemas-microsoft-com:office:word" xmlns:w="http://schemas.openxmlformats.org/wordprocessingml/2006/main" xmlns:w14="http://schemas.microsoft.com/office/word/2010/wordml" xmlns:w15="http://schemas.microsoft.com/office/word/2012/wordml" xmlns:w16se="http://schemas.microsoft.com/office/word/2015/wordml/symex" xmlns:wpg="http://schemas.microsoft.com/office/word/2010/wordprocessingGroup" xmlns:wpi="http://schemas.microsoft.com/office/word/2010/wordprocessingInk" xmlns:wne="http://schemas.microsoft.com/office/word/2006/wordml" xmlns:wps="http://schemas.microsoft.com/office/word/2010/wordprocessingShape" mc:Ignorable="w14 w15 w16se wp14">
   <w:body>
     <w:sdt>
       <w:sdtPr>
@@ -25,7 +25,7 @@
       <w:sdtContent>
         <w:p>
           <w:pPr>
-            <w:pStyle w:val="NoSpacing"/>
+            <w:pStyle w:val="KeinLeerraum"/>
             <w:spacing w:before="1540" w:after="240"/>
             <w:jc w:val="center"/>
             <w:rPr>
@@ -36,6 +36,7 @@
             <w:rPr>
               <w:noProof/>
               <w:color w:val="5B9BD5" w:themeColor="accent1"/>
+              <w:lang w:val="de-CH" w:eastAsia="de-CH"/>
             </w:rPr>
             <w:drawing>
               <wp:inline distT="0" distB="0" distL="0" distR="0" wp14:anchorId="1EF69656" wp14:editId="74F22D4B">
@@ -119,7 +120,7 @@
           <w:sdtContent>
             <w:p>
               <w:pPr>
-                <w:pStyle w:val="NoSpacing"/>
+                <w:pStyle w:val="KeinLeerraum"/>
                 <w:pBdr>
                   <w:top w:val="single" w:sz="6" w:space="6" w:color="5B9BD5" w:themeColor="accent1"/>
                   <w:bottom w:val="single" w:sz="6" w:space="6" w:color="5B9BD5" w:themeColor="accent1"/>
@@ -166,10 +167,11 @@
             <w:dataBinding w:prefixMappings="xmlns:ns0='http://purl.org/dc/elements/1.1/' xmlns:ns1='http://schemas.openxmlformats.org/package/2006/metadata/core-properties' " w:xpath="/ns1:coreProperties[1]/ns0:subject[1]" w:storeItemID="{6C3C8BC8-F283-45AE-878A-BAB7291924A1}"/>
             <w:text/>
           </w:sdtPr>
+          <w:sdtEndPr/>
           <w:sdtContent>
             <w:p>
               <w:pPr>
-                <w:pStyle w:val="NoSpacing"/>
+                <w:pStyle w:val="KeinLeerraum"/>
                 <w:jc w:val="center"/>
                 <w:rPr>
                   <w:color w:val="5B9BD5" w:themeColor="accent1"/>
@@ -201,7 +203,7 @@
         </w:sdt>
         <w:p>
           <w:pPr>
-            <w:pStyle w:val="NoSpacing"/>
+            <w:pStyle w:val="KeinLeerraum"/>
             <w:spacing w:before="480"/>
             <w:jc w:val="center"/>
             <w:rPr>
@@ -212,6 +214,7 @@
             <w:rPr>
               <w:noProof/>
               <w:color w:val="5B9BD5" w:themeColor="accent1"/>
+              <w:lang w:val="de-CH" w:eastAsia="de-CH"/>
             </w:rPr>
             <mc:AlternateContent>
               <mc:Choice Requires="wps">
@@ -291,10 +294,11 @@
                                     <w:calendar w:val="gregorian"/>
                                   </w:date>
                                 </w:sdtPr>
+                                <w:sdtEndPr/>
                                 <w:sdtContent>
                                   <w:p>
                                     <w:pPr>
-                                      <w:pStyle w:val="NoSpacing"/>
+                                      <w:pStyle w:val="KeinLeerraum"/>
                                       <w:spacing w:after="40"/>
                                       <w:jc w:val="center"/>
                                       <w:rPr>
@@ -311,14 +315,14 @@
                                         <w:sz w:val="28"/>
                                         <w:szCs w:val="28"/>
                                       </w:rPr>
-                                      <w:t>04-12.01.2022</w:t>
+                                      <w:t>04.-12.01.2022</w:t>
                                     </w:r>
                                   </w:p>
                                 </w:sdtContent>
                               </w:sdt>
                               <w:p>
                                 <w:pPr>
-                                  <w:pStyle w:val="NoSpacing"/>
+                                  <w:pStyle w:val="KeinLeerraum"/>
                                   <w:jc w:val="center"/>
                                   <w:rPr>
                                     <w:color w:val="5B9BD5" w:themeColor="accent1"/>
@@ -336,6 +340,7 @@
                                     <w:dataBinding w:prefixMappings="xmlns:ns0='http://schemas.openxmlformats.org/officeDocument/2006/extended-properties' " w:xpath="/ns0:Properties[1]/ns0:Company[1]" w:storeItemID="{6668398D-A668-4E3E-A5EB-62B293D839F1}"/>
                                     <w:text/>
                                   </w:sdtPr>
+                                  <w:sdtEndPr/>
                                   <w:sdtContent>
                                     <w:r>
                                       <w:rPr>
@@ -349,7 +354,7 @@
                               </w:p>
                               <w:p>
                                 <w:pPr>
-                                  <w:pStyle w:val="NoSpacing"/>
+                                  <w:pStyle w:val="KeinLeerraum"/>
                                   <w:jc w:val="center"/>
                                   <w:rPr>
                                     <w:color w:val="5B9BD5" w:themeColor="accent1"/>
@@ -367,6 +372,7 @@
                                     <w:dataBinding w:prefixMappings="xmlns:ns0='http://schemas.microsoft.com/office/2006/coverPageProps' " w:xpath="/ns0:CoverPageProperties[1]/ns0:CompanyAddress[1]" w:storeItemID="{55AF091B-3C7A-41E3-B477-F2FDAA23CFDA}"/>
                                     <w:text/>
                                   </w:sdtPr>
+                                  <w:sdtEndPr/>
                                   <w:sdtContent>
                                     <w:r>
                                       <w:rPr>
@@ -425,10 +431,11 @@
                               <w:calendar w:val="gregorian"/>
                             </w:date>
                           </w:sdtPr>
+                          <w:sdtEndPr/>
                           <w:sdtContent>
                             <w:p>
                               <w:pPr>
-                                <w:pStyle w:val="NoSpacing"/>
+                                <w:pStyle w:val="KeinLeerraum"/>
                                 <w:spacing w:after="40"/>
                                 <w:jc w:val="center"/>
                                 <w:rPr>
@@ -445,14 +452,14 @@
                                   <w:sz w:val="28"/>
                                   <w:szCs w:val="28"/>
                                 </w:rPr>
-                                <w:t>04-12.01.2022</w:t>
+                                <w:t>04.-12.01.2022</w:t>
                               </w:r>
                             </w:p>
                           </w:sdtContent>
                         </w:sdt>
                         <w:p>
                           <w:pPr>
-                            <w:pStyle w:val="NoSpacing"/>
+                            <w:pStyle w:val="KeinLeerraum"/>
                             <w:jc w:val="center"/>
                             <w:rPr>
                               <w:color w:val="5B9BD5" w:themeColor="accent1"/>
@@ -470,6 +477,7 @@
                               <w:dataBinding w:prefixMappings="xmlns:ns0='http://schemas.openxmlformats.org/officeDocument/2006/extended-properties' " w:xpath="/ns0:Properties[1]/ns0:Company[1]" w:storeItemID="{6668398D-A668-4E3E-A5EB-62B293D839F1}"/>
                               <w:text/>
                             </w:sdtPr>
+                            <w:sdtEndPr/>
                             <w:sdtContent>
                               <w:r>
                                 <w:rPr>
@@ -483,7 +491,7 @@
                         </w:p>
                         <w:p>
                           <w:pPr>
-                            <w:pStyle w:val="NoSpacing"/>
+                            <w:pStyle w:val="KeinLeerraum"/>
                             <w:jc w:val="center"/>
                             <w:rPr>
                               <w:color w:val="5B9BD5" w:themeColor="accent1"/>
@@ -501,6 +509,7 @@
                               <w:dataBinding w:prefixMappings="xmlns:ns0='http://schemas.microsoft.com/office/2006/coverPageProps' " w:xpath="/ns0:CoverPageProperties[1]/ns0:CompanyAddress[1]" w:storeItemID="{55AF091B-3C7A-41E3-B477-F2FDAA23CFDA}"/>
                               <w:text/>
                             </w:sdtPr>
+                            <w:sdtEndPr/>
                             <w:sdtContent>
                               <w:r>
                                 <w:rPr>
@@ -523,6 +532,7 @@
             <w:rPr>
               <w:noProof/>
               <w:color w:val="5B9BD5" w:themeColor="accent1"/>
+              <w:lang w:val="de-CH" w:eastAsia="de-CH"/>
             </w:rPr>
             <w:drawing>
               <wp:inline distT="0" distB="0" distL="0" distR="0" wp14:anchorId="2C8BE572" wp14:editId="3D705AF7">
@@ -600,6 +610,17 @@
     </w:sdt>
     <w:sdt>
       <w:sdtPr>
+        <w:rPr>
+          <w:rFonts w:ascii="Arial" w:eastAsiaTheme="minorHAnsi" w:hAnsi="Arial" w:cstheme="minorBidi"/>
+          <w:b w:val="0"/>
+          <w:bCs w:val="0"/>
+          <w:color w:val="auto"/>
+          <w:spacing w:val="4"/>
+          <w:kern w:val="0"/>
+          <w:sz w:val="20"/>
+          <w:szCs w:val="22"/>
+          <w:lang w:val="en-US" w:eastAsia="en-US"/>
+        </w:rPr>
         <w:id w:val="413680013"/>
         <w:docPartObj>
           <w:docPartGallery w:val="Table of Contents"/>
@@ -608,28 +629,21 @@
       </w:sdtPr>
       <w:sdtEndPr>
         <w:rPr>
-          <w:rFonts w:ascii="Arial" w:eastAsiaTheme="minorHAnsi" w:hAnsi="Arial" w:cstheme="minorBidi"/>
           <w:noProof/>
-          <w:color w:val="auto"/>
-          <w:spacing w:val="4"/>
-          <w:kern w:val="0"/>
-          <w:sz w:val="20"/>
-          <w:szCs w:val="22"/>
-          <w:lang w:val="en-US" w:eastAsia="en-US"/>
         </w:rPr>
       </w:sdtEndPr>
       <w:sdtContent>
         <w:p>
           <w:pPr>
-            <w:pStyle w:val="TOCHeading"/>
+            <w:pStyle w:val="Inhaltsverzeichnisberschrift"/>
           </w:pPr>
           <w:r>
-            <w:t>Contents</w:t>
+            <w:t>Inhalt</w:t>
           </w:r>
         </w:p>
         <w:p>
           <w:pPr>
-            <w:pStyle w:val="TOC1"/>
+            <w:pStyle w:val="Verzeichnis1"/>
             <w:rPr>
               <w:rFonts w:asciiTheme="minorHAnsi" w:eastAsiaTheme="minorEastAsia" w:hAnsiTheme="minorHAnsi" w:cstheme="minorBidi"/>
               <w:b w:val="0"/>
@@ -638,7 +652,6 @@
               <w:spacing w:val="0"/>
               <w:kern w:val="0"/>
               <w:sz w:val="22"/>
-              <w:lang w:val="en-CH" w:eastAsia="en-CH"/>
             </w:rPr>
           </w:pPr>
           <w:r>
@@ -650,7 +663,7 @@
           <w:r>
             <w:fldChar w:fldCharType="separate"/>
           </w:r>
-          <w:hyperlink w:anchor="_Toc92540615" w:history="1">
+          <w:hyperlink w:anchor="_Toc92782152" w:history="1">
             <w:r>
               <w:rPr>
                 <w:rStyle w:val="Hyperlink"/>
@@ -666,7 +679,6 @@
                 <w:spacing w:val="0"/>
                 <w:kern w:val="0"/>
                 <w:sz w:val="22"/>
-                <w:lang w:val="en-CH" w:eastAsia="en-CH"/>
               </w:rPr>
               <w:tab/>
             </w:r>
@@ -692,7 +704,7 @@
               <w:rPr>
                 <w:webHidden/>
               </w:rPr>
-              <w:instrText xml:space="preserve"> PAGEREF _Toc92540615 \h </w:instrText>
+              <w:instrText xml:space="preserve"> PAGEREF _Toc92782152 \h </w:instrText>
             </w:r>
             <w:r>
               <w:rPr>
@@ -721,7 +733,7 @@
         </w:p>
         <w:p>
           <w:pPr>
-            <w:pStyle w:val="TOC2"/>
+            <w:pStyle w:val="Verzeichnis2"/>
             <w:rPr>
               <w:rFonts w:asciiTheme="minorHAnsi" w:eastAsiaTheme="minorEastAsia" w:hAnsiTheme="minorHAnsi" w:cstheme="minorBidi"/>
               <w:bCs w:val="0"/>
@@ -730,10 +742,9 @@
               <w:spacing w:val="0"/>
               <w:kern w:val="0"/>
               <w:sz w:val="22"/>
-              <w:lang w:val="en-CH" w:eastAsia="en-CH"/>
             </w:rPr>
           </w:pPr>
-          <w:hyperlink w:anchor="_Toc92540616" w:history="1">
+          <w:hyperlink w:anchor="_Toc92782153" w:history="1">
             <w:r>
               <w:rPr>
                 <w:rStyle w:val="Hyperlink"/>
@@ -750,7 +761,6 @@
                 <w:spacing w:val="0"/>
                 <w:kern w:val="0"/>
                 <w:sz w:val="22"/>
-                <w:lang w:val="en-CH" w:eastAsia="en-CH"/>
               </w:rPr>
               <w:tab/>
             </w:r>
@@ -780,7 +790,7 @@
                 <w:noProof/>
                 <w:webHidden/>
               </w:rPr>
-              <w:instrText xml:space="preserve"> PAGEREF _Toc92540616 \h </w:instrText>
+              <w:instrText xml:space="preserve"> PAGEREF _Toc92782153 \h </w:instrText>
             </w:r>
             <w:r>
               <w:rPr>
@@ -813,7 +823,7 @@
         </w:p>
         <w:p>
           <w:pPr>
-            <w:pStyle w:val="TOC1"/>
+            <w:pStyle w:val="Verzeichnis1"/>
             <w:rPr>
               <w:rFonts w:asciiTheme="minorHAnsi" w:eastAsiaTheme="minorEastAsia" w:hAnsiTheme="minorHAnsi" w:cstheme="minorBidi"/>
               <w:b w:val="0"/>
@@ -822,10 +832,9 @@
               <w:spacing w:val="0"/>
               <w:kern w:val="0"/>
               <w:sz w:val="22"/>
-              <w:lang w:val="en-CH" w:eastAsia="en-CH"/>
             </w:rPr>
           </w:pPr>
-          <w:hyperlink w:anchor="_Toc92540617" w:history="1">
+          <w:hyperlink w:anchor="_Toc92782154" w:history="1">
             <w:r>
               <w:rPr>
                 <w:rStyle w:val="Hyperlink"/>
@@ -841,7 +850,6 @@
                 <w:spacing w:val="0"/>
                 <w:kern w:val="0"/>
                 <w:sz w:val="22"/>
-                <w:lang w:val="en-CH" w:eastAsia="en-CH"/>
               </w:rPr>
               <w:tab/>
             </w:r>
@@ -867,7 +875,7 @@
               <w:rPr>
                 <w:webHidden/>
               </w:rPr>
-              <w:instrText xml:space="preserve"> PAGEREF _Toc92540617 \h </w:instrText>
+              <w:instrText xml:space="preserve"> PAGEREF _Toc92782154 \h </w:instrText>
             </w:r>
             <w:r>
               <w:rPr>
@@ -896,7 +904,7 @@
         </w:p>
         <w:p>
           <w:pPr>
-            <w:pStyle w:val="TOC2"/>
+            <w:pStyle w:val="Verzeichnis2"/>
             <w:rPr>
               <w:rFonts w:asciiTheme="minorHAnsi" w:eastAsiaTheme="minorEastAsia" w:hAnsiTheme="minorHAnsi" w:cstheme="minorBidi"/>
               <w:bCs w:val="0"/>
@@ -905,10 +913,9 @@
               <w:spacing w:val="0"/>
               <w:kern w:val="0"/>
               <w:sz w:val="22"/>
-              <w:lang w:val="en-CH" w:eastAsia="en-CH"/>
             </w:rPr>
           </w:pPr>
-          <w:hyperlink w:anchor="_Toc92540618" w:history="1">
+          <w:hyperlink w:anchor="_Toc92782155" w:history="1">
             <w:r>
               <w:rPr>
                 <w:rStyle w:val="Hyperlink"/>
@@ -926,7 +933,6 @@
                 <w:spacing w:val="0"/>
                 <w:kern w:val="0"/>
                 <w:sz w:val="22"/>
-                <w:lang w:val="en-CH" w:eastAsia="en-CH"/>
               </w:rPr>
               <w:tab/>
             </w:r>
@@ -956,7 +962,7 @@
                 <w:noProof/>
                 <w:webHidden/>
               </w:rPr>
-              <w:instrText xml:space="preserve"> PAGEREF _Toc92540618 \h </w:instrText>
+              <w:instrText xml:space="preserve"> PAGEREF _Toc92782155 \h </w:instrText>
             </w:r>
             <w:r>
               <w:rPr>
@@ -989,7 +995,7 @@
         </w:p>
         <w:p>
           <w:pPr>
-            <w:pStyle w:val="TOC3"/>
+            <w:pStyle w:val="Verzeichnis3"/>
             <w:rPr>
               <w:rFonts w:asciiTheme="minorHAnsi" w:eastAsiaTheme="minorEastAsia" w:hAnsiTheme="minorHAnsi" w:cstheme="minorBidi"/>
               <w:bCs w:val="0"/>
@@ -997,10 +1003,9 @@
               <w:noProof/>
               <w:spacing w:val="0"/>
               <w:sz w:val="22"/>
-              <w:lang w:val="en-CH" w:eastAsia="en-CH"/>
             </w:rPr>
           </w:pPr>
-          <w:hyperlink w:anchor="_Toc92540619" w:history="1">
+          <w:hyperlink w:anchor="_Toc92782156" w:history="1">
             <w:r>
               <w:rPr>
                 <w:rStyle w:val="Hyperlink"/>
@@ -1016,7 +1021,6 @@
                 <w:noProof/>
                 <w:spacing w:val="0"/>
                 <w:sz w:val="22"/>
-                <w:lang w:val="en-CH" w:eastAsia="en-CH"/>
               </w:rPr>
               <w:tab/>
             </w:r>
@@ -1046,7 +1050,7 @@
                 <w:noProof/>
                 <w:webHidden/>
               </w:rPr>
-              <w:instrText xml:space="preserve"> PAGEREF _Toc92540619 \h </w:instrText>
+              <w:instrText xml:space="preserve"> PAGEREF _Toc92782156 \h </w:instrText>
             </w:r>
             <w:r>
               <w:rPr>
@@ -1079,7 +1083,7 @@
         </w:p>
         <w:p>
           <w:pPr>
-            <w:pStyle w:val="TOC3"/>
+            <w:pStyle w:val="Verzeichnis3"/>
             <w:rPr>
               <w:rFonts w:asciiTheme="minorHAnsi" w:eastAsiaTheme="minorEastAsia" w:hAnsiTheme="minorHAnsi" w:cstheme="minorBidi"/>
               <w:bCs w:val="0"/>
@@ -1087,10 +1091,9 @@
               <w:noProof/>
               <w:spacing w:val="0"/>
               <w:sz w:val="22"/>
-              <w:lang w:val="en-CH" w:eastAsia="en-CH"/>
             </w:rPr>
           </w:pPr>
-          <w:hyperlink w:anchor="_Toc92540620" w:history="1">
+          <w:hyperlink w:anchor="_Toc92782157" w:history="1">
             <w:r>
               <w:rPr>
                 <w:rStyle w:val="Hyperlink"/>
@@ -1106,7 +1109,6 @@
                 <w:noProof/>
                 <w:spacing w:val="0"/>
                 <w:sz w:val="22"/>
-                <w:lang w:val="en-CH" w:eastAsia="en-CH"/>
               </w:rPr>
               <w:tab/>
             </w:r>
@@ -1136,7 +1138,7 @@
                 <w:noProof/>
                 <w:webHidden/>
               </w:rPr>
-              <w:instrText xml:space="preserve"> PAGEREF _Toc92540620 \h </w:instrText>
+              <w:instrText xml:space="preserve"> PAGEREF _Toc92782157 \h </w:instrText>
             </w:r>
             <w:r>
               <w:rPr>
@@ -1156,7 +1158,7 @@
                 <w:noProof/>
                 <w:webHidden/>
               </w:rPr>
-              <w:t>2</w:t>
+              <w:t>3</w:t>
             </w:r>
             <w:r>
               <w:rPr>
@@ -1169,7 +1171,7 @@
         </w:p>
         <w:p>
           <w:pPr>
-            <w:pStyle w:val="TOC2"/>
+            <w:pStyle w:val="Verzeichnis2"/>
             <w:rPr>
               <w:rFonts w:asciiTheme="minorHAnsi" w:eastAsiaTheme="minorEastAsia" w:hAnsiTheme="minorHAnsi" w:cstheme="minorBidi"/>
               <w:bCs w:val="0"/>
@@ -1178,10 +1180,9 @@
               <w:spacing w:val="0"/>
               <w:kern w:val="0"/>
               <w:sz w:val="22"/>
-              <w:lang w:val="en-CH" w:eastAsia="en-CH"/>
             </w:rPr>
           </w:pPr>
-          <w:hyperlink w:anchor="_Toc92540621" w:history="1">
+          <w:hyperlink w:anchor="_Toc92782158" w:history="1">
             <w:r>
               <w:rPr>
                 <w:rStyle w:val="Hyperlink"/>
@@ -1199,7 +1200,6 @@
                 <w:spacing w:val="0"/>
                 <w:kern w:val="0"/>
                 <w:sz w:val="22"/>
-                <w:lang w:val="en-CH" w:eastAsia="en-CH"/>
               </w:rPr>
               <w:tab/>
             </w:r>
@@ -1229,7 +1229,7 @@
                 <w:noProof/>
                 <w:webHidden/>
               </w:rPr>
-              <w:instrText xml:space="preserve"> PAGEREF _Toc92540621 \h </w:instrText>
+              <w:instrText xml:space="preserve"> PAGEREF _Toc92782158 \h </w:instrText>
             </w:r>
             <w:r>
               <w:rPr>
@@ -1249,7 +1249,7 @@
                 <w:noProof/>
                 <w:webHidden/>
               </w:rPr>
-              <w:t>2</w:t>
+              <w:t>3</w:t>
             </w:r>
             <w:r>
               <w:rPr>
@@ -1262,7 +1262,7 @@
         </w:p>
         <w:p>
           <w:pPr>
-            <w:pStyle w:val="TOC2"/>
+            <w:pStyle w:val="Verzeichnis2"/>
             <w:rPr>
               <w:rFonts w:asciiTheme="minorHAnsi" w:eastAsiaTheme="minorEastAsia" w:hAnsiTheme="minorHAnsi" w:cstheme="minorBidi"/>
               <w:bCs w:val="0"/>
@@ -1271,10 +1271,9 @@
               <w:spacing w:val="0"/>
               <w:kern w:val="0"/>
               <w:sz w:val="22"/>
-              <w:lang w:val="en-CH" w:eastAsia="en-CH"/>
             </w:rPr>
           </w:pPr>
-          <w:hyperlink w:anchor="_Toc92540622" w:history="1">
+          <w:hyperlink w:anchor="_Toc92782159" w:history="1">
             <w:r>
               <w:rPr>
                 <w:rStyle w:val="Hyperlink"/>
@@ -1292,7 +1291,6 @@
                 <w:spacing w:val="0"/>
                 <w:kern w:val="0"/>
                 <w:sz w:val="22"/>
-                <w:lang w:val="en-CH" w:eastAsia="en-CH"/>
               </w:rPr>
               <w:tab/>
             </w:r>
@@ -1322,7 +1320,7 @@
                 <w:noProof/>
                 <w:webHidden/>
               </w:rPr>
-              <w:instrText xml:space="preserve"> PAGEREF _Toc92540622 \h </w:instrText>
+              <w:instrText xml:space="preserve"> PAGEREF _Toc92782159 \h </w:instrText>
             </w:r>
             <w:r>
               <w:rPr>
@@ -1355,7 +1353,7 @@
         </w:p>
         <w:p>
           <w:pPr>
-            <w:pStyle w:val="TOC3"/>
+            <w:pStyle w:val="Verzeichnis3"/>
             <w:rPr>
               <w:rFonts w:asciiTheme="minorHAnsi" w:eastAsiaTheme="minorEastAsia" w:hAnsiTheme="minorHAnsi" w:cstheme="minorBidi"/>
               <w:bCs w:val="0"/>
@@ -1363,10 +1361,9 @@
               <w:noProof/>
               <w:spacing w:val="0"/>
               <w:sz w:val="22"/>
-              <w:lang w:val="en-CH" w:eastAsia="en-CH"/>
             </w:rPr>
           </w:pPr>
-          <w:hyperlink w:anchor="_Toc92540623" w:history="1">
+          <w:hyperlink w:anchor="_Toc92782160" w:history="1">
             <w:r>
               <w:rPr>
                 <w:rStyle w:val="Hyperlink"/>
@@ -1382,7 +1379,6 @@
                 <w:noProof/>
                 <w:spacing w:val="0"/>
                 <w:sz w:val="22"/>
-                <w:lang w:val="en-CH" w:eastAsia="en-CH"/>
               </w:rPr>
               <w:tab/>
             </w:r>
@@ -1412,7 +1408,7 @@
                 <w:noProof/>
                 <w:webHidden/>
               </w:rPr>
-              <w:instrText xml:space="preserve"> PAGEREF _Toc92540623 \h </w:instrText>
+              <w:instrText xml:space="preserve"> PAGEREF _Toc92782160 \h </w:instrText>
             </w:r>
             <w:r>
               <w:rPr>
@@ -1432,7 +1428,7 @@
                 <w:noProof/>
                 <w:webHidden/>
               </w:rPr>
-              <w:t>3</w:t>
+              <w:t>4</w:t>
             </w:r>
             <w:r>
               <w:rPr>
@@ -1445,7 +1441,7 @@
         </w:p>
         <w:p>
           <w:pPr>
-            <w:pStyle w:val="TOC2"/>
+            <w:pStyle w:val="Verzeichnis2"/>
             <w:rPr>
               <w:rFonts w:asciiTheme="minorHAnsi" w:eastAsiaTheme="minorEastAsia" w:hAnsiTheme="minorHAnsi" w:cstheme="minorBidi"/>
               <w:bCs w:val="0"/>
@@ -1454,10 +1450,9 @@
               <w:spacing w:val="0"/>
               <w:kern w:val="0"/>
               <w:sz w:val="22"/>
-              <w:lang w:val="en-CH" w:eastAsia="en-CH"/>
             </w:rPr>
           </w:pPr>
-          <w:hyperlink w:anchor="_Toc92540624" w:history="1">
+          <w:hyperlink w:anchor="_Toc92782161" w:history="1">
             <w:r>
               <w:rPr>
                 <w:rStyle w:val="Hyperlink"/>
@@ -1475,7 +1470,6 @@
                 <w:spacing w:val="0"/>
                 <w:kern w:val="0"/>
                 <w:sz w:val="22"/>
-                <w:lang w:val="en-CH" w:eastAsia="en-CH"/>
               </w:rPr>
               <w:tab/>
             </w:r>
@@ -1505,7 +1499,7 @@
                 <w:noProof/>
                 <w:webHidden/>
               </w:rPr>
-              <w:instrText xml:space="preserve"> PAGEREF _Toc92540624 \h </w:instrText>
+              <w:instrText xml:space="preserve"> PAGEREF _Toc92782161 \h </w:instrText>
             </w:r>
             <w:r>
               <w:rPr>
@@ -1525,7 +1519,7 @@
                 <w:noProof/>
                 <w:webHidden/>
               </w:rPr>
-              <w:t>3</w:t>
+              <w:t>4</w:t>
             </w:r>
             <w:r>
               <w:rPr>
@@ -1538,7 +1532,7 @@
         </w:p>
         <w:p>
           <w:pPr>
-            <w:pStyle w:val="TOC3"/>
+            <w:pStyle w:val="Verzeichnis3"/>
             <w:rPr>
               <w:rFonts w:asciiTheme="minorHAnsi" w:eastAsiaTheme="minorEastAsia" w:hAnsiTheme="minorHAnsi" w:cstheme="minorBidi"/>
               <w:bCs w:val="0"/>
@@ -1546,10 +1540,9 @@
               <w:noProof/>
               <w:spacing w:val="0"/>
               <w:sz w:val="22"/>
-              <w:lang w:val="en-CH" w:eastAsia="en-CH"/>
             </w:rPr>
           </w:pPr>
-          <w:hyperlink w:anchor="_Toc92540625" w:history="1">
+          <w:hyperlink w:anchor="_Toc92782162" w:history="1">
             <w:r>
               <w:rPr>
                 <w:rStyle w:val="Hyperlink"/>
@@ -1565,7 +1558,6 @@
                 <w:noProof/>
                 <w:spacing w:val="0"/>
                 <w:sz w:val="22"/>
-                <w:lang w:val="en-CH" w:eastAsia="en-CH"/>
               </w:rPr>
               <w:tab/>
             </w:r>
@@ -1595,7 +1587,7 @@
                 <w:noProof/>
                 <w:webHidden/>
               </w:rPr>
-              <w:instrText xml:space="preserve"> PAGEREF _Toc92540625 \h </w:instrText>
+              <w:instrText xml:space="preserve"> PAGEREF _Toc92782162 \h </w:instrText>
             </w:r>
             <w:r>
               <w:rPr>
@@ -1615,7 +1607,7 @@
                 <w:noProof/>
                 <w:webHidden/>
               </w:rPr>
-              <w:t>3</w:t>
+              <w:t>4</w:t>
             </w:r>
             <w:r>
               <w:rPr>
@@ -1628,7 +1620,7 @@
         </w:p>
         <w:p>
           <w:pPr>
-            <w:pStyle w:val="TOC2"/>
+            <w:pStyle w:val="Verzeichnis2"/>
             <w:rPr>
               <w:rFonts w:asciiTheme="minorHAnsi" w:eastAsiaTheme="minorEastAsia" w:hAnsiTheme="minorHAnsi" w:cstheme="minorBidi"/>
               <w:bCs w:val="0"/>
@@ -1637,10 +1629,9 @@
               <w:spacing w:val="0"/>
               <w:kern w:val="0"/>
               <w:sz w:val="22"/>
-              <w:lang w:val="en-CH" w:eastAsia="en-CH"/>
             </w:rPr>
           </w:pPr>
-          <w:hyperlink w:anchor="_Toc92540626" w:history="1">
+          <w:hyperlink w:anchor="_Toc92782163" w:history="1">
             <w:r>
               <w:rPr>
                 <w:rStyle w:val="Hyperlink"/>
@@ -1658,7 +1649,6 @@
                 <w:spacing w:val="0"/>
                 <w:kern w:val="0"/>
                 <w:sz w:val="22"/>
-                <w:lang w:val="en-CH" w:eastAsia="en-CH"/>
               </w:rPr>
               <w:tab/>
             </w:r>
@@ -1688,7 +1678,7 @@
                 <w:noProof/>
                 <w:webHidden/>
               </w:rPr>
-              <w:instrText xml:space="preserve"> PAGEREF _Toc92540626 \h </w:instrText>
+              <w:instrText xml:space="preserve"> PAGEREF _Toc92782163 \h </w:instrText>
             </w:r>
             <w:r>
               <w:rPr>
@@ -1708,7 +1698,7 @@
                 <w:noProof/>
                 <w:webHidden/>
               </w:rPr>
-              <w:t>3</w:t>
+              <w:t>5</w:t>
             </w:r>
             <w:r>
               <w:rPr>
@@ -1721,7 +1711,7 @@
         </w:p>
         <w:p>
           <w:pPr>
-            <w:pStyle w:val="TOC2"/>
+            <w:pStyle w:val="Verzeichnis2"/>
             <w:rPr>
               <w:rFonts w:asciiTheme="minorHAnsi" w:eastAsiaTheme="minorEastAsia" w:hAnsiTheme="minorHAnsi" w:cstheme="minorBidi"/>
               <w:bCs w:val="0"/>
@@ -1730,10 +1720,9 @@
               <w:spacing w:val="0"/>
               <w:kern w:val="0"/>
               <w:sz w:val="22"/>
-              <w:lang w:val="en-CH" w:eastAsia="en-CH"/>
             </w:rPr>
           </w:pPr>
-          <w:hyperlink w:anchor="_Toc92540627" w:history="1">
+          <w:hyperlink w:anchor="_Toc92782164" w:history="1">
             <w:r>
               <w:rPr>
                 <w:rStyle w:val="Hyperlink"/>
@@ -1751,7 +1740,6 @@
                 <w:spacing w:val="0"/>
                 <w:kern w:val="0"/>
                 <w:sz w:val="22"/>
-                <w:lang w:val="en-CH" w:eastAsia="en-CH"/>
               </w:rPr>
               <w:tab/>
             </w:r>
@@ -1781,7 +1769,7 @@
                 <w:noProof/>
                 <w:webHidden/>
               </w:rPr>
-              <w:instrText xml:space="preserve"> PAGEREF _Toc92540627 \h </w:instrText>
+              <w:instrText xml:space="preserve"> PAGEREF _Toc92782164 \h </w:instrText>
             </w:r>
             <w:r>
               <w:rPr>
@@ -1801,7 +1789,7 @@
                 <w:noProof/>
                 <w:webHidden/>
               </w:rPr>
-              <w:t>3</w:t>
+              <w:t>5</w:t>
             </w:r>
             <w:r>
               <w:rPr>
@@ -1814,7 +1802,7 @@
         </w:p>
         <w:p>
           <w:pPr>
-            <w:pStyle w:val="TOC2"/>
+            <w:pStyle w:val="Verzeichnis2"/>
             <w:rPr>
               <w:rFonts w:asciiTheme="minorHAnsi" w:eastAsiaTheme="minorEastAsia" w:hAnsiTheme="minorHAnsi" w:cstheme="minorBidi"/>
               <w:bCs w:val="0"/>
@@ -1823,10 +1811,9 @@
               <w:spacing w:val="0"/>
               <w:kern w:val="0"/>
               <w:sz w:val="22"/>
-              <w:lang w:val="en-CH" w:eastAsia="en-CH"/>
             </w:rPr>
           </w:pPr>
-          <w:hyperlink w:anchor="_Toc92540628" w:history="1">
+          <w:hyperlink w:anchor="_Toc92782165" w:history="1">
             <w:r>
               <w:rPr>
                 <w:rStyle w:val="Hyperlink"/>
@@ -1844,7 +1831,6 @@
                 <w:spacing w:val="0"/>
                 <w:kern w:val="0"/>
                 <w:sz w:val="22"/>
-                <w:lang w:val="en-CH" w:eastAsia="en-CH"/>
               </w:rPr>
               <w:tab/>
             </w:r>
@@ -1874,7 +1860,7 @@
                 <w:noProof/>
                 <w:webHidden/>
               </w:rPr>
-              <w:instrText xml:space="preserve"> PAGEREF _Toc92540628 \h </w:instrText>
+              <w:instrText xml:space="preserve"> PAGEREF _Toc92782165 \h </w:instrText>
             </w:r>
             <w:r>
               <w:rPr>
@@ -1894,7 +1880,7 @@
                 <w:noProof/>
                 <w:webHidden/>
               </w:rPr>
-              <w:t>4</w:t>
+              <w:t>6</w:t>
             </w:r>
             <w:r>
               <w:rPr>
@@ -1907,7 +1893,7 @@
         </w:p>
         <w:p>
           <w:pPr>
-            <w:pStyle w:val="TOC2"/>
+            <w:pStyle w:val="Verzeichnis2"/>
             <w:rPr>
               <w:rFonts w:asciiTheme="minorHAnsi" w:eastAsiaTheme="minorEastAsia" w:hAnsiTheme="minorHAnsi" w:cstheme="minorBidi"/>
               <w:bCs w:val="0"/>
@@ -1916,10 +1902,9 @@
               <w:spacing w:val="0"/>
               <w:kern w:val="0"/>
               <w:sz w:val="22"/>
-              <w:lang w:val="en-CH" w:eastAsia="en-CH"/>
             </w:rPr>
           </w:pPr>
-          <w:hyperlink w:anchor="_Toc92540629" w:history="1">
+          <w:hyperlink w:anchor="_Toc92782166" w:history="1">
             <w:r>
               <w:rPr>
                 <w:rStyle w:val="Hyperlink"/>
@@ -1937,7 +1922,6 @@
                 <w:spacing w:val="0"/>
                 <w:kern w:val="0"/>
                 <w:sz w:val="22"/>
-                <w:lang w:val="en-CH" w:eastAsia="en-CH"/>
               </w:rPr>
               <w:tab/>
             </w:r>
@@ -1967,7 +1951,7 @@
                 <w:noProof/>
                 <w:webHidden/>
               </w:rPr>
-              <w:instrText xml:space="preserve"> PAGEREF _Toc92540629 \h </w:instrText>
+              <w:instrText xml:space="preserve"> PAGEREF _Toc92782166 \h </w:instrText>
             </w:r>
             <w:r>
               <w:rPr>
@@ -1987,7 +1971,7 @@
                 <w:noProof/>
                 <w:webHidden/>
               </w:rPr>
-              <w:t>4</w:t>
+              <w:t>6</w:t>
             </w:r>
             <w:r>
               <w:rPr>
@@ -2000,7 +1984,7 @@
         </w:p>
         <w:p>
           <w:pPr>
-            <w:pStyle w:val="TOC2"/>
+            <w:pStyle w:val="Verzeichnis2"/>
             <w:rPr>
               <w:rFonts w:asciiTheme="minorHAnsi" w:eastAsiaTheme="minorEastAsia" w:hAnsiTheme="minorHAnsi" w:cstheme="minorBidi"/>
               <w:bCs w:val="0"/>
@@ -2009,10 +1993,9 @@
               <w:spacing w:val="0"/>
               <w:kern w:val="0"/>
               <w:sz w:val="22"/>
-              <w:lang w:val="en-CH" w:eastAsia="en-CH"/>
             </w:rPr>
           </w:pPr>
-          <w:hyperlink w:anchor="_Toc92540630" w:history="1">
+          <w:hyperlink w:anchor="_Toc92782167" w:history="1">
             <w:r>
               <w:rPr>
                 <w:rStyle w:val="Hyperlink"/>
@@ -2029,7 +2012,6 @@
                 <w:spacing w:val="0"/>
                 <w:kern w:val="0"/>
                 <w:sz w:val="22"/>
-                <w:lang w:val="en-CH" w:eastAsia="en-CH"/>
               </w:rPr>
               <w:tab/>
             </w:r>
@@ -2059,7 +2041,7 @@
                 <w:noProof/>
                 <w:webHidden/>
               </w:rPr>
-              <w:instrText xml:space="preserve"> PAGEREF _Toc92540630 \h </w:instrText>
+              <w:instrText xml:space="preserve"> PAGEREF _Toc92782167 \h </w:instrText>
             </w:r>
             <w:r>
               <w:rPr>
@@ -2079,7 +2061,7 @@
                 <w:noProof/>
                 <w:webHidden/>
               </w:rPr>
-              <w:t>4</w:t>
+              <w:t>6</w:t>
             </w:r>
             <w:r>
               <w:rPr>
@@ -2092,7 +2074,7 @@
         </w:p>
         <w:p>
           <w:pPr>
-            <w:pStyle w:val="TOC1"/>
+            <w:pStyle w:val="Verzeichnis1"/>
             <w:rPr>
               <w:rFonts w:asciiTheme="minorHAnsi" w:eastAsiaTheme="minorEastAsia" w:hAnsiTheme="minorHAnsi" w:cstheme="minorBidi"/>
               <w:b w:val="0"/>
@@ -2101,10 +2083,9 @@
               <w:spacing w:val="0"/>
               <w:kern w:val="0"/>
               <w:sz w:val="22"/>
-              <w:lang w:val="en-CH" w:eastAsia="en-CH"/>
             </w:rPr>
           </w:pPr>
-          <w:hyperlink w:anchor="_Toc92540631" w:history="1">
+          <w:hyperlink w:anchor="_Toc92782168" w:history="1">
             <w:r>
               <w:rPr>
                 <w:rStyle w:val="Hyperlink"/>
@@ -2120,7 +2101,6 @@
                 <w:spacing w:val="0"/>
                 <w:kern w:val="0"/>
                 <w:sz w:val="22"/>
-                <w:lang w:val="en-CH" w:eastAsia="en-CH"/>
               </w:rPr>
               <w:tab/>
             </w:r>
@@ -2146,7 +2126,7 @@
               <w:rPr>
                 <w:webHidden/>
               </w:rPr>
-              <w:instrText xml:space="preserve"> PAGEREF _Toc92540631 \h </w:instrText>
+              <w:instrText xml:space="preserve"> PAGEREF _Toc92782168 \h </w:instrText>
             </w:r>
             <w:r>
               <w:rPr>
@@ -2163,7 +2143,7 @@
               <w:rPr>
                 <w:webHidden/>
               </w:rPr>
-              <w:t>5</w:t>
+              <w:t>7</w:t>
             </w:r>
             <w:r>
               <w:rPr>
@@ -2175,7 +2155,7 @@
         </w:p>
         <w:p>
           <w:pPr>
-            <w:pStyle w:val="TOC1"/>
+            <w:pStyle w:val="Verzeichnis1"/>
             <w:rPr>
               <w:rFonts w:asciiTheme="minorHAnsi" w:eastAsiaTheme="minorEastAsia" w:hAnsiTheme="minorHAnsi" w:cstheme="minorBidi"/>
               <w:b w:val="0"/>
@@ -2184,10 +2164,9 @@
               <w:spacing w:val="0"/>
               <w:kern w:val="0"/>
               <w:sz w:val="22"/>
-              <w:lang w:val="en-CH" w:eastAsia="en-CH"/>
             </w:rPr>
           </w:pPr>
-          <w:hyperlink w:anchor="_Toc92540632" w:history="1">
+          <w:hyperlink w:anchor="_Toc92782169" w:history="1">
             <w:r>
               <w:rPr>
                 <w:rStyle w:val="Hyperlink"/>
@@ -2203,7 +2182,6 @@
                 <w:spacing w:val="0"/>
                 <w:kern w:val="0"/>
                 <w:sz w:val="22"/>
-                <w:lang w:val="en-CH" w:eastAsia="en-CH"/>
               </w:rPr>
               <w:tab/>
             </w:r>
@@ -2229,7 +2207,7 @@
               <w:rPr>
                 <w:webHidden/>
               </w:rPr>
-              <w:instrText xml:space="preserve"> PAGEREF _Toc92540632 \h </w:instrText>
+              <w:instrText xml:space="preserve"> PAGEREF _Toc92782169 \h </w:instrText>
             </w:r>
             <w:r>
               <w:rPr>
@@ -2246,7 +2224,7 @@
               <w:rPr>
                 <w:webHidden/>
               </w:rPr>
-              <w:t>5</w:t>
+              <w:t>7</w:t>
             </w:r>
             <w:r>
               <w:rPr>
@@ -2258,7 +2236,7 @@
         </w:p>
         <w:p>
           <w:pPr>
-            <w:pStyle w:val="TOC2"/>
+            <w:pStyle w:val="Verzeichnis2"/>
             <w:rPr>
               <w:rFonts w:asciiTheme="minorHAnsi" w:eastAsiaTheme="minorEastAsia" w:hAnsiTheme="minorHAnsi" w:cstheme="minorBidi"/>
               <w:bCs w:val="0"/>
@@ -2267,10 +2245,9 @@
               <w:spacing w:val="0"/>
               <w:kern w:val="0"/>
               <w:sz w:val="22"/>
-              <w:lang w:val="en-CH" w:eastAsia="en-CH"/>
             </w:rPr>
           </w:pPr>
-          <w:hyperlink w:anchor="_Toc92540633" w:history="1">
+          <w:hyperlink w:anchor="_Toc92782170" w:history="1">
             <w:r>
               <w:rPr>
                 <w:rStyle w:val="Hyperlink"/>
@@ -2287,7 +2264,6 @@
                 <w:spacing w:val="0"/>
                 <w:kern w:val="0"/>
                 <w:sz w:val="22"/>
-                <w:lang w:val="en-CH" w:eastAsia="en-CH"/>
               </w:rPr>
               <w:tab/>
             </w:r>
@@ -2317,7 +2293,7 @@
                 <w:noProof/>
                 <w:webHidden/>
               </w:rPr>
-              <w:instrText xml:space="preserve"> PAGEREF _Toc92540633 \h </w:instrText>
+              <w:instrText xml:space="preserve"> PAGEREF _Toc92782170 \h </w:instrText>
             </w:r>
             <w:r>
               <w:rPr>
@@ -2337,7 +2313,7 @@
                 <w:noProof/>
                 <w:webHidden/>
               </w:rPr>
-              <w:t>5</w:t>
+              <w:t>7</w:t>
             </w:r>
             <w:r>
               <w:rPr>
@@ -2350,7 +2326,7 @@
         </w:p>
         <w:p>
           <w:pPr>
-            <w:pStyle w:val="TOC2"/>
+            <w:pStyle w:val="Verzeichnis2"/>
             <w:rPr>
               <w:rFonts w:asciiTheme="minorHAnsi" w:eastAsiaTheme="minorEastAsia" w:hAnsiTheme="minorHAnsi" w:cstheme="minorBidi"/>
               <w:bCs w:val="0"/>
@@ -2359,10 +2335,9 @@
               <w:spacing w:val="0"/>
               <w:kern w:val="0"/>
               <w:sz w:val="22"/>
-              <w:lang w:val="en-CH" w:eastAsia="en-CH"/>
             </w:rPr>
           </w:pPr>
-          <w:hyperlink w:anchor="_Toc92540634" w:history="1">
+          <w:hyperlink w:anchor="_Toc92782171" w:history="1">
             <w:r>
               <w:rPr>
                 <w:rStyle w:val="Hyperlink"/>
@@ -2379,7 +2354,6 @@
                 <w:spacing w:val="0"/>
                 <w:kern w:val="0"/>
                 <w:sz w:val="22"/>
-                <w:lang w:val="en-CH" w:eastAsia="en-CH"/>
               </w:rPr>
               <w:tab/>
             </w:r>
@@ -2409,7 +2383,7 @@
                 <w:noProof/>
                 <w:webHidden/>
               </w:rPr>
-              <w:instrText xml:space="preserve"> PAGEREF _Toc92540634 \h </w:instrText>
+              <w:instrText xml:space="preserve"> PAGEREF _Toc92782171 \h </w:instrText>
             </w:r>
             <w:r>
               <w:rPr>
@@ -2429,7 +2403,7 @@
                 <w:noProof/>
                 <w:webHidden/>
               </w:rPr>
-              <w:t>5</w:t>
+              <w:t>7</w:t>
             </w:r>
             <w:r>
               <w:rPr>
@@ -2442,7 +2416,7 @@
         </w:p>
         <w:p>
           <w:pPr>
-            <w:pStyle w:val="TOC1"/>
+            <w:pStyle w:val="Verzeichnis1"/>
             <w:rPr>
               <w:rFonts w:asciiTheme="minorHAnsi" w:eastAsiaTheme="minorEastAsia" w:hAnsiTheme="minorHAnsi" w:cstheme="minorBidi"/>
               <w:b w:val="0"/>
@@ -2451,10 +2425,9 @@
               <w:spacing w:val="0"/>
               <w:kern w:val="0"/>
               <w:sz w:val="22"/>
-              <w:lang w:val="en-CH" w:eastAsia="en-CH"/>
             </w:rPr>
           </w:pPr>
-          <w:hyperlink w:anchor="_Toc92540635" w:history="1">
+          <w:hyperlink w:anchor="_Toc92782172" w:history="1">
             <w:r>
               <w:rPr>
                 <w:rStyle w:val="Hyperlink"/>
@@ -2470,7 +2443,6 @@
                 <w:spacing w:val="0"/>
                 <w:kern w:val="0"/>
                 <w:sz w:val="22"/>
-                <w:lang w:val="en-CH" w:eastAsia="en-CH"/>
               </w:rPr>
               <w:tab/>
             </w:r>
@@ -2496,7 +2468,7 @@
               <w:rPr>
                 <w:webHidden/>
               </w:rPr>
-              <w:instrText xml:space="preserve"> PAGEREF _Toc92540635 \h </w:instrText>
+              <w:instrText xml:space="preserve"> PAGEREF _Toc92782172 \h </w:instrText>
             </w:r>
             <w:r>
               <w:rPr>
@@ -2513,7 +2485,7 @@
               <w:rPr>
                 <w:webHidden/>
               </w:rPr>
-              <w:t>5</w:t>
+              <w:t>7</w:t>
             </w:r>
             <w:r>
               <w:rPr>
@@ -2559,9 +2531,9 @@
     </w:p>
     <w:p>
       <w:pPr>
-        <w:pStyle w:val="Heading1"/>
-      </w:pPr>
-      <w:bookmarkStart w:id="0" w:name="_Toc92540615"/>
+        <w:pStyle w:val="berschrift1"/>
+      </w:pPr>
+      <w:bookmarkStart w:id="0" w:name="_Toc92782152"/>
       <w:r>
         <w:lastRenderedPageBreak/>
         <w:t>Einleitung</w:t>
@@ -2604,7 +2576,31 @@
         <w:rPr>
           <w:lang w:val="de-CH" w:eastAsia="de-CH"/>
         </w:rPr>
-        <w:t xml:space="preserve">eine Desktop-App wünscht welche innen die möglichen ÖV-verbindungen anzeigt. Den wegen vorgefallener Industriespionage dürfen die besagten Aussendienstmitarbeiter weder mit dem Auto zum Kunden noch dürfen sie ein Smartphone dabeihaben. Das </w:t>
+        <w:t>eine Desktop-App wünscht</w:t>
+      </w:r>
+      <w:r>
+        <w:rPr>
+          <w:lang w:val="de-CH" w:eastAsia="de-CH"/>
+        </w:rPr>
+        <w:t xml:space="preserve"> welche ih</w:t>
+      </w:r>
+      <w:r>
+        <w:rPr>
+          <w:lang w:val="de-CH" w:eastAsia="de-CH"/>
+        </w:rPr>
+        <w:t>nen die möglichen ÖV-V</w:t>
+      </w:r>
+      <w:r>
+        <w:rPr>
+          <w:lang w:val="de-CH" w:eastAsia="de-CH"/>
+        </w:rPr>
+        <w:t>erbindungen und andere Infos zur Navigation anzeigt, damit die Aussendienstmitarbeiter ihren Weg gut finden können.</w:t>
+      </w:r>
+      <w:r>
+        <w:rPr>
+          <w:lang w:val="de-CH" w:eastAsia="de-CH"/>
+        </w:rPr>
+        <w:t xml:space="preserve"> Den wegen vorgefallener Industriespionage dürfen die besagten Aussendienstmitarbeiter weder mit dem Auto zum Kunden noch dürfen sie ein Smartphone dabeihaben. Das </w:t>
       </w:r>
       <w:r>
         <w:rPr>
@@ -2643,16 +2639,18 @@
         </w:rPr>
         <w:t xml:space="preserve"> welches kein Internetbrowser installiert hat. </w:t>
       </w:r>
-    </w:p>
-    <w:p>
-      <w:pPr>
-        <w:pStyle w:val="Heading2"/>
-      </w:pPr>
-      <w:bookmarkStart w:id="1" w:name="_Toc92540616"/>
+      <w:bookmarkStart w:id="1" w:name="_GoBack"/>
+      <w:bookmarkEnd w:id="1"/>
+    </w:p>
+    <w:p>
+      <w:pPr>
+        <w:pStyle w:val="berschrift2"/>
+      </w:pPr>
+      <w:bookmarkStart w:id="2" w:name="_Toc92782153"/>
       <w:r>
         <w:t>Zweck des Dokuments</w:t>
       </w:r>
-      <w:bookmarkEnd w:id="1"/>
+      <w:bookmarkEnd w:id="2"/>
     </w:p>
     <w:p>
       <w:pPr>
@@ -2718,47 +2716,45 @@
         <w:rPr>
           <w:lang w:val="de-CH" w:eastAsia="de-CH"/>
         </w:rPr>
-        <w:t xml:space="preserve">diesem </w:t>
-      </w:r>
-      <w:proofErr w:type="spellStart"/>
-      <w:r>
-        <w:rPr>
-          <w:lang w:val="de-CH" w:eastAsia="de-CH"/>
-        </w:rPr>
-        <w:t>Projket</w:t>
-      </w:r>
-      <w:proofErr w:type="spellEnd"/>
-      <w:r>
-        <w:rPr>
-          <w:lang w:val="de-CH" w:eastAsia="de-CH"/>
-        </w:rPr>
-        <w:t xml:space="preserve"> gemacht habe.</w:t>
-      </w:r>
-    </w:p>
-    <w:p>
-      <w:pPr>
-        <w:pStyle w:val="Heading1"/>
-      </w:pPr>
-      <w:bookmarkStart w:id="2" w:name="_Toc92540617"/>
+        <w:t>diesem Proj</w:t>
+      </w:r>
+      <w:r>
+        <w:rPr>
+          <w:lang w:val="de-CH" w:eastAsia="de-CH"/>
+        </w:rPr>
+        <w:t>e</w:t>
+      </w:r>
+      <w:r>
+        <w:rPr>
+          <w:lang w:val="de-CH" w:eastAsia="de-CH"/>
+        </w:rPr>
+        <w:t>kt gemacht habe.</w:t>
+      </w:r>
+    </w:p>
+    <w:p>
+      <w:pPr>
+        <w:pStyle w:val="berschrift1"/>
+      </w:pPr>
+      <w:bookmarkStart w:id="3" w:name="_Toc92782154"/>
       <w:r>
         <w:t>User Stories</w:t>
       </w:r>
-      <w:bookmarkEnd w:id="2"/>
-    </w:p>
-    <w:p>
-      <w:pPr>
-        <w:pStyle w:val="Heading2"/>
+      <w:bookmarkEnd w:id="3"/>
+    </w:p>
+    <w:p>
+      <w:pPr>
+        <w:pStyle w:val="berschrift2"/>
         <w:rPr>
           <w:rFonts w:ascii="Times New Roman" w:hAnsi="Times New Roman" w:cs="Times New Roman"/>
           <w:sz w:val="24"/>
           <w:szCs w:val="24"/>
         </w:rPr>
       </w:pPr>
-      <w:bookmarkStart w:id="3" w:name="_Toc92540618"/>
+      <w:bookmarkStart w:id="4" w:name="_Toc92782155"/>
       <w:r>
         <w:t>#001 Stationen eingeben</w:t>
       </w:r>
-      <w:bookmarkEnd w:id="3"/>
+      <w:bookmarkEnd w:id="4"/>
     </w:p>
     <w:p>
       <w:pPr>
@@ -2948,13 +2944,13 @@
     </w:p>
     <w:p>
       <w:pPr>
-        <w:pStyle w:val="Heading3"/>
-      </w:pPr>
-      <w:bookmarkStart w:id="4" w:name="_Toc92540619"/>
+        <w:pStyle w:val="berschrift3"/>
+      </w:pPr>
+      <w:bookmarkStart w:id="5" w:name="_Toc92782156"/>
       <w:r>
         <w:t>Mockup</w:t>
       </w:r>
-      <w:bookmarkEnd w:id="4"/>
+      <w:bookmarkEnd w:id="5"/>
     </w:p>
     <w:p>
       <w:pPr>
@@ -2991,7 +2987,7 @@
             <wp:docPr id="1" name="Picture 1" descr="&#10;">
               <a:extLst xmlns:a="http://schemas.openxmlformats.org/drawingml/2006/main">
                 <a:ext uri="{C183D7F6-B498-43B3-948B-1728B52AA6E4}">
-                  <adec:decorative xmlns:adec="http://schemas.microsoft.com/office/drawing/2017/decorative" val="0"/>
+                  <adec:decorative xmlns:adec="http://schemas.microsoft.com/office/drawing/2017/decorative" xmlns:w16="http://schemas.microsoft.com/office/word/2018/wordml" xmlns:w16cid="http://schemas.microsoft.com/office/word/2016/wordml/cid" xmlns:w16cex="http://schemas.microsoft.com/office/word/2018/wordml/cex" xmlns:w="http://schemas.openxmlformats.org/wordprocessingml/2006/main" xmlns:w10="urn:schemas-microsoft-com:office:word" xmlns:v="urn:schemas-microsoft-com:vml" xmlns:o="urn:schemas-microsoft-com:office:office" xmlns:am3d="http://schemas.microsoft.com/office/drawing/2017/model3d" xmlns:aink="http://schemas.microsoft.com/office/drawing/2016/ink" xmlns:cx8="http://schemas.microsoft.com/office/drawing/2016/5/14/chartex" xmlns:cx7="http://schemas.microsoft.com/office/drawing/2016/5/13/chartex" xmlns:cx6="http://schemas.microsoft.com/office/drawing/2016/5/12/chartex" xmlns:cx5="http://schemas.microsoft.com/office/drawing/2016/5/11/chartex" xmlns:cx4="http://schemas.microsoft.com/office/drawing/2016/5/10/chartex" xmlns:cx3="http://schemas.microsoft.com/office/drawing/2016/5/9/chartex" xmlns:cx2="http://schemas.microsoft.com/office/drawing/2015/10/21/chartex" xmlns="" val="0"/>
                 </a:ext>
               </a:extLst>
             </wp:docPr>
@@ -3005,7 +3001,7 @@
                     <pic:cNvPr id="1" name="Picture 1" descr="&#10;">
                       <a:extLst>
                         <a:ext uri="{C183D7F6-B498-43B3-948B-1728B52AA6E4}">
-                          <adec:decorative xmlns:adec="http://schemas.microsoft.com/office/drawing/2017/decorative" val="0"/>
+                          <adec:decorative xmlns:adec="http://schemas.microsoft.com/office/drawing/2017/decorative" xmlns:w16="http://schemas.microsoft.com/office/word/2018/wordml" xmlns:w16cid="http://schemas.microsoft.com/office/word/2016/wordml/cid" xmlns:w16cex="http://schemas.microsoft.com/office/word/2018/wordml/cex" xmlns:w="http://schemas.openxmlformats.org/wordprocessingml/2006/main" xmlns:w10="urn:schemas-microsoft-com:office:word" xmlns:v="urn:schemas-microsoft-com:vml" xmlns:o="urn:schemas-microsoft-com:office:office" xmlns:am3d="http://schemas.microsoft.com/office/drawing/2017/model3d" xmlns:aink="http://schemas.microsoft.com/office/drawing/2016/ink" xmlns:cx8="http://schemas.microsoft.com/office/drawing/2016/5/14/chartex" xmlns:cx7="http://schemas.microsoft.com/office/drawing/2016/5/13/chartex" xmlns:cx6="http://schemas.microsoft.com/office/drawing/2016/5/12/chartex" xmlns:cx5="http://schemas.microsoft.com/office/drawing/2016/5/11/chartex" xmlns:cx4="http://schemas.microsoft.com/office/drawing/2016/5/10/chartex" xmlns:cx3="http://schemas.microsoft.com/office/drawing/2016/5/9/chartex" xmlns:cx2="http://schemas.microsoft.com/office/drawing/2015/10/21/chartex" xmlns="" val="0"/>
                         </a:ext>
                       </a:extLst>
                     </pic:cNvPr>
@@ -3213,13 +3209,13 @@
     </w:p>
     <w:p>
       <w:pPr>
-        <w:pStyle w:val="Heading3"/>
-      </w:pPr>
-      <w:bookmarkStart w:id="5" w:name="_Toc92540620"/>
+        <w:pStyle w:val="berschrift3"/>
+      </w:pPr>
+      <w:bookmarkStart w:id="6" w:name="_Toc92782157"/>
       <w:r>
         <w:t>Aktivitätendiagramm</w:t>
       </w:r>
-      <w:bookmarkEnd w:id="5"/>
+      <w:bookmarkEnd w:id="6"/>
     </w:p>
     <w:p>
       <w:pPr>
@@ -3290,18 +3286,18 @@
     </w:p>
     <w:p>
       <w:pPr>
-        <w:pStyle w:val="Heading2"/>
+        <w:pStyle w:val="berschrift2"/>
         <w:rPr>
           <w:rFonts w:ascii="Times New Roman" w:hAnsi="Times New Roman" w:cs="Times New Roman"/>
           <w:sz w:val="24"/>
           <w:szCs w:val="24"/>
         </w:rPr>
       </w:pPr>
-      <w:bookmarkStart w:id="6" w:name="_Toc92540621"/>
+      <w:bookmarkStart w:id="7" w:name="_Toc92782158"/>
       <w:r>
         <w:t>#002 Vorschlagsdropdown</w:t>
       </w:r>
-      <w:bookmarkEnd w:id="6"/>
+      <w:bookmarkEnd w:id="7"/>
     </w:p>
     <w:p>
       <w:pPr>
@@ -3510,14 +3506,14 @@
     </w:p>
     <w:p>
       <w:pPr>
-        <w:pStyle w:val="Heading2"/>
+        <w:pStyle w:val="berschrift2"/>
         <w:rPr>
           <w:rFonts w:ascii="Times New Roman" w:hAnsi="Times New Roman" w:cs="Times New Roman"/>
           <w:sz w:val="24"/>
           <w:szCs w:val="24"/>
         </w:rPr>
       </w:pPr>
-      <w:bookmarkStart w:id="7" w:name="_Toc92540622"/>
+      <w:bookmarkStart w:id="8" w:name="_Toc92782159"/>
       <w:r>
         <w:t xml:space="preserve">#003 </w:t>
       </w:r>
@@ -3525,7 +3521,7 @@
       <w:r>
         <w:t>Autocomplete</w:t>
       </w:r>
-      <w:bookmarkEnd w:id="7"/>
+      <w:bookmarkEnd w:id="8"/>
       <w:proofErr w:type="spellEnd"/>
     </w:p>
     <w:p>
@@ -3699,13 +3695,13 @@
     </w:p>
     <w:p>
       <w:pPr>
-        <w:pStyle w:val="Heading3"/>
-      </w:pPr>
-      <w:bookmarkStart w:id="8" w:name="_Toc92540623"/>
+        <w:pStyle w:val="berschrift3"/>
+      </w:pPr>
+      <w:bookmarkStart w:id="9" w:name="_Toc92782160"/>
       <w:r>
         <w:t>Mockup</w:t>
       </w:r>
-      <w:bookmarkEnd w:id="8"/>
+      <w:bookmarkEnd w:id="9"/>
     </w:p>
     <w:p>
       <w:pPr>
@@ -3741,7 +3737,7 @@
             <wp:docPr id="3" name="Picture 3" descr="&#10;">
               <a:extLst xmlns:a="http://schemas.openxmlformats.org/drawingml/2006/main">
                 <a:ext uri="{C183D7F6-B498-43B3-948B-1728B52AA6E4}">
-                  <adec:decorative xmlns:adec="http://schemas.microsoft.com/office/drawing/2017/decorative" val="0"/>
+                  <adec:decorative xmlns:adec="http://schemas.microsoft.com/office/drawing/2017/decorative" xmlns:w16="http://schemas.microsoft.com/office/word/2018/wordml" xmlns:w16cid="http://schemas.microsoft.com/office/word/2016/wordml/cid" xmlns:w16cex="http://schemas.microsoft.com/office/word/2018/wordml/cex" xmlns:w="http://schemas.openxmlformats.org/wordprocessingml/2006/main" xmlns:w10="urn:schemas-microsoft-com:office:word" xmlns:v="urn:schemas-microsoft-com:vml" xmlns:o="urn:schemas-microsoft-com:office:office" xmlns:am3d="http://schemas.microsoft.com/office/drawing/2017/model3d" xmlns:aink="http://schemas.microsoft.com/office/drawing/2016/ink" xmlns:cx8="http://schemas.microsoft.com/office/drawing/2016/5/14/chartex" xmlns:cx7="http://schemas.microsoft.com/office/drawing/2016/5/13/chartex" xmlns:cx6="http://schemas.microsoft.com/office/drawing/2016/5/12/chartex" xmlns:cx5="http://schemas.microsoft.com/office/drawing/2016/5/11/chartex" xmlns:cx4="http://schemas.microsoft.com/office/drawing/2016/5/10/chartex" xmlns:cx3="http://schemas.microsoft.com/office/drawing/2016/5/9/chartex" xmlns:cx2="http://schemas.microsoft.com/office/drawing/2015/10/21/chartex" xmlns="" val="0"/>
                 </a:ext>
               </a:extLst>
             </wp:docPr>
@@ -3755,7 +3751,7 @@
                     <pic:cNvPr id="1" name="Picture 1" descr="&#10;">
                       <a:extLst>
                         <a:ext uri="{C183D7F6-B498-43B3-948B-1728B52AA6E4}">
-                          <adec:decorative xmlns:adec="http://schemas.microsoft.com/office/drawing/2017/decorative" val="0"/>
+                          <adec:decorative xmlns:adec="http://schemas.microsoft.com/office/drawing/2017/decorative" xmlns:w16="http://schemas.microsoft.com/office/word/2018/wordml" xmlns:w16cid="http://schemas.microsoft.com/office/word/2016/wordml/cid" xmlns:w16cex="http://schemas.microsoft.com/office/word/2018/wordml/cex" xmlns:w="http://schemas.openxmlformats.org/wordprocessingml/2006/main" xmlns:w10="urn:schemas-microsoft-com:office:word" xmlns:v="urn:schemas-microsoft-com:vml" xmlns:o="urn:schemas-microsoft-com:office:office" xmlns:am3d="http://schemas.microsoft.com/office/drawing/2017/model3d" xmlns:aink="http://schemas.microsoft.com/office/drawing/2016/ink" xmlns:cx8="http://schemas.microsoft.com/office/drawing/2016/5/14/chartex" xmlns:cx7="http://schemas.microsoft.com/office/drawing/2016/5/13/chartex" xmlns:cx6="http://schemas.microsoft.com/office/drawing/2016/5/12/chartex" xmlns:cx5="http://schemas.microsoft.com/office/drawing/2016/5/11/chartex" xmlns:cx4="http://schemas.microsoft.com/office/drawing/2016/5/10/chartex" xmlns:cx3="http://schemas.microsoft.com/office/drawing/2016/5/9/chartex" xmlns:cx2="http://schemas.microsoft.com/office/drawing/2015/10/21/chartex" xmlns="" val="0"/>
                         </a:ext>
                       </a:extLst>
                     </pic:cNvPr>
@@ -3873,14 +3869,14 @@
     </w:p>
     <w:p>
       <w:pPr>
-        <w:pStyle w:val="Heading2"/>
+        <w:pStyle w:val="berschrift2"/>
         <w:rPr>
           <w:rFonts w:ascii="Times New Roman" w:hAnsi="Times New Roman" w:cs="Times New Roman"/>
           <w:sz w:val="24"/>
           <w:szCs w:val="24"/>
         </w:rPr>
       </w:pPr>
-      <w:bookmarkStart w:id="9" w:name="_Toc92540624"/>
+      <w:bookmarkStart w:id="10" w:name="_Toc92782161"/>
       <w:r>
         <w:t xml:space="preserve">#004 </w:t>
       </w:r>
@@ -3888,7 +3884,7 @@
       <w:r>
         <w:t>Abfartstafel</w:t>
       </w:r>
-      <w:bookmarkEnd w:id="9"/>
+      <w:bookmarkEnd w:id="10"/>
       <w:proofErr w:type="spellEnd"/>
     </w:p>
     <w:p>
@@ -4175,13 +4171,13 @@
     </w:p>
     <w:p>
       <w:pPr>
-        <w:pStyle w:val="Heading3"/>
-      </w:pPr>
-      <w:bookmarkStart w:id="10" w:name="_Toc92540625"/>
+        <w:pStyle w:val="berschrift3"/>
+      </w:pPr>
+      <w:bookmarkStart w:id="11" w:name="_Toc92782162"/>
       <w:r>
         <w:t>Mockup</w:t>
       </w:r>
-      <w:bookmarkEnd w:id="10"/>
+      <w:bookmarkEnd w:id="11"/>
     </w:p>
     <w:p>
       <w:pPr>
@@ -4274,18 +4270,18 @@
     </w:p>
     <w:p>
       <w:pPr>
-        <w:pStyle w:val="Heading2"/>
+        <w:pStyle w:val="berschrift2"/>
         <w:rPr>
           <w:rFonts w:ascii="Times New Roman" w:hAnsi="Times New Roman" w:cs="Times New Roman"/>
           <w:sz w:val="24"/>
           <w:szCs w:val="24"/>
         </w:rPr>
       </w:pPr>
-      <w:bookmarkStart w:id="11" w:name="_Toc92540626"/>
+      <w:bookmarkStart w:id="12" w:name="_Toc92782163"/>
       <w:r>
         <w:t>#005 Zeitabschnitte</w:t>
       </w:r>
-      <w:bookmarkEnd w:id="11"/>
+      <w:bookmarkEnd w:id="12"/>
     </w:p>
     <w:p>
       <w:pPr>
@@ -4450,14 +4446,14 @@
     </w:p>
     <w:p>
       <w:pPr>
-        <w:pStyle w:val="Heading2"/>
+        <w:pStyle w:val="berschrift2"/>
         <w:rPr>
           <w:rFonts w:ascii="Times New Roman" w:hAnsi="Times New Roman" w:cs="Times New Roman"/>
           <w:sz w:val="24"/>
           <w:szCs w:val="24"/>
         </w:rPr>
       </w:pPr>
-      <w:bookmarkStart w:id="12" w:name="_Toc92540627"/>
+      <w:bookmarkStart w:id="13" w:name="_Toc92782164"/>
       <w:r>
         <w:t xml:space="preserve">#006 </w:t>
       </w:r>
@@ -4469,7 +4465,7 @@
       <w:r>
         <w:t xml:space="preserve"> der Stationen</w:t>
       </w:r>
-      <w:bookmarkEnd w:id="12"/>
+      <w:bookmarkEnd w:id="13"/>
     </w:p>
     <w:p>
       <w:pPr>
@@ -4667,14 +4663,14 @@
     </w:p>
     <w:p>
       <w:pPr>
-        <w:pStyle w:val="Heading2"/>
+        <w:pStyle w:val="berschrift2"/>
         <w:rPr>
           <w:rFonts w:ascii="Times New Roman" w:hAnsi="Times New Roman" w:cs="Times New Roman"/>
           <w:sz w:val="24"/>
           <w:szCs w:val="24"/>
         </w:rPr>
       </w:pPr>
-      <w:bookmarkStart w:id="13" w:name="_Toc92540628"/>
+      <w:bookmarkStart w:id="14" w:name="_Toc92782165"/>
       <w:r>
         <w:lastRenderedPageBreak/>
         <w:t xml:space="preserve">#007 </w:t>
@@ -4687,7 +4683,7 @@
       <w:r>
         <w:t xml:space="preserve"> mit dem Aktuellen Standort</w:t>
       </w:r>
-      <w:bookmarkEnd w:id="13"/>
+      <w:bookmarkEnd w:id="14"/>
     </w:p>
     <w:p>
       <w:pPr>
@@ -4928,21 +4924,21 @@
     </w:p>
     <w:p>
       <w:pPr>
-        <w:pStyle w:val="Heading2"/>
+        <w:pStyle w:val="berschrift2"/>
         <w:rPr>
           <w:rFonts w:ascii="Times New Roman" w:hAnsi="Times New Roman" w:cs="Times New Roman"/>
           <w:sz w:val="24"/>
           <w:szCs w:val="24"/>
         </w:rPr>
       </w:pPr>
-      <w:bookmarkStart w:id="14" w:name="_Toc92540629"/>
+      <w:bookmarkStart w:id="15" w:name="_Toc92782166"/>
       <w:r>
         <w:t xml:space="preserve">#008 </w:t>
       </w:r>
       <w:r>
         <w:t>E-Mail-anbindung</w:t>
       </w:r>
-      <w:bookmarkEnd w:id="14"/>
+      <w:bookmarkEnd w:id="15"/>
     </w:p>
     <w:p>
       <w:pPr>
@@ -5157,7 +5153,29 @@
           <w:sz w:val="22"/>
           <w:lang w:val="de-CH" w:eastAsia="de-CH"/>
         </w:rPr>
-        <w:t xml:space="preserve"> zu Outlook(Neues Mail Fenster) weitergeleitet wo die </w:t>
+        <w:t xml:space="preserve"> zu </w:t>
+      </w:r>
+      <w:proofErr w:type="gramStart"/>
+      <w:r>
+        <w:rPr>
+          <w:rFonts w:eastAsia="Times New Roman" w:cs="Arial"/>
+          <w:color w:val="000000"/>
+          <w:spacing w:val="0"/>
+          <w:sz w:val="22"/>
+          <w:lang w:val="de-CH" w:eastAsia="de-CH"/>
+        </w:rPr>
+        <w:t>Outlook(</w:t>
+      </w:r>
+      <w:proofErr w:type="gramEnd"/>
+      <w:r>
+        <w:rPr>
+          <w:rFonts w:eastAsia="Times New Roman" w:cs="Arial"/>
+          <w:color w:val="000000"/>
+          <w:spacing w:val="0"/>
+          <w:sz w:val="22"/>
+          <w:lang w:val="de-CH" w:eastAsia="de-CH"/>
+        </w:rPr>
+        <w:t xml:space="preserve">Neues Mail Fenster) weitergeleitet wo die </w:t>
       </w:r>
       <w:proofErr w:type="spellStart"/>
       <w:r>
@@ -5196,13 +5214,13 @@
     </w:p>
     <w:p>
       <w:pPr>
-        <w:pStyle w:val="Heading2"/>
-      </w:pPr>
-      <w:bookmarkStart w:id="15" w:name="_Toc92540630"/>
+        <w:pStyle w:val="berschrift2"/>
+      </w:pPr>
+      <w:bookmarkStart w:id="16" w:name="_Toc92782167"/>
       <w:r>
         <w:t>#009 Mehr Details</w:t>
       </w:r>
-      <w:bookmarkEnd w:id="15"/>
+      <w:bookmarkEnd w:id="16"/>
     </w:p>
     <w:p>
       <w:pPr>
@@ -5330,7 +5348,7 @@
     </w:p>
     <w:p>
       <w:pPr>
-        <w:pStyle w:val="ListParagraph"/>
+        <w:pStyle w:val="Listenabsatz"/>
         <w:numPr>
           <w:ilvl w:val="0"/>
           <w:numId w:val="42"/>
@@ -5389,7 +5407,7 @@
     </w:p>
     <w:p>
       <w:pPr>
-        <w:pStyle w:val="ListParagraph"/>
+        <w:pStyle w:val="Listenabsatz"/>
         <w:numPr>
           <w:ilvl w:val="0"/>
           <w:numId w:val="42"/>
@@ -5416,7 +5434,7 @@
     </w:p>
     <w:p>
       <w:pPr>
-        <w:pStyle w:val="ListParagraph"/>
+        <w:pStyle w:val="Listenabsatz"/>
         <w:numPr>
           <w:ilvl w:val="1"/>
           <w:numId w:val="42"/>
@@ -5465,7 +5483,7 @@
     </w:p>
     <w:p>
       <w:pPr>
-        <w:pStyle w:val="ListParagraph"/>
+        <w:pStyle w:val="Listenabsatz"/>
         <w:numPr>
           <w:ilvl w:val="1"/>
           <w:numId w:val="42"/>
@@ -5512,7 +5530,7 @@
     </w:p>
     <w:p>
       <w:pPr>
-        <w:pStyle w:val="ListParagraph"/>
+        <w:pStyle w:val="Listenabsatz"/>
         <w:numPr>
           <w:ilvl w:val="1"/>
           <w:numId w:val="42"/>
@@ -5539,7 +5557,7 @@
     </w:p>
     <w:p>
       <w:pPr>
-        <w:pStyle w:val="ListParagraph"/>
+        <w:pStyle w:val="Listenabsatz"/>
         <w:numPr>
           <w:ilvl w:val="0"/>
           <w:numId w:val="42"/>
@@ -5566,59 +5584,409 @@
     </w:p>
     <w:p>
       <w:pPr>
-        <w:pStyle w:val="Heading1"/>
-      </w:pPr>
-      <w:bookmarkStart w:id="16" w:name="_Toc92540631"/>
+        <w:pStyle w:val="berschrift1"/>
+      </w:pPr>
+      <w:bookmarkStart w:id="17" w:name="_Toc92782168"/>
       <w:r>
         <w:lastRenderedPageBreak/>
         <w:t>Teilweise umgesetzte Funktionen</w:t>
       </w:r>
-      <w:bookmarkEnd w:id="16"/>
-    </w:p>
-    <w:p>
-      <w:pPr>
-        <w:pStyle w:val="Heading1"/>
-      </w:pPr>
-      <w:bookmarkStart w:id="17" w:name="_Toc92540632"/>
+      <w:bookmarkEnd w:id="17"/>
+    </w:p>
+    <w:p>
+      <w:pPr>
+        <w:pStyle w:val="berschrift1"/>
+      </w:pPr>
+      <w:bookmarkStart w:id="18" w:name="_Toc92782169"/>
       <w:proofErr w:type="spellStart"/>
       <w:r>
         <w:t>Testing</w:t>
       </w:r>
-      <w:bookmarkEnd w:id="17"/>
+      <w:bookmarkEnd w:id="18"/>
       <w:proofErr w:type="spellEnd"/>
     </w:p>
     <w:p>
       <w:pPr>
-        <w:pStyle w:val="Heading2"/>
-      </w:pPr>
-      <w:bookmarkStart w:id="18" w:name="_Toc92540633"/>
-      <w:r>
-        <w:t>Testfälle</w:t>
-      </w:r>
-      <w:bookmarkEnd w:id="18"/>
-    </w:p>
-    <w:p>
-      <w:pPr>
-        <w:pStyle w:val="Heading2"/>
-      </w:pPr>
-      <w:bookmarkStart w:id="19" w:name="_Toc92540634"/>
+        <w:pStyle w:val="berschrift2"/>
+      </w:pPr>
+      <w:bookmarkStart w:id="19" w:name="_Toc92782170"/>
+      <w:r>
+        <w:t>Test</w:t>
+      </w:r>
+      <w:bookmarkEnd w:id="19"/>
+      <w:r>
+        <w:t>plan</w:t>
+      </w:r>
+    </w:p>
+    <w:p>
       <w:proofErr w:type="spellStart"/>
       <w:r>
+        <w:t>Vorbedingungen</w:t>
+      </w:r>
+      <w:proofErr w:type="spellEnd"/>
+      <w:r>
+        <w:t>:</w:t>
+      </w:r>
+    </w:p>
+    <w:p>
+      <w:pPr>
+        <w:pStyle w:val="Listenabsatz"/>
+        <w:numPr>
+          <w:ilvl w:val="0"/>
+          <w:numId w:val="43"/>
+        </w:numPr>
+        <w:rPr>
+          <w:lang w:val="de-CH" w:eastAsia="de-CH"/>
+        </w:rPr>
+      </w:pPr>
+      <w:r>
+        <w:t xml:space="preserve">Software </w:t>
+      </w:r>
+      <w:proofErr w:type="spellStart"/>
+      <w:r>
+        <w:t>ist</w:t>
+      </w:r>
+      <w:proofErr w:type="spellEnd"/>
+      <w:r>
+        <w:t xml:space="preserve"> </w:t>
+      </w:r>
+      <w:proofErr w:type="spellStart"/>
+      <w:r>
+        <w:t>installiert</w:t>
+      </w:r>
+      <w:proofErr w:type="spellEnd"/>
+      <w:r>
+        <w:t xml:space="preserve"> </w:t>
+      </w:r>
+    </w:p>
+    <w:p>
+      <w:pPr>
+        <w:pStyle w:val="Listenabsatz"/>
+        <w:numPr>
+          <w:ilvl w:val="0"/>
+          <w:numId w:val="43"/>
+        </w:numPr>
+        <w:rPr>
+          <w:lang w:val="de-CH" w:eastAsia="de-CH"/>
+        </w:rPr>
+      </w:pPr>
+      <w:proofErr w:type="spellStart"/>
+      <w:r>
+        <w:t>Funktionirende</w:t>
+      </w:r>
+      <w:proofErr w:type="spellEnd"/>
+      <w:r>
+        <w:t xml:space="preserve"> </w:t>
+      </w:r>
+      <w:proofErr w:type="spellStart"/>
+      <w:r>
+        <w:t>Internetverbindung</w:t>
+      </w:r>
+      <w:proofErr w:type="spellEnd"/>
+    </w:p>
+    <w:p>
+      <w:pPr>
+        <w:rPr>
+          <w:lang w:val="de-CH" w:eastAsia="de-CH"/>
+        </w:rPr>
+      </w:pPr>
+    </w:p>
+    <w:p>
+      <w:pPr>
+        <w:rPr>
+          <w:lang w:val="de-CH" w:eastAsia="de-CH"/>
+        </w:rPr>
+      </w:pPr>
+    </w:p>
+    <w:tbl>
+      <w:tblPr>
+        <w:tblStyle w:val="Gitternetztabelle1hell"/>
+        <w:tblW w:w="9209" w:type="dxa"/>
+        <w:tblLook w:val="04A0" w:firstRow="1" w:lastRow="0" w:firstColumn="1" w:lastColumn="0" w:noHBand="0" w:noVBand="1"/>
+      </w:tblPr>
+      <w:tblGrid>
+        <w:gridCol w:w="879"/>
+        <w:gridCol w:w="2258"/>
+        <w:gridCol w:w="2540"/>
+        <w:gridCol w:w="2400"/>
+        <w:gridCol w:w="1132"/>
+      </w:tblGrid>
+      <w:tr>
+        <w:trPr>
+          <w:cnfStyle w:val="100000000000" w:firstRow="1" w:lastRow="0" w:firstColumn="0" w:lastColumn="0" w:oddVBand="0" w:evenVBand="0" w:oddHBand="0" w:evenHBand="0" w:firstRowFirstColumn="0" w:firstRowLastColumn="0" w:lastRowFirstColumn="0" w:lastRowLastColumn="0"/>
+        </w:trPr>
+        <w:tc>
+          <w:tcPr>
+            <w:cnfStyle w:val="001000000000" w:firstRow="0" w:lastRow="0" w:firstColumn="1" w:lastColumn="0" w:oddVBand="0" w:evenVBand="0" w:oddHBand="0" w:evenHBand="0" w:firstRowFirstColumn="0" w:firstRowLastColumn="0" w:lastRowFirstColumn="0" w:lastRowLastColumn="0"/>
+            <w:tcW w:w="879" w:type="dxa"/>
+          </w:tcPr>
+          <w:p>
+            <w:pPr>
+              <w:rPr>
+                <w:lang w:val="de-CH" w:eastAsia="de-CH"/>
+              </w:rPr>
+            </w:pPr>
+            <w:r>
+              <w:rPr>
+                <w:lang w:val="de-CH" w:eastAsia="de-CH"/>
+              </w:rPr>
+              <w:t>Schritt</w:t>
+            </w:r>
+          </w:p>
+        </w:tc>
+        <w:tc>
+          <w:tcPr>
+            <w:tcW w:w="2258" w:type="dxa"/>
+          </w:tcPr>
+          <w:p>
+            <w:pPr>
+              <w:cnfStyle w:val="100000000000" w:firstRow="1" w:lastRow="0" w:firstColumn="0" w:lastColumn="0" w:oddVBand="0" w:evenVBand="0" w:oddHBand="0" w:evenHBand="0" w:firstRowFirstColumn="0" w:firstRowLastColumn="0" w:lastRowFirstColumn="0" w:lastRowLastColumn="0"/>
+              <w:rPr>
+                <w:lang w:val="de-CH" w:eastAsia="de-CH"/>
+              </w:rPr>
+            </w:pPr>
+            <w:r>
+              <w:rPr>
+                <w:lang w:val="de-CH" w:eastAsia="de-CH"/>
+              </w:rPr>
+              <w:t>Aktivität</w:t>
+            </w:r>
+          </w:p>
+        </w:tc>
+        <w:tc>
+          <w:tcPr>
+            <w:tcW w:w="2540" w:type="dxa"/>
+          </w:tcPr>
+          <w:p>
+            <w:pPr>
+              <w:cnfStyle w:val="100000000000" w:firstRow="1" w:lastRow="0" w:firstColumn="0" w:lastColumn="0" w:oddVBand="0" w:evenVBand="0" w:oddHBand="0" w:evenHBand="0" w:firstRowFirstColumn="0" w:firstRowLastColumn="0" w:lastRowFirstColumn="0" w:lastRowLastColumn="0"/>
+              <w:rPr>
+                <w:lang w:val="de-CH" w:eastAsia="de-CH"/>
+              </w:rPr>
+            </w:pPr>
+            <w:r>
+              <w:rPr>
+                <w:lang w:val="de-CH" w:eastAsia="de-CH"/>
+              </w:rPr>
+              <w:t>Erwartetes Resultat</w:t>
+            </w:r>
+          </w:p>
+        </w:tc>
+        <w:tc>
+          <w:tcPr>
+            <w:tcW w:w="2400" w:type="dxa"/>
+          </w:tcPr>
+          <w:p>
+            <w:pPr>
+              <w:cnfStyle w:val="100000000000" w:firstRow="1" w:lastRow="0" w:firstColumn="0" w:lastColumn="0" w:oddVBand="0" w:evenVBand="0" w:oddHBand="0" w:evenHBand="0" w:firstRowFirstColumn="0" w:firstRowLastColumn="0" w:lastRowFirstColumn="0" w:lastRowLastColumn="0"/>
+              <w:rPr>
+                <w:lang w:val="de-CH" w:eastAsia="de-CH"/>
+              </w:rPr>
+            </w:pPr>
+            <w:r>
+              <w:rPr>
+                <w:lang w:val="de-CH" w:eastAsia="de-CH"/>
+              </w:rPr>
+              <w:t>Abw. Resultat</w:t>
+            </w:r>
+          </w:p>
+        </w:tc>
+        <w:tc>
+          <w:tcPr>
+            <w:tcW w:w="1132" w:type="dxa"/>
+          </w:tcPr>
+          <w:p>
+            <w:pPr>
+              <w:cnfStyle w:val="100000000000" w:firstRow="1" w:lastRow="0" w:firstColumn="0" w:lastColumn="0" w:oddVBand="0" w:evenVBand="0" w:oddHBand="0" w:evenHBand="0" w:firstRowFirstColumn="0" w:firstRowLastColumn="0" w:lastRowFirstColumn="0" w:lastRowLastColumn="0"/>
+              <w:rPr>
+                <w:lang w:val="de-CH" w:eastAsia="de-CH"/>
+              </w:rPr>
+            </w:pPr>
+            <w:r>
+              <w:rPr>
+                <w:lang w:val="de-CH" w:eastAsia="de-CH"/>
+              </w:rPr>
+              <w:t>Erledigt</w:t>
+            </w:r>
+          </w:p>
+        </w:tc>
+      </w:tr>
+      <w:tr>
+        <w:tc>
+          <w:tcPr>
+            <w:cnfStyle w:val="001000000000" w:firstRow="0" w:lastRow="0" w:firstColumn="1" w:lastColumn="0" w:oddVBand="0" w:evenVBand="0" w:oddHBand="0" w:evenHBand="0" w:firstRowFirstColumn="0" w:firstRowLastColumn="0" w:lastRowFirstColumn="0" w:lastRowLastColumn="0"/>
+            <w:tcW w:w="879" w:type="dxa"/>
+          </w:tcPr>
+          <w:p>
+            <w:pPr>
+              <w:rPr>
+                <w:lang w:val="de-CH" w:eastAsia="de-CH"/>
+              </w:rPr>
+            </w:pPr>
+            <w:r>
+              <w:rPr>
+                <w:lang w:val="de-CH" w:eastAsia="de-CH"/>
+              </w:rPr>
+              <w:t>1</w:t>
+            </w:r>
+          </w:p>
+        </w:tc>
+        <w:tc>
+          <w:tcPr>
+            <w:tcW w:w="2258" w:type="dxa"/>
+          </w:tcPr>
+          <w:p>
+            <w:pPr>
+              <w:cnfStyle w:val="000000000000" w:firstRow="0" w:lastRow="0" w:firstColumn="0" w:lastColumn="0" w:oddVBand="0" w:evenVBand="0" w:oddHBand="0" w:evenHBand="0" w:firstRowFirstColumn="0" w:firstRowLastColumn="0" w:lastRowFirstColumn="0" w:lastRowLastColumn="0"/>
+              <w:rPr>
+                <w:lang w:val="de-CH" w:eastAsia="de-CH"/>
+              </w:rPr>
+            </w:pPr>
+          </w:p>
+        </w:tc>
+        <w:tc>
+          <w:tcPr>
+            <w:tcW w:w="2540" w:type="dxa"/>
+          </w:tcPr>
+          <w:p>
+            <w:pPr>
+              <w:cnfStyle w:val="000000000000" w:firstRow="0" w:lastRow="0" w:firstColumn="0" w:lastColumn="0" w:oddVBand="0" w:evenVBand="0" w:oddHBand="0" w:evenHBand="0" w:firstRowFirstColumn="0" w:firstRowLastColumn="0" w:lastRowFirstColumn="0" w:lastRowLastColumn="0"/>
+              <w:rPr>
+                <w:lang w:val="de-CH" w:eastAsia="de-CH"/>
+              </w:rPr>
+            </w:pPr>
+          </w:p>
+        </w:tc>
+        <w:tc>
+          <w:tcPr>
+            <w:tcW w:w="2400" w:type="dxa"/>
+          </w:tcPr>
+          <w:p>
+            <w:pPr>
+              <w:cnfStyle w:val="000000000000" w:firstRow="0" w:lastRow="0" w:firstColumn="0" w:lastColumn="0" w:oddVBand="0" w:evenVBand="0" w:oddHBand="0" w:evenHBand="0" w:firstRowFirstColumn="0" w:firstRowLastColumn="0" w:lastRowFirstColumn="0" w:lastRowLastColumn="0"/>
+              <w:rPr>
+                <w:lang w:val="de-CH" w:eastAsia="de-CH"/>
+              </w:rPr>
+            </w:pPr>
+          </w:p>
+        </w:tc>
+        <w:tc>
+          <w:tcPr>
+            <w:tcW w:w="1132" w:type="dxa"/>
+          </w:tcPr>
+          <w:p>
+            <w:pPr>
+              <w:cnfStyle w:val="000000000000" w:firstRow="0" w:lastRow="0" w:firstColumn="0" w:lastColumn="0" w:oddVBand="0" w:evenVBand="0" w:oddHBand="0" w:evenHBand="0" w:firstRowFirstColumn="0" w:firstRowLastColumn="0" w:lastRowFirstColumn="0" w:lastRowLastColumn="0"/>
+              <w:rPr>
+                <w:lang w:val="de-CH" w:eastAsia="de-CH"/>
+              </w:rPr>
+            </w:pPr>
+          </w:p>
+        </w:tc>
+      </w:tr>
+      <w:tr>
+        <w:tc>
+          <w:tcPr>
+            <w:cnfStyle w:val="001000000000" w:firstRow="0" w:lastRow="0" w:firstColumn="1" w:lastColumn="0" w:oddVBand="0" w:evenVBand="0" w:oddHBand="0" w:evenHBand="0" w:firstRowFirstColumn="0" w:firstRowLastColumn="0" w:lastRowFirstColumn="0" w:lastRowLastColumn="0"/>
+            <w:tcW w:w="879" w:type="dxa"/>
+          </w:tcPr>
+          <w:p>
+            <w:pPr>
+              <w:rPr>
+                <w:lang w:val="de-CH" w:eastAsia="de-CH"/>
+              </w:rPr>
+            </w:pPr>
+          </w:p>
+        </w:tc>
+        <w:tc>
+          <w:tcPr>
+            <w:tcW w:w="2258" w:type="dxa"/>
+          </w:tcPr>
+          <w:p>
+            <w:pPr>
+              <w:cnfStyle w:val="000000000000" w:firstRow="0" w:lastRow="0" w:firstColumn="0" w:lastColumn="0" w:oddVBand="0" w:evenVBand="0" w:oddHBand="0" w:evenHBand="0" w:firstRowFirstColumn="0" w:firstRowLastColumn="0" w:lastRowFirstColumn="0" w:lastRowLastColumn="0"/>
+              <w:rPr>
+                <w:lang w:val="de-CH" w:eastAsia="de-CH"/>
+              </w:rPr>
+            </w:pPr>
+          </w:p>
+        </w:tc>
+        <w:tc>
+          <w:tcPr>
+            <w:tcW w:w="2540" w:type="dxa"/>
+          </w:tcPr>
+          <w:p>
+            <w:pPr>
+              <w:cnfStyle w:val="000000000000" w:firstRow="0" w:lastRow="0" w:firstColumn="0" w:lastColumn="0" w:oddVBand="0" w:evenVBand="0" w:oddHBand="0" w:evenHBand="0" w:firstRowFirstColumn="0" w:firstRowLastColumn="0" w:lastRowFirstColumn="0" w:lastRowLastColumn="0"/>
+              <w:rPr>
+                <w:lang w:val="de-CH" w:eastAsia="de-CH"/>
+              </w:rPr>
+            </w:pPr>
+          </w:p>
+        </w:tc>
+        <w:tc>
+          <w:tcPr>
+            <w:tcW w:w="2400" w:type="dxa"/>
+          </w:tcPr>
+          <w:p>
+            <w:pPr>
+              <w:cnfStyle w:val="000000000000" w:firstRow="0" w:lastRow="0" w:firstColumn="0" w:lastColumn="0" w:oddVBand="0" w:evenVBand="0" w:oddHBand="0" w:evenHBand="0" w:firstRowFirstColumn="0" w:firstRowLastColumn="0" w:lastRowFirstColumn="0" w:lastRowLastColumn="0"/>
+              <w:rPr>
+                <w:lang w:val="de-CH" w:eastAsia="de-CH"/>
+              </w:rPr>
+            </w:pPr>
+          </w:p>
+        </w:tc>
+        <w:tc>
+          <w:tcPr>
+            <w:tcW w:w="1132" w:type="dxa"/>
+          </w:tcPr>
+          <w:p>
+            <w:pPr>
+              <w:cnfStyle w:val="000000000000" w:firstRow="0" w:lastRow="0" w:firstColumn="0" w:lastColumn="0" w:oddVBand="0" w:evenVBand="0" w:oddHBand="0" w:evenHBand="0" w:firstRowFirstColumn="0" w:firstRowLastColumn="0" w:lastRowFirstColumn="0" w:lastRowLastColumn="0"/>
+              <w:rPr>
+                <w:lang w:val="de-CH" w:eastAsia="de-CH"/>
+              </w:rPr>
+            </w:pPr>
+          </w:p>
+        </w:tc>
+      </w:tr>
+    </w:tbl>
+    <w:p>
+      <w:pPr>
+        <w:rPr>
+          <w:lang w:val="de-CH" w:eastAsia="de-CH"/>
+        </w:rPr>
+      </w:pPr>
+    </w:p>
+    <w:p>
+      <w:pPr>
+        <w:pStyle w:val="berschrift2"/>
+      </w:pPr>
+      <w:bookmarkStart w:id="20" w:name="_Toc92782171"/>
+      <w:proofErr w:type="spellStart"/>
+      <w:r>
         <w:t>Testprotokol</w:t>
       </w:r>
-      <w:bookmarkEnd w:id="19"/>
+      <w:bookmarkEnd w:id="20"/>
       <w:proofErr w:type="spellEnd"/>
     </w:p>
     <w:p>
       <w:pPr>
-        <w:pStyle w:val="Heading1"/>
-      </w:pPr>
-      <w:bookmarkStart w:id="20" w:name="_Toc92540635"/>
+        <w:pStyle w:val="berschrift1"/>
+      </w:pPr>
+      <w:bookmarkStart w:id="21" w:name="_Toc92782172"/>
       <w:proofErr w:type="spellStart"/>
       <w:r>
-        <w:t>Instaltionsanleitung</w:t>
-      </w:r>
-      <w:bookmarkEnd w:id="20"/>
+        <w:t>Instal</w:t>
+      </w:r>
+      <w:r>
+        <w:t>l</w:t>
+      </w:r>
+      <w:r>
+        <w:t>tionsanleitung</w:t>
+      </w:r>
+      <w:bookmarkEnd w:id="21"/>
       <w:proofErr w:type="spellEnd"/>
     </w:p>
     <w:p>
@@ -5657,7 +6025,7 @@
 </file>
 
 <file path=word/endnotes.xml><?xml version="1.0" encoding="utf-8"?>
-<w:endnotes xmlns:wpc="http://schemas.microsoft.com/office/word/2010/wordprocessingCanvas" xmlns:cx="http://schemas.microsoft.com/office/drawing/2014/chartex" xmlns:cx1="http://schemas.microsoft.com/office/drawing/2015/9/8/chartex" xmlns:cx2="http://schemas.microsoft.com/office/drawing/2015/10/21/chartex" xmlns:cx3="http://schemas.microsoft.com/office/drawing/2016/5/9/chartex" xmlns:cx4="http://schemas.microsoft.com/office/drawing/2016/5/10/chartex" xmlns:cx5="http://schemas.microsoft.com/office/drawing/2016/5/11/chartex" xmlns:cx6="http://schemas.microsoft.com/office/drawing/2016/5/12/chartex" xmlns:cx7="http://schemas.microsoft.com/office/drawing/2016/5/13/chartex" xmlns:cx8="http://schemas.microsoft.com/office/drawing/2016/5/14/chartex" xmlns:mc="http://schemas.openxmlformats.org/markup-compatibility/2006" xmlns:aink="http://schemas.microsoft.com/office/drawing/2016/ink" xmlns:am3d="http://schemas.microsoft.com/office/drawing/2017/model3d" xmlns:o="urn:schemas-microsoft-com:office:office" xmlns:r="http://schemas.openxmlformats.org/officeDocument/2006/relationships" xmlns:m="http://schemas.openxmlformats.org/officeDocument/2006/math" xmlns:v="urn:schemas-microsoft-com:vml" xmlns:wp14="http://schemas.microsoft.com/office/word/2010/wordprocessingDrawing" xmlns:wp="http://schemas.openxmlformats.org/drawingml/2006/wordprocessingDrawing" xmlns:w10="urn:schemas-microsoft-com:office:word" xmlns:w="http://schemas.openxmlformats.org/wordprocessingml/2006/main" xmlns:w14="http://schemas.microsoft.com/office/word/2010/wordml" xmlns:w15="http://schemas.microsoft.com/office/word/2012/wordml" xmlns:w16cex="http://schemas.microsoft.com/office/word/2018/wordml/cex" xmlns:w16cid="http://schemas.microsoft.com/office/word/2016/wordml/cid" xmlns:w16="http://schemas.microsoft.com/office/word/2018/wordml" xmlns:w16se="http://schemas.microsoft.com/office/word/2015/wordml/symex" xmlns:wpg="http://schemas.microsoft.com/office/word/2010/wordprocessingGroup" xmlns:wpi="http://schemas.microsoft.com/office/word/2010/wordprocessingInk" xmlns:wne="http://schemas.microsoft.com/office/word/2006/wordml" xmlns:wps="http://schemas.microsoft.com/office/word/2010/wordprocessingShape" mc:Ignorable="w14 w15 w16se w16cid w16 w16cex wp14">
+<w:endnotes xmlns:wpc="http://schemas.microsoft.com/office/word/2010/wordprocessingCanvas" xmlns:cx="http://schemas.microsoft.com/office/drawing/2014/chartex" xmlns:cx1="http://schemas.microsoft.com/office/drawing/2015/9/8/chartex" xmlns:mc="http://schemas.openxmlformats.org/markup-compatibility/2006" xmlns:o="urn:schemas-microsoft-com:office:office" xmlns:r="http://schemas.openxmlformats.org/officeDocument/2006/relationships" xmlns:m="http://schemas.openxmlformats.org/officeDocument/2006/math" xmlns:v="urn:schemas-microsoft-com:vml" xmlns:wp14="http://schemas.microsoft.com/office/word/2010/wordprocessingDrawing" xmlns:wp="http://schemas.openxmlformats.org/drawingml/2006/wordprocessingDrawing" xmlns:w10="urn:schemas-microsoft-com:office:word" xmlns:w="http://schemas.openxmlformats.org/wordprocessingml/2006/main" xmlns:w14="http://schemas.microsoft.com/office/word/2010/wordml" xmlns:w15="http://schemas.microsoft.com/office/word/2012/wordml" xmlns:w16se="http://schemas.microsoft.com/office/word/2015/wordml/symex" xmlns:wpg="http://schemas.microsoft.com/office/word/2010/wordprocessingGroup" xmlns:wpi="http://schemas.microsoft.com/office/word/2010/wordprocessingInk" xmlns:wne="http://schemas.microsoft.com/office/word/2006/wordml" xmlns:wps="http://schemas.microsoft.com/office/word/2010/wordprocessingShape" mc:Ignorable="w14 w15 w16se wp14">
   <w:endnote w:type="separator" w:id="-1">
     <w:p>
       <w:r>
@@ -5676,7 +6044,7 @@
 </file>
 
 <file path=word/footer1.xml><?xml version="1.0" encoding="utf-8"?>
-<w:ftr xmlns:wpc="http://schemas.microsoft.com/office/word/2010/wordprocessingCanvas" xmlns:cx="http://schemas.microsoft.com/office/drawing/2014/chartex" xmlns:cx1="http://schemas.microsoft.com/office/drawing/2015/9/8/chartex" xmlns:cx2="http://schemas.microsoft.com/office/drawing/2015/10/21/chartex" xmlns:cx3="http://schemas.microsoft.com/office/drawing/2016/5/9/chartex" xmlns:cx4="http://schemas.microsoft.com/office/drawing/2016/5/10/chartex" xmlns:cx5="http://schemas.microsoft.com/office/drawing/2016/5/11/chartex" xmlns:cx6="http://schemas.microsoft.com/office/drawing/2016/5/12/chartex" xmlns:cx7="http://schemas.microsoft.com/office/drawing/2016/5/13/chartex" xmlns:cx8="http://schemas.microsoft.com/office/drawing/2016/5/14/chartex" xmlns:mc="http://schemas.openxmlformats.org/markup-compatibility/2006" xmlns:aink="http://schemas.microsoft.com/office/drawing/2016/ink" xmlns:am3d="http://schemas.microsoft.com/office/drawing/2017/model3d" xmlns:o="urn:schemas-microsoft-com:office:office" xmlns:r="http://schemas.openxmlformats.org/officeDocument/2006/relationships" xmlns:m="http://schemas.openxmlformats.org/officeDocument/2006/math" xmlns:v="urn:schemas-microsoft-com:vml" xmlns:wp14="http://schemas.microsoft.com/office/word/2010/wordprocessingDrawing" xmlns:wp="http://schemas.openxmlformats.org/drawingml/2006/wordprocessingDrawing" xmlns:w10="urn:schemas-microsoft-com:office:word" xmlns:w="http://schemas.openxmlformats.org/wordprocessingml/2006/main" xmlns:w14="http://schemas.microsoft.com/office/word/2010/wordml" xmlns:w15="http://schemas.microsoft.com/office/word/2012/wordml" xmlns:w16cex="http://schemas.microsoft.com/office/word/2018/wordml/cex" xmlns:w16cid="http://schemas.microsoft.com/office/word/2016/wordml/cid" xmlns:w16="http://schemas.microsoft.com/office/word/2018/wordml" xmlns:w16se="http://schemas.microsoft.com/office/word/2015/wordml/symex" xmlns:wpg="http://schemas.microsoft.com/office/word/2010/wordprocessingGroup" xmlns:wpi="http://schemas.microsoft.com/office/word/2010/wordprocessingInk" xmlns:wne="http://schemas.microsoft.com/office/word/2006/wordml" xmlns:wps="http://schemas.microsoft.com/office/word/2010/wordprocessingShape" mc:Ignorable="w14 w15 w16se w16cid w16 w16cex wp14">
+<w:ftr xmlns:wpc="http://schemas.microsoft.com/office/word/2010/wordprocessingCanvas" xmlns:cx="http://schemas.microsoft.com/office/drawing/2014/chartex" xmlns:cx1="http://schemas.microsoft.com/office/drawing/2015/9/8/chartex" xmlns:mc="http://schemas.openxmlformats.org/markup-compatibility/2006" xmlns:o="urn:schemas-microsoft-com:office:office" xmlns:r="http://schemas.openxmlformats.org/officeDocument/2006/relationships" xmlns:m="http://schemas.openxmlformats.org/officeDocument/2006/math" xmlns:v="urn:schemas-microsoft-com:vml" xmlns:wp14="http://schemas.microsoft.com/office/word/2010/wordprocessingDrawing" xmlns:wp="http://schemas.openxmlformats.org/drawingml/2006/wordprocessingDrawing" xmlns:w10="urn:schemas-microsoft-com:office:word" xmlns:w="http://schemas.openxmlformats.org/wordprocessingml/2006/main" xmlns:w14="http://schemas.microsoft.com/office/word/2010/wordml" xmlns:w15="http://schemas.microsoft.com/office/word/2012/wordml" xmlns:w16se="http://schemas.microsoft.com/office/word/2015/wordml/symex" xmlns:wpg="http://schemas.microsoft.com/office/word/2010/wordprocessingGroup" xmlns:wpi="http://schemas.microsoft.com/office/word/2010/wordprocessingInk" xmlns:wne="http://schemas.microsoft.com/office/word/2006/wordml" xmlns:wps="http://schemas.microsoft.com/office/word/2010/wordprocessingShape" mc:Ignorable="w14 w15 w16se wp14">
   <w:sdt>
     <w:sdtPr>
       <w:id w:val="-1539050259"/>
@@ -5693,7 +6061,7 @@
     <w:sdtContent>
       <w:p>
         <w:pPr>
-          <w:pStyle w:val="Footer"/>
+          <w:pStyle w:val="Fuzeile"/>
           <w:jc w:val="right"/>
         </w:pPr>
         <w:r>
@@ -5709,7 +6077,7 @@
           <w:rPr>
             <w:noProof/>
           </w:rPr>
-          <w:t>2</w:t>
+          <w:t>7</w:t>
         </w:r>
         <w:r>
           <w:rPr>
@@ -5722,7 +6090,7 @@
   </w:sdt>
   <w:p>
     <w:pPr>
-      <w:pStyle w:val="Footer"/>
+      <w:pStyle w:val="Fuzeile"/>
     </w:pPr>
     <w:r>
       <w:t>Transport App</w:t>
@@ -5732,7 +6100,7 @@
 </file>
 
 <file path=word/footnotes.xml><?xml version="1.0" encoding="utf-8"?>
-<w:footnotes xmlns:wpc="http://schemas.microsoft.com/office/word/2010/wordprocessingCanvas" xmlns:cx="http://schemas.microsoft.com/office/drawing/2014/chartex" xmlns:cx1="http://schemas.microsoft.com/office/drawing/2015/9/8/chartex" xmlns:cx2="http://schemas.microsoft.com/office/drawing/2015/10/21/chartex" xmlns:cx3="http://schemas.microsoft.com/office/drawing/2016/5/9/chartex" xmlns:cx4="http://schemas.microsoft.com/office/drawing/2016/5/10/chartex" xmlns:cx5="http://schemas.microsoft.com/office/drawing/2016/5/11/chartex" xmlns:cx6="http://schemas.microsoft.com/office/drawing/2016/5/12/chartex" xmlns:cx7="http://schemas.microsoft.com/office/drawing/2016/5/13/chartex" xmlns:cx8="http://schemas.microsoft.com/office/drawing/2016/5/14/chartex" xmlns:mc="http://schemas.openxmlformats.org/markup-compatibility/2006" xmlns:aink="http://schemas.microsoft.com/office/drawing/2016/ink" xmlns:am3d="http://schemas.microsoft.com/office/drawing/2017/model3d" xmlns:o="urn:schemas-microsoft-com:office:office" xmlns:r="http://schemas.openxmlformats.org/officeDocument/2006/relationships" xmlns:m="http://schemas.openxmlformats.org/officeDocument/2006/math" xmlns:v="urn:schemas-microsoft-com:vml" xmlns:wp14="http://schemas.microsoft.com/office/word/2010/wordprocessingDrawing" xmlns:wp="http://schemas.openxmlformats.org/drawingml/2006/wordprocessingDrawing" xmlns:w10="urn:schemas-microsoft-com:office:word" xmlns:w="http://schemas.openxmlformats.org/wordprocessingml/2006/main" xmlns:w14="http://schemas.microsoft.com/office/word/2010/wordml" xmlns:w15="http://schemas.microsoft.com/office/word/2012/wordml" xmlns:w16cex="http://schemas.microsoft.com/office/word/2018/wordml/cex" xmlns:w16cid="http://schemas.microsoft.com/office/word/2016/wordml/cid" xmlns:w16="http://schemas.microsoft.com/office/word/2018/wordml" xmlns:w16se="http://schemas.microsoft.com/office/word/2015/wordml/symex" xmlns:wpg="http://schemas.microsoft.com/office/word/2010/wordprocessingGroup" xmlns:wpi="http://schemas.microsoft.com/office/word/2010/wordprocessingInk" xmlns:wne="http://schemas.microsoft.com/office/word/2006/wordml" xmlns:wps="http://schemas.microsoft.com/office/word/2010/wordprocessingShape" mc:Ignorable="w14 w15 w16se w16cid w16 w16cex wp14">
+<w:footnotes xmlns:wpc="http://schemas.microsoft.com/office/word/2010/wordprocessingCanvas" xmlns:cx="http://schemas.microsoft.com/office/drawing/2014/chartex" xmlns:cx1="http://schemas.microsoft.com/office/drawing/2015/9/8/chartex" xmlns:mc="http://schemas.openxmlformats.org/markup-compatibility/2006" xmlns:o="urn:schemas-microsoft-com:office:office" xmlns:r="http://schemas.openxmlformats.org/officeDocument/2006/relationships" xmlns:m="http://schemas.openxmlformats.org/officeDocument/2006/math" xmlns:v="urn:schemas-microsoft-com:vml" xmlns:wp14="http://schemas.microsoft.com/office/word/2010/wordprocessingDrawing" xmlns:wp="http://schemas.openxmlformats.org/drawingml/2006/wordprocessingDrawing" xmlns:w10="urn:schemas-microsoft-com:office:word" xmlns:w="http://schemas.openxmlformats.org/wordprocessingml/2006/main" xmlns:w14="http://schemas.microsoft.com/office/word/2010/wordml" xmlns:w15="http://schemas.microsoft.com/office/word/2012/wordml" xmlns:w16se="http://schemas.microsoft.com/office/word/2015/wordml/symex" xmlns:wpg="http://schemas.microsoft.com/office/word/2010/wordprocessingGroup" xmlns:wpi="http://schemas.microsoft.com/office/word/2010/wordprocessingInk" xmlns:wne="http://schemas.microsoft.com/office/word/2006/wordml" xmlns:wps="http://schemas.microsoft.com/office/word/2010/wordprocessingShape" mc:Ignorable="w14 w15 w16se wp14">
   <w:footnote w:type="separator" w:id="-1">
     <w:p>
       <w:r>
@@ -5751,10 +6119,10 @@
 </file>
 
 <file path=word/header1.xml><?xml version="1.0" encoding="utf-8"?>
-<w:hdr xmlns:wpc="http://schemas.microsoft.com/office/word/2010/wordprocessingCanvas" xmlns:cx="http://schemas.microsoft.com/office/drawing/2014/chartex" xmlns:cx1="http://schemas.microsoft.com/office/drawing/2015/9/8/chartex" xmlns:cx2="http://schemas.microsoft.com/office/drawing/2015/10/21/chartex" xmlns:cx3="http://schemas.microsoft.com/office/drawing/2016/5/9/chartex" xmlns:cx4="http://schemas.microsoft.com/office/drawing/2016/5/10/chartex" xmlns:cx5="http://schemas.microsoft.com/office/drawing/2016/5/11/chartex" xmlns:cx6="http://schemas.microsoft.com/office/drawing/2016/5/12/chartex" xmlns:cx7="http://schemas.microsoft.com/office/drawing/2016/5/13/chartex" xmlns:cx8="http://schemas.microsoft.com/office/drawing/2016/5/14/chartex" xmlns:mc="http://schemas.openxmlformats.org/markup-compatibility/2006" xmlns:aink="http://schemas.microsoft.com/office/drawing/2016/ink" xmlns:am3d="http://schemas.microsoft.com/office/drawing/2017/model3d" xmlns:o="urn:schemas-microsoft-com:office:office" xmlns:r="http://schemas.openxmlformats.org/officeDocument/2006/relationships" xmlns:m="http://schemas.openxmlformats.org/officeDocument/2006/math" xmlns:v="urn:schemas-microsoft-com:vml" xmlns:wp14="http://schemas.microsoft.com/office/word/2010/wordprocessingDrawing" xmlns:wp="http://schemas.openxmlformats.org/drawingml/2006/wordprocessingDrawing" xmlns:w10="urn:schemas-microsoft-com:office:word" xmlns:w="http://schemas.openxmlformats.org/wordprocessingml/2006/main" xmlns:w14="http://schemas.microsoft.com/office/word/2010/wordml" xmlns:w15="http://schemas.microsoft.com/office/word/2012/wordml" xmlns:w16cex="http://schemas.microsoft.com/office/word/2018/wordml/cex" xmlns:w16cid="http://schemas.microsoft.com/office/word/2016/wordml/cid" xmlns:w16="http://schemas.microsoft.com/office/word/2018/wordml" xmlns:w16se="http://schemas.microsoft.com/office/word/2015/wordml/symex" xmlns:wpg="http://schemas.microsoft.com/office/word/2010/wordprocessingGroup" xmlns:wpi="http://schemas.microsoft.com/office/word/2010/wordprocessingInk" xmlns:wne="http://schemas.microsoft.com/office/word/2006/wordml" xmlns:wps="http://schemas.microsoft.com/office/word/2010/wordprocessingShape" mc:Ignorable="w14 w15 w16se w16cid w16 w16cex wp14">
+<w:hdr xmlns:wpc="http://schemas.microsoft.com/office/word/2010/wordprocessingCanvas" xmlns:cx="http://schemas.microsoft.com/office/drawing/2014/chartex" xmlns:cx1="http://schemas.microsoft.com/office/drawing/2015/9/8/chartex" xmlns:mc="http://schemas.openxmlformats.org/markup-compatibility/2006" xmlns:o="urn:schemas-microsoft-com:office:office" xmlns:r="http://schemas.openxmlformats.org/officeDocument/2006/relationships" xmlns:m="http://schemas.openxmlformats.org/officeDocument/2006/math" xmlns:v="urn:schemas-microsoft-com:vml" xmlns:wp14="http://schemas.microsoft.com/office/word/2010/wordprocessingDrawing" xmlns:wp="http://schemas.openxmlformats.org/drawingml/2006/wordprocessingDrawing" xmlns:w10="urn:schemas-microsoft-com:office:word" xmlns:w="http://schemas.openxmlformats.org/wordprocessingml/2006/main" xmlns:w14="http://schemas.microsoft.com/office/word/2010/wordml" xmlns:w15="http://schemas.microsoft.com/office/word/2012/wordml" xmlns:w16se="http://schemas.microsoft.com/office/word/2015/wordml/symex" xmlns:wpg="http://schemas.microsoft.com/office/word/2010/wordprocessingGroup" xmlns:wpi="http://schemas.microsoft.com/office/word/2010/wordprocessingInk" xmlns:wne="http://schemas.microsoft.com/office/word/2006/wordml" xmlns:wps="http://schemas.microsoft.com/office/word/2010/wordprocessingShape" mc:Ignorable="w14 w15 w16se wp14">
   <w:p>
     <w:pPr>
-      <w:pStyle w:val="Header"/>
+      <w:pStyle w:val="Kopfzeile"/>
     </w:pPr>
     <w:r>
       <w:t>04.-12.01.2022</w:t>
@@ -5769,19 +6137,14 @@
       <w:ptab w:relativeTo="margin" w:alignment="right" w:leader="none"/>
     </w:r>
     <w:r>
-      <w:t xml:space="preserve">Ben </w:t>
+      <w:t>Ben Stadelmann</w:t>
     </w:r>
-    <w:proofErr w:type="spellStart"/>
-    <w:r>
-      <w:t>Stadelmann</w:t>
-    </w:r>
-    <w:proofErr w:type="spellEnd"/>
   </w:p>
 </w:hdr>
 </file>
 
 <file path=word/numbering.xml><?xml version="1.0" encoding="utf-8"?>
-<w:numbering xmlns:wpc="http://schemas.microsoft.com/office/word/2010/wordprocessingCanvas" xmlns:cx="http://schemas.microsoft.com/office/drawing/2014/chartex" xmlns:cx1="http://schemas.microsoft.com/office/drawing/2015/9/8/chartex" xmlns:cx2="http://schemas.microsoft.com/office/drawing/2015/10/21/chartex" xmlns:cx3="http://schemas.microsoft.com/office/drawing/2016/5/9/chartex" xmlns:cx4="http://schemas.microsoft.com/office/drawing/2016/5/10/chartex" xmlns:cx5="http://schemas.microsoft.com/office/drawing/2016/5/11/chartex" xmlns:cx6="http://schemas.microsoft.com/office/drawing/2016/5/12/chartex" xmlns:cx7="http://schemas.microsoft.com/office/drawing/2016/5/13/chartex" xmlns:cx8="http://schemas.microsoft.com/office/drawing/2016/5/14/chartex" xmlns:mc="http://schemas.openxmlformats.org/markup-compatibility/2006" xmlns:aink="http://schemas.microsoft.com/office/drawing/2016/ink" xmlns:am3d="http://schemas.microsoft.com/office/drawing/2017/model3d" xmlns:o="urn:schemas-microsoft-com:office:office" xmlns:r="http://schemas.openxmlformats.org/officeDocument/2006/relationships" xmlns:m="http://schemas.openxmlformats.org/officeDocument/2006/math" xmlns:v="urn:schemas-microsoft-com:vml" xmlns:wp14="http://schemas.microsoft.com/office/word/2010/wordprocessingDrawing" xmlns:wp="http://schemas.openxmlformats.org/drawingml/2006/wordprocessingDrawing" xmlns:w10="urn:schemas-microsoft-com:office:word" xmlns:w="http://schemas.openxmlformats.org/wordprocessingml/2006/main" xmlns:w14="http://schemas.microsoft.com/office/word/2010/wordml" xmlns:w15="http://schemas.microsoft.com/office/word/2012/wordml" xmlns:w16cex="http://schemas.microsoft.com/office/word/2018/wordml/cex" xmlns:w16cid="http://schemas.microsoft.com/office/word/2016/wordml/cid" xmlns:w16="http://schemas.microsoft.com/office/word/2018/wordml" xmlns:w16se="http://schemas.microsoft.com/office/word/2015/wordml/symex" xmlns:wpg="http://schemas.microsoft.com/office/word/2010/wordprocessingGroup" xmlns:wpi="http://schemas.microsoft.com/office/word/2010/wordprocessingInk" xmlns:wne="http://schemas.microsoft.com/office/word/2006/wordml" xmlns:wps="http://schemas.microsoft.com/office/word/2010/wordprocessingShape" mc:Ignorable="w14 w15 w16se w16cid w16 w16cex wp14">
+<w:numbering xmlns:wpc="http://schemas.microsoft.com/office/word/2010/wordprocessingCanvas" xmlns:cx="http://schemas.microsoft.com/office/drawing/2014/chartex" xmlns:cx1="http://schemas.microsoft.com/office/drawing/2015/9/8/chartex" xmlns:mc="http://schemas.openxmlformats.org/markup-compatibility/2006" xmlns:o="urn:schemas-microsoft-com:office:office" xmlns:r="http://schemas.openxmlformats.org/officeDocument/2006/relationships" xmlns:m="http://schemas.openxmlformats.org/officeDocument/2006/math" xmlns:v="urn:schemas-microsoft-com:vml" xmlns:wp14="http://schemas.microsoft.com/office/word/2010/wordprocessingDrawing" xmlns:wp="http://schemas.openxmlformats.org/drawingml/2006/wordprocessingDrawing" xmlns:w10="urn:schemas-microsoft-com:office:word" xmlns:w="http://schemas.openxmlformats.org/wordprocessingml/2006/main" xmlns:w14="http://schemas.microsoft.com/office/word/2010/wordml" xmlns:w15="http://schemas.microsoft.com/office/word/2012/wordml" xmlns:w16se="http://schemas.microsoft.com/office/word/2015/wordml/symex" xmlns:wpg="http://schemas.microsoft.com/office/word/2010/wordprocessingGroup" xmlns:wpi="http://schemas.microsoft.com/office/word/2010/wordprocessingInk" xmlns:wne="http://schemas.microsoft.com/office/word/2006/wordml" xmlns:wps="http://schemas.microsoft.com/office/word/2010/wordprocessingShape" mc:Ignorable="w14 w15 w16se wp14">
   <w:abstractNum w:abstractNumId="0" w15:restartNumberingAfterBreak="0">
     <w:nsid w:val="FFFFFF7C"/>
     <w:multiLevelType w:val="singleLevel"/>
@@ -5857,7 +6220,7 @@
     <w:lvl w:ilvl="0">
       <w:start w:val="1"/>
       <w:numFmt w:val="bullet"/>
-      <w:pStyle w:val="ListBullet5"/>
+      <w:pStyle w:val="Aufzhlungszeichen5"/>
       <w:lvlText w:val=""/>
       <w:lvlJc w:val="left"/>
       <w:pPr>
@@ -5878,7 +6241,7 @@
     <w:lvl w:ilvl="0">
       <w:start w:val="1"/>
       <w:numFmt w:val="bullet"/>
-      <w:pStyle w:val="ListBullet4"/>
+      <w:pStyle w:val="Aufzhlungszeichen4"/>
       <w:lvlText w:val=""/>
       <w:lvlJc w:val="left"/>
       <w:pPr>
@@ -5899,7 +6262,7 @@
     <w:lvl w:ilvl="0">
       <w:start w:val="1"/>
       <w:numFmt w:val="bullet"/>
-      <w:pStyle w:val="ListBullet3"/>
+      <w:pStyle w:val="Aufzhlungszeichen3"/>
       <w:lvlText w:val=""/>
       <w:lvlJc w:val="left"/>
       <w:pPr>
@@ -5920,7 +6283,7 @@
     <w:lvl w:ilvl="0">
       <w:start w:val="1"/>
       <w:numFmt w:val="bullet"/>
-      <w:pStyle w:val="ListBullet2"/>
+      <w:pStyle w:val="Aufzhlungszeichen2"/>
       <w:lvlText w:val=""/>
       <w:lvlJc w:val="left"/>
       <w:pPr>
@@ -5941,7 +6304,7 @@
     <w:lvl w:ilvl="0">
       <w:start w:val="1"/>
       <w:numFmt w:val="decimal"/>
-      <w:pStyle w:val="ListNumber"/>
+      <w:pStyle w:val="Listennummer"/>
       <w:lvlText w:val="%1."/>
       <w:lvlJc w:val="left"/>
       <w:pPr>
@@ -5959,7 +6322,7 @@
     <w:lvl w:ilvl="0">
       <w:start w:val="1"/>
       <w:numFmt w:val="bullet"/>
-      <w:pStyle w:val="ListBullet"/>
+      <w:pStyle w:val="Aufzhlungszeichen"/>
       <w:lvlText w:val=""/>
       <w:lvlJc w:val="left"/>
       <w:pPr>
@@ -6286,6 +6649,119 @@
     </w:lvl>
   </w:abstractNum>
   <w:abstractNum w:abstractNumId="13" w15:restartNumberingAfterBreak="0">
+    <w:nsid w:val="081E1355"/>
+    <w:multiLevelType w:val="hybridMultilevel"/>
+    <w:tmpl w:val="180AB8FA"/>
+    <w:lvl w:ilvl="0" w:tplc="CE506B84">
+      <w:start w:val="4"/>
+      <w:numFmt w:val="bullet"/>
+      <w:lvlText w:val="-"/>
+      <w:lvlJc w:val="left"/>
+      <w:pPr>
+        <w:ind w:left="720" w:hanging="360"/>
+      </w:pPr>
+      <w:rPr>
+        <w:rFonts w:ascii="Arial" w:eastAsiaTheme="minorHAnsi" w:hAnsi="Arial" w:cs="Arial" w:hint="default"/>
+      </w:rPr>
+    </w:lvl>
+    <w:lvl w:ilvl="1" w:tplc="08070003" w:tentative="1">
+      <w:start w:val="1"/>
+      <w:numFmt w:val="bullet"/>
+      <w:lvlText w:val="o"/>
+      <w:lvlJc w:val="left"/>
+      <w:pPr>
+        <w:ind w:left="1440" w:hanging="360"/>
+      </w:pPr>
+      <w:rPr>
+        <w:rFonts w:ascii="Courier New" w:hAnsi="Courier New" w:cs="Courier New" w:hint="default"/>
+      </w:rPr>
+    </w:lvl>
+    <w:lvl w:ilvl="2" w:tplc="08070005" w:tentative="1">
+      <w:start w:val="1"/>
+      <w:numFmt w:val="bullet"/>
+      <w:lvlText w:val=""/>
+      <w:lvlJc w:val="left"/>
+      <w:pPr>
+        <w:ind w:left="2160" w:hanging="360"/>
+      </w:pPr>
+      <w:rPr>
+        <w:rFonts w:ascii="Wingdings" w:hAnsi="Wingdings" w:hint="default"/>
+      </w:rPr>
+    </w:lvl>
+    <w:lvl w:ilvl="3" w:tplc="08070001" w:tentative="1">
+      <w:start w:val="1"/>
+      <w:numFmt w:val="bullet"/>
+      <w:lvlText w:val=""/>
+      <w:lvlJc w:val="left"/>
+      <w:pPr>
+        <w:ind w:left="2880" w:hanging="360"/>
+      </w:pPr>
+      <w:rPr>
+        <w:rFonts w:ascii="Symbol" w:hAnsi="Symbol" w:hint="default"/>
+      </w:rPr>
+    </w:lvl>
+    <w:lvl w:ilvl="4" w:tplc="08070003" w:tentative="1">
+      <w:start w:val="1"/>
+      <w:numFmt w:val="bullet"/>
+      <w:lvlText w:val="o"/>
+      <w:lvlJc w:val="left"/>
+      <w:pPr>
+        <w:ind w:left="3600" w:hanging="360"/>
+      </w:pPr>
+      <w:rPr>
+        <w:rFonts w:ascii="Courier New" w:hAnsi="Courier New" w:cs="Courier New" w:hint="default"/>
+      </w:rPr>
+    </w:lvl>
+    <w:lvl w:ilvl="5" w:tplc="08070005" w:tentative="1">
+      <w:start w:val="1"/>
+      <w:numFmt w:val="bullet"/>
+      <w:lvlText w:val=""/>
+      <w:lvlJc w:val="left"/>
+      <w:pPr>
+        <w:ind w:left="4320" w:hanging="360"/>
+      </w:pPr>
+      <w:rPr>
+        <w:rFonts w:ascii="Wingdings" w:hAnsi="Wingdings" w:hint="default"/>
+      </w:rPr>
+    </w:lvl>
+    <w:lvl w:ilvl="6" w:tplc="08070001" w:tentative="1">
+      <w:start w:val="1"/>
+      <w:numFmt w:val="bullet"/>
+      <w:lvlText w:val=""/>
+      <w:lvlJc w:val="left"/>
+      <w:pPr>
+        <w:ind w:left="5040" w:hanging="360"/>
+      </w:pPr>
+      <w:rPr>
+        <w:rFonts w:ascii="Symbol" w:hAnsi="Symbol" w:hint="default"/>
+      </w:rPr>
+    </w:lvl>
+    <w:lvl w:ilvl="7" w:tplc="08070003" w:tentative="1">
+      <w:start w:val="1"/>
+      <w:numFmt w:val="bullet"/>
+      <w:lvlText w:val="o"/>
+      <w:lvlJc w:val="left"/>
+      <w:pPr>
+        <w:ind w:left="5760" w:hanging="360"/>
+      </w:pPr>
+      <w:rPr>
+        <w:rFonts w:ascii="Courier New" w:hAnsi="Courier New" w:cs="Courier New" w:hint="default"/>
+      </w:rPr>
+    </w:lvl>
+    <w:lvl w:ilvl="8" w:tplc="08070005" w:tentative="1">
+      <w:start w:val="1"/>
+      <w:numFmt w:val="bullet"/>
+      <w:lvlText w:val=""/>
+      <w:lvlJc w:val="left"/>
+      <w:pPr>
+        <w:ind w:left="6480" w:hanging="360"/>
+      </w:pPr>
+      <w:rPr>
+        <w:rFonts w:ascii="Wingdings" w:hAnsi="Wingdings" w:hint="default"/>
+      </w:rPr>
+    </w:lvl>
+  </w:abstractNum>
+  <w:abstractNum w:abstractNumId="14" w15:restartNumberingAfterBreak="0">
     <w:nsid w:val="0F4611B1"/>
     <w:multiLevelType w:val="multilevel"/>
     <w:tmpl w:val="8FE83C40"/>
@@ -6328,7 +6804,7 @@
     <w:lvl w:ilvl="4">
       <w:start w:val="1"/>
       <w:numFmt w:val="decimal"/>
-      <w:pStyle w:val="Heading5"/>
+      <w:pStyle w:val="berschrift5"/>
       <w:lvlText w:val="%1.%2.%3.%4.%5"/>
       <w:lvlJc w:val="left"/>
       <w:pPr>
@@ -6338,7 +6814,7 @@
     <w:lvl w:ilvl="5">
       <w:start w:val="1"/>
       <w:numFmt w:val="decimal"/>
-      <w:pStyle w:val="Heading6"/>
+      <w:pStyle w:val="berschrift6"/>
       <w:lvlText w:val="%1.%2.%3.%4.%5.%6"/>
       <w:lvlJc w:val="left"/>
       <w:pPr>
@@ -6348,7 +6824,7 @@
     <w:lvl w:ilvl="6">
       <w:start w:val="1"/>
       <w:numFmt w:val="decimal"/>
-      <w:pStyle w:val="Heading7"/>
+      <w:pStyle w:val="berschrift7"/>
       <w:lvlText w:val="%1.%2.%3.%4.%5.%6.%7"/>
       <w:lvlJc w:val="left"/>
       <w:pPr>
@@ -6358,7 +6834,7 @@
     <w:lvl w:ilvl="7">
       <w:start w:val="1"/>
       <w:numFmt w:val="decimal"/>
-      <w:pStyle w:val="Heading8"/>
+      <w:pStyle w:val="berschrift8"/>
       <w:lvlText w:val="%1.%2.%3.%4.%5.%6.%7.%8"/>
       <w:lvlJc w:val="left"/>
       <w:pPr>
@@ -6368,7 +6844,7 @@
     <w:lvl w:ilvl="8">
       <w:start w:val="1"/>
       <w:numFmt w:val="decimal"/>
-      <w:pStyle w:val="Heading9"/>
+      <w:pStyle w:val="berschrift9"/>
       <w:lvlText w:val="%1.%2.%3.%4.%5.%6.%7.%8.%9"/>
       <w:lvlJc w:val="left"/>
       <w:pPr>
@@ -6376,7 +6852,7 @@
       </w:pPr>
     </w:lvl>
   </w:abstractNum>
-  <w:abstractNum w:abstractNumId="14" w15:restartNumberingAfterBreak="0">
+  <w:abstractNum w:abstractNumId="15" w15:restartNumberingAfterBreak="0">
     <w:nsid w:val="24E51713"/>
     <w:multiLevelType w:val="multilevel"/>
     <w:tmpl w:val="BD6A44E6"/>
@@ -6489,14 +6965,14 @@
       </w:pPr>
     </w:lvl>
   </w:abstractNum>
-  <w:abstractNum w:abstractNumId="15" w15:restartNumberingAfterBreak="0">
+  <w:abstractNum w:abstractNumId="16" w15:restartNumberingAfterBreak="0">
     <w:nsid w:val="2FBF7EC1"/>
     <w:multiLevelType w:val="multilevel"/>
     <w:tmpl w:val="2B92F0F8"/>
     <w:lvl w:ilvl="0">
       <w:start w:val="1"/>
       <w:numFmt w:val="decimal"/>
-      <w:pStyle w:val="Heading1"/>
+      <w:pStyle w:val="berschrift1"/>
       <w:lvlText w:val="%1"/>
       <w:lvlJc w:val="left"/>
       <w:pPr>
@@ -6512,7 +6988,7 @@
     <w:lvl w:ilvl="1">
       <w:start w:val="1"/>
       <w:numFmt w:val="decimal"/>
-      <w:pStyle w:val="Heading2"/>
+      <w:pStyle w:val="berschrift2"/>
       <w:lvlText w:val="%1.%2"/>
       <w:lvlJc w:val="left"/>
       <w:pPr>
@@ -6528,7 +7004,7 @@
     <w:lvl w:ilvl="2">
       <w:start w:val="1"/>
       <w:numFmt w:val="decimal"/>
-      <w:pStyle w:val="Heading3"/>
+      <w:pStyle w:val="berschrift3"/>
       <w:lvlText w:val="%1.%2.%3"/>
       <w:lvlJc w:val="left"/>
       <w:pPr>
@@ -6544,7 +7020,7 @@
     <w:lvl w:ilvl="3">
       <w:start w:val="1"/>
       <w:numFmt w:val="decimal"/>
-      <w:pStyle w:val="Heading4"/>
+      <w:pStyle w:val="berschrift4"/>
       <w:lvlText w:val="%1.%2.%3.%4"/>
       <w:lvlJc w:val="left"/>
       <w:pPr>
@@ -6633,7 +7109,7 @@
       </w:rPr>
     </w:lvl>
   </w:abstractNum>
-  <w:abstractNum w:abstractNumId="16" w15:restartNumberingAfterBreak="0">
+  <w:abstractNum w:abstractNumId="17" w15:restartNumberingAfterBreak="0">
     <w:nsid w:val="317E6011"/>
     <w:multiLevelType w:val="hybridMultilevel"/>
     <w:tmpl w:val="569045A8"/>
@@ -6719,7 +7195,7 @@
       </w:pPr>
     </w:lvl>
   </w:abstractNum>
-  <w:abstractNum w:abstractNumId="17" w15:restartNumberingAfterBreak="0">
+  <w:abstractNum w:abstractNumId="18" w15:restartNumberingAfterBreak="0">
     <w:nsid w:val="347F2C0F"/>
     <w:multiLevelType w:val="hybridMultilevel"/>
     <w:tmpl w:val="69F41B6A"/>
@@ -6808,7 +7284,7 @@
       </w:pPr>
     </w:lvl>
   </w:abstractNum>
-  <w:abstractNum w:abstractNumId="18" w15:restartNumberingAfterBreak="0">
+  <w:abstractNum w:abstractNumId="19" w15:restartNumberingAfterBreak="0">
     <w:nsid w:val="359A198A"/>
     <w:multiLevelType w:val="multilevel"/>
     <w:tmpl w:val="0B74DA40"/>
@@ -6921,7 +7397,7 @@
       </w:pPr>
     </w:lvl>
   </w:abstractNum>
-  <w:abstractNum w:abstractNumId="19" w15:restartNumberingAfterBreak="0">
+  <w:abstractNum w:abstractNumId="20" w15:restartNumberingAfterBreak="0">
     <w:nsid w:val="36312160"/>
     <w:multiLevelType w:val="multilevel"/>
     <w:tmpl w:val="559C946C"/>
@@ -7034,7 +7510,7 @@
       </w:pPr>
     </w:lvl>
   </w:abstractNum>
-  <w:abstractNum w:abstractNumId="20" w15:restartNumberingAfterBreak="0">
+  <w:abstractNum w:abstractNumId="21" w15:restartNumberingAfterBreak="0">
     <w:nsid w:val="37237624"/>
     <w:multiLevelType w:val="hybridMultilevel"/>
     <w:tmpl w:val="4350DA62"/>
@@ -7120,7 +7596,7 @@
       </w:pPr>
     </w:lvl>
   </w:abstractNum>
-  <w:abstractNum w:abstractNumId="21" w15:restartNumberingAfterBreak="0">
+  <w:abstractNum w:abstractNumId="22" w15:restartNumberingAfterBreak="0">
     <w:nsid w:val="3E340F0B"/>
     <w:multiLevelType w:val="multilevel"/>
     <w:tmpl w:val="819E1666"/>
@@ -7233,7 +7709,7 @@
       </w:pPr>
     </w:lvl>
   </w:abstractNum>
-  <w:abstractNum w:abstractNumId="22" w15:restartNumberingAfterBreak="0">
+  <w:abstractNum w:abstractNumId="23" w15:restartNumberingAfterBreak="0">
     <w:nsid w:val="3F74027C"/>
     <w:multiLevelType w:val="hybridMultilevel"/>
     <w:tmpl w:val="02C48E62"/>
@@ -7322,7 +7798,7 @@
       </w:pPr>
     </w:lvl>
   </w:abstractNum>
-  <w:abstractNum w:abstractNumId="23" w15:restartNumberingAfterBreak="0">
+  <w:abstractNum w:abstractNumId="24" w15:restartNumberingAfterBreak="0">
     <w:nsid w:val="429E707D"/>
     <w:multiLevelType w:val="multilevel"/>
     <w:tmpl w:val="739CA856"/>
@@ -7435,7 +7911,7 @@
       </w:pPr>
     </w:lvl>
   </w:abstractNum>
-  <w:abstractNum w:abstractNumId="24" w15:restartNumberingAfterBreak="0">
+  <w:abstractNum w:abstractNumId="25" w15:restartNumberingAfterBreak="0">
     <w:nsid w:val="439C0942"/>
     <w:multiLevelType w:val="multilevel"/>
     <w:tmpl w:val="C5D4F3E0"/>
@@ -7548,7 +8024,7 @@
       </w:pPr>
     </w:lvl>
   </w:abstractNum>
-  <w:abstractNum w:abstractNumId="25" w15:restartNumberingAfterBreak="0">
+  <w:abstractNum w:abstractNumId="26" w15:restartNumberingAfterBreak="0">
     <w:nsid w:val="47A968C9"/>
     <w:multiLevelType w:val="multilevel"/>
     <w:tmpl w:val="83E4504A"/>
@@ -7661,7 +8137,7 @@
       </w:pPr>
     </w:lvl>
   </w:abstractNum>
-  <w:abstractNum w:abstractNumId="26" w15:restartNumberingAfterBreak="0">
+  <w:abstractNum w:abstractNumId="27" w15:restartNumberingAfterBreak="0">
     <w:nsid w:val="4B455398"/>
     <w:multiLevelType w:val="hybridMultilevel"/>
     <w:tmpl w:val="5DDAF99C"/>
@@ -7774,7 +8250,7 @@
       </w:rPr>
     </w:lvl>
   </w:abstractNum>
-  <w:abstractNum w:abstractNumId="27" w15:restartNumberingAfterBreak="0">
+  <w:abstractNum w:abstractNumId="28" w15:restartNumberingAfterBreak="0">
     <w:nsid w:val="4C0B1769"/>
     <w:multiLevelType w:val="multilevel"/>
     <w:tmpl w:val="B3345DD2"/>
@@ -7887,7 +8363,7 @@
       </w:pPr>
     </w:lvl>
   </w:abstractNum>
-  <w:abstractNum w:abstractNumId="28" w15:restartNumberingAfterBreak="0">
+  <w:abstractNum w:abstractNumId="29" w15:restartNumberingAfterBreak="0">
     <w:nsid w:val="4EC35971"/>
     <w:multiLevelType w:val="multilevel"/>
     <w:tmpl w:val="16D42578"/>
@@ -8000,7 +8476,7 @@
       </w:pPr>
     </w:lvl>
   </w:abstractNum>
-  <w:abstractNum w:abstractNumId="29" w15:restartNumberingAfterBreak="0">
+  <w:abstractNum w:abstractNumId="30" w15:restartNumberingAfterBreak="0">
     <w:nsid w:val="5EC3375E"/>
     <w:multiLevelType w:val="hybridMultilevel"/>
     <w:tmpl w:val="4642DE1A"/>
@@ -8089,7 +8565,7 @@
       </w:pPr>
     </w:lvl>
   </w:abstractNum>
-  <w:abstractNum w:abstractNumId="30" w15:restartNumberingAfterBreak="0">
+  <w:abstractNum w:abstractNumId="31" w15:restartNumberingAfterBreak="0">
     <w:nsid w:val="5F5345AB"/>
     <w:multiLevelType w:val="multilevel"/>
     <w:tmpl w:val="D972761E"/>
@@ -8202,7 +8678,7 @@
       </w:pPr>
     </w:lvl>
   </w:abstractNum>
-  <w:abstractNum w:abstractNumId="31" w15:restartNumberingAfterBreak="0">
+  <w:abstractNum w:abstractNumId="32" w15:restartNumberingAfterBreak="0">
     <w:nsid w:val="61FD6324"/>
     <w:multiLevelType w:val="hybridMultilevel"/>
     <w:tmpl w:val="8D046ED8"/>
@@ -8291,7 +8767,7 @@
       </w:pPr>
     </w:lvl>
   </w:abstractNum>
-  <w:abstractNum w:abstractNumId="32" w15:restartNumberingAfterBreak="0">
+  <w:abstractNum w:abstractNumId="33" w15:restartNumberingAfterBreak="0">
     <w:nsid w:val="62AC2721"/>
     <w:multiLevelType w:val="multilevel"/>
     <w:tmpl w:val="436E46F6"/>
@@ -8377,7 +8853,7 @@
       </w:pPr>
     </w:lvl>
   </w:abstractNum>
-  <w:abstractNum w:abstractNumId="33" w15:restartNumberingAfterBreak="0">
+  <w:abstractNum w:abstractNumId="34" w15:restartNumberingAfterBreak="0">
     <w:nsid w:val="6BC23D67"/>
     <w:multiLevelType w:val="multilevel"/>
     <w:tmpl w:val="3F4C9202"/>
@@ -8463,7 +8939,7 @@
       </w:pPr>
     </w:lvl>
   </w:abstractNum>
-  <w:abstractNum w:abstractNumId="34" w15:restartNumberingAfterBreak="0">
+  <w:abstractNum w:abstractNumId="35" w15:restartNumberingAfterBreak="0">
     <w:nsid w:val="6F2411FC"/>
     <w:multiLevelType w:val="multilevel"/>
     <w:tmpl w:val="4B1A73D4"/>
@@ -8576,7 +9052,7 @@
       </w:pPr>
     </w:lvl>
   </w:abstractNum>
-  <w:abstractNum w:abstractNumId="35" w15:restartNumberingAfterBreak="0">
+  <w:abstractNum w:abstractNumId="36" w15:restartNumberingAfterBreak="0">
     <w:nsid w:val="756F64BE"/>
     <w:multiLevelType w:val="multilevel"/>
     <w:tmpl w:val="10FABA8E"/>
@@ -8689,7 +9165,7 @@
       </w:pPr>
     </w:lvl>
   </w:abstractNum>
-  <w:abstractNum w:abstractNumId="36" w15:restartNumberingAfterBreak="0">
+  <w:abstractNum w:abstractNumId="37" w15:restartNumberingAfterBreak="0">
     <w:nsid w:val="79976D63"/>
     <w:multiLevelType w:val="multilevel"/>
     <w:tmpl w:val="8BEEC5A0"/>
@@ -8802,7 +9278,7 @@
       </w:pPr>
     </w:lvl>
   </w:abstractNum>
-  <w:abstractNum w:abstractNumId="37" w15:restartNumberingAfterBreak="0">
+  <w:abstractNum w:abstractNumId="38" w15:restartNumberingAfterBreak="0">
     <w:nsid w:val="7D771F01"/>
     <w:multiLevelType w:val="multilevel"/>
     <w:tmpl w:val="3F201C78"/>
@@ -8915,7 +9391,7 @@
       </w:pPr>
     </w:lvl>
   </w:abstractNum>
-  <w:abstractNum w:abstractNumId="38" w15:restartNumberingAfterBreak="0">
+  <w:abstractNum w:abstractNumId="39" w15:restartNumberingAfterBreak="0">
     <w:nsid w:val="7E5841AE"/>
     <w:multiLevelType w:val="multilevel"/>
     <w:tmpl w:val="F012A87A"/>
@@ -9059,106 +9535,109 @@
     <w:abstractNumId w:val="0"/>
   </w:num>
   <w:num w:numId="11">
-    <w:abstractNumId w:val="22"/>
+    <w:abstractNumId w:val="23"/>
   </w:num>
   <w:num w:numId="12">
-    <w:abstractNumId w:val="31"/>
+    <w:abstractNumId w:val="32"/>
   </w:num>
   <w:num w:numId="13">
-    <w:abstractNumId w:val="29"/>
+    <w:abstractNumId w:val="30"/>
   </w:num>
   <w:num w:numId="14">
+    <w:abstractNumId w:val="34"/>
+  </w:num>
+  <w:num w:numId="15">
     <w:abstractNumId w:val="33"/>
   </w:num>
-  <w:num w:numId="15">
-    <w:abstractNumId w:val="32"/>
-  </w:num>
   <w:num w:numId="16">
-    <w:abstractNumId w:val="13"/>
+    <w:abstractNumId w:val="14"/>
   </w:num>
   <w:num w:numId="17">
-    <w:abstractNumId w:val="15"/>
+    <w:abstractNumId w:val="16"/>
   </w:num>
   <w:num w:numId="18">
-    <w:abstractNumId w:val="15"/>
+    <w:abstractNumId w:val="16"/>
   </w:num>
   <w:num w:numId="19">
-    <w:abstractNumId w:val="15"/>
+    <w:abstractNumId w:val="16"/>
   </w:num>
   <w:num w:numId="20">
-    <w:abstractNumId w:val="15"/>
+    <w:abstractNumId w:val="16"/>
   </w:num>
   <w:num w:numId="21">
     <w:abstractNumId w:val="12"/>
   </w:num>
   <w:num w:numId="22">
-    <w:abstractNumId w:val="16"/>
+    <w:abstractNumId w:val="17"/>
   </w:num>
   <w:num w:numId="23">
     <w:abstractNumId w:val="11"/>
   </w:num>
   <w:num w:numId="24">
-    <w:abstractNumId w:val="20"/>
+    <w:abstractNumId w:val="21"/>
   </w:num>
   <w:num w:numId="25">
-    <w:abstractNumId w:val="26"/>
+    <w:abstractNumId w:val="27"/>
   </w:num>
   <w:num w:numId="26">
-    <w:abstractNumId w:val="28"/>
+    <w:abstractNumId w:val="29"/>
   </w:num>
   <w:num w:numId="27">
-    <w:abstractNumId w:val="36"/>
+    <w:abstractNumId w:val="37"/>
   </w:num>
   <w:num w:numId="28">
     <w:abstractNumId w:val="10"/>
   </w:num>
   <w:num w:numId="29">
-    <w:abstractNumId w:val="14"/>
+    <w:abstractNumId w:val="15"/>
   </w:num>
   <w:num w:numId="30">
+    <w:abstractNumId w:val="26"/>
+  </w:num>
+  <w:num w:numId="31">
+    <w:abstractNumId w:val="24"/>
+  </w:num>
+  <w:num w:numId="32">
     <w:abstractNumId w:val="25"/>
   </w:num>
-  <w:num w:numId="31">
-    <w:abstractNumId w:val="23"/>
+  <w:num w:numId="33">
+    <w:abstractNumId w:val="19"/>
   </w:num>
-  <w:num w:numId="32">
-    <w:abstractNumId w:val="24"/>
+  <w:num w:numId="34">
+    <w:abstractNumId w:val="39"/>
   </w:num>
-  <w:num w:numId="33">
+  <w:num w:numId="35">
+    <w:abstractNumId w:val="38"/>
+  </w:num>
+  <w:num w:numId="36">
+    <w:abstractNumId w:val="20"/>
+  </w:num>
+  <w:num w:numId="37">
+    <w:abstractNumId w:val="28"/>
+  </w:num>
+  <w:num w:numId="38">
+    <w:abstractNumId w:val="35"/>
+  </w:num>
+  <w:num w:numId="39">
+    <w:abstractNumId w:val="36"/>
+  </w:num>
+  <w:num w:numId="40">
+    <w:abstractNumId w:val="22"/>
+  </w:num>
+  <w:num w:numId="41">
+    <w:abstractNumId w:val="31"/>
+  </w:num>
+  <w:num w:numId="42">
     <w:abstractNumId w:val="18"/>
   </w:num>
-  <w:num w:numId="34">
-    <w:abstractNumId w:val="38"/>
-  </w:num>
-  <w:num w:numId="35">
-    <w:abstractNumId w:val="37"/>
-  </w:num>
-  <w:num w:numId="36">
-    <w:abstractNumId w:val="19"/>
-  </w:num>
-  <w:num w:numId="37">
-    <w:abstractNumId w:val="27"/>
-  </w:num>
-  <w:num w:numId="38">
-    <w:abstractNumId w:val="34"/>
-  </w:num>
-  <w:num w:numId="39">
-    <w:abstractNumId w:val="35"/>
-  </w:num>
-  <w:num w:numId="40">
-    <w:abstractNumId w:val="21"/>
-  </w:num>
-  <w:num w:numId="41">
-    <w:abstractNumId w:val="30"/>
-  </w:num>
-  <w:num w:numId="42">
-    <w:abstractNumId w:val="17"/>
+  <w:num w:numId="43">
+    <w:abstractNumId w:val="13"/>
   </w:num>
 </w:numbering>
 </file>
 
 <file path=word/styles.xml><?xml version="1.0" encoding="utf-8"?>
-<w:styles xmlns:mc="http://schemas.openxmlformats.org/markup-compatibility/2006" xmlns:r="http://schemas.openxmlformats.org/officeDocument/2006/relationships" xmlns:w="http://schemas.openxmlformats.org/wordprocessingml/2006/main" xmlns:w14="http://schemas.microsoft.com/office/word/2010/wordml" xmlns:w15="http://schemas.microsoft.com/office/word/2012/wordml" xmlns:w16cex="http://schemas.microsoft.com/office/word/2018/wordml/cex" xmlns:w16cid="http://schemas.microsoft.com/office/word/2016/wordml/cid" xmlns:w16="http://schemas.microsoft.com/office/word/2018/wordml" xmlns:w16se="http://schemas.microsoft.com/office/word/2015/wordml/symex" mc:Ignorable="w14 w15 w16se w16cid w16 w16cex">
+<w:styles xmlns:mc="http://schemas.openxmlformats.org/markup-compatibility/2006" xmlns:r="http://schemas.openxmlformats.org/officeDocument/2006/relationships" xmlns:w="http://schemas.openxmlformats.org/wordprocessingml/2006/main" xmlns:w14="http://schemas.microsoft.com/office/word/2010/wordml" xmlns:w15="http://schemas.microsoft.com/office/word/2012/wordml" xmlns:w16se="http://schemas.microsoft.com/office/word/2015/wordml/symex" mc:Ignorable="w14 w15 w16se">
   <w:docDefaults>
     <w:rPrDefault>
       <w:rPr>
@@ -9174,7 +9653,7 @@
       </w:pPr>
     </w:pPrDefault>
   </w:docDefaults>
-  <w:latentStyles w:defLockedState="0" w:defUIPriority="99" w:defSemiHidden="0" w:defUnhideWhenUsed="0" w:defQFormat="0" w:count="376">
+  <w:latentStyles w:defLockedState="0" w:defUIPriority="99" w:defSemiHidden="0" w:defUnhideWhenUsed="0" w:defQFormat="0" w:count="371">
     <w:lsdException w:name="Normal" w:uiPriority="0" w:qFormat="1"/>
     <w:lsdException w:name="heading 1" w:uiPriority="0" w:qFormat="1"/>
     <w:lsdException w:name="heading 2" w:semiHidden="1" w:uiPriority="0" w:unhideWhenUsed="1" w:qFormat="1"/>
@@ -9280,6 +9759,7 @@
     <w:lsdException w:name="HTML Sample" w:semiHidden="1" w:unhideWhenUsed="1"/>
     <w:lsdException w:name="HTML Typewriter" w:semiHidden="1" w:unhideWhenUsed="1"/>
     <w:lsdException w:name="HTML Variable" w:semiHidden="1" w:unhideWhenUsed="1"/>
+    <w:lsdException w:name="Normal Table" w:semiHidden="1" w:unhideWhenUsed="1"/>
     <w:lsdException w:name="annotation subject" w:semiHidden="1" w:unhideWhenUsed="1"/>
     <w:lsdException w:name="No List" w:semiHidden="1" w:unhideWhenUsed="1"/>
     <w:lsdException w:name="Outline List 1" w:semiHidden="1" w:unhideWhenUsed="1"/>
@@ -9322,8 +9802,11 @@
     <w:lsdException w:name="Table Contemporary" w:semiHidden="1" w:unhideWhenUsed="1"/>
     <w:lsdException w:name="Table Elegant" w:semiHidden="1" w:unhideWhenUsed="1"/>
     <w:lsdException w:name="Table Professional" w:semiHidden="1" w:unhideWhenUsed="1"/>
+    <w:lsdException w:name="Table Subtle 1" w:semiHidden="1" w:unhideWhenUsed="1"/>
     <w:lsdException w:name="Table Subtle 2" w:semiHidden="1" w:unhideWhenUsed="1"/>
     <w:lsdException w:name="Table Web 1" w:semiHidden="1" w:unhideWhenUsed="1"/>
+    <w:lsdException w:name="Table Web 2" w:semiHidden="1" w:unhideWhenUsed="1"/>
+    <w:lsdException w:name="Table Web 3" w:semiHidden="1" w:unhideWhenUsed="1"/>
     <w:lsdException w:name="Balloon Text" w:semiHidden="1" w:unhideWhenUsed="1"/>
     <w:lsdException w:name="Table Grid" w:uiPriority="39"/>
     <w:lsdException w:name="Table Theme" w:semiHidden="1" w:unhideWhenUsed="1"/>
@@ -9542,13 +10025,8 @@
     <w:lsdException w:name="List Table 5 Dark Accent 6" w:uiPriority="50"/>
     <w:lsdException w:name="List Table 6 Colorful Accent 6" w:uiPriority="51"/>
     <w:lsdException w:name="List Table 7 Colorful Accent 6" w:uiPriority="52"/>
-    <w:lsdException w:name="Mention" w:semiHidden="1" w:unhideWhenUsed="1"/>
-    <w:lsdException w:name="Smart Hyperlink" w:semiHidden="1" w:unhideWhenUsed="1"/>
-    <w:lsdException w:name="Hashtag" w:semiHidden="1" w:unhideWhenUsed="1"/>
-    <w:lsdException w:name="Unresolved Mention" w:semiHidden="1" w:unhideWhenUsed="1"/>
-    <w:lsdException w:name="Smart Link" w:semiHidden="1" w:unhideWhenUsed="1"/>
   </w:latentStyles>
-  <w:style w:type="paragraph" w:default="1" w:styleId="Normal">
+  <w:style w:type="paragraph" w:default="1" w:styleId="Standard">
     <w:name w:val="Normal"/>
     <w:aliases w:val="Text"/>
     <w:qFormat/>
@@ -9562,10 +10040,10 @@
       <w:sz w:val="20"/>
     </w:rPr>
   </w:style>
-  <w:style w:type="paragraph" w:styleId="Heading1">
+  <w:style w:type="paragraph" w:styleId="berschrift1">
     <w:name w:val="heading 1"/>
-    <w:next w:val="Normal"/>
-    <w:link w:val="Heading1Char"/>
+    <w:next w:val="Standard"/>
+    <w:link w:val="berschrift1Zchn"/>
     <w:qFormat/>
     <w:rsid w:val="00824869"/>
     <w:pPr>
@@ -9592,10 +10070,10 @@
       <w:lang w:val="de-CH" w:eastAsia="de-CH"/>
     </w:rPr>
   </w:style>
-  <w:style w:type="paragraph" w:styleId="Heading2">
+  <w:style w:type="paragraph" w:styleId="berschrift2">
     <w:name w:val="heading 2"/>
-    <w:next w:val="Normal"/>
-    <w:link w:val="Heading2Char"/>
+    <w:next w:val="Standard"/>
+    <w:link w:val="berschrift2Zchn"/>
     <w:qFormat/>
     <w:rsid w:val="00581521"/>
     <w:pPr>
@@ -9622,10 +10100,10 @@
       <w:lang w:val="de-CH" w:eastAsia="de-CH"/>
     </w:rPr>
   </w:style>
-  <w:style w:type="paragraph" w:styleId="Heading3">
+  <w:style w:type="paragraph" w:styleId="berschrift3">
     <w:name w:val="heading 3"/>
-    <w:next w:val="Normal"/>
-    <w:link w:val="Heading3Char"/>
+    <w:next w:val="Standard"/>
+    <w:link w:val="berschrift3Zchn"/>
     <w:qFormat/>
     <w:rsid w:val="00824869"/>
     <w:pPr>
@@ -9652,11 +10130,11 @@
       <w:lang w:val="de-CH" w:eastAsia="de-CH"/>
     </w:rPr>
   </w:style>
-  <w:style w:type="paragraph" w:styleId="Heading4">
+  <w:style w:type="paragraph" w:styleId="berschrift4">
     <w:name w:val="heading 4"/>
-    <w:basedOn w:val="Heading3"/>
-    <w:next w:val="Normal"/>
-    <w:link w:val="Heading4Char"/>
+    <w:basedOn w:val="berschrift3"/>
+    <w:next w:val="Standard"/>
+    <w:link w:val="berschrift4Zchn"/>
     <w:qFormat/>
     <w:rsid w:val="00FA085D"/>
     <w:pPr>
@@ -9676,11 +10154,11 @@
       <w:szCs w:val="28"/>
     </w:rPr>
   </w:style>
-  <w:style w:type="paragraph" w:styleId="Heading5">
+  <w:style w:type="paragraph" w:styleId="berschrift5">
     <w:name w:val="heading 5"/>
-    <w:basedOn w:val="Normal"/>
-    <w:next w:val="Normal"/>
-    <w:link w:val="Heading5Char"/>
+    <w:basedOn w:val="Standard"/>
+    <w:next w:val="Standard"/>
+    <w:link w:val="berschrift5Zchn"/>
     <w:uiPriority w:val="9"/>
     <w:unhideWhenUsed/>
     <w:rsid w:val="001B5B03"/>
@@ -9698,11 +10176,11 @@
       <w:rFonts w:eastAsiaTheme="majorEastAsia" w:cstheme="majorBidi"/>
     </w:rPr>
   </w:style>
-  <w:style w:type="paragraph" w:styleId="Heading6">
+  <w:style w:type="paragraph" w:styleId="berschrift6">
     <w:name w:val="heading 6"/>
-    <w:basedOn w:val="Normal"/>
-    <w:next w:val="Normal"/>
-    <w:link w:val="Heading6Char"/>
+    <w:basedOn w:val="Standard"/>
+    <w:next w:val="Standard"/>
+    <w:link w:val="berschrift6Zchn"/>
     <w:uiPriority w:val="9"/>
     <w:semiHidden/>
     <w:unhideWhenUsed/>
@@ -9721,11 +10199,11 @@
       <w:rFonts w:eastAsiaTheme="majorEastAsia" w:cstheme="majorBidi"/>
     </w:rPr>
   </w:style>
-  <w:style w:type="paragraph" w:styleId="Heading7">
+  <w:style w:type="paragraph" w:styleId="berschrift7">
     <w:name w:val="heading 7"/>
-    <w:basedOn w:val="Normal"/>
-    <w:next w:val="Normal"/>
-    <w:link w:val="Heading7Char"/>
+    <w:basedOn w:val="Standard"/>
+    <w:next w:val="Standard"/>
+    <w:link w:val="berschrift7Zchn"/>
     <w:uiPriority w:val="9"/>
     <w:semiHidden/>
     <w:unhideWhenUsed/>
@@ -9746,11 +10224,11 @@
       <w:iCs/>
     </w:rPr>
   </w:style>
-  <w:style w:type="paragraph" w:styleId="Heading8">
+  <w:style w:type="paragraph" w:styleId="berschrift8">
     <w:name w:val="heading 8"/>
-    <w:basedOn w:val="Normal"/>
-    <w:next w:val="Normal"/>
-    <w:link w:val="Heading8Char"/>
+    <w:basedOn w:val="Standard"/>
+    <w:next w:val="Standard"/>
+    <w:link w:val="berschrift8Zchn"/>
     <w:uiPriority w:val="9"/>
     <w:semiHidden/>
     <w:unhideWhenUsed/>
@@ -9772,11 +10250,11 @@
       <w:szCs w:val="21"/>
     </w:rPr>
   </w:style>
-  <w:style w:type="paragraph" w:styleId="Heading9">
+  <w:style w:type="paragraph" w:styleId="berschrift9">
     <w:name w:val="heading 9"/>
-    <w:basedOn w:val="Normal"/>
-    <w:next w:val="Normal"/>
-    <w:link w:val="Heading9Char"/>
+    <w:basedOn w:val="Standard"/>
+    <w:next w:val="Standard"/>
+    <w:link w:val="berschrift9Zchn"/>
     <w:uiPriority w:val="9"/>
     <w:semiHidden/>
     <w:unhideWhenUsed/>
@@ -9801,13 +10279,13 @@
       <w:szCs w:val="21"/>
     </w:rPr>
   </w:style>
-  <w:style w:type="character" w:default="1" w:styleId="DefaultParagraphFont">
+  <w:style w:type="character" w:default="1" w:styleId="Absatz-Standardschriftart">
     <w:name w:val="Default Paragraph Font"/>
     <w:uiPriority w:val="1"/>
     <w:semiHidden/>
     <w:unhideWhenUsed/>
   </w:style>
-  <w:style w:type="table" w:default="1" w:styleId="TableNormal">
+  <w:style w:type="table" w:default="1" w:styleId="NormaleTabelle">
     <w:name w:val="Normal Table"/>
     <w:uiPriority w:val="99"/>
     <w:semiHidden/>
@@ -9822,16 +10300,16 @@
       </w:tblCellMar>
     </w:tblPr>
   </w:style>
-  <w:style w:type="numbering" w:default="1" w:styleId="NoList">
+  <w:style w:type="numbering" w:default="1" w:styleId="KeineListe">
     <w:name w:val="No List"/>
     <w:uiPriority w:val="99"/>
     <w:semiHidden/>
     <w:unhideWhenUsed/>
   </w:style>
-  <w:style w:type="character" w:customStyle="1" w:styleId="Heading1Char">
-    <w:name w:val="Heading 1 Char"/>
-    <w:basedOn w:val="DefaultParagraphFont"/>
-    <w:link w:val="Heading1"/>
+  <w:style w:type="character" w:customStyle="1" w:styleId="berschrift1Zchn">
+    <w:name w:val="Überschrift 1 Zchn"/>
+    <w:basedOn w:val="Absatz-Standardschriftart"/>
+    <w:link w:val="berschrift1"/>
     <w:rsid w:val="00824869"/>
     <w:rPr>
       <w:rFonts w:ascii="Arial Black" w:eastAsia="Times New Roman" w:hAnsi="Arial Black" w:cs="Arial"/>
@@ -9845,10 +10323,10 @@
       <w:lang w:val="de-CH" w:eastAsia="de-CH"/>
     </w:rPr>
   </w:style>
-  <w:style w:type="character" w:customStyle="1" w:styleId="Heading2Char">
-    <w:name w:val="Heading 2 Char"/>
-    <w:basedOn w:val="DefaultParagraphFont"/>
-    <w:link w:val="Heading2"/>
+  <w:style w:type="character" w:customStyle="1" w:styleId="berschrift2Zchn">
+    <w:name w:val="Überschrift 2 Zchn"/>
+    <w:basedOn w:val="Absatz-Standardschriftart"/>
+    <w:link w:val="berschrift2"/>
     <w:rsid w:val="00581521"/>
     <w:rPr>
       <w:rFonts w:ascii="Arial" w:eastAsia="Times New Roman" w:hAnsi="Arial" w:cs="Arial"/>
@@ -9862,10 +10340,10 @@
       <w:lang w:val="de-CH" w:eastAsia="de-CH"/>
     </w:rPr>
   </w:style>
-  <w:style w:type="character" w:customStyle="1" w:styleId="Heading3Char">
-    <w:name w:val="Heading 3 Char"/>
-    <w:basedOn w:val="DefaultParagraphFont"/>
-    <w:link w:val="Heading3"/>
+  <w:style w:type="character" w:customStyle="1" w:styleId="berschrift3Zchn">
+    <w:name w:val="Überschrift 3 Zchn"/>
+    <w:basedOn w:val="Absatz-Standardschriftart"/>
+    <w:link w:val="berschrift3"/>
     <w:rsid w:val="00824869"/>
     <w:rPr>
       <w:rFonts w:ascii="Arial" w:eastAsia="Times New Roman" w:hAnsi="Arial" w:cs="Arial"/>
@@ -9879,10 +10357,10 @@
       <w:lang w:val="de-CH" w:eastAsia="de-CH"/>
     </w:rPr>
   </w:style>
-  <w:style w:type="paragraph" w:styleId="TOC5">
+  <w:style w:type="paragraph" w:styleId="Verzeichnis5">
     <w:name w:val="toc 5"/>
-    <w:basedOn w:val="Normal"/>
-    <w:next w:val="Normal"/>
+    <w:basedOn w:val="Standard"/>
+    <w:next w:val="Standard"/>
     <w:autoRedefine/>
     <w:uiPriority w:val="39"/>
     <w:unhideWhenUsed/>
@@ -9898,20 +10376,20 @@
       <w:lang w:val="de-CH" w:eastAsia="de-CH"/>
     </w:rPr>
   </w:style>
-  <w:style w:type="character" w:customStyle="1" w:styleId="Heading5Char">
-    <w:name w:val="Heading 5 Char"/>
-    <w:basedOn w:val="DefaultParagraphFont"/>
-    <w:link w:val="Heading5"/>
+  <w:style w:type="character" w:customStyle="1" w:styleId="berschrift5Zchn">
+    <w:name w:val="Überschrift 5 Zchn"/>
+    <w:basedOn w:val="Absatz-Standardschriftart"/>
+    <w:link w:val="berschrift5"/>
     <w:uiPriority w:val="9"/>
     <w:rsid w:val="001B5B03"/>
     <w:rPr>
       <w:rFonts w:ascii="Arial" w:eastAsiaTheme="majorEastAsia" w:hAnsi="Arial" w:cstheme="majorBidi"/>
     </w:rPr>
   </w:style>
-  <w:style w:type="character" w:customStyle="1" w:styleId="Heading6Char">
-    <w:name w:val="Heading 6 Char"/>
-    <w:basedOn w:val="DefaultParagraphFont"/>
-    <w:link w:val="Heading6"/>
+  <w:style w:type="character" w:customStyle="1" w:styleId="berschrift6Zchn">
+    <w:name w:val="Überschrift 6 Zchn"/>
+    <w:basedOn w:val="Absatz-Standardschriftart"/>
+    <w:link w:val="berschrift6"/>
     <w:uiPriority w:val="9"/>
     <w:semiHidden/>
     <w:rsid w:val="00621B8C"/>
@@ -9919,10 +10397,10 @@
       <w:rFonts w:ascii="Arial" w:eastAsiaTheme="majorEastAsia" w:hAnsi="Arial" w:cstheme="majorBidi"/>
     </w:rPr>
   </w:style>
-  <w:style w:type="character" w:customStyle="1" w:styleId="Heading7Char">
-    <w:name w:val="Heading 7 Char"/>
-    <w:basedOn w:val="DefaultParagraphFont"/>
-    <w:link w:val="Heading7"/>
+  <w:style w:type="character" w:customStyle="1" w:styleId="berschrift7Zchn">
+    <w:name w:val="Überschrift 7 Zchn"/>
+    <w:basedOn w:val="Absatz-Standardschriftart"/>
+    <w:link w:val="berschrift7"/>
     <w:uiPriority w:val="9"/>
     <w:semiHidden/>
     <w:rsid w:val="00621B8C"/>
@@ -9932,10 +10410,10 @@
       <w:iCs/>
     </w:rPr>
   </w:style>
-  <w:style w:type="character" w:customStyle="1" w:styleId="Heading8Char">
-    <w:name w:val="Heading 8 Char"/>
-    <w:basedOn w:val="DefaultParagraphFont"/>
-    <w:link w:val="Heading8"/>
+  <w:style w:type="character" w:customStyle="1" w:styleId="berschrift8Zchn">
+    <w:name w:val="Überschrift 8 Zchn"/>
+    <w:basedOn w:val="Absatz-Standardschriftart"/>
+    <w:link w:val="berschrift8"/>
     <w:uiPriority w:val="9"/>
     <w:semiHidden/>
     <w:rsid w:val="00621B8C"/>
@@ -9946,10 +10424,10 @@
       <w:szCs w:val="21"/>
     </w:rPr>
   </w:style>
-  <w:style w:type="character" w:customStyle="1" w:styleId="Heading9Char">
-    <w:name w:val="Heading 9 Char"/>
-    <w:basedOn w:val="DefaultParagraphFont"/>
-    <w:link w:val="Heading9"/>
+  <w:style w:type="character" w:customStyle="1" w:styleId="berschrift9Zchn">
+    <w:name w:val="Überschrift 9 Zchn"/>
+    <w:basedOn w:val="Absatz-Standardschriftart"/>
+    <w:link w:val="berschrift9"/>
     <w:uiPriority w:val="9"/>
     <w:semiHidden/>
     <w:rsid w:val="001B5B03"/>
@@ -9962,10 +10440,10 @@
       <w:szCs w:val="21"/>
     </w:rPr>
   </w:style>
-  <w:style w:type="paragraph" w:styleId="Title">
+  <w:style w:type="paragraph" w:styleId="Titel">
     <w:name w:val="Title"/>
-    <w:next w:val="Normal"/>
-    <w:link w:val="TitleChar"/>
+    <w:next w:val="Standard"/>
+    <w:link w:val="TitelZchn"/>
     <w:uiPriority w:val="10"/>
     <w:qFormat/>
     <w:rsid w:val="00F50481"/>
@@ -9983,10 +10461,10 @@
       <w:szCs w:val="56"/>
     </w:rPr>
   </w:style>
-  <w:style w:type="character" w:customStyle="1" w:styleId="TitleChar">
-    <w:name w:val="Title Char"/>
-    <w:basedOn w:val="DefaultParagraphFont"/>
-    <w:link w:val="Title"/>
+  <w:style w:type="character" w:customStyle="1" w:styleId="TitelZchn">
+    <w:name w:val="Titel Zchn"/>
+    <w:basedOn w:val="Absatz-Standardschriftart"/>
+    <w:link w:val="Titel"/>
     <w:uiPriority w:val="10"/>
     <w:rsid w:val="00F50481"/>
     <w:rPr>
@@ -9999,10 +10477,10 @@
       <w:szCs w:val="56"/>
     </w:rPr>
   </w:style>
-  <w:style w:type="paragraph" w:styleId="MessageHeader">
+  <w:style w:type="paragraph" w:styleId="Nachrichtenkopf">
     <w:name w:val="Message Header"/>
-    <w:basedOn w:val="Normal"/>
-    <w:link w:val="MessageHeaderChar"/>
+    <w:basedOn w:val="Standard"/>
+    <w:link w:val="NachrichtenkopfZchn"/>
     <w:uiPriority w:val="99"/>
     <w:semiHidden/>
     <w:unhideWhenUsed/>
@@ -10023,10 +10501,10 @@
       <w:szCs w:val="24"/>
     </w:rPr>
   </w:style>
-  <w:style w:type="character" w:customStyle="1" w:styleId="MessageHeaderChar">
-    <w:name w:val="Message Header Char"/>
-    <w:basedOn w:val="DefaultParagraphFont"/>
-    <w:link w:val="MessageHeader"/>
+  <w:style w:type="character" w:customStyle="1" w:styleId="NachrichtenkopfZchn">
+    <w:name w:val="Nachrichtenkopf Zchn"/>
+    <w:basedOn w:val="Absatz-Standardschriftart"/>
+    <w:link w:val="Nachrichtenkopf"/>
     <w:uiPriority w:val="99"/>
     <w:semiHidden/>
     <w:rsid w:val="001B5B03"/>
@@ -10037,9 +10515,9 @@
       <w:shd w:val="pct20" w:color="auto" w:fill="auto"/>
     </w:rPr>
   </w:style>
-  <w:style w:type="paragraph" w:styleId="EnvelopeReturn">
+  <w:style w:type="paragraph" w:styleId="Umschlagabsenderadresse">
     <w:name w:val="envelope return"/>
-    <w:basedOn w:val="Normal"/>
+    <w:basedOn w:val="Standard"/>
     <w:uiPriority w:val="99"/>
     <w:semiHidden/>
     <w:unhideWhenUsed/>
@@ -10049,9 +10527,9 @@
       <w:szCs w:val="20"/>
     </w:rPr>
   </w:style>
-  <w:style w:type="paragraph" w:styleId="EnvelopeAddress">
+  <w:style w:type="paragraph" w:styleId="Umschlagadresse">
     <w:name w:val="envelope address"/>
-    <w:basedOn w:val="Normal"/>
+    <w:basedOn w:val="Standard"/>
     <w:uiPriority w:val="99"/>
     <w:semiHidden/>
     <w:unhideWhenUsed/>
@@ -10068,8 +10546,8 @@
   </w:style>
   <w:style w:type="paragraph" w:styleId="Index1">
     <w:name w:val="index 1"/>
-    <w:basedOn w:val="Normal"/>
-    <w:next w:val="Normal"/>
+    <w:basedOn w:val="Standard"/>
+    <w:next w:val="Standard"/>
     <w:autoRedefine/>
     <w:uiPriority w:val="99"/>
     <w:semiHidden/>
@@ -10079,9 +10557,9 @@
       <w:ind w:left="220" w:hanging="220"/>
     </w:pPr>
   </w:style>
-  <w:style w:type="paragraph" w:styleId="IndexHeading">
+  <w:style w:type="paragraph" w:styleId="Indexberschrift">
     <w:name w:val="index heading"/>
-    <w:basedOn w:val="Normal"/>
+    <w:basedOn w:val="Standard"/>
     <w:next w:val="Index1"/>
     <w:uiPriority w:val="99"/>
     <w:semiHidden/>
@@ -10093,10 +10571,10 @@
       <w:bCs/>
     </w:rPr>
   </w:style>
-  <w:style w:type="paragraph" w:styleId="TOCHeading">
+  <w:style w:type="paragraph" w:styleId="Inhaltsverzeichnisberschrift">
     <w:name w:val="TOC Heading"/>
-    <w:basedOn w:val="Heading1"/>
-    <w:next w:val="Normal"/>
+    <w:basedOn w:val="berschrift1"/>
+    <w:next w:val="Standard"/>
     <w:uiPriority w:val="39"/>
     <w:unhideWhenUsed/>
     <w:qFormat/>
@@ -10108,11 +10586,11 @@
       <w:rFonts w:ascii="Times New Roman" w:hAnsi="Times New Roman"/>
     </w:rPr>
   </w:style>
-  <w:style w:type="paragraph" w:styleId="Subtitle">
+  <w:style w:type="paragraph" w:styleId="Untertitel">
     <w:name w:val="Subtitle"/>
-    <w:basedOn w:val="Normal"/>
-    <w:next w:val="Normal"/>
-    <w:link w:val="SubtitleChar"/>
+    <w:basedOn w:val="Standard"/>
+    <w:next w:val="Standard"/>
+    <w:link w:val="UntertitelZchn"/>
     <w:uiPriority w:val="11"/>
     <w:qFormat/>
     <w:rsid w:val="00BB5CAE"/>
@@ -10127,10 +10605,10 @@
       <w:spacing w:val="15"/>
     </w:rPr>
   </w:style>
-  <w:style w:type="character" w:customStyle="1" w:styleId="SubtitleChar">
-    <w:name w:val="Subtitle Char"/>
-    <w:basedOn w:val="DefaultParagraphFont"/>
-    <w:link w:val="Subtitle"/>
+  <w:style w:type="character" w:customStyle="1" w:styleId="UntertitelZchn">
+    <w:name w:val="Untertitel Zchn"/>
+    <w:basedOn w:val="Absatz-Standardschriftart"/>
+    <w:link w:val="Untertitel"/>
     <w:uiPriority w:val="11"/>
     <w:rsid w:val="00BB5CAE"/>
     <w:rPr>
@@ -10140,9 +10618,9 @@
       <w:sz w:val="20"/>
     </w:rPr>
   </w:style>
-  <w:style w:type="paragraph" w:styleId="BlockText">
+  <w:style w:type="paragraph" w:styleId="Blocktext">
     <w:name w:val="Block Text"/>
-    <w:basedOn w:val="Normal"/>
+    <w:basedOn w:val="Standard"/>
     <w:uiPriority w:val="99"/>
     <w:semiHidden/>
     <w:unhideWhenUsed/>
@@ -10162,10 +10640,10 @@
       <w:iCs/>
     </w:rPr>
   </w:style>
-  <w:style w:type="paragraph" w:styleId="TOAHeading">
+  <w:style w:type="paragraph" w:styleId="RGV-berschrift">
     <w:name w:val="toa heading"/>
-    <w:basedOn w:val="Normal"/>
-    <w:next w:val="Normal"/>
+    <w:basedOn w:val="Standard"/>
+    <w:next w:val="Standard"/>
     <w:uiPriority w:val="99"/>
     <w:semiHidden/>
     <w:unhideWhenUsed/>
@@ -10181,11 +10659,11 @@
       <w:szCs w:val="24"/>
     </w:rPr>
   </w:style>
-  <w:style w:type="paragraph" w:styleId="IntenseQuote">
+  <w:style w:type="paragraph" w:styleId="IntensivesZitat">
     <w:name w:val="Intense Quote"/>
-    <w:basedOn w:val="Normal"/>
-    <w:next w:val="Normal"/>
-    <w:link w:val="IntenseQuoteChar"/>
+    <w:basedOn w:val="Standard"/>
+    <w:next w:val="Standard"/>
+    <w:link w:val="IntensivesZitatZchn"/>
     <w:uiPriority w:val="30"/>
     <w:rsid w:val="00414C4E"/>
     <w:pPr>
@@ -10203,10 +10681,10 @@
       <w:color w:val="0062AC"/>
     </w:rPr>
   </w:style>
-  <w:style w:type="character" w:customStyle="1" w:styleId="IntenseQuoteChar">
-    <w:name w:val="Intense Quote Char"/>
-    <w:basedOn w:val="DefaultParagraphFont"/>
-    <w:link w:val="IntenseQuote"/>
+  <w:style w:type="character" w:customStyle="1" w:styleId="IntensivesZitatZchn">
+    <w:name w:val="Intensives Zitat Zchn"/>
+    <w:basedOn w:val="Absatz-Standardschriftart"/>
+    <w:link w:val="IntensivesZitat"/>
     <w:uiPriority w:val="30"/>
     <w:rsid w:val="00414C4E"/>
     <w:rPr>
@@ -10216,9 +10694,9 @@
       <w:color w:val="0062AC"/>
     </w:rPr>
   </w:style>
-  <w:style w:type="character" w:styleId="IntenseReference">
+  <w:style w:type="character" w:styleId="IntensiverVerweis">
     <w:name w:val="Intense Reference"/>
-    <w:basedOn w:val="DefaultParagraphFont"/>
+    <w:basedOn w:val="Absatz-Standardschriftart"/>
     <w:uiPriority w:val="32"/>
     <w:rsid w:val="00414C4E"/>
     <w:rPr>
@@ -10229,9 +10707,9 @@
       <w:spacing w:val="5"/>
     </w:rPr>
   </w:style>
-  <w:style w:type="character" w:styleId="IntenseEmphasis">
+  <w:style w:type="character" w:styleId="IntensiveHervorhebung">
     <w:name w:val="Intense Emphasis"/>
-    <w:basedOn w:val="DefaultParagraphFont"/>
+    <w:basedOn w:val="Absatz-Standardschriftart"/>
     <w:uiPriority w:val="21"/>
     <w:rsid w:val="00414C4E"/>
     <w:rPr>
@@ -10240,10 +10718,10 @@
       <w:color w:val="0062AC"/>
     </w:rPr>
   </w:style>
-  <w:style w:type="paragraph" w:styleId="BalloonText">
+  <w:style w:type="paragraph" w:styleId="Sprechblasentext">
     <w:name w:val="Balloon Text"/>
-    <w:basedOn w:val="Normal"/>
-    <w:link w:val="BalloonTextChar"/>
+    <w:basedOn w:val="Standard"/>
+    <w:link w:val="SprechblasentextZchn"/>
     <w:uiPriority w:val="99"/>
     <w:semiHidden/>
     <w:unhideWhenUsed/>
@@ -10254,10 +10732,10 @@
       <w:szCs w:val="18"/>
     </w:rPr>
   </w:style>
-  <w:style w:type="character" w:customStyle="1" w:styleId="BalloonTextChar">
-    <w:name w:val="Balloon Text Char"/>
-    <w:basedOn w:val="DefaultParagraphFont"/>
-    <w:link w:val="BalloonText"/>
+  <w:style w:type="character" w:customStyle="1" w:styleId="SprechblasentextZchn">
+    <w:name w:val="Sprechblasentext Zchn"/>
+    <w:basedOn w:val="Absatz-Standardschriftart"/>
+    <w:link w:val="Sprechblasentext"/>
     <w:uiPriority w:val="99"/>
     <w:semiHidden/>
     <w:rsid w:val="009B0825"/>
@@ -10269,8 +10747,8 @@
   </w:style>
   <w:style w:type="paragraph" w:customStyle="1" w:styleId="berschrift5b">
     <w:name w:val="Überschrift 5b"/>
-    <w:basedOn w:val="Normal"/>
-    <w:next w:val="Normal"/>
+    <w:basedOn w:val="Standard"/>
+    <w:next w:val="Standard"/>
     <w:qFormat/>
     <w:rsid w:val="00E242E4"/>
     <w:rPr>
@@ -10284,9 +10762,9 @@
       <w:lang w:val="de-CH"/>
     </w:rPr>
   </w:style>
-  <w:style w:type="paragraph" w:styleId="ListBullet">
+  <w:style w:type="paragraph" w:styleId="Aufzhlungszeichen">
     <w:name w:val="List Bullet"/>
-    <w:basedOn w:val="Normal"/>
+    <w:basedOn w:val="Standard"/>
     <w:uiPriority w:val="99"/>
     <w:unhideWhenUsed/>
     <w:rsid w:val="005A4874"/>
@@ -10297,9 +10775,9 @@
       <w:contextualSpacing/>
     </w:pPr>
   </w:style>
-  <w:style w:type="paragraph" w:styleId="ListBullet2">
+  <w:style w:type="paragraph" w:styleId="Aufzhlungszeichen2">
     <w:name w:val="List Bullet 2"/>
-    <w:basedOn w:val="Normal"/>
+    <w:basedOn w:val="Standard"/>
     <w:uiPriority w:val="99"/>
     <w:unhideWhenUsed/>
     <w:rsid w:val="005A4874"/>
@@ -10310,9 +10788,9 @@
       <w:contextualSpacing/>
     </w:pPr>
   </w:style>
-  <w:style w:type="paragraph" w:styleId="ListBullet3">
+  <w:style w:type="paragraph" w:styleId="Aufzhlungszeichen3">
     <w:name w:val="List Bullet 3"/>
-    <w:basedOn w:val="Normal"/>
+    <w:basedOn w:val="Standard"/>
     <w:uiPriority w:val="99"/>
     <w:unhideWhenUsed/>
     <w:rsid w:val="005A4874"/>
@@ -10323,9 +10801,9 @@
       <w:contextualSpacing/>
     </w:pPr>
   </w:style>
-  <w:style w:type="paragraph" w:styleId="ListBullet4">
+  <w:style w:type="paragraph" w:styleId="Aufzhlungszeichen4">
     <w:name w:val="List Bullet 4"/>
-    <w:basedOn w:val="Normal"/>
+    <w:basedOn w:val="Standard"/>
     <w:uiPriority w:val="99"/>
     <w:unhideWhenUsed/>
     <w:rsid w:val="005A4874"/>
@@ -10336,9 +10814,9 @@
       <w:contextualSpacing/>
     </w:pPr>
   </w:style>
-  <w:style w:type="paragraph" w:styleId="ListBullet5">
+  <w:style w:type="paragraph" w:styleId="Aufzhlungszeichen5">
     <w:name w:val="List Bullet 5"/>
-    <w:basedOn w:val="Normal"/>
+    <w:basedOn w:val="Standard"/>
     <w:uiPriority w:val="99"/>
     <w:unhideWhenUsed/>
     <w:rsid w:val="005A4874"/>
@@ -10349,10 +10827,10 @@
       <w:contextualSpacing/>
     </w:pPr>
   </w:style>
-  <w:style w:type="paragraph" w:styleId="CommentText">
+  <w:style w:type="paragraph" w:styleId="Kommentartext">
     <w:name w:val="annotation text"/>
-    <w:basedOn w:val="Normal"/>
-    <w:link w:val="CommentTextChar"/>
+    <w:basedOn w:val="Standard"/>
+    <w:link w:val="KommentartextZchn"/>
     <w:uiPriority w:val="99"/>
     <w:unhideWhenUsed/>
     <w:rsid w:val="001E5277"/>
@@ -10360,10 +10838,10 @@
       <w:szCs w:val="20"/>
     </w:rPr>
   </w:style>
-  <w:style w:type="character" w:customStyle="1" w:styleId="CommentTextChar">
-    <w:name w:val="Comment Text Char"/>
-    <w:basedOn w:val="DefaultParagraphFont"/>
-    <w:link w:val="CommentText"/>
+  <w:style w:type="character" w:customStyle="1" w:styleId="KommentartextZchn">
+    <w:name w:val="Kommentartext Zchn"/>
+    <w:basedOn w:val="Absatz-Standardschriftart"/>
+    <w:link w:val="Kommentartext"/>
     <w:uiPriority w:val="99"/>
     <w:rsid w:val="001E5277"/>
     <w:rPr>
@@ -10373,11 +10851,11 @@
       <w:szCs w:val="20"/>
     </w:rPr>
   </w:style>
-  <w:style w:type="paragraph" w:styleId="CommentSubject">
+  <w:style w:type="paragraph" w:styleId="Kommentarthema">
     <w:name w:val="annotation subject"/>
-    <w:basedOn w:val="CommentText"/>
-    <w:next w:val="CommentText"/>
-    <w:link w:val="CommentSubjectChar"/>
+    <w:basedOn w:val="Kommentartext"/>
+    <w:next w:val="Kommentartext"/>
+    <w:link w:val="KommentarthemaZchn"/>
     <w:uiPriority w:val="99"/>
     <w:unhideWhenUsed/>
     <w:rsid w:val="001E5277"/>
@@ -10386,10 +10864,10 @@
       <w:bCs/>
     </w:rPr>
   </w:style>
-  <w:style w:type="character" w:customStyle="1" w:styleId="CommentSubjectChar">
-    <w:name w:val="Comment Subject Char"/>
-    <w:basedOn w:val="CommentTextChar"/>
-    <w:link w:val="CommentSubject"/>
+  <w:style w:type="character" w:customStyle="1" w:styleId="KommentarthemaZchn">
+    <w:name w:val="Kommentarthema Zchn"/>
+    <w:basedOn w:val="KommentartextZchn"/>
+    <w:link w:val="Kommentarthema"/>
     <w:uiPriority w:val="99"/>
     <w:rsid w:val="001E5277"/>
     <w:rPr>
@@ -10401,9 +10879,9 @@
       <w:szCs w:val="20"/>
     </w:rPr>
   </w:style>
-  <w:style w:type="character" w:styleId="CommentReference">
+  <w:style w:type="character" w:styleId="Kommentarzeichen">
     <w:name w:val="annotation reference"/>
-    <w:basedOn w:val="DefaultParagraphFont"/>
+    <w:basedOn w:val="Absatz-Standardschriftart"/>
     <w:uiPriority w:val="99"/>
     <w:unhideWhenUsed/>
     <w:rsid w:val="001E5277"/>
@@ -10412,17 +10890,17 @@
       <w:szCs w:val="16"/>
     </w:rPr>
   </w:style>
-  <w:style w:type="paragraph" w:styleId="NoSpacing">
+  <w:style w:type="paragraph" w:styleId="KeinLeerraum">
     <w:name w:val="No Spacing"/>
-    <w:basedOn w:val="Normal"/>
-    <w:link w:val="NoSpacingChar"/>
+    <w:basedOn w:val="Standard"/>
+    <w:link w:val="KeinLeerraumZchn"/>
     <w:uiPriority w:val="1"/>
     <w:qFormat/>
     <w:rsid w:val="001E5277"/>
   </w:style>
   <w:style w:type="paragraph" w:customStyle="1" w:styleId="kommentarintern">
     <w:name w:val="kommentar intern"/>
-    <w:basedOn w:val="Normal"/>
+    <w:basedOn w:val="Standard"/>
     <w:autoRedefine/>
     <w:qFormat/>
     <w:rsid w:val="00AF35CD"/>
@@ -10440,9 +10918,9 @@
       <w:lang w:val="de-CH"/>
     </w:rPr>
   </w:style>
-  <w:style w:type="paragraph" w:styleId="TOC1">
+  <w:style w:type="paragraph" w:styleId="Verzeichnis1">
     <w:name w:val="toc 1"/>
-    <w:next w:val="Normal"/>
+    <w:next w:val="Standard"/>
     <w:uiPriority w:val="39"/>
     <w:rsid w:val="00BA48E2"/>
     <w:pPr>
@@ -10465,9 +10943,9 @@
       <w:lang w:val="de-CH" w:eastAsia="de-CH"/>
     </w:rPr>
   </w:style>
-  <w:style w:type="paragraph" w:styleId="TOC2">
+  <w:style w:type="paragraph" w:styleId="Verzeichnis2">
     <w:name w:val="toc 2"/>
-    <w:next w:val="Normal"/>
+    <w:next w:val="Standard"/>
     <w:uiPriority w:val="39"/>
     <w:rsid w:val="00BA48E2"/>
     <w:pPr>
@@ -10488,9 +10966,9 @@
       <w:lang w:val="de-CH" w:eastAsia="de-CH"/>
     </w:rPr>
   </w:style>
-  <w:style w:type="paragraph" w:styleId="TOC3">
+  <w:style w:type="paragraph" w:styleId="Verzeichnis3">
     <w:name w:val="toc 3"/>
-    <w:next w:val="Normal"/>
+    <w:next w:val="Standard"/>
     <w:uiPriority w:val="39"/>
     <w:rsid w:val="00B93581"/>
     <w:pPr>
@@ -10512,7 +10990,7 @@
   </w:style>
   <w:style w:type="character" w:styleId="Hyperlink">
     <w:name w:val="Hyperlink"/>
-    <w:basedOn w:val="DefaultParagraphFont"/>
+    <w:basedOn w:val="Absatz-Standardschriftart"/>
     <w:uiPriority w:val="99"/>
     <w:unhideWhenUsed/>
     <w:rsid w:val="00E426A9"/>
@@ -10521,10 +10999,10 @@
       <w:u w:val="single"/>
     </w:rPr>
   </w:style>
-  <w:style w:type="paragraph" w:styleId="TOC4">
+  <w:style w:type="paragraph" w:styleId="Verzeichnis4">
     <w:name w:val="toc 4"/>
-    <w:basedOn w:val="TOC3"/>
-    <w:next w:val="Normal"/>
+    <w:basedOn w:val="Verzeichnis3"/>
+    <w:next w:val="Standard"/>
     <w:uiPriority w:val="39"/>
     <w:rsid w:val="00645283"/>
     <w:pPr>
@@ -10543,9 +11021,9 @@
       <w:sz w:val="15"/>
     </w:rPr>
   </w:style>
-  <w:style w:type="character" w:styleId="SubtleReference">
+  <w:style w:type="character" w:styleId="SchwacherVerweis">
     <w:name w:val="Subtle Reference"/>
-    <w:basedOn w:val="DefaultParagraphFont"/>
+    <w:basedOn w:val="Absatz-Standardschriftart"/>
     <w:uiPriority w:val="31"/>
     <w:rsid w:val="00BB5CAE"/>
     <w:rPr>
@@ -10553,9 +11031,9 @@
       <w:color w:val="5A5A5A" w:themeColor="text1" w:themeTint="A5"/>
     </w:rPr>
   </w:style>
-  <w:style w:type="character" w:styleId="SubtleEmphasis">
+  <w:style w:type="character" w:styleId="SchwacheHervorhebung">
     <w:name w:val="Subtle Emphasis"/>
-    <w:basedOn w:val="DefaultParagraphFont"/>
+    <w:basedOn w:val="Absatz-Standardschriftart"/>
     <w:uiPriority w:val="19"/>
     <w:rsid w:val="00BB5CAE"/>
     <w:rPr>
@@ -10564,10 +11042,10 @@
       <w:color w:val="404040" w:themeColor="text1" w:themeTint="BF"/>
     </w:rPr>
   </w:style>
-  <w:style w:type="paragraph" w:styleId="TOC6">
+  <w:style w:type="paragraph" w:styleId="Verzeichnis6">
     <w:name w:val="toc 6"/>
-    <w:basedOn w:val="Normal"/>
-    <w:next w:val="Normal"/>
+    <w:basedOn w:val="Standard"/>
+    <w:next w:val="Standard"/>
     <w:autoRedefine/>
     <w:uiPriority w:val="39"/>
     <w:unhideWhenUsed/>
@@ -10583,10 +11061,10 @@
       <w:lang w:val="de-CH" w:eastAsia="de-CH"/>
     </w:rPr>
   </w:style>
-  <w:style w:type="paragraph" w:styleId="TOC7">
+  <w:style w:type="paragraph" w:styleId="Verzeichnis7">
     <w:name w:val="toc 7"/>
-    <w:basedOn w:val="Normal"/>
-    <w:next w:val="Normal"/>
+    <w:basedOn w:val="Standard"/>
+    <w:next w:val="Standard"/>
     <w:autoRedefine/>
     <w:uiPriority w:val="39"/>
     <w:unhideWhenUsed/>
@@ -10602,10 +11080,10 @@
       <w:lang w:val="de-CH" w:eastAsia="de-CH"/>
     </w:rPr>
   </w:style>
-  <w:style w:type="paragraph" w:styleId="TOC8">
+  <w:style w:type="paragraph" w:styleId="Verzeichnis8">
     <w:name w:val="toc 8"/>
-    <w:basedOn w:val="Normal"/>
-    <w:next w:val="Normal"/>
+    <w:basedOn w:val="Standard"/>
+    <w:next w:val="Standard"/>
     <w:autoRedefine/>
     <w:uiPriority w:val="39"/>
     <w:unhideWhenUsed/>
@@ -10621,10 +11099,10 @@
       <w:lang w:val="de-CH" w:eastAsia="de-CH"/>
     </w:rPr>
   </w:style>
-  <w:style w:type="paragraph" w:styleId="TOC9">
+  <w:style w:type="paragraph" w:styleId="Verzeichnis9">
     <w:name w:val="toc 9"/>
-    <w:basedOn w:val="Normal"/>
-    <w:next w:val="Normal"/>
+    <w:basedOn w:val="Standard"/>
+    <w:next w:val="Standard"/>
     <w:autoRedefine/>
     <w:uiPriority w:val="39"/>
     <w:unhideWhenUsed/>
@@ -10640,10 +11118,10 @@
       <w:lang w:val="de-CH" w:eastAsia="de-CH"/>
     </w:rPr>
   </w:style>
-  <w:style w:type="character" w:customStyle="1" w:styleId="Heading4Char">
-    <w:name w:val="Heading 4 Char"/>
-    <w:basedOn w:val="Heading3Char"/>
-    <w:link w:val="Heading4"/>
+  <w:style w:type="character" w:customStyle="1" w:styleId="berschrift4Zchn">
+    <w:name w:val="Überschrift 4 Zchn"/>
+    <w:basedOn w:val="berschrift3Zchn"/>
+    <w:link w:val="berschrift4"/>
     <w:rsid w:val="00FA085D"/>
     <w:rPr>
       <w:rFonts w:ascii="Arial" w:eastAsia="Times New Roman" w:hAnsi="Arial" w:cs="Times New Roman"/>
@@ -10658,18 +11136,18 @@
       <w:lang w:val="de-CH" w:eastAsia="de-CH"/>
     </w:rPr>
   </w:style>
-  <w:style w:type="paragraph" w:styleId="ListParagraph">
+  <w:style w:type="paragraph" w:styleId="Listenabsatz">
     <w:name w:val="List Paragraph"/>
-    <w:basedOn w:val="Normal"/>
+    <w:basedOn w:val="Standard"/>
     <w:uiPriority w:val="34"/>
     <w:rsid w:val="007B45AE"/>
     <w:pPr>
       <w:contextualSpacing/>
     </w:pPr>
   </w:style>
-  <w:style w:type="paragraph" w:styleId="ListNumber">
+  <w:style w:type="paragraph" w:styleId="Listennummer">
     <w:name w:val="List Number"/>
-    <w:basedOn w:val="Normal"/>
+    <w:basedOn w:val="Standard"/>
     <w:uiPriority w:val="99"/>
     <w:unhideWhenUsed/>
     <w:rsid w:val="007B45AE"/>
@@ -10680,9 +11158,9 @@
       <w:contextualSpacing/>
     </w:pPr>
   </w:style>
-  <w:style w:type="paragraph" w:styleId="NormalWeb">
+  <w:style w:type="paragraph" w:styleId="StandardWeb">
     <w:name w:val="Normal (Web)"/>
-    <w:basedOn w:val="Normal"/>
+    <w:basedOn w:val="Standard"/>
     <w:uiPriority w:val="99"/>
     <w:semiHidden/>
     <w:unhideWhenUsed/>
@@ -10698,10 +11176,10 @@
       <w:lang w:val="de-CH" w:eastAsia="de-CH"/>
     </w:rPr>
   </w:style>
-  <w:style w:type="character" w:customStyle="1" w:styleId="NoSpacingChar">
-    <w:name w:val="No Spacing Char"/>
-    <w:basedOn w:val="DefaultParagraphFont"/>
-    <w:link w:val="NoSpacing"/>
+  <w:style w:type="character" w:customStyle="1" w:styleId="KeinLeerraumZchn">
+    <w:name w:val="Kein Leerraum Zchn"/>
+    <w:basedOn w:val="Absatz-Standardschriftart"/>
+    <w:link w:val="KeinLeerraum"/>
     <w:uiPriority w:val="1"/>
     <w:rsid w:val="000025A7"/>
     <w:rPr>
@@ -10710,10 +11188,10 @@
       <w:sz w:val="20"/>
     </w:rPr>
   </w:style>
-  <w:style w:type="paragraph" w:styleId="Header">
+  <w:style w:type="paragraph" w:styleId="Kopfzeile">
     <w:name w:val="header"/>
-    <w:basedOn w:val="Normal"/>
-    <w:link w:val="HeaderChar"/>
+    <w:basedOn w:val="Standard"/>
+    <w:link w:val="KopfzeileZchn"/>
     <w:uiPriority w:val="99"/>
     <w:unhideWhenUsed/>
     <w:rsid w:val="000025A7"/>
@@ -10724,10 +11202,10 @@
       </w:tabs>
     </w:pPr>
   </w:style>
-  <w:style w:type="character" w:customStyle="1" w:styleId="HeaderChar">
-    <w:name w:val="Header Char"/>
-    <w:basedOn w:val="DefaultParagraphFont"/>
-    <w:link w:val="Header"/>
+  <w:style w:type="character" w:customStyle="1" w:styleId="KopfzeileZchn">
+    <w:name w:val="Kopfzeile Zchn"/>
+    <w:basedOn w:val="Absatz-Standardschriftart"/>
+    <w:link w:val="Kopfzeile"/>
     <w:uiPriority w:val="99"/>
     <w:rsid w:val="000025A7"/>
     <w:rPr>
@@ -10736,10 +11214,10 @@
       <w:sz w:val="20"/>
     </w:rPr>
   </w:style>
-  <w:style w:type="paragraph" w:styleId="Footer">
+  <w:style w:type="paragraph" w:styleId="Fuzeile">
     <w:name w:val="footer"/>
-    <w:basedOn w:val="Normal"/>
-    <w:link w:val="FooterChar"/>
+    <w:basedOn w:val="Standard"/>
+    <w:link w:val="FuzeileZchn"/>
     <w:uiPriority w:val="99"/>
     <w:unhideWhenUsed/>
     <w:rsid w:val="000025A7"/>
@@ -10750,10 +11228,10 @@
       </w:tabs>
     </w:pPr>
   </w:style>
-  <w:style w:type="character" w:customStyle="1" w:styleId="FooterChar">
-    <w:name w:val="Footer Char"/>
-    <w:basedOn w:val="DefaultParagraphFont"/>
-    <w:link w:val="Footer"/>
+  <w:style w:type="character" w:customStyle="1" w:styleId="FuzeileZchn">
+    <w:name w:val="Fußzeile Zchn"/>
+    <w:basedOn w:val="Absatz-Standardschriftart"/>
+    <w:link w:val="Fuzeile"/>
     <w:uiPriority w:val="99"/>
     <w:rsid w:val="000025A7"/>
     <w:rPr>
@@ -10762,11 +11240,87 @@
       <w:sz w:val="20"/>
     </w:rPr>
   </w:style>
+  <w:style w:type="table" w:styleId="Tabellenraster">
+    <w:name w:val="Table Grid"/>
+    <w:basedOn w:val="NormaleTabelle"/>
+    <w:uiPriority w:val="39"/>
+    <w:rsid w:val="0063234D"/>
+    <w:pPr>
+      <w:spacing w:after="0" w:line="240" w:lineRule="auto"/>
+    </w:pPr>
+    <w:tblPr>
+      <w:tblBorders>
+        <w:top w:val="single" w:sz="4" w:space="0" w:color="auto"/>
+        <w:left w:val="single" w:sz="4" w:space="0" w:color="auto"/>
+        <w:bottom w:val="single" w:sz="4" w:space="0" w:color="auto"/>
+        <w:right w:val="single" w:sz="4" w:space="0" w:color="auto"/>
+        <w:insideH w:val="single" w:sz="4" w:space="0" w:color="auto"/>
+        <w:insideV w:val="single" w:sz="4" w:space="0" w:color="auto"/>
+      </w:tblBorders>
+    </w:tblPr>
+  </w:style>
+  <w:style w:type="table" w:styleId="Gitternetztabelle1hell">
+    <w:name w:val="Grid Table 1 Light"/>
+    <w:basedOn w:val="NormaleTabelle"/>
+    <w:uiPriority w:val="46"/>
+    <w:rsid w:val="00361DCD"/>
+    <w:pPr>
+      <w:spacing w:after="0" w:line="240" w:lineRule="auto"/>
+    </w:pPr>
+    <w:tblPr>
+      <w:tblStyleRowBandSize w:val="1"/>
+      <w:tblStyleColBandSize w:val="1"/>
+      <w:tblBorders>
+        <w:top w:val="single" w:sz="4" w:space="0" w:color="999999" w:themeColor="text1" w:themeTint="66"/>
+        <w:left w:val="single" w:sz="4" w:space="0" w:color="999999" w:themeColor="text1" w:themeTint="66"/>
+        <w:bottom w:val="single" w:sz="4" w:space="0" w:color="999999" w:themeColor="text1" w:themeTint="66"/>
+        <w:right w:val="single" w:sz="4" w:space="0" w:color="999999" w:themeColor="text1" w:themeTint="66"/>
+        <w:insideH w:val="single" w:sz="4" w:space="0" w:color="999999" w:themeColor="text1" w:themeTint="66"/>
+        <w:insideV w:val="single" w:sz="4" w:space="0" w:color="999999" w:themeColor="text1" w:themeTint="66"/>
+      </w:tblBorders>
+    </w:tblPr>
+    <w:tblStylePr w:type="firstRow">
+      <w:rPr>
+        <w:b/>
+        <w:bCs/>
+      </w:rPr>
+      <w:tblPr/>
+      <w:tcPr>
+        <w:tcBorders>
+          <w:bottom w:val="single" w:sz="12" w:space="0" w:color="666666" w:themeColor="text1" w:themeTint="99"/>
+        </w:tcBorders>
+      </w:tcPr>
+    </w:tblStylePr>
+    <w:tblStylePr w:type="lastRow">
+      <w:rPr>
+        <w:b/>
+        <w:bCs/>
+      </w:rPr>
+      <w:tblPr/>
+      <w:tcPr>
+        <w:tcBorders>
+          <w:top w:val="double" w:sz="2" w:space="0" w:color="666666" w:themeColor="text1" w:themeTint="99"/>
+        </w:tcBorders>
+      </w:tcPr>
+    </w:tblStylePr>
+    <w:tblStylePr w:type="firstCol">
+      <w:rPr>
+        <w:b/>
+        <w:bCs/>
+      </w:rPr>
+    </w:tblStylePr>
+    <w:tblStylePr w:type="lastCol">
+      <w:rPr>
+        <w:b/>
+        <w:bCs/>
+      </w:rPr>
+    </w:tblStylePr>
+  </w:style>
 </w:styles>
 </file>
 
 <file path=word/glossary/document.xml><?xml version="1.0" encoding="utf-8"?>
-<w:glossaryDocument xmlns:wpc="http://schemas.microsoft.com/office/word/2010/wordprocessingCanvas" xmlns:cx="http://schemas.microsoft.com/office/drawing/2014/chartex" xmlns:cx1="http://schemas.microsoft.com/office/drawing/2015/9/8/chartex" xmlns:cx2="http://schemas.microsoft.com/office/drawing/2015/10/21/chartex" xmlns:cx3="http://schemas.microsoft.com/office/drawing/2016/5/9/chartex" xmlns:cx4="http://schemas.microsoft.com/office/drawing/2016/5/10/chartex" xmlns:cx5="http://schemas.microsoft.com/office/drawing/2016/5/11/chartex" xmlns:cx6="http://schemas.microsoft.com/office/drawing/2016/5/12/chartex" xmlns:cx7="http://schemas.microsoft.com/office/drawing/2016/5/13/chartex" xmlns:cx8="http://schemas.microsoft.com/office/drawing/2016/5/14/chartex" xmlns:mc="http://schemas.openxmlformats.org/markup-compatibility/2006" xmlns:aink="http://schemas.microsoft.com/office/drawing/2016/ink" xmlns:am3d="http://schemas.microsoft.com/office/drawing/2017/model3d" xmlns:o="urn:schemas-microsoft-com:office:office" xmlns:r="http://schemas.openxmlformats.org/officeDocument/2006/relationships" xmlns:m="http://schemas.openxmlformats.org/officeDocument/2006/math" xmlns:v="urn:schemas-microsoft-com:vml" xmlns:wp14="http://schemas.microsoft.com/office/word/2010/wordprocessingDrawing" xmlns:wp="http://schemas.openxmlformats.org/drawingml/2006/wordprocessingDrawing" xmlns:w10="urn:schemas-microsoft-com:office:word" xmlns:w="http://schemas.openxmlformats.org/wordprocessingml/2006/main" xmlns:w14="http://schemas.microsoft.com/office/word/2010/wordml" xmlns:w15="http://schemas.microsoft.com/office/word/2012/wordml" xmlns:w16cex="http://schemas.microsoft.com/office/word/2018/wordml/cex" xmlns:w16cid="http://schemas.microsoft.com/office/word/2016/wordml/cid" xmlns:w16="http://schemas.microsoft.com/office/word/2018/wordml" xmlns:w16se="http://schemas.microsoft.com/office/word/2015/wordml/symex" xmlns:wpg="http://schemas.microsoft.com/office/word/2010/wordprocessingGroup" xmlns:wpi="http://schemas.microsoft.com/office/word/2010/wordprocessingInk" xmlns:wne="http://schemas.microsoft.com/office/word/2006/wordml" xmlns:wps="http://schemas.microsoft.com/office/word/2010/wordprocessingShape" mc:Ignorable="w14 w15 w16se w16cid w16 w16cex wp14">
+<w:glossaryDocument xmlns:wpc="http://schemas.microsoft.com/office/word/2010/wordprocessingCanvas" xmlns:cx="http://schemas.microsoft.com/office/drawing/2014/chartex" xmlns:cx1="http://schemas.microsoft.com/office/drawing/2015/9/8/chartex" xmlns:mc="http://schemas.openxmlformats.org/markup-compatibility/2006" xmlns:o="urn:schemas-microsoft-com:office:office" xmlns:r="http://schemas.openxmlformats.org/officeDocument/2006/relationships" xmlns:m="http://schemas.openxmlformats.org/officeDocument/2006/math" xmlns:v="urn:schemas-microsoft-com:vml" xmlns:wp14="http://schemas.microsoft.com/office/word/2010/wordprocessingDrawing" xmlns:wp="http://schemas.openxmlformats.org/drawingml/2006/wordprocessingDrawing" xmlns:w10="urn:schemas-microsoft-com:office:word" xmlns:w="http://schemas.openxmlformats.org/wordprocessingml/2006/main" xmlns:w14="http://schemas.microsoft.com/office/word/2010/wordml" xmlns:w15="http://schemas.microsoft.com/office/word/2012/wordml" xmlns:w16se="http://schemas.microsoft.com/office/word/2015/wordml/symex" xmlns:wpg="http://schemas.microsoft.com/office/word/2010/wordprocessingGroup" xmlns:wpi="http://schemas.microsoft.com/office/word/2010/wordprocessingInk" xmlns:wne="http://schemas.microsoft.com/office/word/2006/wordml" xmlns:wps="http://schemas.microsoft.com/office/word/2010/wordprocessingShape" mc:Ignorable="w14 w15 w16se wp14">
   <w:docParts>
     <w:docPart>
       <w:docPartPr>
@@ -10792,7 +11346,7 @@
             <w:rPr>
               <w:rFonts w:asciiTheme="majorHAnsi" w:eastAsiaTheme="majorEastAsia" w:hAnsiTheme="majorHAnsi" w:cstheme="majorBidi"/>
               <w:caps/>
-              <w:color w:val="4472C4" w:themeColor="accent1"/>
+              <w:color w:val="5B9BD5" w:themeColor="accent1"/>
               <w:sz w:val="80"/>
               <w:szCs w:val="80"/>
             </w:rPr>
@@ -10823,7 +11377,7 @@
           </w:pPr>
           <w:r>
             <w:rPr>
-              <w:color w:val="4472C4" w:themeColor="accent1"/>
+              <w:color w:val="5B9BD5" w:themeColor="accent1"/>
               <w:sz w:val="28"/>
               <w:szCs w:val="28"/>
             </w:rPr>
@@ -10837,7 +11391,7 @@
 </file>
 
 <file path=word/glossary/fontTable.xml><?xml version="1.0" encoding="utf-8"?>
-<w:fonts xmlns:mc="http://schemas.openxmlformats.org/markup-compatibility/2006" xmlns:r="http://schemas.openxmlformats.org/officeDocument/2006/relationships" xmlns:w="http://schemas.openxmlformats.org/wordprocessingml/2006/main" xmlns:w14="http://schemas.microsoft.com/office/word/2010/wordml" xmlns:w15="http://schemas.microsoft.com/office/word/2012/wordml" xmlns:w16cex="http://schemas.microsoft.com/office/word/2018/wordml/cex" xmlns:w16cid="http://schemas.microsoft.com/office/word/2016/wordml/cid" xmlns:w16="http://schemas.microsoft.com/office/word/2018/wordml" xmlns:w16se="http://schemas.microsoft.com/office/word/2015/wordml/symex" mc:Ignorable="w14 w15 w16se w16cid w16 w16cex">
+<w:fonts xmlns:mc="http://schemas.openxmlformats.org/markup-compatibility/2006" xmlns:r="http://schemas.openxmlformats.org/officeDocument/2006/relationships" xmlns:w="http://schemas.openxmlformats.org/wordprocessingml/2006/main" xmlns:w14="http://schemas.microsoft.com/office/word/2010/wordml" xmlns:w15="http://schemas.microsoft.com/office/word/2012/wordml" xmlns:w16se="http://schemas.microsoft.com/office/word/2015/wordml/symex" mc:Ignorable="w14 w15 w16se">
   <w:font w:name="Symbol">
     <w:panose1 w:val="05050102010706020507"/>
     <w:charset w:val="02"/>
@@ -10866,19 +11420,19 @@
     <w:pitch w:val="variable"/>
     <w:sig w:usb0="00000000" w:usb1="10000000" w:usb2="00000000" w:usb3="00000000" w:csb0="80000000" w:csb1="00000000"/>
   </w:font>
+  <w:font w:name="Arial">
+    <w:panose1 w:val="020B0604020202020204"/>
+    <w:charset w:val="00"/>
+    <w:family w:val="swiss"/>
+    <w:pitch w:val="variable"/>
+    <w:sig w:usb0="E0002EFF" w:usb1="C000785B" w:usb2="00000009" w:usb3="00000000" w:csb0="000001FF" w:csb1="00000000"/>
+  </w:font>
   <w:font w:name="Calibri">
     <w:panose1 w:val="020F0502020204030204"/>
     <w:charset w:val="00"/>
     <w:family w:val="swiss"/>
     <w:pitch w:val="variable"/>
     <w:sig w:usb0="E4002EFF" w:usb1="C000247B" w:usb2="00000009" w:usb3="00000000" w:csb0="000001FF" w:csb1="00000000"/>
-  </w:font>
-  <w:font w:name="Arial">
-    <w:panose1 w:val="020B0604020202020204"/>
-    <w:charset w:val="00"/>
-    <w:family w:val="swiss"/>
-    <w:pitch w:val="variable"/>
-    <w:sig w:usb0="E0002EFF" w:usb1="C000785B" w:usb2="00000009" w:usb3="00000000" w:csb0="000001FF" w:csb1="00000000"/>
   </w:font>
   <w:font w:name="Arial Black">
     <w:panose1 w:val="020B0A04020102020204"/>
@@ -10912,9 +11466,10 @@
 </file>
 
 <file path=word/glossary/settings.xml><?xml version="1.0" encoding="utf-8"?>
-<w:settings xmlns:mc="http://schemas.openxmlformats.org/markup-compatibility/2006" xmlns:o="urn:schemas-microsoft-com:office:office" xmlns:r="http://schemas.openxmlformats.org/officeDocument/2006/relationships" xmlns:m="http://schemas.openxmlformats.org/officeDocument/2006/math" xmlns:v="urn:schemas-microsoft-com:vml" xmlns:w10="urn:schemas-microsoft-com:office:word" xmlns:w="http://schemas.openxmlformats.org/wordprocessingml/2006/main" xmlns:w14="http://schemas.microsoft.com/office/word/2010/wordml" xmlns:w15="http://schemas.microsoft.com/office/word/2012/wordml" xmlns:w16cex="http://schemas.microsoft.com/office/word/2018/wordml/cex" xmlns:w16cid="http://schemas.microsoft.com/office/word/2016/wordml/cid" xmlns:w16="http://schemas.microsoft.com/office/word/2018/wordml" xmlns:w16se="http://schemas.microsoft.com/office/word/2015/wordml/symex" xmlns:sl="http://schemas.openxmlformats.org/schemaLibrary/2006/main" mc:Ignorable="w14 w15 w16se w16cid w16 w16cex">
+<w:settings xmlns:mc="http://schemas.openxmlformats.org/markup-compatibility/2006" xmlns:o="urn:schemas-microsoft-com:office:office" xmlns:r="http://schemas.openxmlformats.org/officeDocument/2006/relationships" xmlns:m="http://schemas.openxmlformats.org/officeDocument/2006/math" xmlns:v="urn:schemas-microsoft-com:vml" xmlns:w10="urn:schemas-microsoft-com:office:word" xmlns:w="http://schemas.openxmlformats.org/wordprocessingml/2006/main" xmlns:w14="http://schemas.microsoft.com/office/word/2010/wordml" xmlns:w15="http://schemas.microsoft.com/office/word/2012/wordml" xmlns:w16se="http://schemas.microsoft.com/office/word/2015/wordml/symex" xmlns:sl="http://schemas.openxmlformats.org/schemaLibrary/2006/main" mc:Ignorable="w14 w15 w16se">
   <w:view w:val="normal"/>
   <w:defaultTabStop w:val="720"/>
+  <w:hyphenationZone w:val="425"/>
   <w:characterSpacingControl w:val="doNotCompress"/>
   <w:compat>
     <w:useFELayout/>
@@ -10923,10 +11478,11 @@
     <w:compatSetting w:name="enableOpenTypeFeatures" w:uri="http://schemas.microsoft.com/office/word" w:val="1"/>
     <w:compatSetting w:name="doNotFlipMirrorIndents" w:uri="http://schemas.microsoft.com/office/word" w:val="1"/>
     <w:compatSetting w:name="differentiateMultirowTableHeaders" w:uri="http://schemas.microsoft.com/office/word" w:val="1"/>
-    <w:compatSetting w:name="useWord2013TrackBottomHyphenation" w:uri="http://schemas.microsoft.com/office/word" w:val="0"/>
   </w:compat>
   <w:rsids>
     <w:rsidRoot w:val="00EE422C"/>
+    <w:rsid w:val="007122E1"/>
+    <w:rsid w:val="00D956CB"/>
     <w:rsid w:val="00EE422C"/>
     <w:rsid w:val="00FA55C2"/>
   </w:rsids>
@@ -10943,23 +11499,23 @@
     <m:intLim m:val="subSup"/>
     <m:naryLim m:val="undOvr"/>
   </m:mathPr>
-  <w:themeFontLang w:val="en-CH"/>
+  <w:themeFontLang/>
   <w:clrSchemeMapping w:bg1="light1" w:t1="dark1" w:bg2="light2" w:t2="dark2" w:accent1="accent1" w:accent2="accent2" w:accent3="accent3" w:accent4="accent4" w:accent5="accent5" w:accent6="accent6" w:hyperlink="hyperlink" w:followedHyperlink="followedHyperlink"/>
   <w:decimalSymbol w:val="."/>
-  <w:listSeparator w:val=","/>
+  <w:listSeparator w:val=";"/>
   <w15:chartTrackingRefBased/>
 </w:settings>
 </file>
 
 <file path=word/glossary/styles.xml><?xml version="1.0" encoding="utf-8"?>
-<w:styles xmlns:mc="http://schemas.openxmlformats.org/markup-compatibility/2006" xmlns:r="http://schemas.openxmlformats.org/officeDocument/2006/relationships" xmlns:w="http://schemas.openxmlformats.org/wordprocessingml/2006/main" xmlns:w14="http://schemas.microsoft.com/office/word/2010/wordml" xmlns:w15="http://schemas.microsoft.com/office/word/2012/wordml" xmlns:w16cex="http://schemas.microsoft.com/office/word/2018/wordml/cex" xmlns:w16cid="http://schemas.microsoft.com/office/word/2016/wordml/cid" xmlns:w16="http://schemas.microsoft.com/office/word/2018/wordml" xmlns:w16se="http://schemas.microsoft.com/office/word/2015/wordml/symex" mc:Ignorable="w14 w15 w16se w16cid w16 w16cex">
+<w:styles xmlns:mc="http://schemas.openxmlformats.org/markup-compatibility/2006" xmlns:r="http://schemas.openxmlformats.org/officeDocument/2006/relationships" xmlns:w="http://schemas.openxmlformats.org/wordprocessingml/2006/main" xmlns:w14="http://schemas.microsoft.com/office/word/2010/wordml" xmlns:w15="http://schemas.microsoft.com/office/word/2012/wordml" xmlns:w16se="http://schemas.microsoft.com/office/word/2015/wordml/symex" mc:Ignorable="w14 w15 w16se">
   <w:docDefaults>
     <w:rPrDefault>
       <w:rPr>
         <w:rFonts w:asciiTheme="minorHAnsi" w:eastAsiaTheme="minorEastAsia" w:hAnsiTheme="minorHAnsi" w:cstheme="minorBidi"/>
         <w:sz w:val="22"/>
         <w:szCs w:val="22"/>
-        <w:lang w:val="en-CH" w:eastAsia="en-CH" w:bidi="ar-SA"/>
+        <w:lang w:bidi="ar-SA"/>
       </w:rPr>
     </w:rPrDefault>
     <w:pPrDefault>
@@ -10968,7 +11524,7 @@
       </w:pPr>
     </w:pPrDefault>
   </w:docDefaults>
-  <w:latentStyles w:defLockedState="0" w:defUIPriority="99" w:defSemiHidden="0" w:defUnhideWhenUsed="0" w:defQFormat="0" w:count="376">
+  <w:latentStyles w:defLockedState="0" w:defUIPriority="99" w:defSemiHidden="0" w:defUnhideWhenUsed="0" w:defQFormat="0" w:count="371">
     <w:lsdException w:name="Normal" w:uiPriority="0" w:qFormat="1"/>
     <w:lsdException w:name="heading 1" w:uiPriority="9" w:qFormat="1"/>
     <w:lsdException w:name="heading 2" w:semiHidden="1" w:uiPriority="9" w:unhideWhenUsed="1" w:qFormat="1"/>
@@ -11340,23 +11896,18 @@
     <w:lsdException w:name="List Table 5 Dark Accent 6" w:uiPriority="50"/>
     <w:lsdException w:name="List Table 6 Colorful Accent 6" w:uiPriority="51"/>
     <w:lsdException w:name="List Table 7 Colorful Accent 6" w:uiPriority="52"/>
-    <w:lsdException w:name="Mention" w:semiHidden="1" w:unhideWhenUsed="1"/>
-    <w:lsdException w:name="Smart Hyperlink" w:semiHidden="1" w:unhideWhenUsed="1"/>
-    <w:lsdException w:name="Hashtag" w:semiHidden="1" w:unhideWhenUsed="1"/>
-    <w:lsdException w:name="Unresolved Mention" w:semiHidden="1" w:unhideWhenUsed="1"/>
-    <w:lsdException w:name="Smart Link" w:semiHidden="1" w:unhideWhenUsed="1"/>
   </w:latentStyles>
-  <w:style w:type="paragraph" w:default="1" w:styleId="Normal">
+  <w:style w:type="paragraph" w:default="1" w:styleId="Standard">
     <w:name w:val="Normal"/>
     <w:qFormat/>
   </w:style>
-  <w:style w:type="character" w:default="1" w:styleId="DefaultParagraphFont">
+  <w:style w:type="character" w:default="1" w:styleId="Absatz-Standardschriftart">
     <w:name w:val="Default Paragraph Font"/>
     <w:uiPriority w:val="1"/>
     <w:semiHidden/>
     <w:unhideWhenUsed/>
   </w:style>
-  <w:style w:type="table" w:default="1" w:styleId="TableNormal">
+  <w:style w:type="table" w:default="1" w:styleId="NormaleTabelle">
     <w:name w:val="Normal Table"/>
     <w:uiPriority w:val="99"/>
     <w:semiHidden/>
@@ -11371,7 +11922,7 @@
       </w:tblCellMar>
     </w:tblPr>
   </w:style>
-  <w:style w:type="numbering" w:default="1" w:styleId="NoList">
+  <w:style w:type="numbering" w:default="1" w:styleId="KeineListe">
     <w:name w:val="No List"/>
     <w:uiPriority w:val="99"/>
     <w:semiHidden/>
@@ -11393,7 +11944,7 @@
 </file>
 
 <file path=word/glossary/webSettings.xml><?xml version="1.0" encoding="utf-8"?>
-<w:webSettings xmlns:mc="http://schemas.openxmlformats.org/markup-compatibility/2006" xmlns:r="http://schemas.openxmlformats.org/officeDocument/2006/relationships" xmlns:w="http://schemas.openxmlformats.org/wordprocessingml/2006/main" xmlns:w14="http://schemas.microsoft.com/office/word/2010/wordml" xmlns:w15="http://schemas.microsoft.com/office/word/2012/wordml" xmlns:w16cex="http://schemas.microsoft.com/office/word/2018/wordml/cex" xmlns:w16cid="http://schemas.microsoft.com/office/word/2016/wordml/cid" xmlns:w16="http://schemas.microsoft.com/office/word/2018/wordml" xmlns:w16se="http://schemas.microsoft.com/office/word/2015/wordml/symex" mc:Ignorable="w14 w15 w16se w16cid w16 w16cex">
+<w:webSettings xmlns:mc="http://schemas.openxmlformats.org/markup-compatibility/2006" xmlns:r="http://schemas.openxmlformats.org/officeDocument/2006/relationships" xmlns:w="http://schemas.openxmlformats.org/wordprocessingml/2006/main" xmlns:w14="http://schemas.microsoft.com/office/word/2010/wordml" xmlns:w15="http://schemas.microsoft.com/office/word/2012/wordml" xmlns:w16se="http://schemas.microsoft.com/office/word/2015/wordml/symex" mc:Ignorable="w14 w15 w16se">
   <w:optimizeForBrowser/>
   <w:allowPNG/>
 </w:webSettings>
@@ -11684,7 +12235,7 @@
 </file>
 
 <file path=customXml/itemProps2.xml><?xml version="1.0" encoding="utf-8"?>
-<ds:datastoreItem xmlns:ds="http://schemas.openxmlformats.org/officeDocument/2006/customXml" ds:itemID="{9D8C7B93-131B-4652-A956-178AE102C5E4}">
+<ds:datastoreItem xmlns:ds="http://schemas.openxmlformats.org/officeDocument/2006/customXml" ds:itemID="{7688A598-9766-4496-A765-CBA6B720C432}">
   <ds:schemaRefs>
     <ds:schemaRef ds:uri="http://schemas.openxmlformats.org/officeDocument/2006/bibliography"/>
   </ds:schemaRefs>

</xml_diff>

<commit_message>
Tested for the first time Real
</commit_message>
<xml_diff>
--- a/doc/Dokumentation.docx
+++ b/doc/Dokumentation.docx
@@ -167,7 +167,6 @@
             <w:dataBinding w:prefixMappings="xmlns:ns0='http://purl.org/dc/elements/1.1/' xmlns:ns1='http://schemas.openxmlformats.org/package/2006/metadata/core-properties' " w:xpath="/ns1:coreProperties[1]/ns0:subject[1]" w:storeItemID="{6C3C8BC8-F283-45AE-878A-BAB7291924A1}"/>
             <w:text/>
           </w:sdtPr>
-          <w:sdtEndPr/>
           <w:sdtContent>
             <w:p>
               <w:pPr>
@@ -294,7 +293,6 @@
                                     <w:calendar w:val="gregorian"/>
                                   </w:date>
                                 </w:sdtPr>
-                                <w:sdtEndPr/>
                                 <w:sdtContent>
                                   <w:p>
                                     <w:pPr>
@@ -315,7 +313,7 @@
                                         <w:sz w:val="28"/>
                                         <w:szCs w:val="28"/>
                                       </w:rPr>
-                                      <w:t>04.-12.01.2022</w:t>
+                                      <w:t>January 12, 2022</w:t>
                                     </w:r>
                                   </w:p>
                                 </w:sdtContent>
@@ -340,7 +338,6 @@
                                     <w:dataBinding w:prefixMappings="xmlns:ns0='http://schemas.openxmlformats.org/officeDocument/2006/extended-properties' " w:xpath="/ns0:Properties[1]/ns0:Company[1]" w:storeItemID="{6668398D-A668-4E3E-A5EB-62B293D839F1}"/>
                                     <w:text/>
                                   </w:sdtPr>
-                                  <w:sdtEndPr/>
                                   <w:sdtContent>
                                     <w:r>
                                       <w:rPr>
@@ -372,7 +369,6 @@
                                     <w:dataBinding w:prefixMappings="xmlns:ns0='http://schemas.microsoft.com/office/2006/coverPageProps' " w:xpath="/ns0:CoverPageProperties[1]/ns0:CompanyAddress[1]" w:storeItemID="{55AF091B-3C7A-41E3-B477-F2FDAA23CFDA}"/>
                                     <w:text/>
                                   </w:sdtPr>
-                                  <w:sdtEndPr/>
                                   <w:sdtContent>
                                     <w:r>
                                       <w:rPr>
@@ -431,7 +427,6 @@
                               <w:calendar w:val="gregorian"/>
                             </w:date>
                           </w:sdtPr>
-                          <w:sdtEndPr/>
                           <w:sdtContent>
                             <w:p>
                               <w:pPr>
@@ -452,7 +447,7 @@
                                   <w:sz w:val="28"/>
                                   <w:szCs w:val="28"/>
                                 </w:rPr>
-                                <w:t>04.-12.01.2022</w:t>
+                                <w:t>January 12, 2022</w:t>
                               </w:r>
                             </w:p>
                           </w:sdtContent>
@@ -477,7 +472,6 @@
                               <w:dataBinding w:prefixMappings="xmlns:ns0='http://schemas.openxmlformats.org/officeDocument/2006/extended-properties' " w:xpath="/ns0:Properties[1]/ns0:Company[1]" w:storeItemID="{6668398D-A668-4E3E-A5EB-62B293D839F1}"/>
                               <w:text/>
                             </w:sdtPr>
-                            <w:sdtEndPr/>
                             <w:sdtContent>
                               <w:r>
                                 <w:rPr>
@@ -509,7 +503,6 @@
                               <w:dataBinding w:prefixMappings="xmlns:ns0='http://schemas.microsoft.com/office/2006/coverPageProps' " w:xpath="/ns0:CoverPageProperties[1]/ns0:CompanyAddress[1]" w:storeItemID="{55AF091B-3C7A-41E3-B477-F2FDAA23CFDA}"/>
                               <w:text/>
                             </w:sdtPr>
-                            <w:sdtEndPr/>
                             <w:sdtContent>
                               <w:r>
                                 <w:rPr>
@@ -2639,110 +2632,108 @@
         </w:rPr>
         <w:t xml:space="preserve"> welches kein Internetbrowser installiert hat. </w:t>
       </w:r>
-      <w:bookmarkStart w:id="1" w:name="_GoBack"/>
+    </w:p>
+    <w:p>
+      <w:pPr>
+        <w:pStyle w:val="berschrift2"/>
+      </w:pPr>
+      <w:bookmarkStart w:id="1" w:name="_Toc92782153"/>
+      <w:r>
+        <w:t>Zweck des Dokuments</w:t>
+      </w:r>
       <w:bookmarkEnd w:id="1"/>
     </w:p>
     <w:p>
       <w:pPr>
-        <w:pStyle w:val="berschrift2"/>
-      </w:pPr>
-      <w:bookmarkStart w:id="2" w:name="_Toc92782153"/>
-      <w:r>
-        <w:t>Zweck des Dokuments</w:t>
+        <w:rPr>
+          <w:lang w:val="de-CH" w:eastAsia="de-CH"/>
+        </w:rPr>
+      </w:pPr>
+      <w:r>
+        <w:rPr>
+          <w:lang w:val="de-CH" w:eastAsia="de-CH"/>
+        </w:rPr>
+        <w:t xml:space="preserve">Dieses Dokument soll zeigen was ich mir bei dem Projekt vorgenommen habe, wie ich </w:t>
+      </w:r>
+    </w:p>
+    <w:p>
+      <w:pPr>
+        <w:rPr>
+          <w:lang w:val="de-CH" w:eastAsia="de-CH"/>
+        </w:rPr>
+      </w:pPr>
+      <w:r>
+        <w:rPr>
+          <w:lang w:val="de-CH" w:eastAsia="de-CH"/>
+        </w:rPr>
+        <w:t xml:space="preserve">die </w:t>
+      </w:r>
+      <w:proofErr w:type="spellStart"/>
+      <w:r>
+        <w:rPr>
+          <w:lang w:val="de-CH" w:eastAsia="de-CH"/>
+        </w:rPr>
+        <w:t>Umsetztung</w:t>
+      </w:r>
+      <w:proofErr w:type="spellEnd"/>
+      <w:r>
+        <w:rPr>
+          <w:lang w:val="de-CH" w:eastAsia="de-CH"/>
+        </w:rPr>
+        <w:t xml:space="preserve"> </w:t>
+      </w:r>
+      <w:proofErr w:type="spellStart"/>
+      <w:r>
+        <w:rPr>
+          <w:lang w:val="de-CH" w:eastAsia="de-CH"/>
+        </w:rPr>
+        <w:t>geplannt</w:t>
+      </w:r>
+      <w:proofErr w:type="spellEnd"/>
+      <w:r>
+        <w:rPr>
+          <w:lang w:val="de-CH" w:eastAsia="de-CH"/>
+        </w:rPr>
+        <w:t xml:space="preserve"> habe, wie weit ich gekommen bin &amp; was für Gedanken ich mir bei </w:t>
+      </w:r>
+    </w:p>
+    <w:p>
+      <w:pPr>
+        <w:rPr>
+          <w:lang w:val="de-CH" w:eastAsia="de-CH"/>
+        </w:rPr>
+      </w:pPr>
+      <w:r>
+        <w:rPr>
+          <w:lang w:val="de-CH" w:eastAsia="de-CH"/>
+        </w:rPr>
+        <w:t>diesem Proj</w:t>
+      </w:r>
+      <w:r>
+        <w:rPr>
+          <w:lang w:val="de-CH" w:eastAsia="de-CH"/>
+        </w:rPr>
+        <w:t>e</w:t>
+      </w:r>
+      <w:r>
+        <w:rPr>
+          <w:lang w:val="de-CH" w:eastAsia="de-CH"/>
+        </w:rPr>
+        <w:t>kt gemacht habe.</w:t>
+      </w:r>
+    </w:p>
+    <w:p>
+      <w:pPr>
+        <w:pStyle w:val="berschrift1"/>
+      </w:pPr>
+      <w:bookmarkStart w:id="2" w:name="_Toc92782154"/>
+      <w:r>
+        <w:t>User Stories</w:t>
       </w:r>
       <w:bookmarkEnd w:id="2"/>
     </w:p>
     <w:p>
       <w:pPr>
-        <w:rPr>
-          <w:lang w:val="de-CH" w:eastAsia="de-CH"/>
-        </w:rPr>
-      </w:pPr>
-      <w:r>
-        <w:rPr>
-          <w:lang w:val="de-CH" w:eastAsia="de-CH"/>
-        </w:rPr>
-        <w:t xml:space="preserve">Dieses Dokument soll zeigen was ich mir bei dem Projekt vorgenommen habe, wie ich </w:t>
-      </w:r>
-    </w:p>
-    <w:p>
-      <w:pPr>
-        <w:rPr>
-          <w:lang w:val="de-CH" w:eastAsia="de-CH"/>
-        </w:rPr>
-      </w:pPr>
-      <w:r>
-        <w:rPr>
-          <w:lang w:val="de-CH" w:eastAsia="de-CH"/>
-        </w:rPr>
-        <w:t xml:space="preserve">die </w:t>
-      </w:r>
-      <w:proofErr w:type="spellStart"/>
-      <w:r>
-        <w:rPr>
-          <w:lang w:val="de-CH" w:eastAsia="de-CH"/>
-        </w:rPr>
-        <w:t>Umsetztung</w:t>
-      </w:r>
-      <w:proofErr w:type="spellEnd"/>
-      <w:r>
-        <w:rPr>
-          <w:lang w:val="de-CH" w:eastAsia="de-CH"/>
-        </w:rPr>
-        <w:t xml:space="preserve"> </w:t>
-      </w:r>
-      <w:proofErr w:type="spellStart"/>
-      <w:r>
-        <w:rPr>
-          <w:lang w:val="de-CH" w:eastAsia="de-CH"/>
-        </w:rPr>
-        <w:t>geplannt</w:t>
-      </w:r>
-      <w:proofErr w:type="spellEnd"/>
-      <w:r>
-        <w:rPr>
-          <w:lang w:val="de-CH" w:eastAsia="de-CH"/>
-        </w:rPr>
-        <w:t xml:space="preserve"> habe, wie weit ich gekommen bin &amp; was für Gedanken ich mir bei </w:t>
-      </w:r>
-    </w:p>
-    <w:p>
-      <w:pPr>
-        <w:rPr>
-          <w:lang w:val="de-CH" w:eastAsia="de-CH"/>
-        </w:rPr>
-      </w:pPr>
-      <w:r>
-        <w:rPr>
-          <w:lang w:val="de-CH" w:eastAsia="de-CH"/>
-        </w:rPr>
-        <w:t>diesem Proj</w:t>
-      </w:r>
-      <w:r>
-        <w:rPr>
-          <w:lang w:val="de-CH" w:eastAsia="de-CH"/>
-        </w:rPr>
-        <w:t>e</w:t>
-      </w:r>
-      <w:r>
-        <w:rPr>
-          <w:lang w:val="de-CH" w:eastAsia="de-CH"/>
-        </w:rPr>
-        <w:t>kt gemacht habe.</w:t>
-      </w:r>
-    </w:p>
-    <w:p>
-      <w:pPr>
-        <w:pStyle w:val="berschrift1"/>
-      </w:pPr>
-      <w:bookmarkStart w:id="3" w:name="_Toc92782154"/>
-      <w:r>
-        <w:t>User Stories</w:t>
-      </w:r>
-      <w:bookmarkEnd w:id="3"/>
-    </w:p>
-    <w:p>
-      <w:pPr>
         <w:pStyle w:val="berschrift2"/>
         <w:rPr>
           <w:rFonts w:ascii="Times New Roman" w:hAnsi="Times New Roman" w:cs="Times New Roman"/>
@@ -2750,11 +2741,11 @@
           <w:szCs w:val="24"/>
         </w:rPr>
       </w:pPr>
-      <w:bookmarkStart w:id="4" w:name="_Toc92782155"/>
+      <w:bookmarkStart w:id="3" w:name="_Toc92782155"/>
       <w:r>
         <w:t>#001 Stationen eingeben</w:t>
       </w:r>
-      <w:bookmarkEnd w:id="4"/>
+      <w:bookmarkEnd w:id="3"/>
     </w:p>
     <w:p>
       <w:pPr>
@@ -2946,11 +2937,11 @@
       <w:pPr>
         <w:pStyle w:val="berschrift3"/>
       </w:pPr>
-      <w:bookmarkStart w:id="5" w:name="_Toc92782156"/>
+      <w:bookmarkStart w:id="4" w:name="_Toc92782156"/>
       <w:r>
         <w:t>Mockup</w:t>
       </w:r>
-      <w:bookmarkEnd w:id="5"/>
+      <w:bookmarkEnd w:id="4"/>
     </w:p>
     <w:p>
       <w:pPr>
@@ -2987,7 +2978,7 @@
             <wp:docPr id="1" name="Picture 1" descr="&#10;">
               <a:extLst xmlns:a="http://schemas.openxmlformats.org/drawingml/2006/main">
                 <a:ext uri="{C183D7F6-B498-43B3-948B-1728B52AA6E4}">
-                  <adec:decorative xmlns:adec="http://schemas.microsoft.com/office/drawing/2017/decorative" xmlns:w16="http://schemas.microsoft.com/office/word/2018/wordml" xmlns:w16cid="http://schemas.microsoft.com/office/word/2016/wordml/cid" xmlns:w16cex="http://schemas.microsoft.com/office/word/2018/wordml/cex" xmlns:w="http://schemas.openxmlformats.org/wordprocessingml/2006/main" xmlns:w10="urn:schemas-microsoft-com:office:word" xmlns:v="urn:schemas-microsoft-com:vml" xmlns:o="urn:schemas-microsoft-com:office:office" xmlns:am3d="http://schemas.microsoft.com/office/drawing/2017/model3d" xmlns:aink="http://schemas.microsoft.com/office/drawing/2016/ink" xmlns:cx8="http://schemas.microsoft.com/office/drawing/2016/5/14/chartex" xmlns:cx7="http://schemas.microsoft.com/office/drawing/2016/5/13/chartex" xmlns:cx6="http://schemas.microsoft.com/office/drawing/2016/5/12/chartex" xmlns:cx5="http://schemas.microsoft.com/office/drawing/2016/5/11/chartex" xmlns:cx4="http://schemas.microsoft.com/office/drawing/2016/5/10/chartex" xmlns:cx3="http://schemas.microsoft.com/office/drawing/2016/5/9/chartex" xmlns:cx2="http://schemas.microsoft.com/office/drawing/2015/10/21/chartex" xmlns="" val="0"/>
+                  <adec:decorative xmlns="" xmlns:cx2="http://schemas.microsoft.com/office/drawing/2015/10/21/chartex" xmlns:cx3="http://schemas.microsoft.com/office/drawing/2016/5/9/chartex" xmlns:cx4="http://schemas.microsoft.com/office/drawing/2016/5/10/chartex" xmlns:cx5="http://schemas.microsoft.com/office/drawing/2016/5/11/chartex" xmlns:cx6="http://schemas.microsoft.com/office/drawing/2016/5/12/chartex" xmlns:cx7="http://schemas.microsoft.com/office/drawing/2016/5/13/chartex" xmlns:cx8="http://schemas.microsoft.com/office/drawing/2016/5/14/chartex" xmlns:aink="http://schemas.microsoft.com/office/drawing/2016/ink" xmlns:am3d="http://schemas.microsoft.com/office/drawing/2017/model3d" xmlns:o="urn:schemas-microsoft-com:office:office" xmlns:v="urn:schemas-microsoft-com:vml" xmlns:w10="urn:schemas-microsoft-com:office:word" xmlns:w="http://schemas.openxmlformats.org/wordprocessingml/2006/main" xmlns:w16cex="http://schemas.microsoft.com/office/word/2018/wordml/cex" xmlns:w16cid="http://schemas.microsoft.com/office/word/2016/wordml/cid" xmlns:w16="http://schemas.microsoft.com/office/word/2018/wordml" xmlns:adec="http://schemas.microsoft.com/office/drawing/2017/decorative" val="0"/>
                 </a:ext>
               </a:extLst>
             </wp:docPr>
@@ -3001,7 +2992,7 @@
                     <pic:cNvPr id="1" name="Picture 1" descr="&#10;">
                       <a:extLst>
                         <a:ext uri="{C183D7F6-B498-43B3-948B-1728B52AA6E4}">
-                          <adec:decorative xmlns:adec="http://schemas.microsoft.com/office/drawing/2017/decorative" xmlns:w16="http://schemas.microsoft.com/office/word/2018/wordml" xmlns:w16cid="http://schemas.microsoft.com/office/word/2016/wordml/cid" xmlns:w16cex="http://schemas.microsoft.com/office/word/2018/wordml/cex" xmlns:w="http://schemas.openxmlformats.org/wordprocessingml/2006/main" xmlns:w10="urn:schemas-microsoft-com:office:word" xmlns:v="urn:schemas-microsoft-com:vml" xmlns:o="urn:schemas-microsoft-com:office:office" xmlns:am3d="http://schemas.microsoft.com/office/drawing/2017/model3d" xmlns:aink="http://schemas.microsoft.com/office/drawing/2016/ink" xmlns:cx8="http://schemas.microsoft.com/office/drawing/2016/5/14/chartex" xmlns:cx7="http://schemas.microsoft.com/office/drawing/2016/5/13/chartex" xmlns:cx6="http://schemas.microsoft.com/office/drawing/2016/5/12/chartex" xmlns:cx5="http://schemas.microsoft.com/office/drawing/2016/5/11/chartex" xmlns:cx4="http://schemas.microsoft.com/office/drawing/2016/5/10/chartex" xmlns:cx3="http://schemas.microsoft.com/office/drawing/2016/5/9/chartex" xmlns:cx2="http://schemas.microsoft.com/office/drawing/2015/10/21/chartex" xmlns="" val="0"/>
+                          <adec:decorative xmlns="" xmlns:cx2="http://schemas.microsoft.com/office/drawing/2015/10/21/chartex" xmlns:cx3="http://schemas.microsoft.com/office/drawing/2016/5/9/chartex" xmlns:cx4="http://schemas.microsoft.com/office/drawing/2016/5/10/chartex" xmlns:cx5="http://schemas.microsoft.com/office/drawing/2016/5/11/chartex" xmlns:cx6="http://schemas.microsoft.com/office/drawing/2016/5/12/chartex" xmlns:cx7="http://schemas.microsoft.com/office/drawing/2016/5/13/chartex" xmlns:cx8="http://schemas.microsoft.com/office/drawing/2016/5/14/chartex" xmlns:aink="http://schemas.microsoft.com/office/drawing/2016/ink" xmlns:am3d="http://schemas.microsoft.com/office/drawing/2017/model3d" xmlns:o="urn:schemas-microsoft-com:office:office" xmlns:v="urn:schemas-microsoft-com:vml" xmlns:w10="urn:schemas-microsoft-com:office:word" xmlns:w="http://schemas.openxmlformats.org/wordprocessingml/2006/main" xmlns:w16cex="http://schemas.microsoft.com/office/word/2018/wordml/cex" xmlns:w16cid="http://schemas.microsoft.com/office/word/2016/wordml/cid" xmlns:w16="http://schemas.microsoft.com/office/word/2018/wordml" xmlns:adec="http://schemas.microsoft.com/office/drawing/2017/decorative" val="0"/>
                         </a:ext>
                       </a:extLst>
                     </pic:cNvPr>
@@ -3211,11 +3202,11 @@
       <w:pPr>
         <w:pStyle w:val="berschrift3"/>
       </w:pPr>
-      <w:bookmarkStart w:id="6" w:name="_Toc92782157"/>
+      <w:bookmarkStart w:id="5" w:name="_Toc92782157"/>
       <w:r>
         <w:t>Aktivitätendiagramm</w:t>
       </w:r>
-      <w:bookmarkEnd w:id="6"/>
+      <w:bookmarkEnd w:id="5"/>
     </w:p>
     <w:p>
       <w:pPr>
@@ -3293,11 +3284,11 @@
           <w:szCs w:val="24"/>
         </w:rPr>
       </w:pPr>
-      <w:bookmarkStart w:id="7" w:name="_Toc92782158"/>
+      <w:bookmarkStart w:id="6" w:name="_Toc92782158"/>
       <w:r>
         <w:t>#002 Vorschlagsdropdown</w:t>
       </w:r>
-      <w:bookmarkEnd w:id="7"/>
+      <w:bookmarkEnd w:id="6"/>
     </w:p>
     <w:p>
       <w:pPr>
@@ -3513,7 +3504,7 @@
           <w:szCs w:val="24"/>
         </w:rPr>
       </w:pPr>
-      <w:bookmarkStart w:id="8" w:name="_Toc92782159"/>
+      <w:bookmarkStart w:id="7" w:name="_Toc92782159"/>
       <w:r>
         <w:t xml:space="preserve">#003 </w:t>
       </w:r>
@@ -3521,7 +3512,7 @@
       <w:r>
         <w:t>Autocomplete</w:t>
       </w:r>
-      <w:bookmarkEnd w:id="8"/>
+      <w:bookmarkEnd w:id="7"/>
       <w:proofErr w:type="spellEnd"/>
     </w:p>
     <w:p>
@@ -3697,11 +3688,11 @@
       <w:pPr>
         <w:pStyle w:val="berschrift3"/>
       </w:pPr>
-      <w:bookmarkStart w:id="9" w:name="_Toc92782160"/>
+      <w:bookmarkStart w:id="8" w:name="_Toc92782160"/>
       <w:r>
         <w:t>Mockup</w:t>
       </w:r>
-      <w:bookmarkEnd w:id="9"/>
+      <w:bookmarkEnd w:id="8"/>
     </w:p>
     <w:p>
       <w:pPr>
@@ -3737,7 +3728,7 @@
             <wp:docPr id="3" name="Picture 3" descr="&#10;">
               <a:extLst xmlns:a="http://schemas.openxmlformats.org/drawingml/2006/main">
                 <a:ext uri="{C183D7F6-B498-43B3-948B-1728B52AA6E4}">
-                  <adec:decorative xmlns:adec="http://schemas.microsoft.com/office/drawing/2017/decorative" xmlns:w16="http://schemas.microsoft.com/office/word/2018/wordml" xmlns:w16cid="http://schemas.microsoft.com/office/word/2016/wordml/cid" xmlns:w16cex="http://schemas.microsoft.com/office/word/2018/wordml/cex" xmlns:w="http://schemas.openxmlformats.org/wordprocessingml/2006/main" xmlns:w10="urn:schemas-microsoft-com:office:word" xmlns:v="urn:schemas-microsoft-com:vml" xmlns:o="urn:schemas-microsoft-com:office:office" xmlns:am3d="http://schemas.microsoft.com/office/drawing/2017/model3d" xmlns:aink="http://schemas.microsoft.com/office/drawing/2016/ink" xmlns:cx8="http://schemas.microsoft.com/office/drawing/2016/5/14/chartex" xmlns:cx7="http://schemas.microsoft.com/office/drawing/2016/5/13/chartex" xmlns:cx6="http://schemas.microsoft.com/office/drawing/2016/5/12/chartex" xmlns:cx5="http://schemas.microsoft.com/office/drawing/2016/5/11/chartex" xmlns:cx4="http://schemas.microsoft.com/office/drawing/2016/5/10/chartex" xmlns:cx3="http://schemas.microsoft.com/office/drawing/2016/5/9/chartex" xmlns:cx2="http://schemas.microsoft.com/office/drawing/2015/10/21/chartex" xmlns="" val="0"/>
+                  <adec:decorative xmlns="" xmlns:cx2="http://schemas.microsoft.com/office/drawing/2015/10/21/chartex" xmlns:cx3="http://schemas.microsoft.com/office/drawing/2016/5/9/chartex" xmlns:cx4="http://schemas.microsoft.com/office/drawing/2016/5/10/chartex" xmlns:cx5="http://schemas.microsoft.com/office/drawing/2016/5/11/chartex" xmlns:cx6="http://schemas.microsoft.com/office/drawing/2016/5/12/chartex" xmlns:cx7="http://schemas.microsoft.com/office/drawing/2016/5/13/chartex" xmlns:cx8="http://schemas.microsoft.com/office/drawing/2016/5/14/chartex" xmlns:aink="http://schemas.microsoft.com/office/drawing/2016/ink" xmlns:am3d="http://schemas.microsoft.com/office/drawing/2017/model3d" xmlns:o="urn:schemas-microsoft-com:office:office" xmlns:v="urn:schemas-microsoft-com:vml" xmlns:w10="urn:schemas-microsoft-com:office:word" xmlns:w="http://schemas.openxmlformats.org/wordprocessingml/2006/main" xmlns:w16cex="http://schemas.microsoft.com/office/word/2018/wordml/cex" xmlns:w16cid="http://schemas.microsoft.com/office/word/2016/wordml/cid" xmlns:w16="http://schemas.microsoft.com/office/word/2018/wordml" xmlns:adec="http://schemas.microsoft.com/office/drawing/2017/decorative" val="0"/>
                 </a:ext>
               </a:extLst>
             </wp:docPr>
@@ -3751,7 +3742,7 @@
                     <pic:cNvPr id="1" name="Picture 1" descr="&#10;">
                       <a:extLst>
                         <a:ext uri="{C183D7F6-B498-43B3-948B-1728B52AA6E4}">
-                          <adec:decorative xmlns:adec="http://schemas.microsoft.com/office/drawing/2017/decorative" xmlns:w16="http://schemas.microsoft.com/office/word/2018/wordml" xmlns:w16cid="http://schemas.microsoft.com/office/word/2016/wordml/cid" xmlns:w16cex="http://schemas.microsoft.com/office/word/2018/wordml/cex" xmlns:w="http://schemas.openxmlformats.org/wordprocessingml/2006/main" xmlns:w10="urn:schemas-microsoft-com:office:word" xmlns:v="urn:schemas-microsoft-com:vml" xmlns:o="urn:schemas-microsoft-com:office:office" xmlns:am3d="http://schemas.microsoft.com/office/drawing/2017/model3d" xmlns:aink="http://schemas.microsoft.com/office/drawing/2016/ink" xmlns:cx8="http://schemas.microsoft.com/office/drawing/2016/5/14/chartex" xmlns:cx7="http://schemas.microsoft.com/office/drawing/2016/5/13/chartex" xmlns:cx6="http://schemas.microsoft.com/office/drawing/2016/5/12/chartex" xmlns:cx5="http://schemas.microsoft.com/office/drawing/2016/5/11/chartex" xmlns:cx4="http://schemas.microsoft.com/office/drawing/2016/5/10/chartex" xmlns:cx3="http://schemas.microsoft.com/office/drawing/2016/5/9/chartex" xmlns:cx2="http://schemas.microsoft.com/office/drawing/2015/10/21/chartex" xmlns="" val="0"/>
+                          <adec:decorative xmlns="" xmlns:cx2="http://schemas.microsoft.com/office/drawing/2015/10/21/chartex" xmlns:cx3="http://schemas.microsoft.com/office/drawing/2016/5/9/chartex" xmlns:cx4="http://schemas.microsoft.com/office/drawing/2016/5/10/chartex" xmlns:cx5="http://schemas.microsoft.com/office/drawing/2016/5/11/chartex" xmlns:cx6="http://schemas.microsoft.com/office/drawing/2016/5/12/chartex" xmlns:cx7="http://schemas.microsoft.com/office/drawing/2016/5/13/chartex" xmlns:cx8="http://schemas.microsoft.com/office/drawing/2016/5/14/chartex" xmlns:aink="http://schemas.microsoft.com/office/drawing/2016/ink" xmlns:am3d="http://schemas.microsoft.com/office/drawing/2017/model3d" xmlns:o="urn:schemas-microsoft-com:office:office" xmlns:v="urn:schemas-microsoft-com:vml" xmlns:w10="urn:schemas-microsoft-com:office:word" xmlns:w="http://schemas.openxmlformats.org/wordprocessingml/2006/main" xmlns:w16cex="http://schemas.microsoft.com/office/word/2018/wordml/cex" xmlns:w16cid="http://schemas.microsoft.com/office/word/2016/wordml/cid" xmlns:w16="http://schemas.microsoft.com/office/word/2018/wordml" xmlns:adec="http://schemas.microsoft.com/office/drawing/2017/decorative" val="0"/>
                         </a:ext>
                       </a:extLst>
                     </pic:cNvPr>
@@ -3876,7 +3867,7 @@
           <w:szCs w:val="24"/>
         </w:rPr>
       </w:pPr>
-      <w:bookmarkStart w:id="10" w:name="_Toc92782161"/>
+      <w:bookmarkStart w:id="9" w:name="_Toc92782161"/>
       <w:r>
         <w:t xml:space="preserve">#004 </w:t>
       </w:r>
@@ -3884,7 +3875,7 @@
       <w:r>
         <w:t>Abfartstafel</w:t>
       </w:r>
-      <w:bookmarkEnd w:id="10"/>
+      <w:bookmarkEnd w:id="9"/>
       <w:proofErr w:type="spellEnd"/>
     </w:p>
     <w:p>
@@ -4173,11 +4164,11 @@
       <w:pPr>
         <w:pStyle w:val="berschrift3"/>
       </w:pPr>
-      <w:bookmarkStart w:id="11" w:name="_Toc92782162"/>
+      <w:bookmarkStart w:id="10" w:name="_Toc92782162"/>
       <w:r>
         <w:t>Mockup</w:t>
       </w:r>
-      <w:bookmarkEnd w:id="11"/>
+      <w:bookmarkEnd w:id="10"/>
     </w:p>
     <w:p>
       <w:pPr>
@@ -4277,11 +4268,11 @@
           <w:szCs w:val="24"/>
         </w:rPr>
       </w:pPr>
-      <w:bookmarkStart w:id="12" w:name="_Toc92782163"/>
+      <w:bookmarkStart w:id="11" w:name="_Toc92782163"/>
       <w:r>
         <w:t>#005 Zeitabschnitte</w:t>
       </w:r>
-      <w:bookmarkEnd w:id="12"/>
+      <w:bookmarkEnd w:id="11"/>
     </w:p>
     <w:p>
       <w:pPr>
@@ -4453,7 +4444,7 @@
           <w:szCs w:val="24"/>
         </w:rPr>
       </w:pPr>
-      <w:bookmarkStart w:id="13" w:name="_Toc92782164"/>
+      <w:bookmarkStart w:id="12" w:name="_Toc92782164"/>
       <w:r>
         <w:t xml:space="preserve">#006 </w:t>
       </w:r>
@@ -4465,7 +4456,7 @@
       <w:r>
         <w:t xml:space="preserve"> der Stationen</w:t>
       </w:r>
-      <w:bookmarkEnd w:id="13"/>
+      <w:bookmarkEnd w:id="12"/>
     </w:p>
     <w:p>
       <w:pPr>
@@ -4670,7 +4661,7 @@
           <w:szCs w:val="24"/>
         </w:rPr>
       </w:pPr>
-      <w:bookmarkStart w:id="14" w:name="_Toc92782165"/>
+      <w:bookmarkStart w:id="13" w:name="_Toc92782165"/>
       <w:r>
         <w:lastRenderedPageBreak/>
         <w:t xml:space="preserve">#007 </w:t>
@@ -4683,7 +4674,7 @@
       <w:r>
         <w:t xml:space="preserve"> mit dem Aktuellen Standort</w:t>
       </w:r>
-      <w:bookmarkEnd w:id="14"/>
+      <w:bookmarkEnd w:id="13"/>
     </w:p>
     <w:p>
       <w:pPr>
@@ -4931,14 +4922,14 @@
           <w:szCs w:val="24"/>
         </w:rPr>
       </w:pPr>
-      <w:bookmarkStart w:id="15" w:name="_Toc92782166"/>
+      <w:bookmarkStart w:id="14" w:name="_Toc92782166"/>
       <w:r>
         <w:t xml:space="preserve">#008 </w:t>
       </w:r>
       <w:r>
         <w:t>E-Mail-anbindung</w:t>
       </w:r>
-      <w:bookmarkEnd w:id="15"/>
+      <w:bookmarkEnd w:id="14"/>
     </w:p>
     <w:p>
       <w:pPr>
@@ -5216,11 +5207,11 @@
       <w:pPr>
         <w:pStyle w:val="berschrift2"/>
       </w:pPr>
-      <w:bookmarkStart w:id="16" w:name="_Toc92782167"/>
+      <w:bookmarkStart w:id="15" w:name="_Toc92782167"/>
       <w:r>
         <w:t>#009 Mehr Details</w:t>
       </w:r>
-      <w:bookmarkEnd w:id="16"/>
+      <w:bookmarkEnd w:id="15"/>
     </w:p>
     <w:p>
       <w:pPr>
@@ -5586,34 +5577,34 @@
       <w:pPr>
         <w:pStyle w:val="berschrift1"/>
       </w:pPr>
-      <w:bookmarkStart w:id="17" w:name="_Toc92782168"/>
+      <w:bookmarkStart w:id="16" w:name="_Toc92782168"/>
       <w:r>
         <w:lastRenderedPageBreak/>
         <w:t>Teilweise umgesetzte Funktionen</w:t>
       </w:r>
-      <w:bookmarkEnd w:id="17"/>
+      <w:bookmarkEnd w:id="16"/>
     </w:p>
     <w:p>
       <w:pPr>
         <w:pStyle w:val="berschrift1"/>
       </w:pPr>
-      <w:bookmarkStart w:id="18" w:name="_Toc92782169"/>
+      <w:bookmarkStart w:id="17" w:name="_Toc92782169"/>
       <w:proofErr w:type="spellStart"/>
       <w:r>
         <w:t>Testing</w:t>
       </w:r>
-      <w:bookmarkEnd w:id="18"/>
+      <w:bookmarkEnd w:id="17"/>
       <w:proofErr w:type="spellEnd"/>
     </w:p>
     <w:p>
       <w:pPr>
         <w:pStyle w:val="berschrift2"/>
       </w:pPr>
-      <w:bookmarkStart w:id="19" w:name="_Toc92782170"/>
+      <w:bookmarkStart w:id="18" w:name="_Toc92782170"/>
       <w:r>
         <w:t>Test</w:t>
       </w:r>
-      <w:bookmarkEnd w:id="19"/>
+      <w:bookmarkEnd w:id="18"/>
       <w:r>
         <w:t>plan</w:t>
       </w:r>
@@ -5658,6 +5649,14 @@
       <w:r>
         <w:t xml:space="preserve"> </w:t>
       </w:r>
+      <w:r>
+        <w:t xml:space="preserve">&amp; </w:t>
+      </w:r>
+      <w:proofErr w:type="spellStart"/>
+      <w:r>
+        <w:t>gestartet</w:t>
+      </w:r>
+      <w:proofErr w:type="spellEnd"/>
     </w:p>
     <w:p>
       <w:pPr>
@@ -5672,7 +5671,13 @@
       </w:pPr>
       <w:proofErr w:type="spellStart"/>
       <w:r>
-        <w:t>Funktionirende</w:t>
+        <w:t>Funktioni</w:t>
+      </w:r>
+      <w:r>
+        <w:t>e</w:t>
+      </w:r>
+      <w:r>
+        <w:t>rende</w:t>
       </w:r>
       <w:proofErr w:type="spellEnd"/>
       <w:r>
@@ -5842,6 +5847,12 @@
                 <w:lang w:val="de-CH" w:eastAsia="de-CH"/>
               </w:rPr>
             </w:pPr>
+            <w:r>
+              <w:rPr>
+                <w:lang w:val="de-CH" w:eastAsia="de-CH"/>
+              </w:rPr>
+              <w:t>Gebe als Startstation «Sursee» an</w:t>
+            </w:r>
           </w:p>
         </w:tc>
         <w:tc>
@@ -5855,6 +5866,12 @@
                 <w:lang w:val="de-CH" w:eastAsia="de-CH"/>
               </w:rPr>
             </w:pPr>
+            <w:r>
+              <w:rPr>
+                <w:lang w:val="de-CH" w:eastAsia="de-CH"/>
+              </w:rPr>
+              <w:t>Nichts passiert</w:t>
+            </w:r>
           </w:p>
         </w:tc>
         <w:tc>
@@ -5896,6 +5913,12 @@
                 <w:lang w:val="de-CH" w:eastAsia="de-CH"/>
               </w:rPr>
             </w:pPr>
+            <w:r>
+              <w:rPr>
+                <w:lang w:val="de-CH" w:eastAsia="de-CH"/>
+              </w:rPr>
+              <w:t>2</w:t>
+            </w:r>
           </w:p>
         </w:tc>
         <w:tc>
@@ -5909,6 +5932,12 @@
                 <w:lang w:val="de-CH" w:eastAsia="de-CH"/>
               </w:rPr>
             </w:pPr>
+            <w:r>
+              <w:rPr>
+                <w:lang w:val="de-CH" w:eastAsia="de-CH"/>
+              </w:rPr>
+              <w:t>Drücke auf «Suchen»</w:t>
+            </w:r>
           </w:p>
         </w:tc>
         <w:tc>
@@ -5922,6 +5951,1407 @@
                 <w:lang w:val="de-CH" w:eastAsia="de-CH"/>
               </w:rPr>
             </w:pPr>
+            <w:r>
+              <w:rPr>
+                <w:lang w:val="de-CH" w:eastAsia="de-CH"/>
+              </w:rPr>
+              <w:t xml:space="preserve">Die nächsten </w:t>
+            </w:r>
+            <w:r>
+              <w:rPr>
+                <w:lang w:val="de-CH" w:eastAsia="de-CH"/>
+              </w:rPr>
+              <w:t xml:space="preserve">Verbindungen von Sursee werden angezeigt ohne Gl. und </w:t>
+            </w:r>
+            <w:proofErr w:type="spellStart"/>
+            <w:r>
+              <w:rPr>
+                <w:lang w:val="de-CH" w:eastAsia="de-CH"/>
+              </w:rPr>
+              <w:t>Ankuftszeit</w:t>
+            </w:r>
+            <w:proofErr w:type="spellEnd"/>
+          </w:p>
+        </w:tc>
+        <w:tc>
+          <w:tcPr>
+            <w:tcW w:w="2400" w:type="dxa"/>
+          </w:tcPr>
+          <w:p>
+            <w:pPr>
+              <w:cnfStyle w:val="000000000000" w:firstRow="0" w:lastRow="0" w:firstColumn="0" w:lastColumn="0" w:oddVBand="0" w:evenVBand="0" w:oddHBand="0" w:evenHBand="0" w:firstRowFirstColumn="0" w:firstRowLastColumn="0" w:lastRowFirstColumn="0" w:lastRowLastColumn="0"/>
+              <w:rPr>
+                <w:lang w:val="de-CH" w:eastAsia="de-CH"/>
+              </w:rPr>
+            </w:pPr>
+          </w:p>
+        </w:tc>
+        <w:tc>
+          <w:tcPr>
+            <w:tcW w:w="1132" w:type="dxa"/>
+          </w:tcPr>
+          <w:p>
+            <w:pPr>
+              <w:cnfStyle w:val="000000000000" w:firstRow="0" w:lastRow="0" w:firstColumn="0" w:lastColumn="0" w:oddVBand="0" w:evenVBand="0" w:oddHBand="0" w:evenHBand="0" w:firstRowFirstColumn="0" w:firstRowLastColumn="0" w:lastRowFirstColumn="0" w:lastRowLastColumn="0"/>
+              <w:rPr>
+                <w:lang w:val="de-CH" w:eastAsia="de-CH"/>
+              </w:rPr>
+            </w:pPr>
+          </w:p>
+        </w:tc>
+      </w:tr>
+      <w:tr>
+        <w:tc>
+          <w:tcPr>
+            <w:cnfStyle w:val="001000000000" w:firstRow="0" w:lastRow="0" w:firstColumn="1" w:lastColumn="0" w:oddVBand="0" w:evenVBand="0" w:oddHBand="0" w:evenHBand="0" w:firstRowFirstColumn="0" w:firstRowLastColumn="0" w:lastRowFirstColumn="0" w:lastRowLastColumn="0"/>
+            <w:tcW w:w="879" w:type="dxa"/>
+          </w:tcPr>
+          <w:p>
+            <w:pPr>
+              <w:rPr>
+                <w:lang w:val="de-CH" w:eastAsia="de-CH"/>
+              </w:rPr>
+            </w:pPr>
+            <w:r>
+              <w:rPr>
+                <w:lang w:val="de-CH" w:eastAsia="de-CH"/>
+              </w:rPr>
+              <w:t>3</w:t>
+            </w:r>
+          </w:p>
+        </w:tc>
+        <w:tc>
+          <w:tcPr>
+            <w:tcW w:w="2258" w:type="dxa"/>
+          </w:tcPr>
+          <w:p>
+            <w:pPr>
+              <w:cnfStyle w:val="000000000000" w:firstRow="0" w:lastRow="0" w:firstColumn="0" w:lastColumn="0" w:oddVBand="0" w:evenVBand="0" w:oddHBand="0" w:evenHBand="0" w:firstRowFirstColumn="0" w:firstRowLastColumn="0" w:lastRowFirstColumn="0" w:lastRowLastColumn="0"/>
+              <w:rPr>
+                <w:lang w:val="de-CH" w:eastAsia="de-CH"/>
+              </w:rPr>
+            </w:pPr>
+            <w:r>
+              <w:rPr>
+                <w:lang w:val="de-CH" w:eastAsia="de-CH"/>
+              </w:rPr>
+              <w:t>Gebe als Endstation «Luzern»</w:t>
+            </w:r>
+          </w:p>
+        </w:tc>
+        <w:tc>
+          <w:tcPr>
+            <w:tcW w:w="2540" w:type="dxa"/>
+          </w:tcPr>
+          <w:p>
+            <w:pPr>
+              <w:cnfStyle w:val="000000000000" w:firstRow="0" w:lastRow="0" w:firstColumn="0" w:lastColumn="0" w:oddVBand="0" w:evenVBand="0" w:oddHBand="0" w:evenHBand="0" w:firstRowFirstColumn="0" w:firstRowLastColumn="0" w:lastRowFirstColumn="0" w:lastRowLastColumn="0"/>
+              <w:rPr>
+                <w:lang w:val="de-CH" w:eastAsia="de-CH"/>
+              </w:rPr>
+            </w:pPr>
+            <w:r>
+              <w:rPr>
+                <w:lang w:val="de-CH" w:eastAsia="de-CH"/>
+              </w:rPr>
+              <w:t>Nichts passiert</w:t>
+            </w:r>
+          </w:p>
+        </w:tc>
+        <w:tc>
+          <w:tcPr>
+            <w:tcW w:w="2400" w:type="dxa"/>
+          </w:tcPr>
+          <w:p>
+            <w:pPr>
+              <w:cnfStyle w:val="000000000000" w:firstRow="0" w:lastRow="0" w:firstColumn="0" w:lastColumn="0" w:oddVBand="0" w:evenVBand="0" w:oddHBand="0" w:evenHBand="0" w:firstRowFirstColumn="0" w:firstRowLastColumn="0" w:lastRowFirstColumn="0" w:lastRowLastColumn="0"/>
+              <w:rPr>
+                <w:lang w:val="de-CH" w:eastAsia="de-CH"/>
+              </w:rPr>
+            </w:pPr>
+          </w:p>
+        </w:tc>
+        <w:tc>
+          <w:tcPr>
+            <w:tcW w:w="1132" w:type="dxa"/>
+          </w:tcPr>
+          <w:p>
+            <w:pPr>
+              <w:cnfStyle w:val="000000000000" w:firstRow="0" w:lastRow="0" w:firstColumn="0" w:lastColumn="0" w:oddVBand="0" w:evenVBand="0" w:oddHBand="0" w:evenHBand="0" w:firstRowFirstColumn="0" w:firstRowLastColumn="0" w:lastRowFirstColumn="0" w:lastRowLastColumn="0"/>
+              <w:rPr>
+                <w:lang w:val="de-CH" w:eastAsia="de-CH"/>
+              </w:rPr>
+            </w:pPr>
+          </w:p>
+        </w:tc>
+      </w:tr>
+      <w:tr>
+        <w:tc>
+          <w:tcPr>
+            <w:cnfStyle w:val="001000000000" w:firstRow="0" w:lastRow="0" w:firstColumn="1" w:lastColumn="0" w:oddVBand="0" w:evenVBand="0" w:oddHBand="0" w:evenHBand="0" w:firstRowFirstColumn="0" w:firstRowLastColumn="0" w:lastRowFirstColumn="0" w:lastRowLastColumn="0"/>
+            <w:tcW w:w="879" w:type="dxa"/>
+          </w:tcPr>
+          <w:p>
+            <w:pPr>
+              <w:rPr>
+                <w:lang w:val="de-CH" w:eastAsia="de-CH"/>
+              </w:rPr>
+            </w:pPr>
+            <w:r>
+              <w:rPr>
+                <w:lang w:val="de-CH" w:eastAsia="de-CH"/>
+              </w:rPr>
+              <w:t>4</w:t>
+            </w:r>
+          </w:p>
+        </w:tc>
+        <w:tc>
+          <w:tcPr>
+            <w:tcW w:w="2258" w:type="dxa"/>
+          </w:tcPr>
+          <w:p>
+            <w:pPr>
+              <w:cnfStyle w:val="000000000000" w:firstRow="0" w:lastRow="0" w:firstColumn="0" w:lastColumn="0" w:oddVBand="0" w:evenVBand="0" w:oddHBand="0" w:evenHBand="0" w:firstRowFirstColumn="0" w:firstRowLastColumn="0" w:lastRowFirstColumn="0" w:lastRowLastColumn="0"/>
+              <w:rPr>
+                <w:lang w:val="de-CH" w:eastAsia="de-CH"/>
+              </w:rPr>
+            </w:pPr>
+            <w:r>
+              <w:rPr>
+                <w:lang w:val="de-CH" w:eastAsia="de-CH"/>
+              </w:rPr>
+              <w:t>Drücke auf «Suchen»</w:t>
+            </w:r>
+          </w:p>
+        </w:tc>
+        <w:tc>
+          <w:tcPr>
+            <w:tcW w:w="2540" w:type="dxa"/>
+          </w:tcPr>
+          <w:p>
+            <w:pPr>
+              <w:cnfStyle w:val="000000000000" w:firstRow="0" w:lastRow="0" w:firstColumn="0" w:lastColumn="0" w:oddVBand="0" w:evenVBand="0" w:oddHBand="0" w:evenHBand="0" w:firstRowFirstColumn="0" w:firstRowLastColumn="0" w:lastRowFirstColumn="0" w:lastRowLastColumn="0"/>
+              <w:rPr>
+                <w:lang w:val="de-CH" w:eastAsia="de-CH"/>
+              </w:rPr>
+            </w:pPr>
+            <w:r>
+              <w:rPr>
+                <w:lang w:val="de-CH" w:eastAsia="de-CH"/>
+              </w:rPr>
+              <w:t xml:space="preserve">Die nächsten vier </w:t>
+            </w:r>
+            <w:r>
+              <w:rPr>
+                <w:lang w:val="de-CH" w:eastAsia="de-CH"/>
+              </w:rPr>
+              <w:t>Verbindungen von Sursee nach Luzern werden angezeigt mit jeder Spalte abgefühlt</w:t>
+            </w:r>
+          </w:p>
+        </w:tc>
+        <w:tc>
+          <w:tcPr>
+            <w:tcW w:w="2400" w:type="dxa"/>
+          </w:tcPr>
+          <w:p>
+            <w:pPr>
+              <w:cnfStyle w:val="000000000000" w:firstRow="0" w:lastRow="0" w:firstColumn="0" w:lastColumn="0" w:oddVBand="0" w:evenVBand="0" w:oddHBand="0" w:evenHBand="0" w:firstRowFirstColumn="0" w:firstRowLastColumn="0" w:lastRowFirstColumn="0" w:lastRowLastColumn="0"/>
+              <w:rPr>
+                <w:lang w:val="de-CH" w:eastAsia="de-CH"/>
+              </w:rPr>
+            </w:pPr>
+          </w:p>
+        </w:tc>
+        <w:tc>
+          <w:tcPr>
+            <w:tcW w:w="1132" w:type="dxa"/>
+          </w:tcPr>
+          <w:p>
+            <w:pPr>
+              <w:cnfStyle w:val="000000000000" w:firstRow="0" w:lastRow="0" w:firstColumn="0" w:lastColumn="0" w:oddVBand="0" w:evenVBand="0" w:oddHBand="0" w:evenHBand="0" w:firstRowFirstColumn="0" w:firstRowLastColumn="0" w:lastRowFirstColumn="0" w:lastRowLastColumn="0"/>
+              <w:rPr>
+                <w:lang w:val="de-CH" w:eastAsia="de-CH"/>
+              </w:rPr>
+            </w:pPr>
+          </w:p>
+        </w:tc>
+      </w:tr>
+      <w:tr>
+        <w:tc>
+          <w:tcPr>
+            <w:cnfStyle w:val="001000000000" w:firstRow="0" w:lastRow="0" w:firstColumn="1" w:lastColumn="0" w:oddVBand="0" w:evenVBand="0" w:oddHBand="0" w:evenHBand="0" w:firstRowFirstColumn="0" w:firstRowLastColumn="0" w:lastRowFirstColumn="0" w:lastRowLastColumn="0"/>
+            <w:tcW w:w="879" w:type="dxa"/>
+          </w:tcPr>
+          <w:p>
+            <w:pPr>
+              <w:rPr>
+                <w:lang w:val="de-CH" w:eastAsia="de-CH"/>
+              </w:rPr>
+            </w:pPr>
+            <w:r>
+              <w:rPr>
+                <w:lang w:val="de-CH" w:eastAsia="de-CH"/>
+              </w:rPr>
+              <w:t>5</w:t>
+            </w:r>
+          </w:p>
+        </w:tc>
+        <w:tc>
+          <w:tcPr>
+            <w:tcW w:w="2258" w:type="dxa"/>
+          </w:tcPr>
+          <w:p>
+            <w:pPr>
+              <w:cnfStyle w:val="000000000000" w:firstRow="0" w:lastRow="0" w:firstColumn="0" w:lastColumn="0" w:oddVBand="0" w:evenVBand="0" w:oddHBand="0" w:evenHBand="0" w:firstRowFirstColumn="0" w:firstRowLastColumn="0" w:lastRowFirstColumn="0" w:lastRowLastColumn="0"/>
+              <w:rPr>
+                <w:lang w:val="de-CH" w:eastAsia="de-CH"/>
+              </w:rPr>
+            </w:pPr>
+            <w:r>
+              <w:rPr>
+                <w:lang w:val="de-CH" w:eastAsia="de-CH"/>
+              </w:rPr>
+              <w:t xml:space="preserve">Drücke auf das Dropdown von der Startstation und wähle «Sursee, </w:t>
+            </w:r>
+            <w:proofErr w:type="spellStart"/>
+            <w:r>
+              <w:rPr>
+                <w:lang w:val="de-CH" w:eastAsia="de-CH"/>
+              </w:rPr>
+              <w:t>Holzacherstrasse</w:t>
+            </w:r>
+            <w:proofErr w:type="spellEnd"/>
+            <w:r>
+              <w:rPr>
+                <w:lang w:val="de-CH" w:eastAsia="de-CH"/>
+              </w:rPr>
+              <w:t>»</w:t>
+            </w:r>
+          </w:p>
+        </w:tc>
+        <w:tc>
+          <w:tcPr>
+            <w:tcW w:w="2540" w:type="dxa"/>
+          </w:tcPr>
+          <w:p>
+            <w:pPr>
+              <w:cnfStyle w:val="000000000000" w:firstRow="0" w:lastRow="0" w:firstColumn="0" w:lastColumn="0" w:oddVBand="0" w:evenVBand="0" w:oddHBand="0" w:evenHBand="0" w:firstRowFirstColumn="0" w:firstRowLastColumn="0" w:lastRowFirstColumn="0" w:lastRowLastColumn="0"/>
+              <w:rPr>
+                <w:lang w:val="de-CH" w:eastAsia="de-CH"/>
+              </w:rPr>
+            </w:pPr>
+            <w:r>
+              <w:rPr>
+                <w:lang w:val="de-CH" w:eastAsia="de-CH"/>
+              </w:rPr>
+              <w:t>Dies wird im Startstationsfeld abgefühlt</w:t>
+            </w:r>
+          </w:p>
+        </w:tc>
+        <w:tc>
+          <w:tcPr>
+            <w:tcW w:w="2400" w:type="dxa"/>
+          </w:tcPr>
+          <w:p>
+            <w:pPr>
+              <w:cnfStyle w:val="000000000000" w:firstRow="0" w:lastRow="0" w:firstColumn="0" w:lastColumn="0" w:oddVBand="0" w:evenVBand="0" w:oddHBand="0" w:evenHBand="0" w:firstRowFirstColumn="0" w:firstRowLastColumn="0" w:lastRowFirstColumn="0" w:lastRowLastColumn="0"/>
+              <w:rPr>
+                <w:lang w:val="de-CH" w:eastAsia="de-CH"/>
+              </w:rPr>
+            </w:pPr>
+          </w:p>
+        </w:tc>
+        <w:tc>
+          <w:tcPr>
+            <w:tcW w:w="1132" w:type="dxa"/>
+          </w:tcPr>
+          <w:p>
+            <w:pPr>
+              <w:cnfStyle w:val="000000000000" w:firstRow="0" w:lastRow="0" w:firstColumn="0" w:lastColumn="0" w:oddVBand="0" w:evenVBand="0" w:oddHBand="0" w:evenHBand="0" w:firstRowFirstColumn="0" w:firstRowLastColumn="0" w:lastRowFirstColumn="0" w:lastRowLastColumn="0"/>
+              <w:rPr>
+                <w:lang w:val="de-CH" w:eastAsia="de-CH"/>
+              </w:rPr>
+            </w:pPr>
+          </w:p>
+        </w:tc>
+      </w:tr>
+      <w:tr>
+        <w:tc>
+          <w:tcPr>
+            <w:cnfStyle w:val="001000000000" w:firstRow="0" w:lastRow="0" w:firstColumn="1" w:lastColumn="0" w:oddVBand="0" w:evenVBand="0" w:oddHBand="0" w:evenHBand="0" w:firstRowFirstColumn="0" w:firstRowLastColumn="0" w:lastRowFirstColumn="0" w:lastRowLastColumn="0"/>
+            <w:tcW w:w="879" w:type="dxa"/>
+          </w:tcPr>
+          <w:p>
+            <w:pPr>
+              <w:rPr>
+                <w:lang w:val="de-CH" w:eastAsia="de-CH"/>
+              </w:rPr>
+            </w:pPr>
+            <w:r>
+              <w:rPr>
+                <w:lang w:val="de-CH" w:eastAsia="de-CH"/>
+              </w:rPr>
+              <w:t>6</w:t>
+            </w:r>
+          </w:p>
+        </w:tc>
+        <w:tc>
+          <w:tcPr>
+            <w:tcW w:w="2258" w:type="dxa"/>
+          </w:tcPr>
+          <w:p>
+            <w:pPr>
+              <w:cnfStyle w:val="000000000000" w:firstRow="0" w:lastRow="0" w:firstColumn="0" w:lastColumn="0" w:oddVBand="0" w:evenVBand="0" w:oddHBand="0" w:evenHBand="0" w:firstRowFirstColumn="0" w:firstRowLastColumn="0" w:lastRowFirstColumn="0" w:lastRowLastColumn="0"/>
+              <w:rPr>
+                <w:lang w:val="de-CH" w:eastAsia="de-CH"/>
+              </w:rPr>
+            </w:pPr>
+            <w:r>
+              <w:rPr>
+                <w:lang w:val="de-CH" w:eastAsia="de-CH"/>
+              </w:rPr>
+              <w:t>Drücke auf «Suchen»</w:t>
+            </w:r>
+          </w:p>
+        </w:tc>
+        <w:tc>
+          <w:tcPr>
+            <w:tcW w:w="2540" w:type="dxa"/>
+          </w:tcPr>
+          <w:p>
+            <w:pPr>
+              <w:cnfStyle w:val="000000000000" w:firstRow="0" w:lastRow="0" w:firstColumn="0" w:lastColumn="0" w:oddVBand="0" w:evenVBand="0" w:oddHBand="0" w:evenHBand="0" w:firstRowFirstColumn="0" w:firstRowLastColumn="0" w:lastRowFirstColumn="0" w:lastRowLastColumn="0"/>
+              <w:rPr>
+                <w:lang w:val="de-CH" w:eastAsia="de-CH"/>
+              </w:rPr>
+            </w:pPr>
+            <w:r>
+              <w:rPr>
+                <w:lang w:val="de-CH" w:eastAsia="de-CH"/>
+              </w:rPr>
+              <w:t xml:space="preserve">Die nächsten vier Verbindungen von Sursee, </w:t>
+            </w:r>
+            <w:proofErr w:type="spellStart"/>
+            <w:r>
+              <w:rPr>
+                <w:lang w:val="de-CH" w:eastAsia="de-CH"/>
+              </w:rPr>
+              <w:t>Holzacherstrasse</w:t>
+            </w:r>
+            <w:proofErr w:type="spellEnd"/>
+            <w:r>
+              <w:rPr>
+                <w:lang w:val="de-CH" w:eastAsia="de-CH"/>
+              </w:rPr>
+              <w:t xml:space="preserve"> nach Luzern werden angezeigt mit jeder Spalte abgefühlt</w:t>
+            </w:r>
+          </w:p>
+        </w:tc>
+        <w:tc>
+          <w:tcPr>
+            <w:tcW w:w="2400" w:type="dxa"/>
+          </w:tcPr>
+          <w:p>
+            <w:pPr>
+              <w:cnfStyle w:val="000000000000" w:firstRow="0" w:lastRow="0" w:firstColumn="0" w:lastColumn="0" w:oddVBand="0" w:evenVBand="0" w:oddHBand="0" w:evenHBand="0" w:firstRowFirstColumn="0" w:firstRowLastColumn="0" w:lastRowFirstColumn="0" w:lastRowLastColumn="0"/>
+              <w:rPr>
+                <w:lang w:val="de-CH" w:eastAsia="de-CH"/>
+              </w:rPr>
+            </w:pPr>
+          </w:p>
+        </w:tc>
+        <w:tc>
+          <w:tcPr>
+            <w:tcW w:w="1132" w:type="dxa"/>
+          </w:tcPr>
+          <w:p>
+            <w:pPr>
+              <w:cnfStyle w:val="000000000000" w:firstRow="0" w:lastRow="0" w:firstColumn="0" w:lastColumn="0" w:oddVBand="0" w:evenVBand="0" w:oddHBand="0" w:evenHBand="0" w:firstRowFirstColumn="0" w:firstRowLastColumn="0" w:lastRowFirstColumn="0" w:lastRowLastColumn="0"/>
+              <w:rPr>
+                <w:lang w:val="de-CH" w:eastAsia="de-CH"/>
+              </w:rPr>
+            </w:pPr>
+          </w:p>
+        </w:tc>
+      </w:tr>
+      <w:tr>
+        <w:tc>
+          <w:tcPr>
+            <w:cnfStyle w:val="001000000000" w:firstRow="0" w:lastRow="0" w:firstColumn="1" w:lastColumn="0" w:oddVBand="0" w:evenVBand="0" w:oddHBand="0" w:evenHBand="0" w:firstRowFirstColumn="0" w:firstRowLastColumn="0" w:lastRowFirstColumn="0" w:lastRowLastColumn="0"/>
+            <w:tcW w:w="879" w:type="dxa"/>
+          </w:tcPr>
+          <w:p>
+            <w:pPr>
+              <w:rPr>
+                <w:lang w:val="de-CH" w:eastAsia="de-CH"/>
+              </w:rPr>
+            </w:pPr>
+            <w:r>
+              <w:rPr>
+                <w:lang w:val="de-CH" w:eastAsia="de-CH"/>
+              </w:rPr>
+              <w:t>7</w:t>
+            </w:r>
+          </w:p>
+        </w:tc>
+        <w:tc>
+          <w:tcPr>
+            <w:tcW w:w="2258" w:type="dxa"/>
+          </w:tcPr>
+          <w:p>
+            <w:pPr>
+              <w:cnfStyle w:val="000000000000" w:firstRow="0" w:lastRow="0" w:firstColumn="0" w:lastColumn="0" w:oddVBand="0" w:evenVBand="0" w:oddHBand="0" w:evenHBand="0" w:firstRowFirstColumn="0" w:firstRowLastColumn="0" w:lastRowFirstColumn="0" w:lastRowLastColumn="0"/>
+              <w:rPr>
+                <w:lang w:val="de-CH" w:eastAsia="de-CH"/>
+              </w:rPr>
+            </w:pPr>
+            <w:r>
+              <w:rPr>
+                <w:lang w:val="de-CH" w:eastAsia="de-CH"/>
+              </w:rPr>
+              <w:t xml:space="preserve">Drücke auf das Dropdown von der Endstation und wähle «Luzern, </w:t>
+            </w:r>
+            <w:proofErr w:type="spellStart"/>
+            <w:r>
+              <w:rPr>
+                <w:lang w:val="de-CH" w:eastAsia="de-CH"/>
+              </w:rPr>
+              <w:t>Luzernerhof</w:t>
+            </w:r>
+            <w:proofErr w:type="spellEnd"/>
+            <w:r>
+              <w:rPr>
+                <w:lang w:val="de-CH" w:eastAsia="de-CH"/>
+              </w:rPr>
+              <w:t>»</w:t>
+            </w:r>
+          </w:p>
+        </w:tc>
+        <w:tc>
+          <w:tcPr>
+            <w:tcW w:w="2540" w:type="dxa"/>
+          </w:tcPr>
+          <w:p>
+            <w:pPr>
+              <w:cnfStyle w:val="000000000000" w:firstRow="0" w:lastRow="0" w:firstColumn="0" w:lastColumn="0" w:oddVBand="0" w:evenVBand="0" w:oddHBand="0" w:evenHBand="0" w:firstRowFirstColumn="0" w:firstRowLastColumn="0" w:lastRowFirstColumn="0" w:lastRowLastColumn="0"/>
+              <w:rPr>
+                <w:lang w:val="de-CH" w:eastAsia="de-CH"/>
+              </w:rPr>
+            </w:pPr>
+            <w:r>
+              <w:rPr>
+                <w:lang w:val="de-CH" w:eastAsia="de-CH"/>
+              </w:rPr>
+              <w:t>Dies wird im Endstationsfeld abgefühlt</w:t>
+            </w:r>
+          </w:p>
+        </w:tc>
+        <w:tc>
+          <w:tcPr>
+            <w:tcW w:w="2400" w:type="dxa"/>
+          </w:tcPr>
+          <w:p>
+            <w:pPr>
+              <w:cnfStyle w:val="000000000000" w:firstRow="0" w:lastRow="0" w:firstColumn="0" w:lastColumn="0" w:oddVBand="0" w:evenVBand="0" w:oddHBand="0" w:evenHBand="0" w:firstRowFirstColumn="0" w:firstRowLastColumn="0" w:lastRowFirstColumn="0" w:lastRowLastColumn="0"/>
+              <w:rPr>
+                <w:lang w:val="de-CH" w:eastAsia="de-CH"/>
+              </w:rPr>
+            </w:pPr>
+          </w:p>
+        </w:tc>
+        <w:tc>
+          <w:tcPr>
+            <w:tcW w:w="1132" w:type="dxa"/>
+          </w:tcPr>
+          <w:p>
+            <w:pPr>
+              <w:cnfStyle w:val="000000000000" w:firstRow="0" w:lastRow="0" w:firstColumn="0" w:lastColumn="0" w:oddVBand="0" w:evenVBand="0" w:oddHBand="0" w:evenHBand="0" w:firstRowFirstColumn="0" w:firstRowLastColumn="0" w:lastRowFirstColumn="0" w:lastRowLastColumn="0"/>
+              <w:rPr>
+                <w:lang w:val="de-CH" w:eastAsia="de-CH"/>
+              </w:rPr>
+            </w:pPr>
+          </w:p>
+        </w:tc>
+      </w:tr>
+      <w:tr>
+        <w:tc>
+          <w:tcPr>
+            <w:cnfStyle w:val="001000000000" w:firstRow="0" w:lastRow="0" w:firstColumn="1" w:lastColumn="0" w:oddVBand="0" w:evenVBand="0" w:oddHBand="0" w:evenHBand="0" w:firstRowFirstColumn="0" w:firstRowLastColumn="0" w:lastRowFirstColumn="0" w:lastRowLastColumn="0"/>
+            <w:tcW w:w="879" w:type="dxa"/>
+          </w:tcPr>
+          <w:p>
+            <w:pPr>
+              <w:rPr>
+                <w:lang w:val="de-CH" w:eastAsia="de-CH"/>
+              </w:rPr>
+            </w:pPr>
+            <w:r>
+              <w:rPr>
+                <w:lang w:val="de-CH" w:eastAsia="de-CH"/>
+              </w:rPr>
+              <w:t>8</w:t>
+            </w:r>
+          </w:p>
+        </w:tc>
+        <w:tc>
+          <w:tcPr>
+            <w:tcW w:w="2258" w:type="dxa"/>
+          </w:tcPr>
+          <w:p>
+            <w:pPr>
+              <w:cnfStyle w:val="000000000000" w:firstRow="0" w:lastRow="0" w:firstColumn="0" w:lastColumn="0" w:oddVBand="0" w:evenVBand="0" w:oddHBand="0" w:evenHBand="0" w:firstRowFirstColumn="0" w:firstRowLastColumn="0" w:lastRowFirstColumn="0" w:lastRowLastColumn="0"/>
+              <w:rPr>
+                <w:lang w:val="de-CH" w:eastAsia="de-CH"/>
+              </w:rPr>
+            </w:pPr>
+            <w:r>
+              <w:rPr>
+                <w:lang w:val="de-CH" w:eastAsia="de-CH"/>
+              </w:rPr>
+              <w:t>Drücke auf «Suchen»</w:t>
+            </w:r>
+          </w:p>
+        </w:tc>
+        <w:tc>
+          <w:tcPr>
+            <w:tcW w:w="2540" w:type="dxa"/>
+          </w:tcPr>
+          <w:p>
+            <w:pPr>
+              <w:cnfStyle w:val="000000000000" w:firstRow="0" w:lastRow="0" w:firstColumn="0" w:lastColumn="0" w:oddVBand="0" w:evenVBand="0" w:oddHBand="0" w:evenHBand="0" w:firstRowFirstColumn="0" w:firstRowLastColumn="0" w:lastRowFirstColumn="0" w:lastRowLastColumn="0"/>
+              <w:rPr>
+                <w:lang w:val="de-CH" w:eastAsia="de-CH"/>
+              </w:rPr>
+            </w:pPr>
+            <w:r>
+              <w:rPr>
+                <w:lang w:val="de-CH" w:eastAsia="de-CH"/>
+              </w:rPr>
+              <w:t xml:space="preserve">Die nächsten vier Verbindungen von Sursee, </w:t>
+            </w:r>
+            <w:proofErr w:type="spellStart"/>
+            <w:r>
+              <w:rPr>
+                <w:lang w:val="de-CH" w:eastAsia="de-CH"/>
+              </w:rPr>
+              <w:t>Holzacherstrasse</w:t>
+            </w:r>
+            <w:proofErr w:type="spellEnd"/>
+            <w:r>
+              <w:rPr>
+                <w:lang w:val="de-CH" w:eastAsia="de-CH"/>
+              </w:rPr>
+              <w:t xml:space="preserve"> nach Luzern, </w:t>
+            </w:r>
+            <w:proofErr w:type="spellStart"/>
+            <w:r>
+              <w:rPr>
+                <w:lang w:val="de-CH" w:eastAsia="de-CH"/>
+              </w:rPr>
+              <w:t>Luzernerhof</w:t>
+            </w:r>
+            <w:proofErr w:type="spellEnd"/>
+            <w:r>
+              <w:rPr>
+                <w:lang w:val="de-CH" w:eastAsia="de-CH"/>
+              </w:rPr>
+              <w:t xml:space="preserve"> werden angezeigt mit jeder Spalte abgefühlt</w:t>
+            </w:r>
+          </w:p>
+        </w:tc>
+        <w:tc>
+          <w:tcPr>
+            <w:tcW w:w="2400" w:type="dxa"/>
+          </w:tcPr>
+          <w:p>
+            <w:pPr>
+              <w:cnfStyle w:val="000000000000" w:firstRow="0" w:lastRow="0" w:firstColumn="0" w:lastColumn="0" w:oddVBand="0" w:evenVBand="0" w:oddHBand="0" w:evenHBand="0" w:firstRowFirstColumn="0" w:firstRowLastColumn="0" w:lastRowFirstColumn="0" w:lastRowLastColumn="0"/>
+              <w:rPr>
+                <w:lang w:val="de-CH" w:eastAsia="de-CH"/>
+              </w:rPr>
+            </w:pPr>
+          </w:p>
+        </w:tc>
+        <w:tc>
+          <w:tcPr>
+            <w:tcW w:w="1132" w:type="dxa"/>
+          </w:tcPr>
+          <w:p>
+            <w:pPr>
+              <w:cnfStyle w:val="000000000000" w:firstRow="0" w:lastRow="0" w:firstColumn="0" w:lastColumn="0" w:oddVBand="0" w:evenVBand="0" w:oddHBand="0" w:evenHBand="0" w:firstRowFirstColumn="0" w:firstRowLastColumn="0" w:lastRowFirstColumn="0" w:lastRowLastColumn="0"/>
+              <w:rPr>
+                <w:lang w:val="de-CH" w:eastAsia="de-CH"/>
+              </w:rPr>
+            </w:pPr>
+          </w:p>
+        </w:tc>
+      </w:tr>
+      <w:tr>
+        <w:tc>
+          <w:tcPr>
+            <w:cnfStyle w:val="001000000000" w:firstRow="0" w:lastRow="0" w:firstColumn="1" w:lastColumn="0" w:oddVBand="0" w:evenVBand="0" w:oddHBand="0" w:evenHBand="0" w:firstRowFirstColumn="0" w:firstRowLastColumn="0" w:lastRowFirstColumn="0" w:lastRowLastColumn="0"/>
+            <w:tcW w:w="879" w:type="dxa"/>
+          </w:tcPr>
+          <w:p>
+            <w:pPr>
+              <w:rPr>
+                <w:lang w:val="de-CH" w:eastAsia="de-CH"/>
+              </w:rPr>
+            </w:pPr>
+            <w:r>
+              <w:rPr>
+                <w:lang w:val="de-CH" w:eastAsia="de-CH"/>
+              </w:rPr>
+              <w:t>9</w:t>
+            </w:r>
+          </w:p>
+        </w:tc>
+        <w:tc>
+          <w:tcPr>
+            <w:tcW w:w="2258" w:type="dxa"/>
+          </w:tcPr>
+          <w:p>
+            <w:pPr>
+              <w:cnfStyle w:val="000000000000" w:firstRow="0" w:lastRow="0" w:firstColumn="0" w:lastColumn="0" w:oddVBand="0" w:evenVBand="0" w:oddHBand="0" w:evenHBand="0" w:firstRowFirstColumn="0" w:firstRowLastColumn="0" w:lastRowFirstColumn="0" w:lastRowLastColumn="0"/>
+              <w:rPr>
+                <w:lang w:val="de-CH" w:eastAsia="de-CH"/>
+              </w:rPr>
+            </w:pPr>
+            <w:r>
+              <w:rPr>
+                <w:lang w:val="de-CH" w:eastAsia="de-CH"/>
+              </w:rPr>
+              <w:t>Lösche den Wert im Startstationsfeld</w:t>
+            </w:r>
+          </w:p>
+        </w:tc>
+        <w:tc>
+          <w:tcPr>
+            <w:tcW w:w="2540" w:type="dxa"/>
+          </w:tcPr>
+          <w:p>
+            <w:pPr>
+              <w:cnfStyle w:val="000000000000" w:firstRow="0" w:lastRow="0" w:firstColumn="0" w:lastColumn="0" w:oddVBand="0" w:evenVBand="0" w:oddHBand="0" w:evenHBand="0" w:firstRowFirstColumn="0" w:firstRowLastColumn="0" w:lastRowFirstColumn="0" w:lastRowLastColumn="0"/>
+              <w:rPr>
+                <w:lang w:val="de-CH" w:eastAsia="de-CH"/>
+              </w:rPr>
+            </w:pPr>
+            <w:r>
+              <w:rPr>
+                <w:lang w:val="de-CH" w:eastAsia="de-CH"/>
+              </w:rPr>
+              <w:t>Nichts passiert</w:t>
+            </w:r>
+          </w:p>
+        </w:tc>
+        <w:tc>
+          <w:tcPr>
+            <w:tcW w:w="2400" w:type="dxa"/>
+          </w:tcPr>
+          <w:p>
+            <w:pPr>
+              <w:cnfStyle w:val="000000000000" w:firstRow="0" w:lastRow="0" w:firstColumn="0" w:lastColumn="0" w:oddVBand="0" w:evenVBand="0" w:oddHBand="0" w:evenHBand="0" w:firstRowFirstColumn="0" w:firstRowLastColumn="0" w:lastRowFirstColumn="0" w:lastRowLastColumn="0"/>
+              <w:rPr>
+                <w:lang w:val="de-CH" w:eastAsia="de-CH"/>
+              </w:rPr>
+            </w:pPr>
+          </w:p>
+        </w:tc>
+        <w:tc>
+          <w:tcPr>
+            <w:tcW w:w="1132" w:type="dxa"/>
+          </w:tcPr>
+          <w:p>
+            <w:pPr>
+              <w:cnfStyle w:val="000000000000" w:firstRow="0" w:lastRow="0" w:firstColumn="0" w:lastColumn="0" w:oddVBand="0" w:evenVBand="0" w:oddHBand="0" w:evenHBand="0" w:firstRowFirstColumn="0" w:firstRowLastColumn="0" w:lastRowFirstColumn="0" w:lastRowLastColumn="0"/>
+              <w:rPr>
+                <w:lang w:val="de-CH" w:eastAsia="de-CH"/>
+              </w:rPr>
+            </w:pPr>
+          </w:p>
+        </w:tc>
+      </w:tr>
+      <w:tr>
+        <w:tc>
+          <w:tcPr>
+            <w:cnfStyle w:val="001000000000" w:firstRow="0" w:lastRow="0" w:firstColumn="1" w:lastColumn="0" w:oddVBand="0" w:evenVBand="0" w:oddHBand="0" w:evenHBand="0" w:firstRowFirstColumn="0" w:firstRowLastColumn="0" w:lastRowFirstColumn="0" w:lastRowLastColumn="0"/>
+            <w:tcW w:w="879" w:type="dxa"/>
+          </w:tcPr>
+          <w:p>
+            <w:pPr>
+              <w:rPr>
+                <w:lang w:val="de-CH" w:eastAsia="de-CH"/>
+              </w:rPr>
+            </w:pPr>
+            <w:r>
+              <w:rPr>
+                <w:lang w:val="de-CH" w:eastAsia="de-CH"/>
+              </w:rPr>
+              <w:t>10</w:t>
+            </w:r>
+          </w:p>
+        </w:tc>
+        <w:tc>
+          <w:tcPr>
+            <w:tcW w:w="2258" w:type="dxa"/>
+          </w:tcPr>
+          <w:p>
+            <w:pPr>
+              <w:cnfStyle w:val="000000000000" w:firstRow="0" w:lastRow="0" w:firstColumn="0" w:lastColumn="0" w:oddVBand="0" w:evenVBand="0" w:oddHBand="0" w:evenHBand="0" w:firstRowFirstColumn="0" w:firstRowLastColumn="0" w:lastRowFirstColumn="0" w:lastRowLastColumn="0"/>
+              <w:rPr>
+                <w:lang w:val="de-CH" w:eastAsia="de-CH"/>
+              </w:rPr>
+            </w:pPr>
+            <w:r>
+              <w:rPr>
+                <w:lang w:val="de-CH" w:eastAsia="de-CH"/>
+              </w:rPr>
+              <w:t>Drücke auf «Suchen»</w:t>
+            </w:r>
+          </w:p>
+        </w:tc>
+        <w:tc>
+          <w:tcPr>
+            <w:tcW w:w="2540" w:type="dxa"/>
+          </w:tcPr>
+          <w:p>
+            <w:pPr>
+              <w:cnfStyle w:val="000000000000" w:firstRow="0" w:lastRow="0" w:firstColumn="0" w:lastColumn="0" w:oddVBand="0" w:evenVBand="0" w:oddHBand="0" w:evenHBand="0" w:firstRowFirstColumn="0" w:firstRowLastColumn="0" w:lastRowFirstColumn="0" w:lastRowLastColumn="0"/>
+              <w:rPr>
+                <w:lang w:val="de-CH" w:eastAsia="de-CH"/>
+              </w:rPr>
+            </w:pPr>
+            <w:r>
+              <w:rPr>
+                <w:lang w:val="de-CH" w:eastAsia="de-CH"/>
+              </w:rPr>
+              <w:t xml:space="preserve">Eine </w:t>
+            </w:r>
+            <w:proofErr w:type="spellStart"/>
+            <w:r>
+              <w:rPr>
+                <w:szCs w:val="20"/>
+                <w:lang w:val="de-CH" w:eastAsia="de-CH"/>
+              </w:rPr>
+              <w:t>Messagebox</w:t>
+            </w:r>
+            <w:proofErr w:type="spellEnd"/>
+            <w:r>
+              <w:rPr>
+                <w:szCs w:val="20"/>
+                <w:lang w:val="de-CH" w:eastAsia="de-CH"/>
+              </w:rPr>
+              <w:t xml:space="preserve"> erscheint </w:t>
+            </w:r>
+            <w:r>
+              <w:rPr>
+                <w:rFonts w:cs="Arial"/>
+                <w:szCs w:val="20"/>
+                <w:lang w:val="de-CH" w:eastAsia="de-CH"/>
+              </w:rPr>
+              <w:t>«</w:t>
+            </w:r>
+            <w:r>
+              <w:rPr>
+                <w:rFonts w:cs="Arial"/>
+                <w:spacing w:val="0"/>
+                <w:szCs w:val="20"/>
+                <w:lang w:val="de-CH"/>
+              </w:rPr>
+              <w:t>Geben sie eine Startstation an!!»</w:t>
+            </w:r>
+          </w:p>
+        </w:tc>
+        <w:tc>
+          <w:tcPr>
+            <w:tcW w:w="2400" w:type="dxa"/>
+          </w:tcPr>
+          <w:p>
+            <w:pPr>
+              <w:cnfStyle w:val="000000000000" w:firstRow="0" w:lastRow="0" w:firstColumn="0" w:lastColumn="0" w:oddVBand="0" w:evenVBand="0" w:oddHBand="0" w:evenHBand="0" w:firstRowFirstColumn="0" w:firstRowLastColumn="0" w:lastRowFirstColumn="0" w:lastRowLastColumn="0"/>
+              <w:rPr>
+                <w:lang w:val="de-CH" w:eastAsia="de-CH"/>
+              </w:rPr>
+            </w:pPr>
+          </w:p>
+        </w:tc>
+        <w:tc>
+          <w:tcPr>
+            <w:tcW w:w="1132" w:type="dxa"/>
+          </w:tcPr>
+          <w:p>
+            <w:pPr>
+              <w:cnfStyle w:val="000000000000" w:firstRow="0" w:lastRow="0" w:firstColumn="0" w:lastColumn="0" w:oddVBand="0" w:evenVBand="0" w:oddHBand="0" w:evenHBand="0" w:firstRowFirstColumn="0" w:firstRowLastColumn="0" w:lastRowFirstColumn="0" w:lastRowLastColumn="0"/>
+              <w:rPr>
+                <w:lang w:val="de-CH" w:eastAsia="de-CH"/>
+              </w:rPr>
+            </w:pPr>
+          </w:p>
+        </w:tc>
+      </w:tr>
+      <w:tr>
+        <w:tc>
+          <w:tcPr>
+            <w:cnfStyle w:val="001000000000" w:firstRow="0" w:lastRow="0" w:firstColumn="1" w:lastColumn="0" w:oddVBand="0" w:evenVBand="0" w:oddHBand="0" w:evenHBand="0" w:firstRowFirstColumn="0" w:firstRowLastColumn="0" w:lastRowFirstColumn="0" w:lastRowLastColumn="0"/>
+            <w:tcW w:w="879" w:type="dxa"/>
+          </w:tcPr>
+          <w:p>
+            <w:pPr>
+              <w:rPr>
+                <w:lang w:val="de-CH" w:eastAsia="de-CH"/>
+              </w:rPr>
+            </w:pPr>
+            <w:r>
+              <w:rPr>
+                <w:lang w:val="de-CH" w:eastAsia="de-CH"/>
+              </w:rPr>
+              <w:lastRenderedPageBreak/>
+              <w:t>11</w:t>
+            </w:r>
+          </w:p>
+        </w:tc>
+        <w:tc>
+          <w:tcPr>
+            <w:tcW w:w="2258" w:type="dxa"/>
+          </w:tcPr>
+          <w:p>
+            <w:pPr>
+              <w:cnfStyle w:val="000000000000" w:firstRow="0" w:lastRow="0" w:firstColumn="0" w:lastColumn="0" w:oddVBand="0" w:evenVBand="0" w:oddHBand="0" w:evenHBand="0" w:firstRowFirstColumn="0" w:firstRowLastColumn="0" w:lastRowFirstColumn="0" w:lastRowLastColumn="0"/>
+              <w:rPr>
+                <w:lang w:val="de-CH" w:eastAsia="de-CH"/>
+              </w:rPr>
+            </w:pPr>
+            <w:r>
+              <w:rPr>
+                <w:lang w:val="de-CH" w:eastAsia="de-CH"/>
+              </w:rPr>
+              <w:t xml:space="preserve">Lösche den Wert im </w:t>
+            </w:r>
+            <w:r>
+              <w:rPr>
+                <w:lang w:val="de-CH" w:eastAsia="de-CH"/>
+              </w:rPr>
+              <w:t>End</w:t>
+            </w:r>
+            <w:r>
+              <w:rPr>
+                <w:lang w:val="de-CH" w:eastAsia="de-CH"/>
+              </w:rPr>
+              <w:t>stationsfeld</w:t>
+            </w:r>
+          </w:p>
+        </w:tc>
+        <w:tc>
+          <w:tcPr>
+            <w:tcW w:w="2540" w:type="dxa"/>
+          </w:tcPr>
+          <w:p>
+            <w:pPr>
+              <w:cnfStyle w:val="000000000000" w:firstRow="0" w:lastRow="0" w:firstColumn="0" w:lastColumn="0" w:oddVBand="0" w:evenVBand="0" w:oddHBand="0" w:evenHBand="0" w:firstRowFirstColumn="0" w:firstRowLastColumn="0" w:lastRowFirstColumn="0" w:lastRowLastColumn="0"/>
+              <w:rPr>
+                <w:lang w:val="de-CH" w:eastAsia="de-CH"/>
+              </w:rPr>
+            </w:pPr>
+            <w:r>
+              <w:rPr>
+                <w:lang w:val="de-CH" w:eastAsia="de-CH"/>
+              </w:rPr>
+              <w:t>Nichts passiert</w:t>
+            </w:r>
+          </w:p>
+        </w:tc>
+        <w:tc>
+          <w:tcPr>
+            <w:tcW w:w="2400" w:type="dxa"/>
+          </w:tcPr>
+          <w:p>
+            <w:pPr>
+              <w:cnfStyle w:val="000000000000" w:firstRow="0" w:lastRow="0" w:firstColumn="0" w:lastColumn="0" w:oddVBand="0" w:evenVBand="0" w:oddHBand="0" w:evenHBand="0" w:firstRowFirstColumn="0" w:firstRowLastColumn="0" w:lastRowFirstColumn="0" w:lastRowLastColumn="0"/>
+              <w:rPr>
+                <w:lang w:val="de-CH" w:eastAsia="de-CH"/>
+              </w:rPr>
+            </w:pPr>
+          </w:p>
+        </w:tc>
+        <w:tc>
+          <w:tcPr>
+            <w:tcW w:w="1132" w:type="dxa"/>
+          </w:tcPr>
+          <w:p>
+            <w:pPr>
+              <w:cnfStyle w:val="000000000000" w:firstRow="0" w:lastRow="0" w:firstColumn="0" w:lastColumn="0" w:oddVBand="0" w:evenVBand="0" w:oddHBand="0" w:evenHBand="0" w:firstRowFirstColumn="0" w:firstRowLastColumn="0" w:lastRowFirstColumn="0" w:lastRowLastColumn="0"/>
+              <w:rPr>
+                <w:lang w:val="de-CH" w:eastAsia="de-CH"/>
+              </w:rPr>
+            </w:pPr>
+          </w:p>
+        </w:tc>
+      </w:tr>
+      <w:tr>
+        <w:tc>
+          <w:tcPr>
+            <w:cnfStyle w:val="001000000000" w:firstRow="0" w:lastRow="0" w:firstColumn="1" w:lastColumn="0" w:oddVBand="0" w:evenVBand="0" w:oddHBand="0" w:evenHBand="0" w:firstRowFirstColumn="0" w:firstRowLastColumn="0" w:lastRowFirstColumn="0" w:lastRowLastColumn="0"/>
+            <w:tcW w:w="879" w:type="dxa"/>
+          </w:tcPr>
+          <w:p>
+            <w:pPr>
+              <w:rPr>
+                <w:lang w:val="de-CH" w:eastAsia="de-CH"/>
+              </w:rPr>
+            </w:pPr>
+            <w:r>
+              <w:rPr>
+                <w:lang w:val="de-CH" w:eastAsia="de-CH"/>
+              </w:rPr>
+              <w:t>12</w:t>
+            </w:r>
+          </w:p>
+        </w:tc>
+        <w:tc>
+          <w:tcPr>
+            <w:tcW w:w="2258" w:type="dxa"/>
+          </w:tcPr>
+          <w:p>
+            <w:pPr>
+              <w:cnfStyle w:val="000000000000" w:firstRow="0" w:lastRow="0" w:firstColumn="0" w:lastColumn="0" w:oddVBand="0" w:evenVBand="0" w:oddHBand="0" w:evenHBand="0" w:firstRowFirstColumn="0" w:firstRowLastColumn="0" w:lastRowFirstColumn="0" w:lastRowLastColumn="0"/>
+              <w:rPr>
+                <w:lang w:val="de-CH" w:eastAsia="de-CH"/>
+              </w:rPr>
+            </w:pPr>
+            <w:r>
+              <w:rPr>
+                <w:lang w:val="de-CH" w:eastAsia="de-CH"/>
+              </w:rPr>
+              <w:t>Drücke auf «Suchen»</w:t>
+            </w:r>
+          </w:p>
+        </w:tc>
+        <w:tc>
+          <w:tcPr>
+            <w:tcW w:w="2540" w:type="dxa"/>
+          </w:tcPr>
+          <w:p>
+            <w:pPr>
+              <w:cnfStyle w:val="000000000000" w:firstRow="0" w:lastRow="0" w:firstColumn="0" w:lastColumn="0" w:oddVBand="0" w:evenVBand="0" w:oddHBand="0" w:evenHBand="0" w:firstRowFirstColumn="0" w:firstRowLastColumn="0" w:lastRowFirstColumn="0" w:lastRowLastColumn="0"/>
+              <w:rPr>
+                <w:lang w:val="de-CH" w:eastAsia="de-CH"/>
+              </w:rPr>
+            </w:pPr>
+            <w:r>
+              <w:rPr>
+                <w:lang w:val="de-CH" w:eastAsia="de-CH"/>
+              </w:rPr>
+              <w:t xml:space="preserve">Eine </w:t>
+            </w:r>
+            <w:proofErr w:type="spellStart"/>
+            <w:r>
+              <w:rPr>
+                <w:szCs w:val="20"/>
+                <w:lang w:val="de-CH" w:eastAsia="de-CH"/>
+              </w:rPr>
+              <w:t>Messagebox</w:t>
+            </w:r>
+            <w:proofErr w:type="spellEnd"/>
+            <w:r>
+              <w:rPr>
+                <w:szCs w:val="20"/>
+                <w:lang w:val="de-CH" w:eastAsia="de-CH"/>
+              </w:rPr>
+              <w:t xml:space="preserve"> erscheint </w:t>
+            </w:r>
+            <w:r>
+              <w:rPr>
+                <w:rFonts w:cs="Arial"/>
+                <w:szCs w:val="20"/>
+                <w:lang w:val="de-CH" w:eastAsia="de-CH"/>
+              </w:rPr>
+              <w:t>«</w:t>
+            </w:r>
+            <w:r>
+              <w:rPr>
+                <w:rFonts w:cs="Arial"/>
+                <w:spacing w:val="0"/>
+                <w:szCs w:val="20"/>
+                <w:lang w:val="de-CH"/>
+              </w:rPr>
+              <w:t>Geben sie eine Startstation an!!»</w:t>
+            </w:r>
+          </w:p>
+        </w:tc>
+        <w:tc>
+          <w:tcPr>
+            <w:tcW w:w="2400" w:type="dxa"/>
+          </w:tcPr>
+          <w:p>
+            <w:pPr>
+              <w:cnfStyle w:val="000000000000" w:firstRow="0" w:lastRow="0" w:firstColumn="0" w:lastColumn="0" w:oddVBand="0" w:evenVBand="0" w:oddHBand="0" w:evenHBand="0" w:firstRowFirstColumn="0" w:firstRowLastColumn="0" w:lastRowFirstColumn="0" w:lastRowLastColumn="0"/>
+              <w:rPr>
+                <w:lang w:val="de-CH" w:eastAsia="de-CH"/>
+              </w:rPr>
+            </w:pPr>
+          </w:p>
+        </w:tc>
+        <w:tc>
+          <w:tcPr>
+            <w:tcW w:w="1132" w:type="dxa"/>
+          </w:tcPr>
+          <w:p>
+            <w:pPr>
+              <w:cnfStyle w:val="000000000000" w:firstRow="0" w:lastRow="0" w:firstColumn="0" w:lastColumn="0" w:oddVBand="0" w:evenVBand="0" w:oddHBand="0" w:evenHBand="0" w:firstRowFirstColumn="0" w:firstRowLastColumn="0" w:lastRowFirstColumn="0" w:lastRowLastColumn="0"/>
+              <w:rPr>
+                <w:lang w:val="de-CH" w:eastAsia="de-CH"/>
+              </w:rPr>
+            </w:pPr>
+          </w:p>
+        </w:tc>
+      </w:tr>
+      <w:tr>
+        <w:tc>
+          <w:tcPr>
+            <w:cnfStyle w:val="001000000000" w:firstRow="0" w:lastRow="0" w:firstColumn="1" w:lastColumn="0" w:oddVBand="0" w:evenVBand="0" w:oddHBand="0" w:evenHBand="0" w:firstRowFirstColumn="0" w:firstRowLastColumn="0" w:lastRowFirstColumn="0" w:lastRowLastColumn="0"/>
+            <w:tcW w:w="879" w:type="dxa"/>
+          </w:tcPr>
+          <w:p>
+            <w:pPr>
+              <w:rPr>
+                <w:lang w:val="de-CH" w:eastAsia="de-CH"/>
+              </w:rPr>
+            </w:pPr>
+            <w:r>
+              <w:rPr>
+                <w:lang w:val="de-CH" w:eastAsia="de-CH"/>
+              </w:rPr>
+              <w:t>13</w:t>
+            </w:r>
+          </w:p>
+        </w:tc>
+        <w:tc>
+          <w:tcPr>
+            <w:tcW w:w="2258" w:type="dxa"/>
+          </w:tcPr>
+          <w:p>
+            <w:pPr>
+              <w:cnfStyle w:val="000000000000" w:firstRow="0" w:lastRow="0" w:firstColumn="0" w:lastColumn="0" w:oddVBand="0" w:evenVBand="0" w:oddHBand="0" w:evenHBand="0" w:firstRowFirstColumn="0" w:firstRowLastColumn="0" w:lastRowFirstColumn="0" w:lastRowLastColumn="0"/>
+              <w:rPr>
+                <w:lang w:val="de-CH" w:eastAsia="de-CH"/>
+              </w:rPr>
+            </w:pPr>
+            <w:r>
+              <w:rPr>
+                <w:lang w:val="de-CH" w:eastAsia="de-CH"/>
+              </w:rPr>
+              <w:t>Gib «</w:t>
+            </w:r>
+            <w:proofErr w:type="spellStart"/>
+            <w:r>
+              <w:rPr>
+                <w:lang w:val="de-CH" w:eastAsia="de-CH"/>
+              </w:rPr>
+              <w:t>Surse</w:t>
+            </w:r>
+            <w:proofErr w:type="spellEnd"/>
+            <w:r>
+              <w:rPr>
+                <w:lang w:val="de-CH" w:eastAsia="de-CH"/>
+              </w:rPr>
+              <w:t>» im Startstationsfeld an</w:t>
+            </w:r>
+          </w:p>
+        </w:tc>
+        <w:tc>
+          <w:tcPr>
+            <w:tcW w:w="2540" w:type="dxa"/>
+          </w:tcPr>
+          <w:p>
+            <w:pPr>
+              <w:cnfStyle w:val="000000000000" w:firstRow="0" w:lastRow="0" w:firstColumn="0" w:lastColumn="0" w:oddVBand="0" w:evenVBand="0" w:oddHBand="0" w:evenHBand="0" w:firstRowFirstColumn="0" w:firstRowLastColumn="0" w:lastRowFirstColumn="0" w:lastRowLastColumn="0"/>
+              <w:rPr>
+                <w:lang w:val="de-CH" w:eastAsia="de-CH"/>
+              </w:rPr>
+            </w:pPr>
+            <w:r>
+              <w:rPr>
+                <w:lang w:val="de-CH" w:eastAsia="de-CH"/>
+              </w:rPr>
+              <w:t>Es wird durch Sursee ersetzt</w:t>
+            </w:r>
+          </w:p>
+        </w:tc>
+        <w:tc>
+          <w:tcPr>
+            <w:tcW w:w="2400" w:type="dxa"/>
+          </w:tcPr>
+          <w:p>
+            <w:pPr>
+              <w:cnfStyle w:val="000000000000" w:firstRow="0" w:lastRow="0" w:firstColumn="0" w:lastColumn="0" w:oddVBand="0" w:evenVBand="0" w:oddHBand="0" w:evenHBand="0" w:firstRowFirstColumn="0" w:firstRowLastColumn="0" w:lastRowFirstColumn="0" w:lastRowLastColumn="0"/>
+              <w:rPr>
+                <w:lang w:val="de-CH" w:eastAsia="de-CH"/>
+              </w:rPr>
+            </w:pPr>
+          </w:p>
+        </w:tc>
+        <w:tc>
+          <w:tcPr>
+            <w:tcW w:w="1132" w:type="dxa"/>
+          </w:tcPr>
+          <w:p>
+            <w:pPr>
+              <w:cnfStyle w:val="000000000000" w:firstRow="0" w:lastRow="0" w:firstColumn="0" w:lastColumn="0" w:oddVBand="0" w:evenVBand="0" w:oddHBand="0" w:evenHBand="0" w:firstRowFirstColumn="0" w:firstRowLastColumn="0" w:lastRowFirstColumn="0" w:lastRowLastColumn="0"/>
+              <w:rPr>
+                <w:lang w:val="de-CH" w:eastAsia="de-CH"/>
+              </w:rPr>
+            </w:pPr>
+          </w:p>
+        </w:tc>
+      </w:tr>
+      <w:tr>
+        <w:tc>
+          <w:tcPr>
+            <w:cnfStyle w:val="001000000000" w:firstRow="0" w:lastRow="0" w:firstColumn="1" w:lastColumn="0" w:oddVBand="0" w:evenVBand="0" w:oddHBand="0" w:evenHBand="0" w:firstRowFirstColumn="0" w:firstRowLastColumn="0" w:lastRowFirstColumn="0" w:lastRowLastColumn="0"/>
+            <w:tcW w:w="879" w:type="dxa"/>
+          </w:tcPr>
+          <w:p>
+            <w:pPr>
+              <w:rPr>
+                <w:lang w:val="de-CH" w:eastAsia="de-CH"/>
+              </w:rPr>
+            </w:pPr>
+            <w:r>
+              <w:rPr>
+                <w:lang w:val="de-CH" w:eastAsia="de-CH"/>
+              </w:rPr>
+              <w:t>14</w:t>
+            </w:r>
+          </w:p>
+        </w:tc>
+        <w:tc>
+          <w:tcPr>
+            <w:tcW w:w="2258" w:type="dxa"/>
+          </w:tcPr>
+          <w:p>
+            <w:pPr>
+              <w:cnfStyle w:val="000000000000" w:firstRow="0" w:lastRow="0" w:firstColumn="0" w:lastColumn="0" w:oddVBand="0" w:evenVBand="0" w:oddHBand="0" w:evenHBand="0" w:firstRowFirstColumn="0" w:firstRowLastColumn="0" w:lastRowFirstColumn="0" w:lastRowLastColumn="0"/>
+              <w:rPr>
+                <w:lang w:val="de-CH" w:eastAsia="de-CH"/>
+              </w:rPr>
+            </w:pPr>
+            <w:r>
+              <w:rPr>
+                <w:lang w:val="de-CH" w:eastAsia="de-CH"/>
+              </w:rPr>
+              <w:t>Drücke auf «Suchen»</w:t>
+            </w:r>
+          </w:p>
+        </w:tc>
+        <w:tc>
+          <w:tcPr>
+            <w:tcW w:w="2540" w:type="dxa"/>
+          </w:tcPr>
+          <w:p>
+            <w:pPr>
+              <w:cnfStyle w:val="000000000000" w:firstRow="0" w:lastRow="0" w:firstColumn="0" w:lastColumn="0" w:oddVBand="0" w:evenVBand="0" w:oddHBand="0" w:evenHBand="0" w:firstRowFirstColumn="0" w:firstRowLastColumn="0" w:lastRowFirstColumn="0" w:lastRowLastColumn="0"/>
+              <w:rPr>
+                <w:lang w:val="de-CH" w:eastAsia="de-CH"/>
+              </w:rPr>
+            </w:pPr>
+            <w:r>
+              <w:rPr>
+                <w:lang w:val="de-CH" w:eastAsia="de-CH"/>
+              </w:rPr>
+              <w:t xml:space="preserve">Die nächsten Verbindungen von Sursee werden angezeigt ohne Gl. und </w:t>
+            </w:r>
+            <w:proofErr w:type="spellStart"/>
+            <w:r>
+              <w:rPr>
+                <w:lang w:val="de-CH" w:eastAsia="de-CH"/>
+              </w:rPr>
+              <w:t>Ankuftszeit</w:t>
+            </w:r>
+            <w:proofErr w:type="spellEnd"/>
+          </w:p>
+        </w:tc>
+        <w:tc>
+          <w:tcPr>
+            <w:tcW w:w="2400" w:type="dxa"/>
+          </w:tcPr>
+          <w:p>
+            <w:pPr>
+              <w:cnfStyle w:val="000000000000" w:firstRow="0" w:lastRow="0" w:firstColumn="0" w:lastColumn="0" w:oddVBand="0" w:evenVBand="0" w:oddHBand="0" w:evenHBand="0" w:firstRowFirstColumn="0" w:firstRowLastColumn="0" w:lastRowFirstColumn="0" w:lastRowLastColumn="0"/>
+              <w:rPr>
+                <w:lang w:val="de-CH" w:eastAsia="de-CH"/>
+              </w:rPr>
+            </w:pPr>
+          </w:p>
+        </w:tc>
+        <w:tc>
+          <w:tcPr>
+            <w:tcW w:w="1132" w:type="dxa"/>
+          </w:tcPr>
+          <w:p>
+            <w:pPr>
+              <w:cnfStyle w:val="000000000000" w:firstRow="0" w:lastRow="0" w:firstColumn="0" w:lastColumn="0" w:oddVBand="0" w:evenVBand="0" w:oddHBand="0" w:evenHBand="0" w:firstRowFirstColumn="0" w:firstRowLastColumn="0" w:lastRowFirstColumn="0" w:lastRowLastColumn="0"/>
+              <w:rPr>
+                <w:lang w:val="de-CH" w:eastAsia="de-CH"/>
+              </w:rPr>
+            </w:pPr>
+          </w:p>
+        </w:tc>
+      </w:tr>
+      <w:tr>
+        <w:tc>
+          <w:tcPr>
+            <w:cnfStyle w:val="001000000000" w:firstRow="0" w:lastRow="0" w:firstColumn="1" w:lastColumn="0" w:oddVBand="0" w:evenVBand="0" w:oddHBand="0" w:evenHBand="0" w:firstRowFirstColumn="0" w:firstRowLastColumn="0" w:lastRowFirstColumn="0" w:lastRowLastColumn="0"/>
+            <w:tcW w:w="879" w:type="dxa"/>
+          </w:tcPr>
+          <w:p>
+            <w:pPr>
+              <w:rPr>
+                <w:lang w:val="de-CH" w:eastAsia="de-CH"/>
+              </w:rPr>
+            </w:pPr>
+            <w:r>
+              <w:rPr>
+                <w:lang w:val="de-CH" w:eastAsia="de-CH"/>
+              </w:rPr>
+              <w:t>15</w:t>
+            </w:r>
+          </w:p>
+        </w:tc>
+        <w:tc>
+          <w:tcPr>
+            <w:tcW w:w="2258" w:type="dxa"/>
+          </w:tcPr>
+          <w:p>
+            <w:pPr>
+              <w:cnfStyle w:val="000000000000" w:firstRow="0" w:lastRow="0" w:firstColumn="0" w:lastColumn="0" w:oddVBand="0" w:evenVBand="0" w:oddHBand="0" w:evenHBand="0" w:firstRowFirstColumn="0" w:firstRowLastColumn="0" w:lastRowFirstColumn="0" w:lastRowLastColumn="0"/>
+              <w:rPr>
+                <w:lang w:val="de-CH" w:eastAsia="de-CH"/>
+              </w:rPr>
+            </w:pPr>
+            <w:r>
+              <w:rPr>
+                <w:lang w:val="de-CH" w:eastAsia="de-CH"/>
+              </w:rPr>
+              <w:t>Gib «</w:t>
+            </w:r>
+            <w:proofErr w:type="spellStart"/>
+            <w:r>
+              <w:rPr>
+                <w:lang w:val="de-CH" w:eastAsia="de-CH"/>
+              </w:rPr>
+              <w:t>Luzer</w:t>
+            </w:r>
+            <w:proofErr w:type="spellEnd"/>
+            <w:r>
+              <w:rPr>
+                <w:lang w:val="de-CH" w:eastAsia="de-CH"/>
+              </w:rPr>
+              <w:t>» im Endstationsfeld an</w:t>
+            </w:r>
+          </w:p>
+        </w:tc>
+        <w:tc>
+          <w:tcPr>
+            <w:tcW w:w="2540" w:type="dxa"/>
+          </w:tcPr>
+          <w:p>
+            <w:pPr>
+              <w:cnfStyle w:val="000000000000" w:firstRow="0" w:lastRow="0" w:firstColumn="0" w:lastColumn="0" w:oddVBand="0" w:evenVBand="0" w:oddHBand="0" w:evenHBand="0" w:firstRowFirstColumn="0" w:firstRowLastColumn="0" w:lastRowFirstColumn="0" w:lastRowLastColumn="0"/>
+              <w:rPr>
+                <w:lang w:val="de-CH" w:eastAsia="de-CH"/>
+              </w:rPr>
+            </w:pPr>
+            <w:r>
+              <w:rPr>
+                <w:lang w:val="de-CH" w:eastAsia="de-CH"/>
+              </w:rPr>
+              <w:t>Es wird durch Luzern ersetzt</w:t>
+            </w:r>
+          </w:p>
+        </w:tc>
+        <w:tc>
+          <w:tcPr>
+            <w:tcW w:w="2400" w:type="dxa"/>
+          </w:tcPr>
+          <w:p>
+            <w:pPr>
+              <w:cnfStyle w:val="000000000000" w:firstRow="0" w:lastRow="0" w:firstColumn="0" w:lastColumn="0" w:oddVBand="0" w:evenVBand="0" w:oddHBand="0" w:evenHBand="0" w:firstRowFirstColumn="0" w:firstRowLastColumn="0" w:lastRowFirstColumn="0" w:lastRowLastColumn="0"/>
+              <w:rPr>
+                <w:lang w:val="de-CH" w:eastAsia="de-CH"/>
+              </w:rPr>
+            </w:pPr>
+          </w:p>
+        </w:tc>
+        <w:tc>
+          <w:tcPr>
+            <w:tcW w:w="1132" w:type="dxa"/>
+          </w:tcPr>
+          <w:p>
+            <w:pPr>
+              <w:cnfStyle w:val="000000000000" w:firstRow="0" w:lastRow="0" w:firstColumn="0" w:lastColumn="0" w:oddVBand="0" w:evenVBand="0" w:oddHBand="0" w:evenHBand="0" w:firstRowFirstColumn="0" w:firstRowLastColumn="0" w:lastRowFirstColumn="0" w:lastRowLastColumn="0"/>
+              <w:rPr>
+                <w:lang w:val="de-CH" w:eastAsia="de-CH"/>
+              </w:rPr>
+            </w:pPr>
+          </w:p>
+        </w:tc>
+      </w:tr>
+      <w:tr>
+        <w:tc>
+          <w:tcPr>
+            <w:cnfStyle w:val="001000000000" w:firstRow="0" w:lastRow="0" w:firstColumn="1" w:lastColumn="0" w:oddVBand="0" w:evenVBand="0" w:oddHBand="0" w:evenHBand="0" w:firstRowFirstColumn="0" w:firstRowLastColumn="0" w:lastRowFirstColumn="0" w:lastRowLastColumn="0"/>
+            <w:tcW w:w="879" w:type="dxa"/>
+          </w:tcPr>
+          <w:p>
+            <w:pPr>
+              <w:rPr>
+                <w:lang w:val="de-CH" w:eastAsia="de-CH"/>
+              </w:rPr>
+            </w:pPr>
+            <w:r>
+              <w:rPr>
+                <w:lang w:val="de-CH" w:eastAsia="de-CH"/>
+              </w:rPr>
+              <w:t>16</w:t>
+            </w:r>
+          </w:p>
+        </w:tc>
+        <w:tc>
+          <w:tcPr>
+            <w:tcW w:w="2258" w:type="dxa"/>
+          </w:tcPr>
+          <w:p>
+            <w:pPr>
+              <w:cnfStyle w:val="000000000000" w:firstRow="0" w:lastRow="0" w:firstColumn="0" w:lastColumn="0" w:oddVBand="0" w:evenVBand="0" w:oddHBand="0" w:evenHBand="0" w:firstRowFirstColumn="0" w:firstRowLastColumn="0" w:lastRowFirstColumn="0" w:lastRowLastColumn="0"/>
+              <w:rPr>
+                <w:lang w:val="de-CH" w:eastAsia="de-CH"/>
+              </w:rPr>
+            </w:pPr>
+            <w:r>
+              <w:rPr>
+                <w:lang w:val="de-CH" w:eastAsia="de-CH"/>
+              </w:rPr>
+              <w:t>Drücke auf «Suchen»</w:t>
+            </w:r>
+          </w:p>
+        </w:tc>
+        <w:tc>
+          <w:tcPr>
+            <w:tcW w:w="2540" w:type="dxa"/>
+          </w:tcPr>
+          <w:p>
+            <w:pPr>
+              <w:cnfStyle w:val="000000000000" w:firstRow="0" w:lastRow="0" w:firstColumn="0" w:lastColumn="0" w:oddVBand="0" w:evenVBand="0" w:oddHBand="0" w:evenHBand="0" w:firstRowFirstColumn="0" w:firstRowLastColumn="0" w:lastRowFirstColumn="0" w:lastRowLastColumn="0"/>
+              <w:rPr>
+                <w:lang w:val="de-CH" w:eastAsia="de-CH"/>
+              </w:rPr>
+            </w:pPr>
+            <w:r>
+              <w:rPr>
+                <w:lang w:val="de-CH" w:eastAsia="de-CH"/>
+              </w:rPr>
+              <w:t>Die nächsten vier Verbindungen von Sursee nach Luzern werden angezeigt mit jeder Spalte abgefühlt</w:t>
+            </w:r>
           </w:p>
         </w:tc>
         <w:tc>
@@ -5963,31 +7393,1740 @@
       <w:pPr>
         <w:pStyle w:val="berschrift2"/>
       </w:pPr>
-      <w:bookmarkStart w:id="20" w:name="_Toc92782171"/>
+      <w:bookmarkStart w:id="19" w:name="_Toc92782171"/>
       <w:proofErr w:type="spellStart"/>
       <w:r>
         <w:t>Testprotokol</w:t>
+      </w:r>
+      <w:bookmarkEnd w:id="19"/>
+      <w:proofErr w:type="spellEnd"/>
+    </w:p>
+    <w:p>
+      <w:pPr>
+        <w:pStyle w:val="berschrift3"/>
+      </w:pPr>
+      <w:r>
+        <w:t>Test 1</w:t>
+      </w:r>
+    </w:p>
+    <w:p>
+      <w:proofErr w:type="spellStart"/>
+      <w:r>
+        <w:t>Getested</w:t>
+      </w:r>
+      <w:proofErr w:type="spellEnd"/>
+      <w:r>
+        <w:t xml:space="preserve"> am 12.01.2022 09.30-10.00</w:t>
+      </w:r>
+    </w:p>
+    <w:p>
+      <w:proofErr w:type="spellStart"/>
+      <w:r>
+        <w:t>Vorbedingungen</w:t>
+      </w:r>
+      <w:proofErr w:type="spellEnd"/>
+      <w:r>
+        <w:t>:</w:t>
+      </w:r>
+    </w:p>
+    <w:p>
+      <w:pPr>
+        <w:pStyle w:val="Listenabsatz"/>
+        <w:numPr>
+          <w:ilvl w:val="0"/>
+          <w:numId w:val="43"/>
+        </w:numPr>
+        <w:rPr>
+          <w:lang w:val="de-CH" w:eastAsia="de-CH"/>
+        </w:rPr>
+      </w:pPr>
+      <w:r>
+        <w:t xml:space="preserve">Software </w:t>
+      </w:r>
+      <w:proofErr w:type="spellStart"/>
+      <w:r>
+        <w:t>ist</w:t>
+      </w:r>
+      <w:proofErr w:type="spellEnd"/>
+      <w:r>
+        <w:t xml:space="preserve"> </w:t>
+      </w:r>
+      <w:proofErr w:type="spellStart"/>
+      <w:r>
+        <w:t>installiert</w:t>
+      </w:r>
+      <w:proofErr w:type="spellEnd"/>
+      <w:r>
+        <w:t xml:space="preserve"> &amp; </w:t>
+      </w:r>
+      <w:proofErr w:type="spellStart"/>
+      <w:r>
+        <w:t>gestartet</w:t>
+      </w:r>
+      <w:proofErr w:type="spellEnd"/>
+    </w:p>
+    <w:p>
+      <w:pPr>
+        <w:pStyle w:val="Listenabsatz"/>
+        <w:numPr>
+          <w:ilvl w:val="0"/>
+          <w:numId w:val="43"/>
+        </w:numPr>
+        <w:rPr>
+          <w:lang w:val="de-CH" w:eastAsia="de-CH"/>
+        </w:rPr>
+      </w:pPr>
+      <w:proofErr w:type="spellStart"/>
+      <w:r>
+        <w:t>Funktioni</w:t>
+      </w:r>
+      <w:r>
+        <w:t>e</w:t>
+      </w:r>
+      <w:r>
+        <w:t>rende</w:t>
+      </w:r>
+      <w:proofErr w:type="spellEnd"/>
+      <w:r>
+        <w:t xml:space="preserve"> </w:t>
+      </w:r>
+      <w:proofErr w:type="spellStart"/>
+      <w:r>
+        <w:t>Internetverbindung</w:t>
+      </w:r>
+      <w:proofErr w:type="spellEnd"/>
+    </w:p>
+    <w:p>
+      <w:pPr>
+        <w:rPr>
+          <w:lang w:val="de-CH" w:eastAsia="de-CH"/>
+        </w:rPr>
+      </w:pPr>
+    </w:p>
+    <w:p>
+      <w:pPr>
+        <w:rPr>
+          <w:lang w:val="de-CH" w:eastAsia="de-CH"/>
+        </w:rPr>
+      </w:pPr>
+    </w:p>
+    <w:tbl>
+      <w:tblPr>
+        <w:tblStyle w:val="Gitternetztabelle1hell"/>
+        <w:tblW w:w="9209" w:type="dxa"/>
+        <w:tblLook w:val="04A0" w:firstRow="1" w:lastRow="0" w:firstColumn="1" w:lastColumn="0" w:noHBand="0" w:noVBand="1"/>
+      </w:tblPr>
+      <w:tblGrid>
+        <w:gridCol w:w="879"/>
+        <w:gridCol w:w="2258"/>
+        <w:gridCol w:w="2540"/>
+        <w:gridCol w:w="2400"/>
+        <w:gridCol w:w="1132"/>
+      </w:tblGrid>
+      <w:tr>
+        <w:trPr>
+          <w:cnfStyle w:val="100000000000" w:firstRow="1" w:lastRow="0" w:firstColumn="0" w:lastColumn="0" w:oddVBand="0" w:evenVBand="0" w:oddHBand="0" w:evenHBand="0" w:firstRowFirstColumn="0" w:firstRowLastColumn="0" w:lastRowFirstColumn="0" w:lastRowLastColumn="0"/>
+        </w:trPr>
+        <w:tc>
+          <w:tcPr>
+            <w:cnfStyle w:val="001000000000" w:firstRow="0" w:lastRow="0" w:firstColumn="1" w:lastColumn="0" w:oddVBand="0" w:evenVBand="0" w:oddHBand="0" w:evenHBand="0" w:firstRowFirstColumn="0" w:firstRowLastColumn="0" w:lastRowFirstColumn="0" w:lastRowLastColumn="0"/>
+            <w:tcW w:w="879" w:type="dxa"/>
+          </w:tcPr>
+          <w:p>
+            <w:pPr>
+              <w:rPr>
+                <w:lang w:val="de-CH" w:eastAsia="de-CH"/>
+              </w:rPr>
+            </w:pPr>
+            <w:r>
+              <w:rPr>
+                <w:lang w:val="de-CH" w:eastAsia="de-CH"/>
+              </w:rPr>
+              <w:t>Schritt</w:t>
+            </w:r>
+          </w:p>
+        </w:tc>
+        <w:tc>
+          <w:tcPr>
+            <w:tcW w:w="2258" w:type="dxa"/>
+          </w:tcPr>
+          <w:p>
+            <w:pPr>
+              <w:cnfStyle w:val="100000000000" w:firstRow="1" w:lastRow="0" w:firstColumn="0" w:lastColumn="0" w:oddVBand="0" w:evenVBand="0" w:oddHBand="0" w:evenHBand="0" w:firstRowFirstColumn="0" w:firstRowLastColumn="0" w:lastRowFirstColumn="0" w:lastRowLastColumn="0"/>
+              <w:rPr>
+                <w:lang w:val="de-CH" w:eastAsia="de-CH"/>
+              </w:rPr>
+            </w:pPr>
+            <w:r>
+              <w:rPr>
+                <w:lang w:val="de-CH" w:eastAsia="de-CH"/>
+              </w:rPr>
+              <w:t>Aktivität</w:t>
+            </w:r>
+          </w:p>
+        </w:tc>
+        <w:tc>
+          <w:tcPr>
+            <w:tcW w:w="2540" w:type="dxa"/>
+          </w:tcPr>
+          <w:p>
+            <w:pPr>
+              <w:cnfStyle w:val="100000000000" w:firstRow="1" w:lastRow="0" w:firstColumn="0" w:lastColumn="0" w:oddVBand="0" w:evenVBand="0" w:oddHBand="0" w:evenHBand="0" w:firstRowFirstColumn="0" w:firstRowLastColumn="0" w:lastRowFirstColumn="0" w:lastRowLastColumn="0"/>
+              <w:rPr>
+                <w:lang w:val="de-CH" w:eastAsia="de-CH"/>
+              </w:rPr>
+            </w:pPr>
+            <w:r>
+              <w:rPr>
+                <w:lang w:val="de-CH" w:eastAsia="de-CH"/>
+              </w:rPr>
+              <w:t>Erwartetes Resultat</w:t>
+            </w:r>
+          </w:p>
+        </w:tc>
+        <w:tc>
+          <w:tcPr>
+            <w:tcW w:w="2400" w:type="dxa"/>
+          </w:tcPr>
+          <w:p>
+            <w:pPr>
+              <w:cnfStyle w:val="100000000000" w:firstRow="1" w:lastRow="0" w:firstColumn="0" w:lastColumn="0" w:oddVBand="0" w:evenVBand="0" w:oddHBand="0" w:evenHBand="0" w:firstRowFirstColumn="0" w:firstRowLastColumn="0" w:lastRowFirstColumn="0" w:lastRowLastColumn="0"/>
+              <w:rPr>
+                <w:lang w:val="de-CH" w:eastAsia="de-CH"/>
+              </w:rPr>
+            </w:pPr>
+            <w:r>
+              <w:rPr>
+                <w:lang w:val="de-CH" w:eastAsia="de-CH"/>
+              </w:rPr>
+              <w:t>Abw. Resultat</w:t>
+            </w:r>
+          </w:p>
+        </w:tc>
+        <w:tc>
+          <w:tcPr>
+            <w:tcW w:w="1132" w:type="dxa"/>
+          </w:tcPr>
+          <w:p>
+            <w:pPr>
+              <w:cnfStyle w:val="100000000000" w:firstRow="1" w:lastRow="0" w:firstColumn="0" w:lastColumn="0" w:oddVBand="0" w:evenVBand="0" w:oddHBand="0" w:evenHBand="0" w:firstRowFirstColumn="0" w:firstRowLastColumn="0" w:lastRowFirstColumn="0" w:lastRowLastColumn="0"/>
+              <w:rPr>
+                <w:lang w:val="de-CH" w:eastAsia="de-CH"/>
+              </w:rPr>
+            </w:pPr>
+            <w:r>
+              <w:rPr>
+                <w:lang w:val="de-CH" w:eastAsia="de-CH"/>
+              </w:rPr>
+              <w:t>Erledigt</w:t>
+            </w:r>
+          </w:p>
+        </w:tc>
+      </w:tr>
+      <w:tr>
+        <w:tc>
+          <w:tcPr>
+            <w:cnfStyle w:val="001000000000" w:firstRow="0" w:lastRow="0" w:firstColumn="1" w:lastColumn="0" w:oddVBand="0" w:evenVBand="0" w:oddHBand="0" w:evenHBand="0" w:firstRowFirstColumn="0" w:firstRowLastColumn="0" w:lastRowFirstColumn="0" w:lastRowLastColumn="0"/>
+            <w:tcW w:w="879" w:type="dxa"/>
+          </w:tcPr>
+          <w:p>
+            <w:pPr>
+              <w:rPr>
+                <w:lang w:val="de-CH" w:eastAsia="de-CH"/>
+              </w:rPr>
+            </w:pPr>
+            <w:r>
+              <w:rPr>
+                <w:lang w:val="de-CH" w:eastAsia="de-CH"/>
+              </w:rPr>
+              <w:t>1</w:t>
+            </w:r>
+          </w:p>
+        </w:tc>
+        <w:tc>
+          <w:tcPr>
+            <w:tcW w:w="2258" w:type="dxa"/>
+          </w:tcPr>
+          <w:p>
+            <w:pPr>
+              <w:cnfStyle w:val="000000000000" w:firstRow="0" w:lastRow="0" w:firstColumn="0" w:lastColumn="0" w:oddVBand="0" w:evenVBand="0" w:oddHBand="0" w:evenHBand="0" w:firstRowFirstColumn="0" w:firstRowLastColumn="0" w:lastRowFirstColumn="0" w:lastRowLastColumn="0"/>
+              <w:rPr>
+                <w:lang w:val="de-CH" w:eastAsia="de-CH"/>
+              </w:rPr>
+            </w:pPr>
+            <w:r>
+              <w:rPr>
+                <w:lang w:val="de-CH" w:eastAsia="de-CH"/>
+              </w:rPr>
+              <w:t>Gebe als Startstation «Sursee» an</w:t>
+            </w:r>
+          </w:p>
+        </w:tc>
+        <w:tc>
+          <w:tcPr>
+            <w:tcW w:w="2540" w:type="dxa"/>
+          </w:tcPr>
+          <w:p>
+            <w:pPr>
+              <w:cnfStyle w:val="000000000000" w:firstRow="0" w:lastRow="0" w:firstColumn="0" w:lastColumn="0" w:oddVBand="0" w:evenVBand="0" w:oddHBand="0" w:evenHBand="0" w:firstRowFirstColumn="0" w:firstRowLastColumn="0" w:lastRowFirstColumn="0" w:lastRowLastColumn="0"/>
+              <w:rPr>
+                <w:lang w:val="de-CH" w:eastAsia="de-CH"/>
+              </w:rPr>
+            </w:pPr>
+            <w:r>
+              <w:rPr>
+                <w:lang w:val="de-CH" w:eastAsia="de-CH"/>
+              </w:rPr>
+              <w:t>Nichts passiert</w:t>
+            </w:r>
+          </w:p>
+        </w:tc>
+        <w:tc>
+          <w:tcPr>
+            <w:tcW w:w="2400" w:type="dxa"/>
+          </w:tcPr>
+          <w:p>
+            <w:pPr>
+              <w:cnfStyle w:val="000000000000" w:firstRow="0" w:lastRow="0" w:firstColumn="0" w:lastColumn="0" w:oddVBand="0" w:evenVBand="0" w:oddHBand="0" w:evenHBand="0" w:firstRowFirstColumn="0" w:firstRowLastColumn="0" w:lastRowFirstColumn="0" w:lastRowLastColumn="0"/>
+              <w:rPr>
+                <w:lang w:val="de-CH" w:eastAsia="de-CH"/>
+              </w:rPr>
+            </w:pPr>
+          </w:p>
+        </w:tc>
+        <w:tc>
+          <w:tcPr>
+            <w:tcW w:w="1132" w:type="dxa"/>
+          </w:tcPr>
+          <w:p>
+            <w:pPr>
+              <w:cnfStyle w:val="000000000000" w:firstRow="0" w:lastRow="0" w:firstColumn="0" w:lastColumn="0" w:oddVBand="0" w:evenVBand="0" w:oddHBand="0" w:evenHBand="0" w:firstRowFirstColumn="0" w:firstRowLastColumn="0" w:lastRowFirstColumn="0" w:lastRowLastColumn="0"/>
+              <w:rPr>
+                <w:lang w:val="de-CH" w:eastAsia="de-CH"/>
+              </w:rPr>
+            </w:pPr>
+            <w:r>
+              <w:rPr>
+                <w:lang w:val="de-CH" w:eastAsia="de-CH"/>
+              </w:rPr>
+              <w:t>Ja</w:t>
+            </w:r>
+          </w:p>
+        </w:tc>
+      </w:tr>
+      <w:tr>
+        <w:tc>
+          <w:tcPr>
+            <w:cnfStyle w:val="001000000000" w:firstRow="0" w:lastRow="0" w:firstColumn="1" w:lastColumn="0" w:oddVBand="0" w:evenVBand="0" w:oddHBand="0" w:evenHBand="0" w:firstRowFirstColumn="0" w:firstRowLastColumn="0" w:lastRowFirstColumn="0" w:lastRowLastColumn="0"/>
+            <w:tcW w:w="879" w:type="dxa"/>
+          </w:tcPr>
+          <w:p>
+            <w:pPr>
+              <w:rPr>
+                <w:lang w:val="de-CH" w:eastAsia="de-CH"/>
+              </w:rPr>
+            </w:pPr>
+            <w:r>
+              <w:rPr>
+                <w:lang w:val="de-CH" w:eastAsia="de-CH"/>
+              </w:rPr>
+              <w:t>2</w:t>
+            </w:r>
+          </w:p>
+        </w:tc>
+        <w:tc>
+          <w:tcPr>
+            <w:tcW w:w="2258" w:type="dxa"/>
+          </w:tcPr>
+          <w:p>
+            <w:pPr>
+              <w:cnfStyle w:val="000000000000" w:firstRow="0" w:lastRow="0" w:firstColumn="0" w:lastColumn="0" w:oddVBand="0" w:evenVBand="0" w:oddHBand="0" w:evenHBand="0" w:firstRowFirstColumn="0" w:firstRowLastColumn="0" w:lastRowFirstColumn="0" w:lastRowLastColumn="0"/>
+              <w:rPr>
+                <w:lang w:val="de-CH" w:eastAsia="de-CH"/>
+              </w:rPr>
+            </w:pPr>
+            <w:r>
+              <w:rPr>
+                <w:lang w:val="de-CH" w:eastAsia="de-CH"/>
+              </w:rPr>
+              <w:t>Drücke auf «Suchen»</w:t>
+            </w:r>
+          </w:p>
+        </w:tc>
+        <w:tc>
+          <w:tcPr>
+            <w:tcW w:w="2540" w:type="dxa"/>
+          </w:tcPr>
+          <w:p>
+            <w:pPr>
+              <w:cnfStyle w:val="000000000000" w:firstRow="0" w:lastRow="0" w:firstColumn="0" w:lastColumn="0" w:oddVBand="0" w:evenVBand="0" w:oddHBand="0" w:evenHBand="0" w:firstRowFirstColumn="0" w:firstRowLastColumn="0" w:lastRowFirstColumn="0" w:lastRowLastColumn="0"/>
+              <w:rPr>
+                <w:lang w:val="de-CH" w:eastAsia="de-CH"/>
+              </w:rPr>
+            </w:pPr>
+            <w:r>
+              <w:rPr>
+                <w:lang w:val="de-CH" w:eastAsia="de-CH"/>
+              </w:rPr>
+              <w:t xml:space="preserve">Die nächsten </w:t>
+            </w:r>
+            <w:r>
+              <w:rPr>
+                <w:lang w:val="de-CH" w:eastAsia="de-CH"/>
+              </w:rPr>
+              <w:t xml:space="preserve">Verbindungen von Sursee werden angezeigt ohne Gl. und </w:t>
+            </w:r>
+            <w:proofErr w:type="spellStart"/>
+            <w:r>
+              <w:rPr>
+                <w:lang w:val="de-CH" w:eastAsia="de-CH"/>
+              </w:rPr>
+              <w:t>Ankuftszeit</w:t>
+            </w:r>
+            <w:proofErr w:type="spellEnd"/>
+          </w:p>
+        </w:tc>
+        <w:tc>
+          <w:tcPr>
+            <w:tcW w:w="2400" w:type="dxa"/>
+          </w:tcPr>
+          <w:p>
+            <w:pPr>
+              <w:cnfStyle w:val="000000000000" w:firstRow="0" w:lastRow="0" w:firstColumn="0" w:lastColumn="0" w:oddVBand="0" w:evenVBand="0" w:oddHBand="0" w:evenHBand="0" w:firstRowFirstColumn="0" w:firstRowLastColumn="0" w:lastRowFirstColumn="0" w:lastRowLastColumn="0"/>
+              <w:rPr>
+                <w:lang w:val="de-CH" w:eastAsia="de-CH"/>
+              </w:rPr>
+            </w:pPr>
+          </w:p>
+        </w:tc>
+        <w:tc>
+          <w:tcPr>
+            <w:tcW w:w="1132" w:type="dxa"/>
+          </w:tcPr>
+          <w:p>
+            <w:pPr>
+              <w:cnfStyle w:val="000000000000" w:firstRow="0" w:lastRow="0" w:firstColumn="0" w:lastColumn="0" w:oddVBand="0" w:evenVBand="0" w:oddHBand="0" w:evenHBand="0" w:firstRowFirstColumn="0" w:firstRowLastColumn="0" w:lastRowFirstColumn="0" w:lastRowLastColumn="0"/>
+              <w:rPr>
+                <w:lang w:val="de-CH" w:eastAsia="de-CH"/>
+              </w:rPr>
+            </w:pPr>
+            <w:r>
+              <w:rPr>
+                <w:lang w:val="de-CH" w:eastAsia="de-CH"/>
+              </w:rPr>
+              <w:t>Ja</w:t>
+            </w:r>
+          </w:p>
+        </w:tc>
+      </w:tr>
+      <w:tr>
+        <w:tc>
+          <w:tcPr>
+            <w:cnfStyle w:val="001000000000" w:firstRow="0" w:lastRow="0" w:firstColumn="1" w:lastColumn="0" w:oddVBand="0" w:evenVBand="0" w:oddHBand="0" w:evenHBand="0" w:firstRowFirstColumn="0" w:firstRowLastColumn="0" w:lastRowFirstColumn="0" w:lastRowLastColumn="0"/>
+            <w:tcW w:w="879" w:type="dxa"/>
+          </w:tcPr>
+          <w:p>
+            <w:pPr>
+              <w:rPr>
+                <w:lang w:val="de-CH" w:eastAsia="de-CH"/>
+              </w:rPr>
+            </w:pPr>
+            <w:r>
+              <w:rPr>
+                <w:lang w:val="de-CH" w:eastAsia="de-CH"/>
+              </w:rPr>
+              <w:t>3</w:t>
+            </w:r>
+          </w:p>
+        </w:tc>
+        <w:tc>
+          <w:tcPr>
+            <w:tcW w:w="2258" w:type="dxa"/>
+          </w:tcPr>
+          <w:p>
+            <w:pPr>
+              <w:cnfStyle w:val="000000000000" w:firstRow="0" w:lastRow="0" w:firstColumn="0" w:lastColumn="0" w:oddVBand="0" w:evenVBand="0" w:oddHBand="0" w:evenHBand="0" w:firstRowFirstColumn="0" w:firstRowLastColumn="0" w:lastRowFirstColumn="0" w:lastRowLastColumn="0"/>
+              <w:rPr>
+                <w:lang w:val="de-CH" w:eastAsia="de-CH"/>
+              </w:rPr>
+            </w:pPr>
+            <w:r>
+              <w:rPr>
+                <w:lang w:val="de-CH" w:eastAsia="de-CH"/>
+              </w:rPr>
+              <w:t>Gebe als Endstation «Luzern»</w:t>
+            </w:r>
+          </w:p>
+        </w:tc>
+        <w:tc>
+          <w:tcPr>
+            <w:tcW w:w="2540" w:type="dxa"/>
+          </w:tcPr>
+          <w:p>
+            <w:pPr>
+              <w:cnfStyle w:val="000000000000" w:firstRow="0" w:lastRow="0" w:firstColumn="0" w:lastColumn="0" w:oddVBand="0" w:evenVBand="0" w:oddHBand="0" w:evenHBand="0" w:firstRowFirstColumn="0" w:firstRowLastColumn="0" w:lastRowFirstColumn="0" w:lastRowLastColumn="0"/>
+              <w:rPr>
+                <w:lang w:val="de-CH" w:eastAsia="de-CH"/>
+              </w:rPr>
+            </w:pPr>
+            <w:r>
+              <w:rPr>
+                <w:lang w:val="de-CH" w:eastAsia="de-CH"/>
+              </w:rPr>
+              <w:t>Nichts passiert</w:t>
+            </w:r>
+          </w:p>
+        </w:tc>
+        <w:tc>
+          <w:tcPr>
+            <w:tcW w:w="2400" w:type="dxa"/>
+          </w:tcPr>
+          <w:p>
+            <w:pPr>
+              <w:cnfStyle w:val="000000000000" w:firstRow="0" w:lastRow="0" w:firstColumn="0" w:lastColumn="0" w:oddVBand="0" w:evenVBand="0" w:oddHBand="0" w:evenHBand="0" w:firstRowFirstColumn="0" w:firstRowLastColumn="0" w:lastRowFirstColumn="0" w:lastRowLastColumn="0"/>
+              <w:rPr>
+                <w:lang w:val="de-CH" w:eastAsia="de-CH"/>
+              </w:rPr>
+            </w:pPr>
+          </w:p>
+        </w:tc>
+        <w:tc>
+          <w:tcPr>
+            <w:tcW w:w="1132" w:type="dxa"/>
+          </w:tcPr>
+          <w:p>
+            <w:pPr>
+              <w:cnfStyle w:val="000000000000" w:firstRow="0" w:lastRow="0" w:firstColumn="0" w:lastColumn="0" w:oddVBand="0" w:evenVBand="0" w:oddHBand="0" w:evenHBand="0" w:firstRowFirstColumn="0" w:firstRowLastColumn="0" w:lastRowFirstColumn="0" w:lastRowLastColumn="0"/>
+              <w:rPr>
+                <w:lang w:val="de-CH" w:eastAsia="de-CH"/>
+              </w:rPr>
+            </w:pPr>
+            <w:r>
+              <w:rPr>
+                <w:lang w:val="de-CH" w:eastAsia="de-CH"/>
+              </w:rPr>
+              <w:t>Ja</w:t>
+            </w:r>
+          </w:p>
+        </w:tc>
+      </w:tr>
+      <w:tr>
+        <w:tc>
+          <w:tcPr>
+            <w:cnfStyle w:val="001000000000" w:firstRow="0" w:lastRow="0" w:firstColumn="1" w:lastColumn="0" w:oddVBand="0" w:evenVBand="0" w:oddHBand="0" w:evenHBand="0" w:firstRowFirstColumn="0" w:firstRowLastColumn="0" w:lastRowFirstColumn="0" w:lastRowLastColumn="0"/>
+            <w:tcW w:w="879" w:type="dxa"/>
+          </w:tcPr>
+          <w:p>
+            <w:pPr>
+              <w:rPr>
+                <w:lang w:val="de-CH" w:eastAsia="de-CH"/>
+              </w:rPr>
+            </w:pPr>
+            <w:r>
+              <w:rPr>
+                <w:lang w:val="de-CH" w:eastAsia="de-CH"/>
+              </w:rPr>
+              <w:t>4</w:t>
+            </w:r>
+          </w:p>
+        </w:tc>
+        <w:tc>
+          <w:tcPr>
+            <w:tcW w:w="2258" w:type="dxa"/>
+          </w:tcPr>
+          <w:p>
+            <w:pPr>
+              <w:cnfStyle w:val="000000000000" w:firstRow="0" w:lastRow="0" w:firstColumn="0" w:lastColumn="0" w:oddVBand="0" w:evenVBand="0" w:oddHBand="0" w:evenHBand="0" w:firstRowFirstColumn="0" w:firstRowLastColumn="0" w:lastRowFirstColumn="0" w:lastRowLastColumn="0"/>
+              <w:rPr>
+                <w:lang w:val="de-CH" w:eastAsia="de-CH"/>
+              </w:rPr>
+            </w:pPr>
+            <w:r>
+              <w:rPr>
+                <w:lang w:val="de-CH" w:eastAsia="de-CH"/>
+              </w:rPr>
+              <w:t>Drücke auf «Suchen»</w:t>
+            </w:r>
+          </w:p>
+        </w:tc>
+        <w:tc>
+          <w:tcPr>
+            <w:tcW w:w="2540" w:type="dxa"/>
+          </w:tcPr>
+          <w:p>
+            <w:pPr>
+              <w:cnfStyle w:val="000000000000" w:firstRow="0" w:lastRow="0" w:firstColumn="0" w:lastColumn="0" w:oddVBand="0" w:evenVBand="0" w:oddHBand="0" w:evenHBand="0" w:firstRowFirstColumn="0" w:firstRowLastColumn="0" w:lastRowFirstColumn="0" w:lastRowLastColumn="0"/>
+              <w:rPr>
+                <w:lang w:val="de-CH" w:eastAsia="de-CH"/>
+              </w:rPr>
+            </w:pPr>
+            <w:r>
+              <w:rPr>
+                <w:lang w:val="de-CH" w:eastAsia="de-CH"/>
+              </w:rPr>
+              <w:t>Die nächsten vier Verbindungen von Sursee nach Luzern werden angezeigt mit jeder Spalte abgefühlt</w:t>
+            </w:r>
+          </w:p>
+        </w:tc>
+        <w:tc>
+          <w:tcPr>
+            <w:tcW w:w="2400" w:type="dxa"/>
+          </w:tcPr>
+          <w:p>
+            <w:pPr>
+              <w:cnfStyle w:val="000000000000" w:firstRow="0" w:lastRow="0" w:firstColumn="0" w:lastColumn="0" w:oddVBand="0" w:evenVBand="0" w:oddHBand="0" w:evenHBand="0" w:firstRowFirstColumn="0" w:firstRowLastColumn="0" w:lastRowFirstColumn="0" w:lastRowLastColumn="0"/>
+              <w:rPr>
+                <w:lang w:val="de-CH" w:eastAsia="de-CH"/>
+              </w:rPr>
+            </w:pPr>
+          </w:p>
+        </w:tc>
+        <w:tc>
+          <w:tcPr>
+            <w:tcW w:w="1132" w:type="dxa"/>
+          </w:tcPr>
+          <w:p>
+            <w:pPr>
+              <w:cnfStyle w:val="000000000000" w:firstRow="0" w:lastRow="0" w:firstColumn="0" w:lastColumn="0" w:oddVBand="0" w:evenVBand="0" w:oddHBand="0" w:evenHBand="0" w:firstRowFirstColumn="0" w:firstRowLastColumn="0" w:lastRowFirstColumn="0" w:lastRowLastColumn="0"/>
+              <w:rPr>
+                <w:lang w:val="de-CH" w:eastAsia="de-CH"/>
+              </w:rPr>
+            </w:pPr>
+            <w:r>
+              <w:rPr>
+                <w:lang w:val="de-CH" w:eastAsia="de-CH"/>
+              </w:rPr>
+              <w:t>Ja</w:t>
+            </w:r>
+          </w:p>
+        </w:tc>
+      </w:tr>
+      <w:tr>
+        <w:tc>
+          <w:tcPr>
+            <w:cnfStyle w:val="001000000000" w:firstRow="0" w:lastRow="0" w:firstColumn="1" w:lastColumn="0" w:oddVBand="0" w:evenVBand="0" w:oddHBand="0" w:evenHBand="0" w:firstRowFirstColumn="0" w:firstRowLastColumn="0" w:lastRowFirstColumn="0" w:lastRowLastColumn="0"/>
+            <w:tcW w:w="879" w:type="dxa"/>
+          </w:tcPr>
+          <w:p>
+            <w:pPr>
+              <w:rPr>
+                <w:lang w:val="de-CH" w:eastAsia="de-CH"/>
+              </w:rPr>
+            </w:pPr>
+            <w:r>
+              <w:rPr>
+                <w:lang w:val="de-CH" w:eastAsia="de-CH"/>
+              </w:rPr>
+              <w:t>5</w:t>
+            </w:r>
+          </w:p>
+        </w:tc>
+        <w:tc>
+          <w:tcPr>
+            <w:tcW w:w="2258" w:type="dxa"/>
+          </w:tcPr>
+          <w:p>
+            <w:pPr>
+              <w:cnfStyle w:val="000000000000" w:firstRow="0" w:lastRow="0" w:firstColumn="0" w:lastColumn="0" w:oddVBand="0" w:evenVBand="0" w:oddHBand="0" w:evenHBand="0" w:firstRowFirstColumn="0" w:firstRowLastColumn="0" w:lastRowFirstColumn="0" w:lastRowLastColumn="0"/>
+              <w:rPr>
+                <w:lang w:val="de-CH" w:eastAsia="de-CH"/>
+              </w:rPr>
+            </w:pPr>
+            <w:r>
+              <w:rPr>
+                <w:lang w:val="de-CH" w:eastAsia="de-CH"/>
+              </w:rPr>
+              <w:t xml:space="preserve">Drücke auf das Dropdown von der Startstation und wähle «Sursee, </w:t>
+            </w:r>
+            <w:proofErr w:type="spellStart"/>
+            <w:r>
+              <w:rPr>
+                <w:lang w:val="de-CH" w:eastAsia="de-CH"/>
+              </w:rPr>
+              <w:t>Holzacherstrasse</w:t>
+            </w:r>
+            <w:proofErr w:type="spellEnd"/>
+            <w:r>
+              <w:rPr>
+                <w:lang w:val="de-CH" w:eastAsia="de-CH"/>
+              </w:rPr>
+              <w:t>»</w:t>
+            </w:r>
+          </w:p>
+        </w:tc>
+        <w:tc>
+          <w:tcPr>
+            <w:tcW w:w="2540" w:type="dxa"/>
+          </w:tcPr>
+          <w:p>
+            <w:pPr>
+              <w:cnfStyle w:val="000000000000" w:firstRow="0" w:lastRow="0" w:firstColumn="0" w:lastColumn="0" w:oddVBand="0" w:evenVBand="0" w:oddHBand="0" w:evenHBand="0" w:firstRowFirstColumn="0" w:firstRowLastColumn="0" w:lastRowFirstColumn="0" w:lastRowLastColumn="0"/>
+              <w:rPr>
+                <w:lang w:val="de-CH" w:eastAsia="de-CH"/>
+              </w:rPr>
+            </w:pPr>
+            <w:r>
+              <w:rPr>
+                <w:lang w:val="de-CH" w:eastAsia="de-CH"/>
+              </w:rPr>
+              <w:t>Dies wird im Startstationsfeld abgefühlt</w:t>
+            </w:r>
+          </w:p>
+        </w:tc>
+        <w:tc>
+          <w:tcPr>
+            <w:tcW w:w="2400" w:type="dxa"/>
+          </w:tcPr>
+          <w:p>
+            <w:pPr>
+              <w:cnfStyle w:val="000000000000" w:firstRow="0" w:lastRow="0" w:firstColumn="0" w:lastColumn="0" w:oddVBand="0" w:evenVBand="0" w:oddHBand="0" w:evenHBand="0" w:firstRowFirstColumn="0" w:firstRowLastColumn="0" w:lastRowFirstColumn="0" w:lastRowLastColumn="0"/>
+              <w:rPr>
+                <w:lang w:val="de-CH" w:eastAsia="de-CH"/>
+              </w:rPr>
+            </w:pPr>
+          </w:p>
+        </w:tc>
+        <w:tc>
+          <w:tcPr>
+            <w:tcW w:w="1132" w:type="dxa"/>
+          </w:tcPr>
+          <w:p>
+            <w:pPr>
+              <w:cnfStyle w:val="000000000000" w:firstRow="0" w:lastRow="0" w:firstColumn="0" w:lastColumn="0" w:oddVBand="0" w:evenVBand="0" w:oddHBand="0" w:evenHBand="0" w:firstRowFirstColumn="0" w:firstRowLastColumn="0" w:lastRowFirstColumn="0" w:lastRowLastColumn="0"/>
+              <w:rPr>
+                <w:lang w:val="de-CH" w:eastAsia="de-CH"/>
+              </w:rPr>
+            </w:pPr>
+            <w:r>
+              <w:rPr>
+                <w:lang w:val="de-CH" w:eastAsia="de-CH"/>
+              </w:rPr>
+              <w:t>Ja</w:t>
+            </w:r>
+          </w:p>
+        </w:tc>
+      </w:tr>
+      <w:tr>
+        <w:tc>
+          <w:tcPr>
+            <w:cnfStyle w:val="001000000000" w:firstRow="0" w:lastRow="0" w:firstColumn="1" w:lastColumn="0" w:oddVBand="0" w:evenVBand="0" w:oddHBand="0" w:evenHBand="0" w:firstRowFirstColumn="0" w:firstRowLastColumn="0" w:lastRowFirstColumn="0" w:lastRowLastColumn="0"/>
+            <w:tcW w:w="879" w:type="dxa"/>
+          </w:tcPr>
+          <w:p>
+            <w:pPr>
+              <w:rPr>
+                <w:lang w:val="de-CH" w:eastAsia="de-CH"/>
+              </w:rPr>
+            </w:pPr>
+            <w:r>
+              <w:rPr>
+                <w:lang w:val="de-CH" w:eastAsia="de-CH"/>
+              </w:rPr>
+              <w:t>6</w:t>
+            </w:r>
+          </w:p>
+        </w:tc>
+        <w:tc>
+          <w:tcPr>
+            <w:tcW w:w="2258" w:type="dxa"/>
+          </w:tcPr>
+          <w:p>
+            <w:pPr>
+              <w:cnfStyle w:val="000000000000" w:firstRow="0" w:lastRow="0" w:firstColumn="0" w:lastColumn="0" w:oddVBand="0" w:evenVBand="0" w:oddHBand="0" w:evenHBand="0" w:firstRowFirstColumn="0" w:firstRowLastColumn="0" w:lastRowFirstColumn="0" w:lastRowLastColumn="0"/>
+              <w:rPr>
+                <w:lang w:val="de-CH" w:eastAsia="de-CH"/>
+              </w:rPr>
+            </w:pPr>
+            <w:r>
+              <w:rPr>
+                <w:lang w:val="de-CH" w:eastAsia="de-CH"/>
+              </w:rPr>
+              <w:t>Drücke auf «Suchen»</w:t>
+            </w:r>
+          </w:p>
+        </w:tc>
+        <w:tc>
+          <w:tcPr>
+            <w:tcW w:w="2540" w:type="dxa"/>
+          </w:tcPr>
+          <w:p>
+            <w:pPr>
+              <w:cnfStyle w:val="000000000000" w:firstRow="0" w:lastRow="0" w:firstColumn="0" w:lastColumn="0" w:oddVBand="0" w:evenVBand="0" w:oddHBand="0" w:evenHBand="0" w:firstRowFirstColumn="0" w:firstRowLastColumn="0" w:lastRowFirstColumn="0" w:lastRowLastColumn="0"/>
+              <w:rPr>
+                <w:lang w:val="de-CH" w:eastAsia="de-CH"/>
+              </w:rPr>
+            </w:pPr>
+            <w:r>
+              <w:rPr>
+                <w:lang w:val="de-CH" w:eastAsia="de-CH"/>
+              </w:rPr>
+              <w:t xml:space="preserve">Die nächsten vier Verbindungen von Sursee, </w:t>
+            </w:r>
+            <w:proofErr w:type="spellStart"/>
+            <w:r>
+              <w:rPr>
+                <w:lang w:val="de-CH" w:eastAsia="de-CH"/>
+              </w:rPr>
+              <w:t>Holzacherstrasse</w:t>
+            </w:r>
+            <w:proofErr w:type="spellEnd"/>
+            <w:r>
+              <w:rPr>
+                <w:lang w:val="de-CH" w:eastAsia="de-CH"/>
+              </w:rPr>
+              <w:t xml:space="preserve"> nach Luzern werden angezeigt mit jeder Spalte abgefühlt</w:t>
+            </w:r>
+          </w:p>
+        </w:tc>
+        <w:tc>
+          <w:tcPr>
+            <w:tcW w:w="2400" w:type="dxa"/>
+          </w:tcPr>
+          <w:p>
+            <w:pPr>
+              <w:cnfStyle w:val="000000000000" w:firstRow="0" w:lastRow="0" w:firstColumn="0" w:lastColumn="0" w:oddVBand="0" w:evenVBand="0" w:oddHBand="0" w:evenHBand="0" w:firstRowFirstColumn="0" w:firstRowLastColumn="0" w:lastRowFirstColumn="0" w:lastRowLastColumn="0"/>
+              <w:rPr>
+                <w:lang w:val="de-CH" w:eastAsia="de-CH"/>
+              </w:rPr>
+            </w:pPr>
+          </w:p>
+        </w:tc>
+        <w:tc>
+          <w:tcPr>
+            <w:tcW w:w="1132" w:type="dxa"/>
+          </w:tcPr>
+          <w:p>
+            <w:pPr>
+              <w:cnfStyle w:val="000000000000" w:firstRow="0" w:lastRow="0" w:firstColumn="0" w:lastColumn="0" w:oddVBand="0" w:evenVBand="0" w:oddHBand="0" w:evenHBand="0" w:firstRowFirstColumn="0" w:firstRowLastColumn="0" w:lastRowFirstColumn="0" w:lastRowLastColumn="0"/>
+              <w:rPr>
+                <w:lang w:val="de-CH" w:eastAsia="de-CH"/>
+              </w:rPr>
+            </w:pPr>
+            <w:r>
+              <w:rPr>
+                <w:lang w:val="de-CH" w:eastAsia="de-CH"/>
+              </w:rPr>
+              <w:t>Ja</w:t>
+            </w:r>
+          </w:p>
+        </w:tc>
+      </w:tr>
+      <w:tr>
+        <w:tc>
+          <w:tcPr>
+            <w:cnfStyle w:val="001000000000" w:firstRow="0" w:lastRow="0" w:firstColumn="1" w:lastColumn="0" w:oddVBand="0" w:evenVBand="0" w:oddHBand="0" w:evenHBand="0" w:firstRowFirstColumn="0" w:firstRowLastColumn="0" w:lastRowFirstColumn="0" w:lastRowLastColumn="0"/>
+            <w:tcW w:w="879" w:type="dxa"/>
+          </w:tcPr>
+          <w:p>
+            <w:pPr>
+              <w:rPr>
+                <w:lang w:val="de-CH" w:eastAsia="de-CH"/>
+              </w:rPr>
+            </w:pPr>
+            <w:r>
+              <w:rPr>
+                <w:lang w:val="de-CH" w:eastAsia="de-CH"/>
+              </w:rPr>
+              <w:t>7</w:t>
+            </w:r>
+          </w:p>
+        </w:tc>
+        <w:tc>
+          <w:tcPr>
+            <w:tcW w:w="2258" w:type="dxa"/>
+          </w:tcPr>
+          <w:p>
+            <w:pPr>
+              <w:cnfStyle w:val="000000000000" w:firstRow="0" w:lastRow="0" w:firstColumn="0" w:lastColumn="0" w:oddVBand="0" w:evenVBand="0" w:oddHBand="0" w:evenHBand="0" w:firstRowFirstColumn="0" w:firstRowLastColumn="0" w:lastRowFirstColumn="0" w:lastRowLastColumn="0"/>
+              <w:rPr>
+                <w:lang w:val="de-CH" w:eastAsia="de-CH"/>
+              </w:rPr>
+            </w:pPr>
+            <w:r>
+              <w:rPr>
+                <w:lang w:val="de-CH" w:eastAsia="de-CH"/>
+              </w:rPr>
+              <w:t xml:space="preserve">Drücke auf das Dropdown von der </w:t>
+            </w:r>
+            <w:r>
+              <w:rPr>
+                <w:lang w:val="de-CH" w:eastAsia="de-CH"/>
+              </w:rPr>
+              <w:lastRenderedPageBreak/>
+              <w:t xml:space="preserve">Endstation und wähle «Luzern, </w:t>
+            </w:r>
+            <w:proofErr w:type="spellStart"/>
+            <w:r>
+              <w:rPr>
+                <w:lang w:val="de-CH" w:eastAsia="de-CH"/>
+              </w:rPr>
+              <w:t>Luzernerhof</w:t>
+            </w:r>
+            <w:proofErr w:type="spellEnd"/>
+            <w:r>
+              <w:rPr>
+                <w:lang w:val="de-CH" w:eastAsia="de-CH"/>
+              </w:rPr>
+              <w:t>»</w:t>
+            </w:r>
+          </w:p>
+        </w:tc>
+        <w:tc>
+          <w:tcPr>
+            <w:tcW w:w="2540" w:type="dxa"/>
+          </w:tcPr>
+          <w:p>
+            <w:pPr>
+              <w:cnfStyle w:val="000000000000" w:firstRow="0" w:lastRow="0" w:firstColumn="0" w:lastColumn="0" w:oddVBand="0" w:evenVBand="0" w:oddHBand="0" w:evenHBand="0" w:firstRowFirstColumn="0" w:firstRowLastColumn="0" w:lastRowFirstColumn="0" w:lastRowLastColumn="0"/>
+              <w:rPr>
+                <w:lang w:val="de-CH" w:eastAsia="de-CH"/>
+              </w:rPr>
+            </w:pPr>
+            <w:r>
+              <w:rPr>
+                <w:lang w:val="de-CH" w:eastAsia="de-CH"/>
+              </w:rPr>
+              <w:lastRenderedPageBreak/>
+              <w:t>Dies wird im Endstationsfeld abgefühlt</w:t>
+            </w:r>
+          </w:p>
+        </w:tc>
+        <w:tc>
+          <w:tcPr>
+            <w:tcW w:w="2400" w:type="dxa"/>
+          </w:tcPr>
+          <w:p>
+            <w:pPr>
+              <w:cnfStyle w:val="000000000000" w:firstRow="0" w:lastRow="0" w:firstColumn="0" w:lastColumn="0" w:oddVBand="0" w:evenVBand="0" w:oddHBand="0" w:evenHBand="0" w:firstRowFirstColumn="0" w:firstRowLastColumn="0" w:lastRowFirstColumn="0" w:lastRowLastColumn="0"/>
+              <w:rPr>
+                <w:lang w:val="de-CH" w:eastAsia="de-CH"/>
+              </w:rPr>
+            </w:pPr>
+          </w:p>
+        </w:tc>
+        <w:tc>
+          <w:tcPr>
+            <w:tcW w:w="1132" w:type="dxa"/>
+          </w:tcPr>
+          <w:p>
+            <w:pPr>
+              <w:cnfStyle w:val="000000000000" w:firstRow="0" w:lastRow="0" w:firstColumn="0" w:lastColumn="0" w:oddVBand="0" w:evenVBand="0" w:oddHBand="0" w:evenHBand="0" w:firstRowFirstColumn="0" w:firstRowLastColumn="0" w:lastRowFirstColumn="0" w:lastRowLastColumn="0"/>
+              <w:rPr>
+                <w:lang w:val="de-CH" w:eastAsia="de-CH"/>
+              </w:rPr>
+            </w:pPr>
+            <w:r>
+              <w:rPr>
+                <w:lang w:val="de-CH" w:eastAsia="de-CH"/>
+              </w:rPr>
+              <w:t>Ja</w:t>
+            </w:r>
+          </w:p>
+        </w:tc>
+      </w:tr>
+      <w:tr>
+        <w:tc>
+          <w:tcPr>
+            <w:cnfStyle w:val="001000000000" w:firstRow="0" w:lastRow="0" w:firstColumn="1" w:lastColumn="0" w:oddVBand="0" w:evenVBand="0" w:oddHBand="0" w:evenHBand="0" w:firstRowFirstColumn="0" w:firstRowLastColumn="0" w:lastRowFirstColumn="0" w:lastRowLastColumn="0"/>
+            <w:tcW w:w="879" w:type="dxa"/>
+          </w:tcPr>
+          <w:p>
+            <w:pPr>
+              <w:rPr>
+                <w:lang w:val="de-CH" w:eastAsia="de-CH"/>
+              </w:rPr>
+            </w:pPr>
+            <w:r>
+              <w:rPr>
+                <w:lang w:val="de-CH" w:eastAsia="de-CH"/>
+              </w:rPr>
+              <w:t>8</w:t>
+            </w:r>
+          </w:p>
+        </w:tc>
+        <w:tc>
+          <w:tcPr>
+            <w:tcW w:w="2258" w:type="dxa"/>
+          </w:tcPr>
+          <w:p>
+            <w:pPr>
+              <w:cnfStyle w:val="000000000000" w:firstRow="0" w:lastRow="0" w:firstColumn="0" w:lastColumn="0" w:oddVBand="0" w:evenVBand="0" w:oddHBand="0" w:evenHBand="0" w:firstRowFirstColumn="0" w:firstRowLastColumn="0" w:lastRowFirstColumn="0" w:lastRowLastColumn="0"/>
+              <w:rPr>
+                <w:lang w:val="de-CH" w:eastAsia="de-CH"/>
+              </w:rPr>
+            </w:pPr>
+            <w:r>
+              <w:rPr>
+                <w:lang w:val="de-CH" w:eastAsia="de-CH"/>
+              </w:rPr>
+              <w:t>Drücke auf «Suchen»</w:t>
+            </w:r>
+          </w:p>
+        </w:tc>
+        <w:tc>
+          <w:tcPr>
+            <w:tcW w:w="2540" w:type="dxa"/>
+          </w:tcPr>
+          <w:p>
+            <w:pPr>
+              <w:cnfStyle w:val="000000000000" w:firstRow="0" w:lastRow="0" w:firstColumn="0" w:lastColumn="0" w:oddVBand="0" w:evenVBand="0" w:oddHBand="0" w:evenHBand="0" w:firstRowFirstColumn="0" w:firstRowLastColumn="0" w:lastRowFirstColumn="0" w:lastRowLastColumn="0"/>
+              <w:rPr>
+                <w:lang w:val="de-CH" w:eastAsia="de-CH"/>
+              </w:rPr>
+            </w:pPr>
+            <w:r>
+              <w:rPr>
+                <w:lang w:val="de-CH" w:eastAsia="de-CH"/>
+              </w:rPr>
+              <w:t xml:space="preserve">Die nächsten vier Verbindungen von Sursee, </w:t>
+            </w:r>
+            <w:proofErr w:type="spellStart"/>
+            <w:r>
+              <w:rPr>
+                <w:lang w:val="de-CH" w:eastAsia="de-CH"/>
+              </w:rPr>
+              <w:t>Holzacherstrasse</w:t>
+            </w:r>
+            <w:proofErr w:type="spellEnd"/>
+            <w:r>
+              <w:rPr>
+                <w:lang w:val="de-CH" w:eastAsia="de-CH"/>
+              </w:rPr>
+              <w:t xml:space="preserve"> nach Luzern, </w:t>
+            </w:r>
+            <w:proofErr w:type="spellStart"/>
+            <w:r>
+              <w:rPr>
+                <w:lang w:val="de-CH" w:eastAsia="de-CH"/>
+              </w:rPr>
+              <w:t>Luzernerhof</w:t>
+            </w:r>
+            <w:proofErr w:type="spellEnd"/>
+            <w:r>
+              <w:rPr>
+                <w:lang w:val="de-CH" w:eastAsia="de-CH"/>
+              </w:rPr>
+              <w:t xml:space="preserve"> werden angezeigt mit jeder Spalte abgefühlt</w:t>
+            </w:r>
+          </w:p>
+        </w:tc>
+        <w:tc>
+          <w:tcPr>
+            <w:tcW w:w="2400" w:type="dxa"/>
+          </w:tcPr>
+          <w:p>
+            <w:pPr>
+              <w:cnfStyle w:val="000000000000" w:firstRow="0" w:lastRow="0" w:firstColumn="0" w:lastColumn="0" w:oddVBand="0" w:evenVBand="0" w:oddHBand="0" w:evenHBand="0" w:firstRowFirstColumn="0" w:firstRowLastColumn="0" w:lastRowFirstColumn="0" w:lastRowLastColumn="0"/>
+              <w:rPr>
+                <w:lang w:val="de-CH" w:eastAsia="de-CH"/>
+              </w:rPr>
+            </w:pPr>
+          </w:p>
+        </w:tc>
+        <w:tc>
+          <w:tcPr>
+            <w:tcW w:w="1132" w:type="dxa"/>
+          </w:tcPr>
+          <w:p>
+            <w:pPr>
+              <w:cnfStyle w:val="000000000000" w:firstRow="0" w:lastRow="0" w:firstColumn="0" w:lastColumn="0" w:oddVBand="0" w:evenVBand="0" w:oddHBand="0" w:evenHBand="0" w:firstRowFirstColumn="0" w:firstRowLastColumn="0" w:lastRowFirstColumn="0" w:lastRowLastColumn="0"/>
+              <w:rPr>
+                <w:lang w:val="de-CH" w:eastAsia="de-CH"/>
+              </w:rPr>
+            </w:pPr>
+            <w:r>
+              <w:rPr>
+                <w:lang w:val="de-CH" w:eastAsia="de-CH"/>
+              </w:rPr>
+              <w:t>Ja</w:t>
+            </w:r>
+          </w:p>
+        </w:tc>
+      </w:tr>
+      <w:tr>
+        <w:tc>
+          <w:tcPr>
+            <w:cnfStyle w:val="001000000000" w:firstRow="0" w:lastRow="0" w:firstColumn="1" w:lastColumn="0" w:oddVBand="0" w:evenVBand="0" w:oddHBand="0" w:evenHBand="0" w:firstRowFirstColumn="0" w:firstRowLastColumn="0" w:lastRowFirstColumn="0" w:lastRowLastColumn="0"/>
+            <w:tcW w:w="879" w:type="dxa"/>
+          </w:tcPr>
+          <w:p>
+            <w:pPr>
+              <w:rPr>
+                <w:lang w:val="de-CH" w:eastAsia="de-CH"/>
+              </w:rPr>
+            </w:pPr>
+            <w:r>
+              <w:rPr>
+                <w:lang w:val="de-CH" w:eastAsia="de-CH"/>
+              </w:rPr>
+              <w:t>9</w:t>
+            </w:r>
+          </w:p>
+        </w:tc>
+        <w:tc>
+          <w:tcPr>
+            <w:tcW w:w="2258" w:type="dxa"/>
+          </w:tcPr>
+          <w:p>
+            <w:pPr>
+              <w:cnfStyle w:val="000000000000" w:firstRow="0" w:lastRow="0" w:firstColumn="0" w:lastColumn="0" w:oddVBand="0" w:evenVBand="0" w:oddHBand="0" w:evenHBand="0" w:firstRowFirstColumn="0" w:firstRowLastColumn="0" w:lastRowFirstColumn="0" w:lastRowLastColumn="0"/>
+              <w:rPr>
+                <w:lang w:val="de-CH" w:eastAsia="de-CH"/>
+              </w:rPr>
+            </w:pPr>
+            <w:r>
+              <w:rPr>
+                <w:lang w:val="de-CH" w:eastAsia="de-CH"/>
+              </w:rPr>
+              <w:t>Lösche den Wert im Startstationsfeld</w:t>
+            </w:r>
+          </w:p>
+        </w:tc>
+        <w:tc>
+          <w:tcPr>
+            <w:tcW w:w="2540" w:type="dxa"/>
+          </w:tcPr>
+          <w:p>
+            <w:pPr>
+              <w:cnfStyle w:val="000000000000" w:firstRow="0" w:lastRow="0" w:firstColumn="0" w:lastColumn="0" w:oddVBand="0" w:evenVBand="0" w:oddHBand="0" w:evenHBand="0" w:firstRowFirstColumn="0" w:firstRowLastColumn="0" w:lastRowFirstColumn="0" w:lastRowLastColumn="0"/>
+              <w:rPr>
+                <w:lang w:val="de-CH" w:eastAsia="de-CH"/>
+              </w:rPr>
+            </w:pPr>
+            <w:r>
+              <w:rPr>
+                <w:lang w:val="de-CH" w:eastAsia="de-CH"/>
+              </w:rPr>
+              <w:t>Nichts passiert</w:t>
+            </w:r>
+          </w:p>
+        </w:tc>
+        <w:tc>
+          <w:tcPr>
+            <w:tcW w:w="2400" w:type="dxa"/>
+          </w:tcPr>
+          <w:p>
+            <w:pPr>
+              <w:cnfStyle w:val="000000000000" w:firstRow="0" w:lastRow="0" w:firstColumn="0" w:lastColumn="0" w:oddVBand="0" w:evenVBand="0" w:oddHBand="0" w:evenHBand="0" w:firstRowFirstColumn="0" w:firstRowLastColumn="0" w:lastRowFirstColumn="0" w:lastRowLastColumn="0"/>
+              <w:rPr>
+                <w:lang w:val="de-CH" w:eastAsia="de-CH"/>
+              </w:rPr>
+            </w:pPr>
+          </w:p>
+        </w:tc>
+        <w:tc>
+          <w:tcPr>
+            <w:tcW w:w="1132" w:type="dxa"/>
+          </w:tcPr>
+          <w:p>
+            <w:pPr>
+              <w:cnfStyle w:val="000000000000" w:firstRow="0" w:lastRow="0" w:firstColumn="0" w:lastColumn="0" w:oddVBand="0" w:evenVBand="0" w:oddHBand="0" w:evenHBand="0" w:firstRowFirstColumn="0" w:firstRowLastColumn="0" w:lastRowFirstColumn="0" w:lastRowLastColumn="0"/>
+              <w:rPr>
+                <w:lang w:val="de-CH" w:eastAsia="de-CH"/>
+              </w:rPr>
+            </w:pPr>
+            <w:r>
+              <w:rPr>
+                <w:lang w:val="de-CH" w:eastAsia="de-CH"/>
+              </w:rPr>
+              <w:t>Ja</w:t>
+            </w:r>
+          </w:p>
+        </w:tc>
+      </w:tr>
+      <w:tr>
+        <w:tc>
+          <w:tcPr>
+            <w:cnfStyle w:val="001000000000" w:firstRow="0" w:lastRow="0" w:firstColumn="1" w:lastColumn="0" w:oddVBand="0" w:evenVBand="0" w:oddHBand="0" w:evenHBand="0" w:firstRowFirstColumn="0" w:firstRowLastColumn="0" w:lastRowFirstColumn="0" w:lastRowLastColumn="0"/>
+            <w:tcW w:w="879" w:type="dxa"/>
+          </w:tcPr>
+          <w:p>
+            <w:pPr>
+              <w:rPr>
+                <w:lang w:val="de-CH" w:eastAsia="de-CH"/>
+              </w:rPr>
+            </w:pPr>
+            <w:r>
+              <w:rPr>
+                <w:lang w:val="de-CH" w:eastAsia="de-CH"/>
+              </w:rPr>
+              <w:t>10</w:t>
+            </w:r>
+          </w:p>
+        </w:tc>
+        <w:tc>
+          <w:tcPr>
+            <w:tcW w:w="2258" w:type="dxa"/>
+          </w:tcPr>
+          <w:p>
+            <w:pPr>
+              <w:cnfStyle w:val="000000000000" w:firstRow="0" w:lastRow="0" w:firstColumn="0" w:lastColumn="0" w:oddVBand="0" w:evenVBand="0" w:oddHBand="0" w:evenHBand="0" w:firstRowFirstColumn="0" w:firstRowLastColumn="0" w:lastRowFirstColumn="0" w:lastRowLastColumn="0"/>
+              <w:rPr>
+                <w:lang w:val="de-CH" w:eastAsia="de-CH"/>
+              </w:rPr>
+            </w:pPr>
+            <w:r>
+              <w:rPr>
+                <w:lang w:val="de-CH" w:eastAsia="de-CH"/>
+              </w:rPr>
+              <w:t>Drücke auf «Suchen»</w:t>
+            </w:r>
+          </w:p>
+        </w:tc>
+        <w:tc>
+          <w:tcPr>
+            <w:tcW w:w="2540" w:type="dxa"/>
+          </w:tcPr>
+          <w:p>
+            <w:pPr>
+              <w:cnfStyle w:val="000000000000" w:firstRow="0" w:lastRow="0" w:firstColumn="0" w:lastColumn="0" w:oddVBand="0" w:evenVBand="0" w:oddHBand="0" w:evenHBand="0" w:firstRowFirstColumn="0" w:firstRowLastColumn="0" w:lastRowFirstColumn="0" w:lastRowLastColumn="0"/>
+              <w:rPr>
+                <w:lang w:val="de-CH" w:eastAsia="de-CH"/>
+              </w:rPr>
+            </w:pPr>
+            <w:r>
+              <w:rPr>
+                <w:lang w:val="de-CH" w:eastAsia="de-CH"/>
+              </w:rPr>
+              <w:t xml:space="preserve">Eine </w:t>
+            </w:r>
+            <w:proofErr w:type="spellStart"/>
+            <w:r>
+              <w:rPr>
+                <w:szCs w:val="20"/>
+                <w:lang w:val="de-CH" w:eastAsia="de-CH"/>
+              </w:rPr>
+              <w:t>Messagebox</w:t>
+            </w:r>
+            <w:proofErr w:type="spellEnd"/>
+            <w:r>
+              <w:rPr>
+                <w:szCs w:val="20"/>
+                <w:lang w:val="de-CH" w:eastAsia="de-CH"/>
+              </w:rPr>
+              <w:t xml:space="preserve"> erscheint </w:t>
+            </w:r>
+            <w:r>
+              <w:rPr>
+                <w:rFonts w:cs="Arial"/>
+                <w:szCs w:val="20"/>
+                <w:lang w:val="de-CH" w:eastAsia="de-CH"/>
+              </w:rPr>
+              <w:t>«</w:t>
+            </w:r>
+            <w:r>
+              <w:rPr>
+                <w:rFonts w:cs="Arial"/>
+                <w:spacing w:val="0"/>
+                <w:szCs w:val="20"/>
+                <w:lang w:val="de-CH"/>
+              </w:rPr>
+              <w:t>Geben sie eine Startstation an!!»</w:t>
+            </w:r>
+          </w:p>
+        </w:tc>
+        <w:tc>
+          <w:tcPr>
+            <w:tcW w:w="2400" w:type="dxa"/>
+          </w:tcPr>
+          <w:p>
+            <w:pPr>
+              <w:cnfStyle w:val="000000000000" w:firstRow="0" w:lastRow="0" w:firstColumn="0" w:lastColumn="0" w:oddVBand="0" w:evenVBand="0" w:oddHBand="0" w:evenHBand="0" w:firstRowFirstColumn="0" w:firstRowLastColumn="0" w:lastRowFirstColumn="0" w:lastRowLastColumn="0"/>
+              <w:rPr>
+                <w:lang w:val="de-CH" w:eastAsia="de-CH"/>
+              </w:rPr>
+            </w:pPr>
+          </w:p>
+        </w:tc>
+        <w:tc>
+          <w:tcPr>
+            <w:tcW w:w="1132" w:type="dxa"/>
+          </w:tcPr>
+          <w:p>
+            <w:pPr>
+              <w:cnfStyle w:val="000000000000" w:firstRow="0" w:lastRow="0" w:firstColumn="0" w:lastColumn="0" w:oddVBand="0" w:evenVBand="0" w:oddHBand="0" w:evenHBand="0" w:firstRowFirstColumn="0" w:firstRowLastColumn="0" w:lastRowFirstColumn="0" w:lastRowLastColumn="0"/>
+              <w:rPr>
+                <w:lang w:val="de-CH" w:eastAsia="de-CH"/>
+              </w:rPr>
+            </w:pPr>
+            <w:r>
+              <w:rPr>
+                <w:lang w:val="de-CH" w:eastAsia="de-CH"/>
+              </w:rPr>
+              <w:t>Ja</w:t>
+            </w:r>
+          </w:p>
+        </w:tc>
+      </w:tr>
+      <w:tr>
+        <w:tc>
+          <w:tcPr>
+            <w:cnfStyle w:val="001000000000" w:firstRow="0" w:lastRow="0" w:firstColumn="1" w:lastColumn="0" w:oddVBand="0" w:evenVBand="0" w:oddHBand="0" w:evenHBand="0" w:firstRowFirstColumn="0" w:firstRowLastColumn="0" w:lastRowFirstColumn="0" w:lastRowLastColumn="0"/>
+            <w:tcW w:w="879" w:type="dxa"/>
+          </w:tcPr>
+          <w:p>
+            <w:pPr>
+              <w:rPr>
+                <w:lang w:val="de-CH" w:eastAsia="de-CH"/>
+              </w:rPr>
+            </w:pPr>
+            <w:r>
+              <w:rPr>
+                <w:lang w:val="de-CH" w:eastAsia="de-CH"/>
+              </w:rPr>
+              <w:t>11</w:t>
+            </w:r>
+          </w:p>
+        </w:tc>
+        <w:tc>
+          <w:tcPr>
+            <w:tcW w:w="2258" w:type="dxa"/>
+          </w:tcPr>
+          <w:p>
+            <w:pPr>
+              <w:cnfStyle w:val="000000000000" w:firstRow="0" w:lastRow="0" w:firstColumn="0" w:lastColumn="0" w:oddVBand="0" w:evenVBand="0" w:oddHBand="0" w:evenHBand="0" w:firstRowFirstColumn="0" w:firstRowLastColumn="0" w:lastRowFirstColumn="0" w:lastRowLastColumn="0"/>
+              <w:rPr>
+                <w:lang w:val="de-CH" w:eastAsia="de-CH"/>
+              </w:rPr>
+            </w:pPr>
+            <w:r>
+              <w:rPr>
+                <w:lang w:val="de-CH" w:eastAsia="de-CH"/>
+              </w:rPr>
+              <w:t>Lösche den Wert im Endstationsfeld</w:t>
+            </w:r>
+          </w:p>
+        </w:tc>
+        <w:tc>
+          <w:tcPr>
+            <w:tcW w:w="2540" w:type="dxa"/>
+          </w:tcPr>
+          <w:p>
+            <w:pPr>
+              <w:cnfStyle w:val="000000000000" w:firstRow="0" w:lastRow="0" w:firstColumn="0" w:lastColumn="0" w:oddVBand="0" w:evenVBand="0" w:oddHBand="0" w:evenHBand="0" w:firstRowFirstColumn="0" w:firstRowLastColumn="0" w:lastRowFirstColumn="0" w:lastRowLastColumn="0"/>
+              <w:rPr>
+                <w:lang w:val="de-CH" w:eastAsia="de-CH"/>
+              </w:rPr>
+            </w:pPr>
+            <w:r>
+              <w:rPr>
+                <w:lang w:val="de-CH" w:eastAsia="de-CH"/>
+              </w:rPr>
+              <w:t>Nichts passiert</w:t>
+            </w:r>
+          </w:p>
+        </w:tc>
+        <w:tc>
+          <w:tcPr>
+            <w:tcW w:w="2400" w:type="dxa"/>
+          </w:tcPr>
+          <w:p>
+            <w:pPr>
+              <w:cnfStyle w:val="000000000000" w:firstRow="0" w:lastRow="0" w:firstColumn="0" w:lastColumn="0" w:oddVBand="0" w:evenVBand="0" w:oddHBand="0" w:evenHBand="0" w:firstRowFirstColumn="0" w:firstRowLastColumn="0" w:lastRowFirstColumn="0" w:lastRowLastColumn="0"/>
+              <w:rPr>
+                <w:lang w:val="de-CH" w:eastAsia="de-CH"/>
+              </w:rPr>
+            </w:pPr>
+          </w:p>
+        </w:tc>
+        <w:tc>
+          <w:tcPr>
+            <w:tcW w:w="1132" w:type="dxa"/>
+          </w:tcPr>
+          <w:p>
+            <w:pPr>
+              <w:cnfStyle w:val="000000000000" w:firstRow="0" w:lastRow="0" w:firstColumn="0" w:lastColumn="0" w:oddVBand="0" w:evenVBand="0" w:oddHBand="0" w:evenHBand="0" w:firstRowFirstColumn="0" w:firstRowLastColumn="0" w:lastRowFirstColumn="0" w:lastRowLastColumn="0"/>
+              <w:rPr>
+                <w:lang w:val="de-CH" w:eastAsia="de-CH"/>
+              </w:rPr>
+            </w:pPr>
+            <w:r>
+              <w:rPr>
+                <w:lang w:val="de-CH" w:eastAsia="de-CH"/>
+              </w:rPr>
+              <w:t>Ja</w:t>
+            </w:r>
+          </w:p>
+        </w:tc>
+      </w:tr>
+      <w:tr>
+        <w:tc>
+          <w:tcPr>
+            <w:cnfStyle w:val="001000000000" w:firstRow="0" w:lastRow="0" w:firstColumn="1" w:lastColumn="0" w:oddVBand="0" w:evenVBand="0" w:oddHBand="0" w:evenHBand="0" w:firstRowFirstColumn="0" w:firstRowLastColumn="0" w:lastRowFirstColumn="0" w:lastRowLastColumn="0"/>
+            <w:tcW w:w="879" w:type="dxa"/>
+          </w:tcPr>
+          <w:p>
+            <w:pPr>
+              <w:rPr>
+                <w:lang w:val="de-CH" w:eastAsia="de-CH"/>
+              </w:rPr>
+            </w:pPr>
+            <w:r>
+              <w:rPr>
+                <w:lang w:val="de-CH" w:eastAsia="de-CH"/>
+              </w:rPr>
+              <w:t>12</w:t>
+            </w:r>
+          </w:p>
+        </w:tc>
+        <w:tc>
+          <w:tcPr>
+            <w:tcW w:w="2258" w:type="dxa"/>
+          </w:tcPr>
+          <w:p>
+            <w:pPr>
+              <w:cnfStyle w:val="000000000000" w:firstRow="0" w:lastRow="0" w:firstColumn="0" w:lastColumn="0" w:oddVBand="0" w:evenVBand="0" w:oddHBand="0" w:evenHBand="0" w:firstRowFirstColumn="0" w:firstRowLastColumn="0" w:lastRowFirstColumn="0" w:lastRowLastColumn="0"/>
+              <w:rPr>
+                <w:lang w:val="de-CH" w:eastAsia="de-CH"/>
+              </w:rPr>
+            </w:pPr>
+            <w:r>
+              <w:rPr>
+                <w:lang w:val="de-CH" w:eastAsia="de-CH"/>
+              </w:rPr>
+              <w:t>Drücke auf «Suchen»</w:t>
+            </w:r>
+          </w:p>
+        </w:tc>
+        <w:tc>
+          <w:tcPr>
+            <w:tcW w:w="2540" w:type="dxa"/>
+          </w:tcPr>
+          <w:p>
+            <w:pPr>
+              <w:cnfStyle w:val="000000000000" w:firstRow="0" w:lastRow="0" w:firstColumn="0" w:lastColumn="0" w:oddVBand="0" w:evenVBand="0" w:oddHBand="0" w:evenHBand="0" w:firstRowFirstColumn="0" w:firstRowLastColumn="0" w:lastRowFirstColumn="0" w:lastRowLastColumn="0"/>
+              <w:rPr>
+                <w:lang w:val="de-CH" w:eastAsia="de-CH"/>
+              </w:rPr>
+            </w:pPr>
+            <w:r>
+              <w:rPr>
+                <w:lang w:val="de-CH" w:eastAsia="de-CH"/>
+              </w:rPr>
+              <w:t xml:space="preserve">Eine </w:t>
+            </w:r>
+            <w:proofErr w:type="spellStart"/>
+            <w:r>
+              <w:rPr>
+                <w:szCs w:val="20"/>
+                <w:lang w:val="de-CH" w:eastAsia="de-CH"/>
+              </w:rPr>
+              <w:t>Messagebox</w:t>
+            </w:r>
+            <w:proofErr w:type="spellEnd"/>
+            <w:r>
+              <w:rPr>
+                <w:szCs w:val="20"/>
+                <w:lang w:val="de-CH" w:eastAsia="de-CH"/>
+              </w:rPr>
+              <w:t xml:space="preserve"> erscheint </w:t>
+            </w:r>
+            <w:r>
+              <w:rPr>
+                <w:rFonts w:cs="Arial"/>
+                <w:szCs w:val="20"/>
+                <w:lang w:val="de-CH" w:eastAsia="de-CH"/>
+              </w:rPr>
+              <w:t>«</w:t>
+            </w:r>
+            <w:r>
+              <w:rPr>
+                <w:rFonts w:cs="Arial"/>
+                <w:spacing w:val="0"/>
+                <w:szCs w:val="20"/>
+                <w:lang w:val="de-CH"/>
+              </w:rPr>
+              <w:t>Geben sie eine Startstation an!!»</w:t>
+            </w:r>
+          </w:p>
+        </w:tc>
+        <w:tc>
+          <w:tcPr>
+            <w:tcW w:w="2400" w:type="dxa"/>
+          </w:tcPr>
+          <w:p>
+            <w:pPr>
+              <w:cnfStyle w:val="000000000000" w:firstRow="0" w:lastRow="0" w:firstColumn="0" w:lastColumn="0" w:oddVBand="0" w:evenVBand="0" w:oddHBand="0" w:evenHBand="0" w:firstRowFirstColumn="0" w:firstRowLastColumn="0" w:lastRowFirstColumn="0" w:lastRowLastColumn="0"/>
+              <w:rPr>
+                <w:lang w:val="de-CH" w:eastAsia="de-CH"/>
+              </w:rPr>
+            </w:pPr>
+          </w:p>
+        </w:tc>
+        <w:tc>
+          <w:tcPr>
+            <w:tcW w:w="1132" w:type="dxa"/>
+          </w:tcPr>
+          <w:p>
+            <w:pPr>
+              <w:cnfStyle w:val="000000000000" w:firstRow="0" w:lastRow="0" w:firstColumn="0" w:lastColumn="0" w:oddVBand="0" w:evenVBand="0" w:oddHBand="0" w:evenHBand="0" w:firstRowFirstColumn="0" w:firstRowLastColumn="0" w:lastRowFirstColumn="0" w:lastRowLastColumn="0"/>
+              <w:rPr>
+                <w:lang w:val="de-CH" w:eastAsia="de-CH"/>
+              </w:rPr>
+            </w:pPr>
+            <w:r>
+              <w:rPr>
+                <w:lang w:val="de-CH" w:eastAsia="de-CH"/>
+              </w:rPr>
+              <w:t>Ja</w:t>
+            </w:r>
+          </w:p>
+        </w:tc>
+      </w:tr>
+      <w:tr>
+        <w:tc>
+          <w:tcPr>
+            <w:cnfStyle w:val="001000000000" w:firstRow="0" w:lastRow="0" w:firstColumn="1" w:lastColumn="0" w:oddVBand="0" w:evenVBand="0" w:oddHBand="0" w:evenHBand="0" w:firstRowFirstColumn="0" w:firstRowLastColumn="0" w:lastRowFirstColumn="0" w:lastRowLastColumn="0"/>
+            <w:tcW w:w="879" w:type="dxa"/>
+          </w:tcPr>
+          <w:p>
+            <w:pPr>
+              <w:rPr>
+                <w:lang w:val="de-CH" w:eastAsia="de-CH"/>
+              </w:rPr>
+            </w:pPr>
+            <w:r>
+              <w:rPr>
+                <w:lang w:val="de-CH" w:eastAsia="de-CH"/>
+              </w:rPr>
+              <w:t>13</w:t>
+            </w:r>
+          </w:p>
+        </w:tc>
+        <w:tc>
+          <w:tcPr>
+            <w:tcW w:w="2258" w:type="dxa"/>
+          </w:tcPr>
+          <w:p>
+            <w:pPr>
+              <w:cnfStyle w:val="000000000000" w:firstRow="0" w:lastRow="0" w:firstColumn="0" w:lastColumn="0" w:oddVBand="0" w:evenVBand="0" w:oddHBand="0" w:evenHBand="0" w:firstRowFirstColumn="0" w:firstRowLastColumn="0" w:lastRowFirstColumn="0" w:lastRowLastColumn="0"/>
+              <w:rPr>
+                <w:lang w:val="de-CH" w:eastAsia="de-CH"/>
+              </w:rPr>
+            </w:pPr>
+            <w:r>
+              <w:rPr>
+                <w:lang w:val="de-CH" w:eastAsia="de-CH"/>
+              </w:rPr>
+              <w:t>Gib «</w:t>
+            </w:r>
+            <w:proofErr w:type="spellStart"/>
+            <w:r>
+              <w:rPr>
+                <w:lang w:val="de-CH" w:eastAsia="de-CH"/>
+              </w:rPr>
+              <w:t>Surse</w:t>
+            </w:r>
+            <w:proofErr w:type="spellEnd"/>
+            <w:r>
+              <w:rPr>
+                <w:lang w:val="de-CH" w:eastAsia="de-CH"/>
+              </w:rPr>
+              <w:t>» im Startstationsfeld an</w:t>
+            </w:r>
+          </w:p>
+        </w:tc>
+        <w:tc>
+          <w:tcPr>
+            <w:tcW w:w="2540" w:type="dxa"/>
+          </w:tcPr>
+          <w:p>
+            <w:pPr>
+              <w:cnfStyle w:val="000000000000" w:firstRow="0" w:lastRow="0" w:firstColumn="0" w:lastColumn="0" w:oddVBand="0" w:evenVBand="0" w:oddHBand="0" w:evenHBand="0" w:firstRowFirstColumn="0" w:firstRowLastColumn="0" w:lastRowFirstColumn="0" w:lastRowLastColumn="0"/>
+              <w:rPr>
+                <w:lang w:val="de-CH" w:eastAsia="de-CH"/>
+              </w:rPr>
+            </w:pPr>
+            <w:r>
+              <w:rPr>
+                <w:lang w:val="de-CH" w:eastAsia="de-CH"/>
+              </w:rPr>
+              <w:t>Es wird durch Sursee ersetzt</w:t>
+            </w:r>
+          </w:p>
+        </w:tc>
+        <w:tc>
+          <w:tcPr>
+            <w:tcW w:w="2400" w:type="dxa"/>
+          </w:tcPr>
+          <w:p>
+            <w:pPr>
+              <w:cnfStyle w:val="000000000000" w:firstRow="0" w:lastRow="0" w:firstColumn="0" w:lastColumn="0" w:oddVBand="0" w:evenVBand="0" w:oddHBand="0" w:evenHBand="0" w:firstRowFirstColumn="0" w:firstRowLastColumn="0" w:lastRowFirstColumn="0" w:lastRowLastColumn="0"/>
+              <w:rPr>
+                <w:lang w:val="de-CH" w:eastAsia="de-CH"/>
+              </w:rPr>
+            </w:pPr>
+            <w:r>
+              <w:rPr>
+                <w:lang w:val="de-CH" w:eastAsia="de-CH"/>
+              </w:rPr>
+              <w:t>Es wird nicht ersetzt</w:t>
+            </w:r>
+          </w:p>
+        </w:tc>
+        <w:tc>
+          <w:tcPr>
+            <w:tcW w:w="1132" w:type="dxa"/>
+          </w:tcPr>
+          <w:p>
+            <w:pPr>
+              <w:cnfStyle w:val="000000000000" w:firstRow="0" w:lastRow="0" w:firstColumn="0" w:lastColumn="0" w:oddVBand="0" w:evenVBand="0" w:oddHBand="0" w:evenHBand="0" w:firstRowFirstColumn="0" w:firstRowLastColumn="0" w:lastRowFirstColumn="0" w:lastRowLastColumn="0"/>
+              <w:rPr>
+                <w:lang w:val="de-CH" w:eastAsia="de-CH"/>
+              </w:rPr>
+            </w:pPr>
+            <w:r>
+              <w:rPr>
+                <w:lang w:val="de-CH" w:eastAsia="de-CH"/>
+              </w:rPr>
+              <w:t>Nein</w:t>
+            </w:r>
+          </w:p>
+        </w:tc>
+      </w:tr>
+      <w:tr>
+        <w:tc>
+          <w:tcPr>
+            <w:cnfStyle w:val="001000000000" w:firstRow="0" w:lastRow="0" w:firstColumn="1" w:lastColumn="0" w:oddVBand="0" w:evenVBand="0" w:oddHBand="0" w:evenHBand="0" w:firstRowFirstColumn="0" w:firstRowLastColumn="0" w:lastRowFirstColumn="0" w:lastRowLastColumn="0"/>
+            <w:tcW w:w="879" w:type="dxa"/>
+          </w:tcPr>
+          <w:p>
+            <w:pPr>
+              <w:rPr>
+                <w:lang w:val="de-CH" w:eastAsia="de-CH"/>
+              </w:rPr>
+            </w:pPr>
+            <w:r>
+              <w:rPr>
+                <w:lang w:val="de-CH" w:eastAsia="de-CH"/>
+              </w:rPr>
+              <w:t>14</w:t>
+            </w:r>
+          </w:p>
+        </w:tc>
+        <w:tc>
+          <w:tcPr>
+            <w:tcW w:w="2258" w:type="dxa"/>
+          </w:tcPr>
+          <w:p>
+            <w:pPr>
+              <w:cnfStyle w:val="000000000000" w:firstRow="0" w:lastRow="0" w:firstColumn="0" w:lastColumn="0" w:oddVBand="0" w:evenVBand="0" w:oddHBand="0" w:evenHBand="0" w:firstRowFirstColumn="0" w:firstRowLastColumn="0" w:lastRowFirstColumn="0" w:lastRowLastColumn="0"/>
+              <w:rPr>
+                <w:lang w:val="de-CH" w:eastAsia="de-CH"/>
+              </w:rPr>
+            </w:pPr>
+            <w:r>
+              <w:rPr>
+                <w:lang w:val="de-CH" w:eastAsia="de-CH"/>
+              </w:rPr>
+              <w:t>Gib «</w:t>
+            </w:r>
+            <w:proofErr w:type="spellStart"/>
+            <w:r>
+              <w:rPr>
+                <w:lang w:val="de-CH" w:eastAsia="de-CH"/>
+              </w:rPr>
+              <w:t>Luzer</w:t>
+            </w:r>
+            <w:proofErr w:type="spellEnd"/>
+            <w:r>
+              <w:rPr>
+                <w:lang w:val="de-CH" w:eastAsia="de-CH"/>
+              </w:rPr>
+              <w:t>» im Endstationsfeld an</w:t>
+            </w:r>
+          </w:p>
+        </w:tc>
+        <w:tc>
+          <w:tcPr>
+            <w:tcW w:w="2540" w:type="dxa"/>
+          </w:tcPr>
+          <w:p>
+            <w:pPr>
+              <w:cnfStyle w:val="000000000000" w:firstRow="0" w:lastRow="0" w:firstColumn="0" w:lastColumn="0" w:oddVBand="0" w:evenVBand="0" w:oddHBand="0" w:evenHBand="0" w:firstRowFirstColumn="0" w:firstRowLastColumn="0" w:lastRowFirstColumn="0" w:lastRowLastColumn="0"/>
+              <w:rPr>
+                <w:lang w:val="de-CH" w:eastAsia="de-CH"/>
+              </w:rPr>
+            </w:pPr>
+            <w:r>
+              <w:rPr>
+                <w:lang w:val="de-CH" w:eastAsia="de-CH"/>
+              </w:rPr>
+              <w:t>Es wird durch Luzern ersetzt</w:t>
+            </w:r>
+          </w:p>
+        </w:tc>
+        <w:tc>
+          <w:tcPr>
+            <w:tcW w:w="2400" w:type="dxa"/>
+          </w:tcPr>
+          <w:p>
+            <w:pPr>
+              <w:cnfStyle w:val="000000000000" w:firstRow="0" w:lastRow="0" w:firstColumn="0" w:lastColumn="0" w:oddVBand="0" w:evenVBand="0" w:oddHBand="0" w:evenHBand="0" w:firstRowFirstColumn="0" w:firstRowLastColumn="0" w:lastRowFirstColumn="0" w:lastRowLastColumn="0"/>
+              <w:rPr>
+                <w:lang w:val="de-CH" w:eastAsia="de-CH"/>
+              </w:rPr>
+            </w:pPr>
+            <w:r>
+              <w:rPr>
+                <w:lang w:val="de-CH" w:eastAsia="de-CH"/>
+              </w:rPr>
+              <w:t>Es wird nicht ersetzt</w:t>
+            </w:r>
+          </w:p>
+        </w:tc>
+        <w:tc>
+          <w:tcPr>
+            <w:tcW w:w="1132" w:type="dxa"/>
+          </w:tcPr>
+          <w:p>
+            <w:pPr>
+              <w:cnfStyle w:val="000000000000" w:firstRow="0" w:lastRow="0" w:firstColumn="0" w:lastColumn="0" w:oddVBand="0" w:evenVBand="0" w:oddHBand="0" w:evenHBand="0" w:firstRowFirstColumn="0" w:firstRowLastColumn="0" w:lastRowFirstColumn="0" w:lastRowLastColumn="0"/>
+              <w:rPr>
+                <w:lang w:val="de-CH" w:eastAsia="de-CH"/>
+              </w:rPr>
+            </w:pPr>
+            <w:r>
+              <w:rPr>
+                <w:lang w:val="de-CH" w:eastAsia="de-CH"/>
+              </w:rPr>
+              <w:t>Nein</w:t>
+            </w:r>
+          </w:p>
+        </w:tc>
+      </w:tr>
+    </w:tbl>
+    <w:p>
+      <w:pPr>
+        <w:rPr>
+          <w:lang w:val="de-CH" w:eastAsia="de-CH"/>
+        </w:rPr>
+      </w:pPr>
+    </w:p>
+    <w:p>
+      <w:pPr>
+        <w:pStyle w:val="berschrift1"/>
+      </w:pPr>
+      <w:bookmarkStart w:id="20" w:name="_Toc92782172"/>
+      <w:proofErr w:type="spellStart"/>
+      <w:r>
+        <w:t>Instal</w:t>
+      </w:r>
+      <w:r>
+        <w:t>l</w:t>
+      </w:r>
+      <w:r>
+        <w:t>tionsanleitung</w:t>
       </w:r>
       <w:bookmarkEnd w:id="20"/>
       <w:proofErr w:type="spellEnd"/>
     </w:p>
     <w:p>
       <w:pPr>
-        <w:pStyle w:val="berschrift1"/>
-      </w:pPr>
-      <w:bookmarkStart w:id="21" w:name="_Toc92782172"/>
-      <w:proofErr w:type="spellStart"/>
-      <w:r>
-        <w:t>Instal</w:t>
-      </w:r>
-      <w:r>
-        <w:t>l</w:t>
-      </w:r>
-      <w:r>
-        <w:t>tionsanleitung</w:t>
-      </w:r>
-      <w:bookmarkEnd w:id="21"/>
-      <w:proofErr w:type="spellEnd"/>
+        <w:rPr>
+          <w:lang w:val="de-CH" w:eastAsia="de-CH"/>
+        </w:rPr>
+      </w:pPr>
     </w:p>
     <w:p>
       <w:pPr>
@@ -5999,16 +9138,11 @@
     <w:p>
       <w:pPr>
         <w:rPr>
-          <w:lang w:val="de-CH" w:eastAsia="de-CH"/>
-        </w:rPr>
-      </w:pPr>
-    </w:p>
-    <w:p>
-      <w:pPr>
-        <w:rPr>
           <w:lang w:val="de-CH"/>
         </w:rPr>
       </w:pPr>
+      <w:bookmarkStart w:id="21" w:name="_GoBack"/>
+      <w:bookmarkEnd w:id="21"/>
     </w:p>
     <w:sectPr>
       <w:headerReference w:type="default" r:id="rId14"/>
@@ -6077,7 +9211,7 @@
           <w:rPr>
             <w:noProof/>
           </w:rPr>
-          <w:t>7</w:t>
+          <w:t>9</w:t>
         </w:r>
         <w:r>
           <w:rPr>
@@ -11482,6 +14616,7 @@
   <w:rsids>
     <w:rsidRoot w:val="00EE422C"/>
     <w:rsid w:val="007122E1"/>
+    <w:rsid w:val="00C62801"/>
     <w:rsid w:val="00D956CB"/>
     <w:rsid w:val="00EE422C"/>
     <w:rsid w:val="00FA55C2"/>
@@ -11499,7 +14634,7 @@
     <m:intLim m:val="subSup"/>
     <m:naryLim m:val="undOvr"/>
   </m:mathPr>
-  <w:themeFontLang/>
+  <w:themeFontLang w:val="de-CH"/>
   <w:clrSchemeMapping w:bg1="light1" w:t1="dark1" w:bg2="light2" w:t2="dark2" w:accent1="accent1" w:accent2="accent2" w:accent3="accent3" w:accent4="accent4" w:accent5="accent5" w:accent6="accent6" w:hyperlink="hyperlink" w:followedHyperlink="followedHyperlink"/>
   <w:decimalSymbol w:val="."/>
   <w:listSeparator w:val=";"/>
@@ -11515,7 +14650,7 @@
         <w:rFonts w:asciiTheme="minorHAnsi" w:eastAsiaTheme="minorEastAsia" w:hAnsiTheme="minorHAnsi" w:cstheme="minorBidi"/>
         <w:sz w:val="22"/>
         <w:szCs w:val="22"/>
-        <w:lang w:bidi="ar-SA"/>
+        <w:lang w:val="de-CH" w:eastAsia="de-CH" w:bidi="ar-SA"/>
       </w:rPr>
     </w:rPrDefault>
     <w:pPrDefault>
@@ -12235,7 +15370,7 @@
 </file>
 
 <file path=customXml/itemProps2.xml><?xml version="1.0" encoding="utf-8"?>
-<ds:datastoreItem xmlns:ds="http://schemas.openxmlformats.org/officeDocument/2006/customXml" ds:itemID="{7688A598-9766-4496-A765-CBA6B720C432}">
+<ds:datastoreItem xmlns:ds="http://schemas.openxmlformats.org/officeDocument/2006/customXml" ds:itemID="{FAA528D2-1CE4-46D5-B1DB-202108427648}">
   <ds:schemaRefs>
     <ds:schemaRef ds:uri="http://schemas.openxmlformats.org/officeDocument/2006/bibliography"/>
   </ds:schemaRefs>

</xml_diff>

<commit_message>
Succesful 2nd Test completet
</commit_message>
<xml_diff>
--- a/doc/Dokumentation.docx
+++ b/doc/Dokumentation.docx
@@ -7418,6 +7418,15 @@
       <w:r>
         <w:t xml:space="preserve"> am 12.01.2022 09.30-10.00</w:t>
       </w:r>
+      <w:r>
+        <w:t xml:space="preserve"> (Commit: </w:t>
+      </w:r>
+      <w:r>
+        <w:t>4f37d63</w:t>
+      </w:r>
+      <w:r>
+        <w:t>)</w:t>
+      </w:r>
     </w:p>
     <w:p>
       <w:proofErr w:type="spellStart"/>
@@ -9091,6 +9100,1885 @@
                 <w:lang w:val="de-CH" w:eastAsia="de-CH"/>
               </w:rPr>
               <w:t>Nein</w:t>
+            </w:r>
+          </w:p>
+        </w:tc>
+      </w:tr>
+    </w:tbl>
+    <w:p>
+      <w:pPr>
+        <w:rPr>
+          <w:lang w:val="de-CH" w:eastAsia="de-CH"/>
+        </w:rPr>
+      </w:pPr>
+    </w:p>
+    <w:p>
+      <w:pPr>
+        <w:pStyle w:val="berschrift3"/>
+      </w:pPr>
+      <w:r>
+        <w:t>Test 2</w:t>
+      </w:r>
+    </w:p>
+    <w:p>
+      <w:proofErr w:type="spellStart"/>
+      <w:r>
+        <w:t>G</w:t>
+      </w:r>
+      <w:r>
+        <w:t>etested</w:t>
+      </w:r>
+      <w:proofErr w:type="spellEnd"/>
+      <w:r>
+        <w:t xml:space="preserve"> am 12.01.2022 10.4</w:t>
+      </w:r>
+      <w:r>
+        <w:t>0-10.</w:t>
+      </w:r>
+      <w:r>
+        <w:t>45</w:t>
+      </w:r>
+      <w:r>
+        <w:t xml:space="preserve"> (Commit: </w:t>
+      </w:r>
+      <w:r>
+        <w:t>1765f06</w:t>
+      </w:r>
+      <w:r>
+        <w:t>)</w:t>
+      </w:r>
+    </w:p>
+    <w:p>
+      <w:proofErr w:type="spellStart"/>
+      <w:r>
+        <w:t>Vorbedingungen</w:t>
+      </w:r>
+      <w:proofErr w:type="spellEnd"/>
+      <w:r>
+        <w:t>:</w:t>
+      </w:r>
+    </w:p>
+    <w:p>
+      <w:pPr>
+        <w:pStyle w:val="Listenabsatz"/>
+        <w:numPr>
+          <w:ilvl w:val="0"/>
+          <w:numId w:val="43"/>
+        </w:numPr>
+        <w:rPr>
+          <w:lang w:val="de-CH" w:eastAsia="de-CH"/>
+        </w:rPr>
+      </w:pPr>
+      <w:r>
+        <w:t xml:space="preserve">Software </w:t>
+      </w:r>
+      <w:proofErr w:type="spellStart"/>
+      <w:r>
+        <w:t>ist</w:t>
+      </w:r>
+      <w:proofErr w:type="spellEnd"/>
+      <w:r>
+        <w:t xml:space="preserve"> </w:t>
+      </w:r>
+      <w:proofErr w:type="spellStart"/>
+      <w:r>
+        <w:t>installiert</w:t>
+      </w:r>
+      <w:proofErr w:type="spellEnd"/>
+      <w:r>
+        <w:t xml:space="preserve"> &amp; </w:t>
+      </w:r>
+      <w:proofErr w:type="spellStart"/>
+      <w:r>
+        <w:t>gestartet</w:t>
+      </w:r>
+      <w:proofErr w:type="spellEnd"/>
+    </w:p>
+    <w:p>
+      <w:pPr>
+        <w:pStyle w:val="Listenabsatz"/>
+        <w:numPr>
+          <w:ilvl w:val="0"/>
+          <w:numId w:val="43"/>
+        </w:numPr>
+        <w:rPr>
+          <w:lang w:val="de-CH" w:eastAsia="de-CH"/>
+        </w:rPr>
+      </w:pPr>
+      <w:proofErr w:type="spellStart"/>
+      <w:r>
+        <w:t>Funktionierende</w:t>
+      </w:r>
+      <w:proofErr w:type="spellEnd"/>
+      <w:r>
+        <w:t xml:space="preserve"> </w:t>
+      </w:r>
+      <w:proofErr w:type="spellStart"/>
+      <w:r>
+        <w:t>Internetverbindung</w:t>
+      </w:r>
+      <w:proofErr w:type="spellEnd"/>
+    </w:p>
+    <w:p>
+      <w:pPr>
+        <w:rPr>
+          <w:lang w:val="de-CH" w:eastAsia="de-CH"/>
+        </w:rPr>
+      </w:pPr>
+    </w:p>
+    <w:p>
+      <w:pPr>
+        <w:rPr>
+          <w:lang w:val="de-CH" w:eastAsia="de-CH"/>
+        </w:rPr>
+      </w:pPr>
+    </w:p>
+    <w:tbl>
+      <w:tblPr>
+        <w:tblStyle w:val="Gitternetztabelle1hell"/>
+        <w:tblW w:w="9209" w:type="dxa"/>
+        <w:tblLook w:val="04A0" w:firstRow="1" w:lastRow="0" w:firstColumn="1" w:lastColumn="0" w:noHBand="0" w:noVBand="1"/>
+      </w:tblPr>
+      <w:tblGrid>
+        <w:gridCol w:w="879"/>
+        <w:gridCol w:w="2258"/>
+        <w:gridCol w:w="2540"/>
+        <w:gridCol w:w="2400"/>
+        <w:gridCol w:w="1132"/>
+      </w:tblGrid>
+      <w:tr>
+        <w:trPr>
+          <w:cnfStyle w:val="100000000000" w:firstRow="1" w:lastRow="0" w:firstColumn="0" w:lastColumn="0" w:oddVBand="0" w:evenVBand="0" w:oddHBand="0" w:evenHBand="0" w:firstRowFirstColumn="0" w:firstRowLastColumn="0" w:lastRowFirstColumn="0" w:lastRowLastColumn="0"/>
+        </w:trPr>
+        <w:tc>
+          <w:tcPr>
+            <w:cnfStyle w:val="001000000000" w:firstRow="0" w:lastRow="0" w:firstColumn="1" w:lastColumn="0" w:oddVBand="0" w:evenVBand="0" w:oddHBand="0" w:evenHBand="0" w:firstRowFirstColumn="0" w:firstRowLastColumn="0" w:lastRowFirstColumn="0" w:lastRowLastColumn="0"/>
+            <w:tcW w:w="879" w:type="dxa"/>
+          </w:tcPr>
+          <w:p>
+            <w:pPr>
+              <w:rPr>
+                <w:lang w:val="de-CH" w:eastAsia="de-CH"/>
+              </w:rPr>
+            </w:pPr>
+            <w:r>
+              <w:rPr>
+                <w:lang w:val="de-CH" w:eastAsia="de-CH"/>
+              </w:rPr>
+              <w:t>Schritt</w:t>
+            </w:r>
+          </w:p>
+        </w:tc>
+        <w:tc>
+          <w:tcPr>
+            <w:tcW w:w="2258" w:type="dxa"/>
+          </w:tcPr>
+          <w:p>
+            <w:pPr>
+              <w:cnfStyle w:val="100000000000" w:firstRow="1" w:lastRow="0" w:firstColumn="0" w:lastColumn="0" w:oddVBand="0" w:evenVBand="0" w:oddHBand="0" w:evenHBand="0" w:firstRowFirstColumn="0" w:firstRowLastColumn="0" w:lastRowFirstColumn="0" w:lastRowLastColumn="0"/>
+              <w:rPr>
+                <w:lang w:val="de-CH" w:eastAsia="de-CH"/>
+              </w:rPr>
+            </w:pPr>
+            <w:r>
+              <w:rPr>
+                <w:lang w:val="de-CH" w:eastAsia="de-CH"/>
+              </w:rPr>
+              <w:t>Aktivität</w:t>
+            </w:r>
+          </w:p>
+        </w:tc>
+        <w:tc>
+          <w:tcPr>
+            <w:tcW w:w="2540" w:type="dxa"/>
+          </w:tcPr>
+          <w:p>
+            <w:pPr>
+              <w:cnfStyle w:val="100000000000" w:firstRow="1" w:lastRow="0" w:firstColumn="0" w:lastColumn="0" w:oddVBand="0" w:evenVBand="0" w:oddHBand="0" w:evenHBand="0" w:firstRowFirstColumn="0" w:firstRowLastColumn="0" w:lastRowFirstColumn="0" w:lastRowLastColumn="0"/>
+              <w:rPr>
+                <w:lang w:val="de-CH" w:eastAsia="de-CH"/>
+              </w:rPr>
+            </w:pPr>
+            <w:r>
+              <w:rPr>
+                <w:lang w:val="de-CH" w:eastAsia="de-CH"/>
+              </w:rPr>
+              <w:t>Erwartetes Resultat</w:t>
+            </w:r>
+          </w:p>
+        </w:tc>
+        <w:tc>
+          <w:tcPr>
+            <w:tcW w:w="2400" w:type="dxa"/>
+          </w:tcPr>
+          <w:p>
+            <w:pPr>
+              <w:cnfStyle w:val="100000000000" w:firstRow="1" w:lastRow="0" w:firstColumn="0" w:lastColumn="0" w:oddVBand="0" w:evenVBand="0" w:oddHBand="0" w:evenHBand="0" w:firstRowFirstColumn="0" w:firstRowLastColumn="0" w:lastRowFirstColumn="0" w:lastRowLastColumn="0"/>
+              <w:rPr>
+                <w:lang w:val="de-CH" w:eastAsia="de-CH"/>
+              </w:rPr>
+            </w:pPr>
+            <w:r>
+              <w:rPr>
+                <w:lang w:val="de-CH" w:eastAsia="de-CH"/>
+              </w:rPr>
+              <w:t>Abw. Resultat</w:t>
+            </w:r>
+          </w:p>
+        </w:tc>
+        <w:tc>
+          <w:tcPr>
+            <w:tcW w:w="1132" w:type="dxa"/>
+          </w:tcPr>
+          <w:p>
+            <w:pPr>
+              <w:cnfStyle w:val="100000000000" w:firstRow="1" w:lastRow="0" w:firstColumn="0" w:lastColumn="0" w:oddVBand="0" w:evenVBand="0" w:oddHBand="0" w:evenHBand="0" w:firstRowFirstColumn="0" w:firstRowLastColumn="0" w:lastRowFirstColumn="0" w:lastRowLastColumn="0"/>
+              <w:rPr>
+                <w:lang w:val="de-CH" w:eastAsia="de-CH"/>
+              </w:rPr>
+            </w:pPr>
+            <w:r>
+              <w:rPr>
+                <w:lang w:val="de-CH" w:eastAsia="de-CH"/>
+              </w:rPr>
+              <w:t>Erledigt</w:t>
+            </w:r>
+          </w:p>
+        </w:tc>
+      </w:tr>
+      <w:tr>
+        <w:tc>
+          <w:tcPr>
+            <w:cnfStyle w:val="001000000000" w:firstRow="0" w:lastRow="0" w:firstColumn="1" w:lastColumn="0" w:oddVBand="0" w:evenVBand="0" w:oddHBand="0" w:evenHBand="0" w:firstRowFirstColumn="0" w:firstRowLastColumn="0" w:lastRowFirstColumn="0" w:lastRowLastColumn="0"/>
+            <w:tcW w:w="879" w:type="dxa"/>
+          </w:tcPr>
+          <w:p>
+            <w:pPr>
+              <w:rPr>
+                <w:lang w:val="de-CH" w:eastAsia="de-CH"/>
+              </w:rPr>
+            </w:pPr>
+            <w:r>
+              <w:rPr>
+                <w:lang w:val="de-CH" w:eastAsia="de-CH"/>
+              </w:rPr>
+              <w:t>1</w:t>
+            </w:r>
+          </w:p>
+        </w:tc>
+        <w:tc>
+          <w:tcPr>
+            <w:tcW w:w="2258" w:type="dxa"/>
+          </w:tcPr>
+          <w:p>
+            <w:pPr>
+              <w:cnfStyle w:val="000000000000" w:firstRow="0" w:lastRow="0" w:firstColumn="0" w:lastColumn="0" w:oddVBand="0" w:evenVBand="0" w:oddHBand="0" w:evenHBand="0" w:firstRowFirstColumn="0" w:firstRowLastColumn="0" w:lastRowFirstColumn="0" w:lastRowLastColumn="0"/>
+              <w:rPr>
+                <w:lang w:val="de-CH" w:eastAsia="de-CH"/>
+              </w:rPr>
+            </w:pPr>
+            <w:r>
+              <w:rPr>
+                <w:lang w:val="de-CH" w:eastAsia="de-CH"/>
+              </w:rPr>
+              <w:t>Gebe als Startstation «Sursee» an</w:t>
+            </w:r>
+          </w:p>
+        </w:tc>
+        <w:tc>
+          <w:tcPr>
+            <w:tcW w:w="2540" w:type="dxa"/>
+          </w:tcPr>
+          <w:p>
+            <w:pPr>
+              <w:cnfStyle w:val="000000000000" w:firstRow="0" w:lastRow="0" w:firstColumn="0" w:lastColumn="0" w:oddVBand="0" w:evenVBand="0" w:oddHBand="0" w:evenHBand="0" w:firstRowFirstColumn="0" w:firstRowLastColumn="0" w:lastRowFirstColumn="0" w:lastRowLastColumn="0"/>
+              <w:rPr>
+                <w:lang w:val="de-CH" w:eastAsia="de-CH"/>
+              </w:rPr>
+            </w:pPr>
+            <w:r>
+              <w:rPr>
+                <w:lang w:val="de-CH" w:eastAsia="de-CH"/>
+              </w:rPr>
+              <w:t>Nichts passiert</w:t>
+            </w:r>
+          </w:p>
+        </w:tc>
+        <w:tc>
+          <w:tcPr>
+            <w:tcW w:w="2400" w:type="dxa"/>
+          </w:tcPr>
+          <w:p>
+            <w:pPr>
+              <w:cnfStyle w:val="000000000000" w:firstRow="0" w:lastRow="0" w:firstColumn="0" w:lastColumn="0" w:oddVBand="0" w:evenVBand="0" w:oddHBand="0" w:evenHBand="0" w:firstRowFirstColumn="0" w:firstRowLastColumn="0" w:lastRowFirstColumn="0" w:lastRowLastColumn="0"/>
+              <w:rPr>
+                <w:lang w:val="de-CH" w:eastAsia="de-CH"/>
+              </w:rPr>
+            </w:pPr>
+          </w:p>
+        </w:tc>
+        <w:tc>
+          <w:tcPr>
+            <w:tcW w:w="1132" w:type="dxa"/>
+          </w:tcPr>
+          <w:p>
+            <w:pPr>
+              <w:cnfStyle w:val="000000000000" w:firstRow="0" w:lastRow="0" w:firstColumn="0" w:lastColumn="0" w:oddVBand="0" w:evenVBand="0" w:oddHBand="0" w:evenHBand="0" w:firstRowFirstColumn="0" w:firstRowLastColumn="0" w:lastRowFirstColumn="0" w:lastRowLastColumn="0"/>
+              <w:rPr>
+                <w:lang w:val="de-CH" w:eastAsia="de-CH"/>
+              </w:rPr>
+            </w:pPr>
+            <w:r>
+              <w:rPr>
+                <w:lang w:val="de-CH" w:eastAsia="de-CH"/>
+              </w:rPr>
+              <w:t>Ja</w:t>
+            </w:r>
+          </w:p>
+        </w:tc>
+      </w:tr>
+      <w:tr>
+        <w:tc>
+          <w:tcPr>
+            <w:cnfStyle w:val="001000000000" w:firstRow="0" w:lastRow="0" w:firstColumn="1" w:lastColumn="0" w:oddVBand="0" w:evenVBand="0" w:oddHBand="0" w:evenHBand="0" w:firstRowFirstColumn="0" w:firstRowLastColumn="0" w:lastRowFirstColumn="0" w:lastRowLastColumn="0"/>
+            <w:tcW w:w="879" w:type="dxa"/>
+          </w:tcPr>
+          <w:p>
+            <w:pPr>
+              <w:rPr>
+                <w:lang w:val="de-CH" w:eastAsia="de-CH"/>
+              </w:rPr>
+            </w:pPr>
+            <w:r>
+              <w:rPr>
+                <w:lang w:val="de-CH" w:eastAsia="de-CH"/>
+              </w:rPr>
+              <w:t>2</w:t>
+            </w:r>
+          </w:p>
+        </w:tc>
+        <w:tc>
+          <w:tcPr>
+            <w:tcW w:w="2258" w:type="dxa"/>
+          </w:tcPr>
+          <w:p>
+            <w:pPr>
+              <w:cnfStyle w:val="000000000000" w:firstRow="0" w:lastRow="0" w:firstColumn="0" w:lastColumn="0" w:oddVBand="0" w:evenVBand="0" w:oddHBand="0" w:evenHBand="0" w:firstRowFirstColumn="0" w:firstRowLastColumn="0" w:lastRowFirstColumn="0" w:lastRowLastColumn="0"/>
+              <w:rPr>
+                <w:lang w:val="de-CH" w:eastAsia="de-CH"/>
+              </w:rPr>
+            </w:pPr>
+            <w:r>
+              <w:rPr>
+                <w:lang w:val="de-CH" w:eastAsia="de-CH"/>
+              </w:rPr>
+              <w:t>Drücke auf «Suchen»</w:t>
+            </w:r>
+          </w:p>
+        </w:tc>
+        <w:tc>
+          <w:tcPr>
+            <w:tcW w:w="2540" w:type="dxa"/>
+          </w:tcPr>
+          <w:p>
+            <w:pPr>
+              <w:cnfStyle w:val="000000000000" w:firstRow="0" w:lastRow="0" w:firstColumn="0" w:lastColumn="0" w:oddVBand="0" w:evenVBand="0" w:oddHBand="0" w:evenHBand="0" w:firstRowFirstColumn="0" w:firstRowLastColumn="0" w:lastRowFirstColumn="0" w:lastRowLastColumn="0"/>
+              <w:rPr>
+                <w:lang w:val="de-CH" w:eastAsia="de-CH"/>
+              </w:rPr>
+            </w:pPr>
+            <w:r>
+              <w:rPr>
+                <w:lang w:val="de-CH" w:eastAsia="de-CH"/>
+              </w:rPr>
+              <w:t xml:space="preserve">Die nächsten Verbindungen von Sursee werden angezeigt ohne Gl. und </w:t>
+            </w:r>
+            <w:proofErr w:type="spellStart"/>
+            <w:r>
+              <w:rPr>
+                <w:lang w:val="de-CH" w:eastAsia="de-CH"/>
+              </w:rPr>
+              <w:t>Ankuftszeit</w:t>
+            </w:r>
+            <w:proofErr w:type="spellEnd"/>
+          </w:p>
+        </w:tc>
+        <w:tc>
+          <w:tcPr>
+            <w:tcW w:w="2400" w:type="dxa"/>
+          </w:tcPr>
+          <w:p>
+            <w:pPr>
+              <w:cnfStyle w:val="000000000000" w:firstRow="0" w:lastRow="0" w:firstColumn="0" w:lastColumn="0" w:oddVBand="0" w:evenVBand="0" w:oddHBand="0" w:evenHBand="0" w:firstRowFirstColumn="0" w:firstRowLastColumn="0" w:lastRowFirstColumn="0" w:lastRowLastColumn="0"/>
+              <w:rPr>
+                <w:lang w:val="de-CH" w:eastAsia="de-CH"/>
+              </w:rPr>
+            </w:pPr>
+          </w:p>
+        </w:tc>
+        <w:tc>
+          <w:tcPr>
+            <w:tcW w:w="1132" w:type="dxa"/>
+          </w:tcPr>
+          <w:p>
+            <w:pPr>
+              <w:cnfStyle w:val="000000000000" w:firstRow="0" w:lastRow="0" w:firstColumn="0" w:lastColumn="0" w:oddVBand="0" w:evenVBand="0" w:oddHBand="0" w:evenHBand="0" w:firstRowFirstColumn="0" w:firstRowLastColumn="0" w:lastRowFirstColumn="0" w:lastRowLastColumn="0"/>
+              <w:rPr>
+                <w:lang w:val="de-CH" w:eastAsia="de-CH"/>
+              </w:rPr>
+            </w:pPr>
+            <w:r>
+              <w:rPr>
+                <w:lang w:val="de-CH" w:eastAsia="de-CH"/>
+              </w:rPr>
+              <w:t>Ja</w:t>
+            </w:r>
+          </w:p>
+        </w:tc>
+      </w:tr>
+      <w:tr>
+        <w:tc>
+          <w:tcPr>
+            <w:cnfStyle w:val="001000000000" w:firstRow="0" w:lastRow="0" w:firstColumn="1" w:lastColumn="0" w:oddVBand="0" w:evenVBand="0" w:oddHBand="0" w:evenHBand="0" w:firstRowFirstColumn="0" w:firstRowLastColumn="0" w:lastRowFirstColumn="0" w:lastRowLastColumn="0"/>
+            <w:tcW w:w="879" w:type="dxa"/>
+          </w:tcPr>
+          <w:p>
+            <w:pPr>
+              <w:rPr>
+                <w:lang w:val="de-CH" w:eastAsia="de-CH"/>
+              </w:rPr>
+            </w:pPr>
+            <w:r>
+              <w:rPr>
+                <w:lang w:val="de-CH" w:eastAsia="de-CH"/>
+              </w:rPr>
+              <w:t>3</w:t>
+            </w:r>
+          </w:p>
+        </w:tc>
+        <w:tc>
+          <w:tcPr>
+            <w:tcW w:w="2258" w:type="dxa"/>
+          </w:tcPr>
+          <w:p>
+            <w:pPr>
+              <w:cnfStyle w:val="000000000000" w:firstRow="0" w:lastRow="0" w:firstColumn="0" w:lastColumn="0" w:oddVBand="0" w:evenVBand="0" w:oddHBand="0" w:evenHBand="0" w:firstRowFirstColumn="0" w:firstRowLastColumn="0" w:lastRowFirstColumn="0" w:lastRowLastColumn="0"/>
+              <w:rPr>
+                <w:lang w:val="de-CH" w:eastAsia="de-CH"/>
+              </w:rPr>
+            </w:pPr>
+            <w:r>
+              <w:rPr>
+                <w:lang w:val="de-CH" w:eastAsia="de-CH"/>
+              </w:rPr>
+              <w:t>Gebe als Endstation «Luzern»</w:t>
+            </w:r>
+          </w:p>
+        </w:tc>
+        <w:tc>
+          <w:tcPr>
+            <w:tcW w:w="2540" w:type="dxa"/>
+          </w:tcPr>
+          <w:p>
+            <w:pPr>
+              <w:cnfStyle w:val="000000000000" w:firstRow="0" w:lastRow="0" w:firstColumn="0" w:lastColumn="0" w:oddVBand="0" w:evenVBand="0" w:oddHBand="0" w:evenHBand="0" w:firstRowFirstColumn="0" w:firstRowLastColumn="0" w:lastRowFirstColumn="0" w:lastRowLastColumn="0"/>
+              <w:rPr>
+                <w:lang w:val="de-CH" w:eastAsia="de-CH"/>
+              </w:rPr>
+            </w:pPr>
+            <w:r>
+              <w:rPr>
+                <w:lang w:val="de-CH" w:eastAsia="de-CH"/>
+              </w:rPr>
+              <w:t>Nichts passiert</w:t>
+            </w:r>
+          </w:p>
+        </w:tc>
+        <w:tc>
+          <w:tcPr>
+            <w:tcW w:w="2400" w:type="dxa"/>
+          </w:tcPr>
+          <w:p>
+            <w:pPr>
+              <w:cnfStyle w:val="000000000000" w:firstRow="0" w:lastRow="0" w:firstColumn="0" w:lastColumn="0" w:oddVBand="0" w:evenVBand="0" w:oddHBand="0" w:evenHBand="0" w:firstRowFirstColumn="0" w:firstRowLastColumn="0" w:lastRowFirstColumn="0" w:lastRowLastColumn="0"/>
+              <w:rPr>
+                <w:lang w:val="de-CH" w:eastAsia="de-CH"/>
+              </w:rPr>
+            </w:pPr>
+          </w:p>
+        </w:tc>
+        <w:tc>
+          <w:tcPr>
+            <w:tcW w:w="1132" w:type="dxa"/>
+          </w:tcPr>
+          <w:p>
+            <w:pPr>
+              <w:cnfStyle w:val="000000000000" w:firstRow="0" w:lastRow="0" w:firstColumn="0" w:lastColumn="0" w:oddVBand="0" w:evenVBand="0" w:oddHBand="0" w:evenHBand="0" w:firstRowFirstColumn="0" w:firstRowLastColumn="0" w:lastRowFirstColumn="0" w:lastRowLastColumn="0"/>
+              <w:rPr>
+                <w:lang w:val="de-CH" w:eastAsia="de-CH"/>
+              </w:rPr>
+            </w:pPr>
+            <w:r>
+              <w:rPr>
+                <w:lang w:val="de-CH" w:eastAsia="de-CH"/>
+              </w:rPr>
+              <w:t>Ja</w:t>
+            </w:r>
+          </w:p>
+        </w:tc>
+      </w:tr>
+      <w:tr>
+        <w:tc>
+          <w:tcPr>
+            <w:cnfStyle w:val="001000000000" w:firstRow="0" w:lastRow="0" w:firstColumn="1" w:lastColumn="0" w:oddVBand="0" w:evenVBand="0" w:oddHBand="0" w:evenHBand="0" w:firstRowFirstColumn="0" w:firstRowLastColumn="0" w:lastRowFirstColumn="0" w:lastRowLastColumn="0"/>
+            <w:tcW w:w="879" w:type="dxa"/>
+          </w:tcPr>
+          <w:p>
+            <w:pPr>
+              <w:rPr>
+                <w:lang w:val="de-CH" w:eastAsia="de-CH"/>
+              </w:rPr>
+            </w:pPr>
+            <w:r>
+              <w:rPr>
+                <w:lang w:val="de-CH" w:eastAsia="de-CH"/>
+              </w:rPr>
+              <w:t>4</w:t>
+            </w:r>
+          </w:p>
+        </w:tc>
+        <w:tc>
+          <w:tcPr>
+            <w:tcW w:w="2258" w:type="dxa"/>
+          </w:tcPr>
+          <w:p>
+            <w:pPr>
+              <w:cnfStyle w:val="000000000000" w:firstRow="0" w:lastRow="0" w:firstColumn="0" w:lastColumn="0" w:oddVBand="0" w:evenVBand="0" w:oddHBand="0" w:evenHBand="0" w:firstRowFirstColumn="0" w:firstRowLastColumn="0" w:lastRowFirstColumn="0" w:lastRowLastColumn="0"/>
+              <w:rPr>
+                <w:lang w:val="de-CH" w:eastAsia="de-CH"/>
+              </w:rPr>
+            </w:pPr>
+            <w:r>
+              <w:rPr>
+                <w:lang w:val="de-CH" w:eastAsia="de-CH"/>
+              </w:rPr>
+              <w:t>Drücke auf «Suchen»</w:t>
+            </w:r>
+          </w:p>
+        </w:tc>
+        <w:tc>
+          <w:tcPr>
+            <w:tcW w:w="2540" w:type="dxa"/>
+          </w:tcPr>
+          <w:p>
+            <w:pPr>
+              <w:cnfStyle w:val="000000000000" w:firstRow="0" w:lastRow="0" w:firstColumn="0" w:lastColumn="0" w:oddVBand="0" w:evenVBand="0" w:oddHBand="0" w:evenHBand="0" w:firstRowFirstColumn="0" w:firstRowLastColumn="0" w:lastRowFirstColumn="0" w:lastRowLastColumn="0"/>
+              <w:rPr>
+                <w:lang w:val="de-CH" w:eastAsia="de-CH"/>
+              </w:rPr>
+            </w:pPr>
+            <w:r>
+              <w:rPr>
+                <w:lang w:val="de-CH" w:eastAsia="de-CH"/>
+              </w:rPr>
+              <w:t>Die nächsten vier Verbindungen von Sursee nach Luzern werden angezeigt mit jeder Spalte abgefühlt</w:t>
+            </w:r>
+          </w:p>
+        </w:tc>
+        <w:tc>
+          <w:tcPr>
+            <w:tcW w:w="2400" w:type="dxa"/>
+          </w:tcPr>
+          <w:p>
+            <w:pPr>
+              <w:cnfStyle w:val="000000000000" w:firstRow="0" w:lastRow="0" w:firstColumn="0" w:lastColumn="0" w:oddVBand="0" w:evenVBand="0" w:oddHBand="0" w:evenHBand="0" w:firstRowFirstColumn="0" w:firstRowLastColumn="0" w:lastRowFirstColumn="0" w:lastRowLastColumn="0"/>
+              <w:rPr>
+                <w:lang w:val="de-CH" w:eastAsia="de-CH"/>
+              </w:rPr>
+            </w:pPr>
+          </w:p>
+        </w:tc>
+        <w:tc>
+          <w:tcPr>
+            <w:tcW w:w="1132" w:type="dxa"/>
+          </w:tcPr>
+          <w:p>
+            <w:pPr>
+              <w:cnfStyle w:val="000000000000" w:firstRow="0" w:lastRow="0" w:firstColumn="0" w:lastColumn="0" w:oddVBand="0" w:evenVBand="0" w:oddHBand="0" w:evenHBand="0" w:firstRowFirstColumn="0" w:firstRowLastColumn="0" w:lastRowFirstColumn="0" w:lastRowLastColumn="0"/>
+              <w:rPr>
+                <w:lang w:val="de-CH" w:eastAsia="de-CH"/>
+              </w:rPr>
+            </w:pPr>
+            <w:r>
+              <w:rPr>
+                <w:lang w:val="de-CH" w:eastAsia="de-CH"/>
+              </w:rPr>
+              <w:t>Ja</w:t>
+            </w:r>
+          </w:p>
+        </w:tc>
+      </w:tr>
+      <w:tr>
+        <w:tc>
+          <w:tcPr>
+            <w:cnfStyle w:val="001000000000" w:firstRow="0" w:lastRow="0" w:firstColumn="1" w:lastColumn="0" w:oddVBand="0" w:evenVBand="0" w:oddHBand="0" w:evenHBand="0" w:firstRowFirstColumn="0" w:firstRowLastColumn="0" w:lastRowFirstColumn="0" w:lastRowLastColumn="0"/>
+            <w:tcW w:w="879" w:type="dxa"/>
+          </w:tcPr>
+          <w:p>
+            <w:pPr>
+              <w:rPr>
+                <w:lang w:val="de-CH" w:eastAsia="de-CH"/>
+              </w:rPr>
+            </w:pPr>
+            <w:r>
+              <w:rPr>
+                <w:lang w:val="de-CH" w:eastAsia="de-CH"/>
+              </w:rPr>
+              <w:t>5</w:t>
+            </w:r>
+          </w:p>
+        </w:tc>
+        <w:tc>
+          <w:tcPr>
+            <w:tcW w:w="2258" w:type="dxa"/>
+          </w:tcPr>
+          <w:p>
+            <w:pPr>
+              <w:cnfStyle w:val="000000000000" w:firstRow="0" w:lastRow="0" w:firstColumn="0" w:lastColumn="0" w:oddVBand="0" w:evenVBand="0" w:oddHBand="0" w:evenHBand="0" w:firstRowFirstColumn="0" w:firstRowLastColumn="0" w:lastRowFirstColumn="0" w:lastRowLastColumn="0"/>
+              <w:rPr>
+                <w:lang w:val="de-CH" w:eastAsia="de-CH"/>
+              </w:rPr>
+            </w:pPr>
+            <w:r>
+              <w:rPr>
+                <w:lang w:val="de-CH" w:eastAsia="de-CH"/>
+              </w:rPr>
+              <w:t xml:space="preserve">Drücke auf das Dropdown von der Startstation und wähle «Sursee, </w:t>
+            </w:r>
+            <w:proofErr w:type="spellStart"/>
+            <w:r>
+              <w:rPr>
+                <w:lang w:val="de-CH" w:eastAsia="de-CH"/>
+              </w:rPr>
+              <w:t>Holzacherstrasse</w:t>
+            </w:r>
+            <w:proofErr w:type="spellEnd"/>
+            <w:r>
+              <w:rPr>
+                <w:lang w:val="de-CH" w:eastAsia="de-CH"/>
+              </w:rPr>
+              <w:t>»</w:t>
+            </w:r>
+          </w:p>
+        </w:tc>
+        <w:tc>
+          <w:tcPr>
+            <w:tcW w:w="2540" w:type="dxa"/>
+          </w:tcPr>
+          <w:p>
+            <w:pPr>
+              <w:cnfStyle w:val="000000000000" w:firstRow="0" w:lastRow="0" w:firstColumn="0" w:lastColumn="0" w:oddVBand="0" w:evenVBand="0" w:oddHBand="0" w:evenHBand="0" w:firstRowFirstColumn="0" w:firstRowLastColumn="0" w:lastRowFirstColumn="0" w:lastRowLastColumn="0"/>
+              <w:rPr>
+                <w:lang w:val="de-CH" w:eastAsia="de-CH"/>
+              </w:rPr>
+            </w:pPr>
+            <w:r>
+              <w:rPr>
+                <w:lang w:val="de-CH" w:eastAsia="de-CH"/>
+              </w:rPr>
+              <w:t>Dies wird im Startstationsfeld abgefühlt</w:t>
+            </w:r>
+          </w:p>
+        </w:tc>
+        <w:tc>
+          <w:tcPr>
+            <w:tcW w:w="2400" w:type="dxa"/>
+          </w:tcPr>
+          <w:p>
+            <w:pPr>
+              <w:cnfStyle w:val="000000000000" w:firstRow="0" w:lastRow="0" w:firstColumn="0" w:lastColumn="0" w:oddVBand="0" w:evenVBand="0" w:oddHBand="0" w:evenHBand="0" w:firstRowFirstColumn="0" w:firstRowLastColumn="0" w:lastRowFirstColumn="0" w:lastRowLastColumn="0"/>
+              <w:rPr>
+                <w:lang w:val="de-CH" w:eastAsia="de-CH"/>
+              </w:rPr>
+            </w:pPr>
+          </w:p>
+        </w:tc>
+        <w:tc>
+          <w:tcPr>
+            <w:tcW w:w="1132" w:type="dxa"/>
+          </w:tcPr>
+          <w:p>
+            <w:pPr>
+              <w:cnfStyle w:val="000000000000" w:firstRow="0" w:lastRow="0" w:firstColumn="0" w:lastColumn="0" w:oddVBand="0" w:evenVBand="0" w:oddHBand="0" w:evenHBand="0" w:firstRowFirstColumn="0" w:firstRowLastColumn="0" w:lastRowFirstColumn="0" w:lastRowLastColumn="0"/>
+              <w:rPr>
+                <w:lang w:val="de-CH" w:eastAsia="de-CH"/>
+              </w:rPr>
+            </w:pPr>
+            <w:r>
+              <w:rPr>
+                <w:lang w:val="de-CH" w:eastAsia="de-CH"/>
+              </w:rPr>
+              <w:t>Ja</w:t>
+            </w:r>
+          </w:p>
+        </w:tc>
+      </w:tr>
+      <w:tr>
+        <w:tc>
+          <w:tcPr>
+            <w:cnfStyle w:val="001000000000" w:firstRow="0" w:lastRow="0" w:firstColumn="1" w:lastColumn="0" w:oddVBand="0" w:evenVBand="0" w:oddHBand="0" w:evenHBand="0" w:firstRowFirstColumn="0" w:firstRowLastColumn="0" w:lastRowFirstColumn="0" w:lastRowLastColumn="0"/>
+            <w:tcW w:w="879" w:type="dxa"/>
+          </w:tcPr>
+          <w:p>
+            <w:pPr>
+              <w:rPr>
+                <w:lang w:val="de-CH" w:eastAsia="de-CH"/>
+              </w:rPr>
+            </w:pPr>
+            <w:r>
+              <w:rPr>
+                <w:lang w:val="de-CH" w:eastAsia="de-CH"/>
+              </w:rPr>
+              <w:t>6</w:t>
+            </w:r>
+          </w:p>
+        </w:tc>
+        <w:tc>
+          <w:tcPr>
+            <w:tcW w:w="2258" w:type="dxa"/>
+          </w:tcPr>
+          <w:p>
+            <w:pPr>
+              <w:cnfStyle w:val="000000000000" w:firstRow="0" w:lastRow="0" w:firstColumn="0" w:lastColumn="0" w:oddVBand="0" w:evenVBand="0" w:oddHBand="0" w:evenHBand="0" w:firstRowFirstColumn="0" w:firstRowLastColumn="0" w:lastRowFirstColumn="0" w:lastRowLastColumn="0"/>
+              <w:rPr>
+                <w:lang w:val="de-CH" w:eastAsia="de-CH"/>
+              </w:rPr>
+            </w:pPr>
+            <w:r>
+              <w:rPr>
+                <w:lang w:val="de-CH" w:eastAsia="de-CH"/>
+              </w:rPr>
+              <w:t>Drücke auf «Suchen»</w:t>
+            </w:r>
+          </w:p>
+        </w:tc>
+        <w:tc>
+          <w:tcPr>
+            <w:tcW w:w="2540" w:type="dxa"/>
+          </w:tcPr>
+          <w:p>
+            <w:pPr>
+              <w:cnfStyle w:val="000000000000" w:firstRow="0" w:lastRow="0" w:firstColumn="0" w:lastColumn="0" w:oddVBand="0" w:evenVBand="0" w:oddHBand="0" w:evenHBand="0" w:firstRowFirstColumn="0" w:firstRowLastColumn="0" w:lastRowFirstColumn="0" w:lastRowLastColumn="0"/>
+              <w:rPr>
+                <w:lang w:val="de-CH" w:eastAsia="de-CH"/>
+              </w:rPr>
+            </w:pPr>
+            <w:r>
+              <w:rPr>
+                <w:lang w:val="de-CH" w:eastAsia="de-CH"/>
+              </w:rPr>
+              <w:t xml:space="preserve">Die nächsten vier Verbindungen von Sursee, </w:t>
+            </w:r>
+            <w:proofErr w:type="spellStart"/>
+            <w:r>
+              <w:rPr>
+                <w:lang w:val="de-CH" w:eastAsia="de-CH"/>
+              </w:rPr>
+              <w:t>Holzacherstrasse</w:t>
+            </w:r>
+            <w:proofErr w:type="spellEnd"/>
+            <w:r>
+              <w:rPr>
+                <w:lang w:val="de-CH" w:eastAsia="de-CH"/>
+              </w:rPr>
+              <w:t xml:space="preserve"> nach Luzern werden angezeigt mit jeder Spalte abgefühlt</w:t>
+            </w:r>
+          </w:p>
+        </w:tc>
+        <w:tc>
+          <w:tcPr>
+            <w:tcW w:w="2400" w:type="dxa"/>
+          </w:tcPr>
+          <w:p>
+            <w:pPr>
+              <w:cnfStyle w:val="000000000000" w:firstRow="0" w:lastRow="0" w:firstColumn="0" w:lastColumn="0" w:oddVBand="0" w:evenVBand="0" w:oddHBand="0" w:evenHBand="0" w:firstRowFirstColumn="0" w:firstRowLastColumn="0" w:lastRowFirstColumn="0" w:lastRowLastColumn="0"/>
+              <w:rPr>
+                <w:lang w:val="de-CH" w:eastAsia="de-CH"/>
+              </w:rPr>
+            </w:pPr>
+          </w:p>
+        </w:tc>
+        <w:tc>
+          <w:tcPr>
+            <w:tcW w:w="1132" w:type="dxa"/>
+          </w:tcPr>
+          <w:p>
+            <w:pPr>
+              <w:cnfStyle w:val="000000000000" w:firstRow="0" w:lastRow="0" w:firstColumn="0" w:lastColumn="0" w:oddVBand="0" w:evenVBand="0" w:oddHBand="0" w:evenHBand="0" w:firstRowFirstColumn="0" w:firstRowLastColumn="0" w:lastRowFirstColumn="0" w:lastRowLastColumn="0"/>
+              <w:rPr>
+                <w:lang w:val="de-CH" w:eastAsia="de-CH"/>
+              </w:rPr>
+            </w:pPr>
+            <w:r>
+              <w:rPr>
+                <w:lang w:val="de-CH" w:eastAsia="de-CH"/>
+              </w:rPr>
+              <w:t>Ja</w:t>
+            </w:r>
+          </w:p>
+        </w:tc>
+      </w:tr>
+      <w:tr>
+        <w:tc>
+          <w:tcPr>
+            <w:cnfStyle w:val="001000000000" w:firstRow="0" w:lastRow="0" w:firstColumn="1" w:lastColumn="0" w:oddVBand="0" w:evenVBand="0" w:oddHBand="0" w:evenHBand="0" w:firstRowFirstColumn="0" w:firstRowLastColumn="0" w:lastRowFirstColumn="0" w:lastRowLastColumn="0"/>
+            <w:tcW w:w="879" w:type="dxa"/>
+          </w:tcPr>
+          <w:p>
+            <w:pPr>
+              <w:rPr>
+                <w:lang w:val="de-CH" w:eastAsia="de-CH"/>
+              </w:rPr>
+            </w:pPr>
+            <w:r>
+              <w:rPr>
+                <w:lang w:val="de-CH" w:eastAsia="de-CH"/>
+              </w:rPr>
+              <w:lastRenderedPageBreak/>
+              <w:t>7</w:t>
+            </w:r>
+          </w:p>
+        </w:tc>
+        <w:tc>
+          <w:tcPr>
+            <w:tcW w:w="2258" w:type="dxa"/>
+          </w:tcPr>
+          <w:p>
+            <w:pPr>
+              <w:cnfStyle w:val="000000000000" w:firstRow="0" w:lastRow="0" w:firstColumn="0" w:lastColumn="0" w:oddVBand="0" w:evenVBand="0" w:oddHBand="0" w:evenHBand="0" w:firstRowFirstColumn="0" w:firstRowLastColumn="0" w:lastRowFirstColumn="0" w:lastRowLastColumn="0"/>
+              <w:rPr>
+                <w:lang w:val="de-CH" w:eastAsia="de-CH"/>
+              </w:rPr>
+            </w:pPr>
+            <w:r>
+              <w:rPr>
+                <w:lang w:val="de-CH" w:eastAsia="de-CH"/>
+              </w:rPr>
+              <w:t xml:space="preserve">Drücke auf das Dropdown von der Endstation und wähle «Luzern, </w:t>
+            </w:r>
+            <w:proofErr w:type="spellStart"/>
+            <w:r>
+              <w:rPr>
+                <w:lang w:val="de-CH" w:eastAsia="de-CH"/>
+              </w:rPr>
+              <w:t>Luzernerhof</w:t>
+            </w:r>
+            <w:proofErr w:type="spellEnd"/>
+            <w:r>
+              <w:rPr>
+                <w:lang w:val="de-CH" w:eastAsia="de-CH"/>
+              </w:rPr>
+              <w:t>»</w:t>
+            </w:r>
+          </w:p>
+        </w:tc>
+        <w:tc>
+          <w:tcPr>
+            <w:tcW w:w="2540" w:type="dxa"/>
+          </w:tcPr>
+          <w:p>
+            <w:pPr>
+              <w:cnfStyle w:val="000000000000" w:firstRow="0" w:lastRow="0" w:firstColumn="0" w:lastColumn="0" w:oddVBand="0" w:evenVBand="0" w:oddHBand="0" w:evenHBand="0" w:firstRowFirstColumn="0" w:firstRowLastColumn="0" w:lastRowFirstColumn="0" w:lastRowLastColumn="0"/>
+              <w:rPr>
+                <w:lang w:val="de-CH" w:eastAsia="de-CH"/>
+              </w:rPr>
+            </w:pPr>
+            <w:r>
+              <w:rPr>
+                <w:lang w:val="de-CH" w:eastAsia="de-CH"/>
+              </w:rPr>
+              <w:t>Dies wird im Endstationsfeld abgefühlt</w:t>
+            </w:r>
+          </w:p>
+        </w:tc>
+        <w:tc>
+          <w:tcPr>
+            <w:tcW w:w="2400" w:type="dxa"/>
+          </w:tcPr>
+          <w:p>
+            <w:pPr>
+              <w:cnfStyle w:val="000000000000" w:firstRow="0" w:lastRow="0" w:firstColumn="0" w:lastColumn="0" w:oddVBand="0" w:evenVBand="0" w:oddHBand="0" w:evenHBand="0" w:firstRowFirstColumn="0" w:firstRowLastColumn="0" w:lastRowFirstColumn="0" w:lastRowLastColumn="0"/>
+              <w:rPr>
+                <w:lang w:val="de-CH" w:eastAsia="de-CH"/>
+              </w:rPr>
+            </w:pPr>
+          </w:p>
+        </w:tc>
+        <w:tc>
+          <w:tcPr>
+            <w:tcW w:w="1132" w:type="dxa"/>
+          </w:tcPr>
+          <w:p>
+            <w:pPr>
+              <w:cnfStyle w:val="000000000000" w:firstRow="0" w:lastRow="0" w:firstColumn="0" w:lastColumn="0" w:oddVBand="0" w:evenVBand="0" w:oddHBand="0" w:evenHBand="0" w:firstRowFirstColumn="0" w:firstRowLastColumn="0" w:lastRowFirstColumn="0" w:lastRowLastColumn="0"/>
+              <w:rPr>
+                <w:lang w:val="de-CH" w:eastAsia="de-CH"/>
+              </w:rPr>
+            </w:pPr>
+            <w:r>
+              <w:rPr>
+                <w:lang w:val="de-CH" w:eastAsia="de-CH"/>
+              </w:rPr>
+              <w:t>Ja</w:t>
+            </w:r>
+          </w:p>
+        </w:tc>
+      </w:tr>
+      <w:tr>
+        <w:tc>
+          <w:tcPr>
+            <w:cnfStyle w:val="001000000000" w:firstRow="0" w:lastRow="0" w:firstColumn="1" w:lastColumn="0" w:oddVBand="0" w:evenVBand="0" w:oddHBand="0" w:evenHBand="0" w:firstRowFirstColumn="0" w:firstRowLastColumn="0" w:lastRowFirstColumn="0" w:lastRowLastColumn="0"/>
+            <w:tcW w:w="879" w:type="dxa"/>
+          </w:tcPr>
+          <w:p>
+            <w:pPr>
+              <w:rPr>
+                <w:lang w:val="de-CH" w:eastAsia="de-CH"/>
+              </w:rPr>
+            </w:pPr>
+            <w:r>
+              <w:rPr>
+                <w:lang w:val="de-CH" w:eastAsia="de-CH"/>
+              </w:rPr>
+              <w:t>8</w:t>
+            </w:r>
+          </w:p>
+        </w:tc>
+        <w:tc>
+          <w:tcPr>
+            <w:tcW w:w="2258" w:type="dxa"/>
+          </w:tcPr>
+          <w:p>
+            <w:pPr>
+              <w:cnfStyle w:val="000000000000" w:firstRow="0" w:lastRow="0" w:firstColumn="0" w:lastColumn="0" w:oddVBand="0" w:evenVBand="0" w:oddHBand="0" w:evenHBand="0" w:firstRowFirstColumn="0" w:firstRowLastColumn="0" w:lastRowFirstColumn="0" w:lastRowLastColumn="0"/>
+              <w:rPr>
+                <w:lang w:val="de-CH" w:eastAsia="de-CH"/>
+              </w:rPr>
+            </w:pPr>
+            <w:r>
+              <w:rPr>
+                <w:lang w:val="de-CH" w:eastAsia="de-CH"/>
+              </w:rPr>
+              <w:t>Drücke auf «Suchen»</w:t>
+            </w:r>
+          </w:p>
+        </w:tc>
+        <w:tc>
+          <w:tcPr>
+            <w:tcW w:w="2540" w:type="dxa"/>
+          </w:tcPr>
+          <w:p>
+            <w:pPr>
+              <w:cnfStyle w:val="000000000000" w:firstRow="0" w:lastRow="0" w:firstColumn="0" w:lastColumn="0" w:oddVBand="0" w:evenVBand="0" w:oddHBand="0" w:evenHBand="0" w:firstRowFirstColumn="0" w:firstRowLastColumn="0" w:lastRowFirstColumn="0" w:lastRowLastColumn="0"/>
+              <w:rPr>
+                <w:lang w:val="de-CH" w:eastAsia="de-CH"/>
+              </w:rPr>
+            </w:pPr>
+            <w:r>
+              <w:rPr>
+                <w:lang w:val="de-CH" w:eastAsia="de-CH"/>
+              </w:rPr>
+              <w:t xml:space="preserve">Die nächsten vier Verbindungen von Sursee, </w:t>
+            </w:r>
+            <w:proofErr w:type="spellStart"/>
+            <w:r>
+              <w:rPr>
+                <w:lang w:val="de-CH" w:eastAsia="de-CH"/>
+              </w:rPr>
+              <w:t>Holzacherstrasse</w:t>
+            </w:r>
+            <w:proofErr w:type="spellEnd"/>
+            <w:r>
+              <w:rPr>
+                <w:lang w:val="de-CH" w:eastAsia="de-CH"/>
+              </w:rPr>
+              <w:t xml:space="preserve"> nach Luzern, </w:t>
+            </w:r>
+            <w:proofErr w:type="spellStart"/>
+            <w:r>
+              <w:rPr>
+                <w:lang w:val="de-CH" w:eastAsia="de-CH"/>
+              </w:rPr>
+              <w:t>Luzernerhof</w:t>
+            </w:r>
+            <w:proofErr w:type="spellEnd"/>
+            <w:r>
+              <w:rPr>
+                <w:lang w:val="de-CH" w:eastAsia="de-CH"/>
+              </w:rPr>
+              <w:t xml:space="preserve"> werden angezeigt mit jeder Spalte abgefühlt</w:t>
+            </w:r>
+          </w:p>
+        </w:tc>
+        <w:tc>
+          <w:tcPr>
+            <w:tcW w:w="2400" w:type="dxa"/>
+          </w:tcPr>
+          <w:p>
+            <w:pPr>
+              <w:cnfStyle w:val="000000000000" w:firstRow="0" w:lastRow="0" w:firstColumn="0" w:lastColumn="0" w:oddVBand="0" w:evenVBand="0" w:oddHBand="0" w:evenHBand="0" w:firstRowFirstColumn="0" w:firstRowLastColumn="0" w:lastRowFirstColumn="0" w:lastRowLastColumn="0"/>
+              <w:rPr>
+                <w:lang w:val="de-CH" w:eastAsia="de-CH"/>
+              </w:rPr>
+            </w:pPr>
+          </w:p>
+        </w:tc>
+        <w:tc>
+          <w:tcPr>
+            <w:tcW w:w="1132" w:type="dxa"/>
+          </w:tcPr>
+          <w:p>
+            <w:pPr>
+              <w:cnfStyle w:val="000000000000" w:firstRow="0" w:lastRow="0" w:firstColumn="0" w:lastColumn="0" w:oddVBand="0" w:evenVBand="0" w:oddHBand="0" w:evenHBand="0" w:firstRowFirstColumn="0" w:firstRowLastColumn="0" w:lastRowFirstColumn="0" w:lastRowLastColumn="0"/>
+              <w:rPr>
+                <w:lang w:val="de-CH" w:eastAsia="de-CH"/>
+              </w:rPr>
+            </w:pPr>
+            <w:r>
+              <w:rPr>
+                <w:lang w:val="de-CH" w:eastAsia="de-CH"/>
+              </w:rPr>
+              <w:t>Ja</w:t>
+            </w:r>
+          </w:p>
+        </w:tc>
+      </w:tr>
+      <w:tr>
+        <w:tc>
+          <w:tcPr>
+            <w:cnfStyle w:val="001000000000" w:firstRow="0" w:lastRow="0" w:firstColumn="1" w:lastColumn="0" w:oddVBand="0" w:evenVBand="0" w:oddHBand="0" w:evenHBand="0" w:firstRowFirstColumn="0" w:firstRowLastColumn="0" w:lastRowFirstColumn="0" w:lastRowLastColumn="0"/>
+            <w:tcW w:w="879" w:type="dxa"/>
+          </w:tcPr>
+          <w:p>
+            <w:pPr>
+              <w:rPr>
+                <w:lang w:val="de-CH" w:eastAsia="de-CH"/>
+              </w:rPr>
+            </w:pPr>
+            <w:r>
+              <w:rPr>
+                <w:lang w:val="de-CH" w:eastAsia="de-CH"/>
+              </w:rPr>
+              <w:t>9</w:t>
+            </w:r>
+          </w:p>
+        </w:tc>
+        <w:tc>
+          <w:tcPr>
+            <w:tcW w:w="2258" w:type="dxa"/>
+          </w:tcPr>
+          <w:p>
+            <w:pPr>
+              <w:cnfStyle w:val="000000000000" w:firstRow="0" w:lastRow="0" w:firstColumn="0" w:lastColumn="0" w:oddVBand="0" w:evenVBand="0" w:oddHBand="0" w:evenHBand="0" w:firstRowFirstColumn="0" w:firstRowLastColumn="0" w:lastRowFirstColumn="0" w:lastRowLastColumn="0"/>
+              <w:rPr>
+                <w:lang w:val="de-CH" w:eastAsia="de-CH"/>
+              </w:rPr>
+            </w:pPr>
+            <w:r>
+              <w:rPr>
+                <w:lang w:val="de-CH" w:eastAsia="de-CH"/>
+              </w:rPr>
+              <w:t>Lösche den Wert im Startstationsfeld</w:t>
+            </w:r>
+          </w:p>
+        </w:tc>
+        <w:tc>
+          <w:tcPr>
+            <w:tcW w:w="2540" w:type="dxa"/>
+          </w:tcPr>
+          <w:p>
+            <w:pPr>
+              <w:cnfStyle w:val="000000000000" w:firstRow="0" w:lastRow="0" w:firstColumn="0" w:lastColumn="0" w:oddVBand="0" w:evenVBand="0" w:oddHBand="0" w:evenHBand="0" w:firstRowFirstColumn="0" w:firstRowLastColumn="0" w:lastRowFirstColumn="0" w:lastRowLastColumn="0"/>
+              <w:rPr>
+                <w:lang w:val="de-CH" w:eastAsia="de-CH"/>
+              </w:rPr>
+            </w:pPr>
+            <w:r>
+              <w:rPr>
+                <w:lang w:val="de-CH" w:eastAsia="de-CH"/>
+              </w:rPr>
+              <w:t>Nichts passiert</w:t>
+            </w:r>
+          </w:p>
+        </w:tc>
+        <w:tc>
+          <w:tcPr>
+            <w:tcW w:w="2400" w:type="dxa"/>
+          </w:tcPr>
+          <w:p>
+            <w:pPr>
+              <w:cnfStyle w:val="000000000000" w:firstRow="0" w:lastRow="0" w:firstColumn="0" w:lastColumn="0" w:oddVBand="0" w:evenVBand="0" w:oddHBand="0" w:evenHBand="0" w:firstRowFirstColumn="0" w:firstRowLastColumn="0" w:lastRowFirstColumn="0" w:lastRowLastColumn="0"/>
+              <w:rPr>
+                <w:lang w:val="de-CH" w:eastAsia="de-CH"/>
+              </w:rPr>
+            </w:pPr>
+          </w:p>
+        </w:tc>
+        <w:tc>
+          <w:tcPr>
+            <w:tcW w:w="1132" w:type="dxa"/>
+          </w:tcPr>
+          <w:p>
+            <w:pPr>
+              <w:cnfStyle w:val="000000000000" w:firstRow="0" w:lastRow="0" w:firstColumn="0" w:lastColumn="0" w:oddVBand="0" w:evenVBand="0" w:oddHBand="0" w:evenHBand="0" w:firstRowFirstColumn="0" w:firstRowLastColumn="0" w:lastRowFirstColumn="0" w:lastRowLastColumn="0"/>
+              <w:rPr>
+                <w:lang w:val="de-CH" w:eastAsia="de-CH"/>
+              </w:rPr>
+            </w:pPr>
+            <w:r>
+              <w:rPr>
+                <w:lang w:val="de-CH" w:eastAsia="de-CH"/>
+              </w:rPr>
+              <w:t>Ja</w:t>
+            </w:r>
+          </w:p>
+        </w:tc>
+      </w:tr>
+      <w:tr>
+        <w:tc>
+          <w:tcPr>
+            <w:cnfStyle w:val="001000000000" w:firstRow="0" w:lastRow="0" w:firstColumn="1" w:lastColumn="0" w:oddVBand="0" w:evenVBand="0" w:oddHBand="0" w:evenHBand="0" w:firstRowFirstColumn="0" w:firstRowLastColumn="0" w:lastRowFirstColumn="0" w:lastRowLastColumn="0"/>
+            <w:tcW w:w="879" w:type="dxa"/>
+          </w:tcPr>
+          <w:p>
+            <w:pPr>
+              <w:rPr>
+                <w:lang w:val="de-CH" w:eastAsia="de-CH"/>
+              </w:rPr>
+            </w:pPr>
+            <w:r>
+              <w:rPr>
+                <w:lang w:val="de-CH" w:eastAsia="de-CH"/>
+              </w:rPr>
+              <w:t>10</w:t>
+            </w:r>
+          </w:p>
+        </w:tc>
+        <w:tc>
+          <w:tcPr>
+            <w:tcW w:w="2258" w:type="dxa"/>
+          </w:tcPr>
+          <w:p>
+            <w:pPr>
+              <w:cnfStyle w:val="000000000000" w:firstRow="0" w:lastRow="0" w:firstColumn="0" w:lastColumn="0" w:oddVBand="0" w:evenVBand="0" w:oddHBand="0" w:evenHBand="0" w:firstRowFirstColumn="0" w:firstRowLastColumn="0" w:lastRowFirstColumn="0" w:lastRowLastColumn="0"/>
+              <w:rPr>
+                <w:lang w:val="de-CH" w:eastAsia="de-CH"/>
+              </w:rPr>
+            </w:pPr>
+            <w:r>
+              <w:rPr>
+                <w:lang w:val="de-CH" w:eastAsia="de-CH"/>
+              </w:rPr>
+              <w:t>Drücke auf «Suchen»</w:t>
+            </w:r>
+          </w:p>
+        </w:tc>
+        <w:tc>
+          <w:tcPr>
+            <w:tcW w:w="2540" w:type="dxa"/>
+          </w:tcPr>
+          <w:p>
+            <w:pPr>
+              <w:cnfStyle w:val="000000000000" w:firstRow="0" w:lastRow="0" w:firstColumn="0" w:lastColumn="0" w:oddVBand="0" w:evenVBand="0" w:oddHBand="0" w:evenHBand="0" w:firstRowFirstColumn="0" w:firstRowLastColumn="0" w:lastRowFirstColumn="0" w:lastRowLastColumn="0"/>
+              <w:rPr>
+                <w:lang w:val="de-CH" w:eastAsia="de-CH"/>
+              </w:rPr>
+            </w:pPr>
+            <w:r>
+              <w:rPr>
+                <w:lang w:val="de-CH" w:eastAsia="de-CH"/>
+              </w:rPr>
+              <w:t xml:space="preserve">Eine </w:t>
+            </w:r>
+            <w:proofErr w:type="spellStart"/>
+            <w:r>
+              <w:rPr>
+                <w:szCs w:val="20"/>
+                <w:lang w:val="de-CH" w:eastAsia="de-CH"/>
+              </w:rPr>
+              <w:t>Messagebox</w:t>
+            </w:r>
+            <w:proofErr w:type="spellEnd"/>
+            <w:r>
+              <w:rPr>
+                <w:szCs w:val="20"/>
+                <w:lang w:val="de-CH" w:eastAsia="de-CH"/>
+              </w:rPr>
+              <w:t xml:space="preserve"> erscheint </w:t>
+            </w:r>
+            <w:r>
+              <w:rPr>
+                <w:rFonts w:cs="Arial"/>
+                <w:szCs w:val="20"/>
+                <w:lang w:val="de-CH" w:eastAsia="de-CH"/>
+              </w:rPr>
+              <w:t>«</w:t>
+            </w:r>
+            <w:r>
+              <w:rPr>
+                <w:rFonts w:cs="Arial"/>
+                <w:spacing w:val="0"/>
+                <w:szCs w:val="20"/>
+                <w:lang w:val="de-CH"/>
+              </w:rPr>
+              <w:t>Geben sie eine Startstation an!!»</w:t>
+            </w:r>
+          </w:p>
+        </w:tc>
+        <w:tc>
+          <w:tcPr>
+            <w:tcW w:w="2400" w:type="dxa"/>
+          </w:tcPr>
+          <w:p>
+            <w:pPr>
+              <w:cnfStyle w:val="000000000000" w:firstRow="0" w:lastRow="0" w:firstColumn="0" w:lastColumn="0" w:oddVBand="0" w:evenVBand="0" w:oddHBand="0" w:evenHBand="0" w:firstRowFirstColumn="0" w:firstRowLastColumn="0" w:lastRowFirstColumn="0" w:lastRowLastColumn="0"/>
+              <w:rPr>
+                <w:lang w:val="de-CH" w:eastAsia="de-CH"/>
+              </w:rPr>
+            </w:pPr>
+          </w:p>
+        </w:tc>
+        <w:tc>
+          <w:tcPr>
+            <w:tcW w:w="1132" w:type="dxa"/>
+          </w:tcPr>
+          <w:p>
+            <w:pPr>
+              <w:cnfStyle w:val="000000000000" w:firstRow="0" w:lastRow="0" w:firstColumn="0" w:lastColumn="0" w:oddVBand="0" w:evenVBand="0" w:oddHBand="0" w:evenHBand="0" w:firstRowFirstColumn="0" w:firstRowLastColumn="0" w:lastRowFirstColumn="0" w:lastRowLastColumn="0"/>
+              <w:rPr>
+                <w:lang w:val="de-CH" w:eastAsia="de-CH"/>
+              </w:rPr>
+            </w:pPr>
+            <w:r>
+              <w:rPr>
+                <w:lang w:val="de-CH" w:eastAsia="de-CH"/>
+              </w:rPr>
+              <w:t>Ja</w:t>
+            </w:r>
+          </w:p>
+        </w:tc>
+      </w:tr>
+      <w:tr>
+        <w:tc>
+          <w:tcPr>
+            <w:cnfStyle w:val="001000000000" w:firstRow="0" w:lastRow="0" w:firstColumn="1" w:lastColumn="0" w:oddVBand="0" w:evenVBand="0" w:oddHBand="0" w:evenHBand="0" w:firstRowFirstColumn="0" w:firstRowLastColumn="0" w:lastRowFirstColumn="0" w:lastRowLastColumn="0"/>
+            <w:tcW w:w="879" w:type="dxa"/>
+          </w:tcPr>
+          <w:p>
+            <w:pPr>
+              <w:rPr>
+                <w:lang w:val="de-CH" w:eastAsia="de-CH"/>
+              </w:rPr>
+            </w:pPr>
+            <w:r>
+              <w:rPr>
+                <w:lang w:val="de-CH" w:eastAsia="de-CH"/>
+              </w:rPr>
+              <w:t>11</w:t>
+            </w:r>
+          </w:p>
+        </w:tc>
+        <w:tc>
+          <w:tcPr>
+            <w:tcW w:w="2258" w:type="dxa"/>
+          </w:tcPr>
+          <w:p>
+            <w:pPr>
+              <w:cnfStyle w:val="000000000000" w:firstRow="0" w:lastRow="0" w:firstColumn="0" w:lastColumn="0" w:oddVBand="0" w:evenVBand="0" w:oddHBand="0" w:evenHBand="0" w:firstRowFirstColumn="0" w:firstRowLastColumn="0" w:lastRowFirstColumn="0" w:lastRowLastColumn="0"/>
+              <w:rPr>
+                <w:lang w:val="de-CH" w:eastAsia="de-CH"/>
+              </w:rPr>
+            </w:pPr>
+            <w:r>
+              <w:rPr>
+                <w:lang w:val="de-CH" w:eastAsia="de-CH"/>
+              </w:rPr>
+              <w:t>Lösche den Wert im Endstationsfeld</w:t>
+            </w:r>
+          </w:p>
+        </w:tc>
+        <w:tc>
+          <w:tcPr>
+            <w:tcW w:w="2540" w:type="dxa"/>
+          </w:tcPr>
+          <w:p>
+            <w:pPr>
+              <w:cnfStyle w:val="000000000000" w:firstRow="0" w:lastRow="0" w:firstColumn="0" w:lastColumn="0" w:oddVBand="0" w:evenVBand="0" w:oddHBand="0" w:evenHBand="0" w:firstRowFirstColumn="0" w:firstRowLastColumn="0" w:lastRowFirstColumn="0" w:lastRowLastColumn="0"/>
+              <w:rPr>
+                <w:lang w:val="de-CH" w:eastAsia="de-CH"/>
+              </w:rPr>
+            </w:pPr>
+            <w:r>
+              <w:rPr>
+                <w:lang w:val="de-CH" w:eastAsia="de-CH"/>
+              </w:rPr>
+              <w:t>Nichts passiert</w:t>
+            </w:r>
+          </w:p>
+        </w:tc>
+        <w:tc>
+          <w:tcPr>
+            <w:tcW w:w="2400" w:type="dxa"/>
+          </w:tcPr>
+          <w:p>
+            <w:pPr>
+              <w:cnfStyle w:val="000000000000" w:firstRow="0" w:lastRow="0" w:firstColumn="0" w:lastColumn="0" w:oddVBand="0" w:evenVBand="0" w:oddHBand="0" w:evenHBand="0" w:firstRowFirstColumn="0" w:firstRowLastColumn="0" w:lastRowFirstColumn="0" w:lastRowLastColumn="0"/>
+              <w:rPr>
+                <w:lang w:val="de-CH" w:eastAsia="de-CH"/>
+              </w:rPr>
+            </w:pPr>
+          </w:p>
+        </w:tc>
+        <w:tc>
+          <w:tcPr>
+            <w:tcW w:w="1132" w:type="dxa"/>
+          </w:tcPr>
+          <w:p>
+            <w:pPr>
+              <w:cnfStyle w:val="000000000000" w:firstRow="0" w:lastRow="0" w:firstColumn="0" w:lastColumn="0" w:oddVBand="0" w:evenVBand="0" w:oddHBand="0" w:evenHBand="0" w:firstRowFirstColumn="0" w:firstRowLastColumn="0" w:lastRowFirstColumn="0" w:lastRowLastColumn="0"/>
+              <w:rPr>
+                <w:lang w:val="de-CH" w:eastAsia="de-CH"/>
+              </w:rPr>
+            </w:pPr>
+            <w:r>
+              <w:rPr>
+                <w:lang w:val="de-CH" w:eastAsia="de-CH"/>
+              </w:rPr>
+              <w:t>Ja</w:t>
+            </w:r>
+          </w:p>
+        </w:tc>
+      </w:tr>
+      <w:tr>
+        <w:tc>
+          <w:tcPr>
+            <w:cnfStyle w:val="001000000000" w:firstRow="0" w:lastRow="0" w:firstColumn="1" w:lastColumn="0" w:oddVBand="0" w:evenVBand="0" w:oddHBand="0" w:evenHBand="0" w:firstRowFirstColumn="0" w:firstRowLastColumn="0" w:lastRowFirstColumn="0" w:lastRowLastColumn="0"/>
+            <w:tcW w:w="879" w:type="dxa"/>
+          </w:tcPr>
+          <w:p>
+            <w:pPr>
+              <w:rPr>
+                <w:lang w:val="de-CH" w:eastAsia="de-CH"/>
+              </w:rPr>
+            </w:pPr>
+            <w:r>
+              <w:rPr>
+                <w:lang w:val="de-CH" w:eastAsia="de-CH"/>
+              </w:rPr>
+              <w:t>12</w:t>
+            </w:r>
+          </w:p>
+        </w:tc>
+        <w:tc>
+          <w:tcPr>
+            <w:tcW w:w="2258" w:type="dxa"/>
+          </w:tcPr>
+          <w:p>
+            <w:pPr>
+              <w:cnfStyle w:val="000000000000" w:firstRow="0" w:lastRow="0" w:firstColumn="0" w:lastColumn="0" w:oddVBand="0" w:evenVBand="0" w:oddHBand="0" w:evenHBand="0" w:firstRowFirstColumn="0" w:firstRowLastColumn="0" w:lastRowFirstColumn="0" w:lastRowLastColumn="0"/>
+              <w:rPr>
+                <w:lang w:val="de-CH" w:eastAsia="de-CH"/>
+              </w:rPr>
+            </w:pPr>
+            <w:r>
+              <w:rPr>
+                <w:lang w:val="de-CH" w:eastAsia="de-CH"/>
+              </w:rPr>
+              <w:t>Drücke auf «Suchen»</w:t>
+            </w:r>
+          </w:p>
+        </w:tc>
+        <w:tc>
+          <w:tcPr>
+            <w:tcW w:w="2540" w:type="dxa"/>
+          </w:tcPr>
+          <w:p>
+            <w:pPr>
+              <w:cnfStyle w:val="000000000000" w:firstRow="0" w:lastRow="0" w:firstColumn="0" w:lastColumn="0" w:oddVBand="0" w:evenVBand="0" w:oddHBand="0" w:evenHBand="0" w:firstRowFirstColumn="0" w:firstRowLastColumn="0" w:lastRowFirstColumn="0" w:lastRowLastColumn="0"/>
+              <w:rPr>
+                <w:lang w:val="de-CH" w:eastAsia="de-CH"/>
+              </w:rPr>
+            </w:pPr>
+            <w:r>
+              <w:rPr>
+                <w:lang w:val="de-CH" w:eastAsia="de-CH"/>
+              </w:rPr>
+              <w:t xml:space="preserve">Eine </w:t>
+            </w:r>
+            <w:proofErr w:type="spellStart"/>
+            <w:r>
+              <w:rPr>
+                <w:szCs w:val="20"/>
+                <w:lang w:val="de-CH" w:eastAsia="de-CH"/>
+              </w:rPr>
+              <w:t>Messagebox</w:t>
+            </w:r>
+            <w:proofErr w:type="spellEnd"/>
+            <w:r>
+              <w:rPr>
+                <w:szCs w:val="20"/>
+                <w:lang w:val="de-CH" w:eastAsia="de-CH"/>
+              </w:rPr>
+              <w:t xml:space="preserve"> erscheint </w:t>
+            </w:r>
+            <w:r>
+              <w:rPr>
+                <w:rFonts w:cs="Arial"/>
+                <w:szCs w:val="20"/>
+                <w:lang w:val="de-CH" w:eastAsia="de-CH"/>
+              </w:rPr>
+              <w:t>«</w:t>
+            </w:r>
+            <w:r>
+              <w:rPr>
+                <w:rFonts w:cs="Arial"/>
+                <w:spacing w:val="0"/>
+                <w:szCs w:val="20"/>
+                <w:lang w:val="de-CH"/>
+              </w:rPr>
+              <w:t>Geben sie eine Startstation an!!»</w:t>
+            </w:r>
+          </w:p>
+        </w:tc>
+        <w:tc>
+          <w:tcPr>
+            <w:tcW w:w="2400" w:type="dxa"/>
+          </w:tcPr>
+          <w:p>
+            <w:pPr>
+              <w:cnfStyle w:val="000000000000" w:firstRow="0" w:lastRow="0" w:firstColumn="0" w:lastColumn="0" w:oddVBand="0" w:evenVBand="0" w:oddHBand="0" w:evenHBand="0" w:firstRowFirstColumn="0" w:firstRowLastColumn="0" w:lastRowFirstColumn="0" w:lastRowLastColumn="0"/>
+              <w:rPr>
+                <w:lang w:val="de-CH" w:eastAsia="de-CH"/>
+              </w:rPr>
+            </w:pPr>
+          </w:p>
+        </w:tc>
+        <w:tc>
+          <w:tcPr>
+            <w:tcW w:w="1132" w:type="dxa"/>
+          </w:tcPr>
+          <w:p>
+            <w:pPr>
+              <w:cnfStyle w:val="000000000000" w:firstRow="0" w:lastRow="0" w:firstColumn="0" w:lastColumn="0" w:oddVBand="0" w:evenVBand="0" w:oddHBand="0" w:evenHBand="0" w:firstRowFirstColumn="0" w:firstRowLastColumn="0" w:lastRowFirstColumn="0" w:lastRowLastColumn="0"/>
+              <w:rPr>
+                <w:lang w:val="de-CH" w:eastAsia="de-CH"/>
+              </w:rPr>
+            </w:pPr>
+            <w:r>
+              <w:rPr>
+                <w:lang w:val="de-CH" w:eastAsia="de-CH"/>
+              </w:rPr>
+              <w:t>Ja</w:t>
+            </w:r>
+          </w:p>
+        </w:tc>
+      </w:tr>
+      <w:tr>
+        <w:tc>
+          <w:tcPr>
+            <w:cnfStyle w:val="001000000000" w:firstRow="0" w:lastRow="0" w:firstColumn="1" w:lastColumn="0" w:oddVBand="0" w:evenVBand="0" w:oddHBand="0" w:evenHBand="0" w:firstRowFirstColumn="0" w:firstRowLastColumn="0" w:lastRowFirstColumn="0" w:lastRowLastColumn="0"/>
+            <w:tcW w:w="879" w:type="dxa"/>
+          </w:tcPr>
+          <w:p>
+            <w:pPr>
+              <w:rPr>
+                <w:lang w:val="de-CH" w:eastAsia="de-CH"/>
+              </w:rPr>
+            </w:pPr>
+            <w:r>
+              <w:rPr>
+                <w:lang w:val="de-CH" w:eastAsia="de-CH"/>
+              </w:rPr>
+              <w:t>13</w:t>
+            </w:r>
+          </w:p>
+        </w:tc>
+        <w:tc>
+          <w:tcPr>
+            <w:tcW w:w="2258" w:type="dxa"/>
+          </w:tcPr>
+          <w:p>
+            <w:pPr>
+              <w:cnfStyle w:val="000000000000" w:firstRow="0" w:lastRow="0" w:firstColumn="0" w:lastColumn="0" w:oddVBand="0" w:evenVBand="0" w:oddHBand="0" w:evenHBand="0" w:firstRowFirstColumn="0" w:firstRowLastColumn="0" w:lastRowFirstColumn="0" w:lastRowLastColumn="0"/>
+              <w:rPr>
+                <w:lang w:val="de-CH" w:eastAsia="de-CH"/>
+              </w:rPr>
+            </w:pPr>
+            <w:r>
+              <w:rPr>
+                <w:lang w:val="de-CH" w:eastAsia="de-CH"/>
+              </w:rPr>
+              <w:t>Gib «</w:t>
+            </w:r>
+            <w:proofErr w:type="spellStart"/>
+            <w:r>
+              <w:rPr>
+                <w:lang w:val="de-CH" w:eastAsia="de-CH"/>
+              </w:rPr>
+              <w:t>Surse</w:t>
+            </w:r>
+            <w:proofErr w:type="spellEnd"/>
+            <w:r>
+              <w:rPr>
+                <w:lang w:val="de-CH" w:eastAsia="de-CH"/>
+              </w:rPr>
+              <w:t>» im Startstationsfeld an</w:t>
+            </w:r>
+          </w:p>
+        </w:tc>
+        <w:tc>
+          <w:tcPr>
+            <w:tcW w:w="2540" w:type="dxa"/>
+          </w:tcPr>
+          <w:p>
+            <w:pPr>
+              <w:cnfStyle w:val="000000000000" w:firstRow="0" w:lastRow="0" w:firstColumn="0" w:lastColumn="0" w:oddVBand="0" w:evenVBand="0" w:oddHBand="0" w:evenHBand="0" w:firstRowFirstColumn="0" w:firstRowLastColumn="0" w:lastRowFirstColumn="0" w:lastRowLastColumn="0"/>
+              <w:rPr>
+                <w:lang w:val="de-CH" w:eastAsia="de-CH"/>
+              </w:rPr>
+            </w:pPr>
+            <w:r>
+              <w:rPr>
+                <w:lang w:val="de-CH" w:eastAsia="de-CH"/>
+              </w:rPr>
+              <w:t>Es wird durch Sursee ersetzt</w:t>
+            </w:r>
+          </w:p>
+        </w:tc>
+        <w:tc>
+          <w:tcPr>
+            <w:tcW w:w="2400" w:type="dxa"/>
+          </w:tcPr>
+          <w:p>
+            <w:pPr>
+              <w:cnfStyle w:val="000000000000" w:firstRow="0" w:lastRow="0" w:firstColumn="0" w:lastColumn="0" w:oddVBand="0" w:evenVBand="0" w:oddHBand="0" w:evenHBand="0" w:firstRowFirstColumn="0" w:firstRowLastColumn="0" w:lastRowFirstColumn="0" w:lastRowLastColumn="0"/>
+              <w:rPr>
+                <w:lang w:val="de-CH" w:eastAsia="de-CH"/>
+              </w:rPr>
+            </w:pPr>
+          </w:p>
+        </w:tc>
+        <w:tc>
+          <w:tcPr>
+            <w:tcW w:w="1132" w:type="dxa"/>
+          </w:tcPr>
+          <w:p>
+            <w:pPr>
+              <w:cnfStyle w:val="000000000000" w:firstRow="0" w:lastRow="0" w:firstColumn="0" w:lastColumn="0" w:oddVBand="0" w:evenVBand="0" w:oddHBand="0" w:evenHBand="0" w:firstRowFirstColumn="0" w:firstRowLastColumn="0" w:lastRowFirstColumn="0" w:lastRowLastColumn="0"/>
+              <w:rPr>
+                <w:lang w:val="de-CH" w:eastAsia="de-CH"/>
+              </w:rPr>
+            </w:pPr>
+            <w:r>
+              <w:rPr>
+                <w:lang w:val="de-CH" w:eastAsia="de-CH"/>
+              </w:rPr>
+              <w:t>Ja</w:t>
+            </w:r>
+          </w:p>
+        </w:tc>
+      </w:tr>
+      <w:tr>
+        <w:tc>
+          <w:tcPr>
+            <w:cnfStyle w:val="001000000000" w:firstRow="0" w:lastRow="0" w:firstColumn="1" w:lastColumn="0" w:oddVBand="0" w:evenVBand="0" w:oddHBand="0" w:evenHBand="0" w:firstRowFirstColumn="0" w:firstRowLastColumn="0" w:lastRowFirstColumn="0" w:lastRowLastColumn="0"/>
+            <w:tcW w:w="879" w:type="dxa"/>
+          </w:tcPr>
+          <w:p>
+            <w:pPr>
+              <w:rPr>
+                <w:lang w:val="de-CH" w:eastAsia="de-CH"/>
+              </w:rPr>
+            </w:pPr>
+            <w:r>
+              <w:rPr>
+                <w:lang w:val="de-CH" w:eastAsia="de-CH"/>
+              </w:rPr>
+              <w:t>14</w:t>
+            </w:r>
+          </w:p>
+        </w:tc>
+        <w:tc>
+          <w:tcPr>
+            <w:tcW w:w="2258" w:type="dxa"/>
+          </w:tcPr>
+          <w:p>
+            <w:pPr>
+              <w:cnfStyle w:val="000000000000" w:firstRow="0" w:lastRow="0" w:firstColumn="0" w:lastColumn="0" w:oddVBand="0" w:evenVBand="0" w:oddHBand="0" w:evenHBand="0" w:firstRowFirstColumn="0" w:firstRowLastColumn="0" w:lastRowFirstColumn="0" w:lastRowLastColumn="0"/>
+              <w:rPr>
+                <w:lang w:val="de-CH" w:eastAsia="de-CH"/>
+              </w:rPr>
+            </w:pPr>
+            <w:r>
+              <w:rPr>
+                <w:lang w:val="de-CH" w:eastAsia="de-CH"/>
+              </w:rPr>
+              <w:t>Drücke auf «Suchen»</w:t>
+            </w:r>
+          </w:p>
+        </w:tc>
+        <w:tc>
+          <w:tcPr>
+            <w:tcW w:w="2540" w:type="dxa"/>
+          </w:tcPr>
+          <w:p>
+            <w:pPr>
+              <w:cnfStyle w:val="000000000000" w:firstRow="0" w:lastRow="0" w:firstColumn="0" w:lastColumn="0" w:oddVBand="0" w:evenVBand="0" w:oddHBand="0" w:evenHBand="0" w:firstRowFirstColumn="0" w:firstRowLastColumn="0" w:lastRowFirstColumn="0" w:lastRowLastColumn="0"/>
+              <w:rPr>
+                <w:lang w:val="de-CH" w:eastAsia="de-CH"/>
+              </w:rPr>
+            </w:pPr>
+            <w:r>
+              <w:rPr>
+                <w:lang w:val="de-CH" w:eastAsia="de-CH"/>
+              </w:rPr>
+              <w:t xml:space="preserve">Die nächsten Verbindungen von Sursee werden angezeigt ohne Gl. und </w:t>
+            </w:r>
+            <w:proofErr w:type="spellStart"/>
+            <w:r>
+              <w:rPr>
+                <w:lang w:val="de-CH" w:eastAsia="de-CH"/>
+              </w:rPr>
+              <w:t>Ankuftszeit</w:t>
+            </w:r>
+            <w:proofErr w:type="spellEnd"/>
+          </w:p>
+        </w:tc>
+        <w:tc>
+          <w:tcPr>
+            <w:tcW w:w="2400" w:type="dxa"/>
+          </w:tcPr>
+          <w:p>
+            <w:pPr>
+              <w:cnfStyle w:val="000000000000" w:firstRow="0" w:lastRow="0" w:firstColumn="0" w:lastColumn="0" w:oddVBand="0" w:evenVBand="0" w:oddHBand="0" w:evenHBand="0" w:firstRowFirstColumn="0" w:firstRowLastColumn="0" w:lastRowFirstColumn="0" w:lastRowLastColumn="0"/>
+              <w:rPr>
+                <w:lang w:val="de-CH" w:eastAsia="de-CH"/>
+              </w:rPr>
+            </w:pPr>
+          </w:p>
+        </w:tc>
+        <w:tc>
+          <w:tcPr>
+            <w:tcW w:w="1132" w:type="dxa"/>
+          </w:tcPr>
+          <w:p>
+            <w:pPr>
+              <w:cnfStyle w:val="000000000000" w:firstRow="0" w:lastRow="0" w:firstColumn="0" w:lastColumn="0" w:oddVBand="0" w:evenVBand="0" w:oddHBand="0" w:evenHBand="0" w:firstRowFirstColumn="0" w:firstRowLastColumn="0" w:lastRowFirstColumn="0" w:lastRowLastColumn="0"/>
+              <w:rPr>
+                <w:lang w:val="de-CH" w:eastAsia="de-CH"/>
+              </w:rPr>
+            </w:pPr>
+            <w:r>
+              <w:rPr>
+                <w:lang w:val="de-CH" w:eastAsia="de-CH"/>
+              </w:rPr>
+              <w:t>Ja</w:t>
+            </w:r>
+          </w:p>
+        </w:tc>
+      </w:tr>
+      <w:tr>
+        <w:tc>
+          <w:tcPr>
+            <w:cnfStyle w:val="001000000000" w:firstRow="0" w:lastRow="0" w:firstColumn="1" w:lastColumn="0" w:oddVBand="0" w:evenVBand="0" w:oddHBand="0" w:evenHBand="0" w:firstRowFirstColumn="0" w:firstRowLastColumn="0" w:lastRowFirstColumn="0" w:lastRowLastColumn="0"/>
+            <w:tcW w:w="879" w:type="dxa"/>
+          </w:tcPr>
+          <w:p>
+            <w:pPr>
+              <w:rPr>
+                <w:lang w:val="de-CH" w:eastAsia="de-CH"/>
+              </w:rPr>
+            </w:pPr>
+            <w:r>
+              <w:rPr>
+                <w:lang w:val="de-CH" w:eastAsia="de-CH"/>
+              </w:rPr>
+              <w:t>15</w:t>
+            </w:r>
+          </w:p>
+        </w:tc>
+        <w:tc>
+          <w:tcPr>
+            <w:tcW w:w="2258" w:type="dxa"/>
+          </w:tcPr>
+          <w:p>
+            <w:pPr>
+              <w:cnfStyle w:val="000000000000" w:firstRow="0" w:lastRow="0" w:firstColumn="0" w:lastColumn="0" w:oddVBand="0" w:evenVBand="0" w:oddHBand="0" w:evenHBand="0" w:firstRowFirstColumn="0" w:firstRowLastColumn="0" w:lastRowFirstColumn="0" w:lastRowLastColumn="0"/>
+              <w:rPr>
+                <w:lang w:val="de-CH" w:eastAsia="de-CH"/>
+              </w:rPr>
+            </w:pPr>
+            <w:r>
+              <w:rPr>
+                <w:lang w:val="de-CH" w:eastAsia="de-CH"/>
+              </w:rPr>
+              <w:t>Gib «</w:t>
+            </w:r>
+            <w:proofErr w:type="spellStart"/>
+            <w:r>
+              <w:rPr>
+                <w:lang w:val="de-CH" w:eastAsia="de-CH"/>
+              </w:rPr>
+              <w:t>Luzer</w:t>
+            </w:r>
+            <w:proofErr w:type="spellEnd"/>
+            <w:r>
+              <w:rPr>
+                <w:lang w:val="de-CH" w:eastAsia="de-CH"/>
+              </w:rPr>
+              <w:t>» im Endstationsfeld an</w:t>
+            </w:r>
+          </w:p>
+        </w:tc>
+        <w:tc>
+          <w:tcPr>
+            <w:tcW w:w="2540" w:type="dxa"/>
+          </w:tcPr>
+          <w:p>
+            <w:pPr>
+              <w:cnfStyle w:val="000000000000" w:firstRow="0" w:lastRow="0" w:firstColumn="0" w:lastColumn="0" w:oddVBand="0" w:evenVBand="0" w:oddHBand="0" w:evenHBand="0" w:firstRowFirstColumn="0" w:firstRowLastColumn="0" w:lastRowFirstColumn="0" w:lastRowLastColumn="0"/>
+              <w:rPr>
+                <w:lang w:val="de-CH" w:eastAsia="de-CH"/>
+              </w:rPr>
+            </w:pPr>
+            <w:r>
+              <w:rPr>
+                <w:lang w:val="de-CH" w:eastAsia="de-CH"/>
+              </w:rPr>
+              <w:t>Es wird durch Luzern ersetzt</w:t>
+            </w:r>
+          </w:p>
+        </w:tc>
+        <w:tc>
+          <w:tcPr>
+            <w:tcW w:w="2400" w:type="dxa"/>
+          </w:tcPr>
+          <w:p>
+            <w:pPr>
+              <w:cnfStyle w:val="000000000000" w:firstRow="0" w:lastRow="0" w:firstColumn="0" w:lastColumn="0" w:oddVBand="0" w:evenVBand="0" w:oddHBand="0" w:evenHBand="0" w:firstRowFirstColumn="0" w:firstRowLastColumn="0" w:lastRowFirstColumn="0" w:lastRowLastColumn="0"/>
+              <w:rPr>
+                <w:lang w:val="de-CH" w:eastAsia="de-CH"/>
+              </w:rPr>
+            </w:pPr>
+          </w:p>
+        </w:tc>
+        <w:tc>
+          <w:tcPr>
+            <w:tcW w:w="1132" w:type="dxa"/>
+          </w:tcPr>
+          <w:p>
+            <w:pPr>
+              <w:cnfStyle w:val="000000000000" w:firstRow="0" w:lastRow="0" w:firstColumn="0" w:lastColumn="0" w:oddVBand="0" w:evenVBand="0" w:oddHBand="0" w:evenHBand="0" w:firstRowFirstColumn="0" w:firstRowLastColumn="0" w:lastRowFirstColumn="0" w:lastRowLastColumn="0"/>
+              <w:rPr>
+                <w:lang w:val="de-CH" w:eastAsia="de-CH"/>
+              </w:rPr>
+            </w:pPr>
+            <w:r>
+              <w:rPr>
+                <w:lang w:val="de-CH" w:eastAsia="de-CH"/>
+              </w:rPr>
+              <w:t>Ja</w:t>
+            </w:r>
+          </w:p>
+        </w:tc>
+      </w:tr>
+      <w:tr>
+        <w:tc>
+          <w:tcPr>
+            <w:cnfStyle w:val="001000000000" w:firstRow="0" w:lastRow="0" w:firstColumn="1" w:lastColumn="0" w:oddVBand="0" w:evenVBand="0" w:oddHBand="0" w:evenHBand="0" w:firstRowFirstColumn="0" w:firstRowLastColumn="0" w:lastRowFirstColumn="0" w:lastRowLastColumn="0"/>
+            <w:tcW w:w="879" w:type="dxa"/>
+          </w:tcPr>
+          <w:p>
+            <w:pPr>
+              <w:rPr>
+                <w:lang w:val="de-CH" w:eastAsia="de-CH"/>
+              </w:rPr>
+            </w:pPr>
+            <w:r>
+              <w:rPr>
+                <w:lang w:val="de-CH" w:eastAsia="de-CH"/>
+              </w:rPr>
+              <w:t>16</w:t>
+            </w:r>
+          </w:p>
+        </w:tc>
+        <w:tc>
+          <w:tcPr>
+            <w:tcW w:w="2258" w:type="dxa"/>
+          </w:tcPr>
+          <w:p>
+            <w:pPr>
+              <w:cnfStyle w:val="000000000000" w:firstRow="0" w:lastRow="0" w:firstColumn="0" w:lastColumn="0" w:oddVBand="0" w:evenVBand="0" w:oddHBand="0" w:evenHBand="0" w:firstRowFirstColumn="0" w:firstRowLastColumn="0" w:lastRowFirstColumn="0" w:lastRowLastColumn="0"/>
+              <w:rPr>
+                <w:lang w:val="de-CH" w:eastAsia="de-CH"/>
+              </w:rPr>
+            </w:pPr>
+            <w:r>
+              <w:rPr>
+                <w:lang w:val="de-CH" w:eastAsia="de-CH"/>
+              </w:rPr>
+              <w:t>Drücke auf «Suchen»</w:t>
+            </w:r>
+          </w:p>
+        </w:tc>
+        <w:tc>
+          <w:tcPr>
+            <w:tcW w:w="2540" w:type="dxa"/>
+          </w:tcPr>
+          <w:p>
+            <w:pPr>
+              <w:cnfStyle w:val="000000000000" w:firstRow="0" w:lastRow="0" w:firstColumn="0" w:lastColumn="0" w:oddVBand="0" w:evenVBand="0" w:oddHBand="0" w:evenHBand="0" w:firstRowFirstColumn="0" w:firstRowLastColumn="0" w:lastRowFirstColumn="0" w:lastRowLastColumn="0"/>
+              <w:rPr>
+                <w:lang w:val="de-CH" w:eastAsia="de-CH"/>
+              </w:rPr>
+            </w:pPr>
+            <w:r>
+              <w:rPr>
+                <w:lang w:val="de-CH" w:eastAsia="de-CH"/>
+              </w:rPr>
+              <w:t>Die nächsten vier Verbindungen von Sursee nach Luzern werden angezeigt mit jeder Spalte abgefühlt</w:t>
+            </w:r>
+          </w:p>
+        </w:tc>
+        <w:tc>
+          <w:tcPr>
+            <w:tcW w:w="2400" w:type="dxa"/>
+          </w:tcPr>
+          <w:p>
+            <w:pPr>
+              <w:cnfStyle w:val="000000000000" w:firstRow="0" w:lastRow="0" w:firstColumn="0" w:lastColumn="0" w:oddVBand="0" w:evenVBand="0" w:oddHBand="0" w:evenHBand="0" w:firstRowFirstColumn="0" w:firstRowLastColumn="0" w:lastRowFirstColumn="0" w:lastRowLastColumn="0"/>
+              <w:rPr>
+                <w:lang w:val="de-CH" w:eastAsia="de-CH"/>
+              </w:rPr>
+            </w:pPr>
+          </w:p>
+        </w:tc>
+        <w:tc>
+          <w:tcPr>
+            <w:tcW w:w="1132" w:type="dxa"/>
+          </w:tcPr>
+          <w:p>
+            <w:pPr>
+              <w:cnfStyle w:val="000000000000" w:firstRow="0" w:lastRow="0" w:firstColumn="0" w:lastColumn="0" w:oddVBand="0" w:evenVBand="0" w:oddHBand="0" w:evenHBand="0" w:firstRowFirstColumn="0" w:firstRowLastColumn="0" w:lastRowFirstColumn="0" w:lastRowLastColumn="0"/>
+              <w:rPr>
+                <w:lang w:val="de-CH" w:eastAsia="de-CH"/>
+              </w:rPr>
+            </w:pPr>
+            <w:r>
+              <w:rPr>
+                <w:lang w:val="de-CH" w:eastAsia="de-CH"/>
+              </w:rPr>
+              <w:t>Ja</w:t>
             </w:r>
           </w:p>
         </w:tc>
@@ -9211,7 +11099,7 @@
           <w:rPr>
             <w:noProof/>
           </w:rPr>
-          <w:t>9</w:t>
+          <w:t>10</w:t>
         </w:r>
         <w:r>
           <w:rPr>
@@ -15370,7 +17258,7 @@
 </file>
 
 <file path=customXml/itemProps2.xml><?xml version="1.0" encoding="utf-8"?>
-<ds:datastoreItem xmlns:ds="http://schemas.openxmlformats.org/officeDocument/2006/customXml" ds:itemID="{FAA528D2-1CE4-46D5-B1DB-202108427648}">
+<ds:datastoreItem xmlns:ds="http://schemas.openxmlformats.org/officeDocument/2006/customXml" ds:itemID="{2B3950C8-F156-4FE4-9068-1A00E124A2D1}">
   <ds:schemaRefs>
     <ds:schemaRef ds:uri="http://schemas.openxmlformats.org/officeDocument/2006/bibliography"/>
   </ds:schemaRefs>

</xml_diff>

<commit_message>
Corrected Install instructions in the Documentation
</commit_message>
<xml_diff>
--- a/doc/Dokumentation.docx
+++ b/doc/Dokumentation.docx
@@ -167,6 +167,7 @@
             <w:dataBinding w:prefixMappings="xmlns:ns0='http://purl.org/dc/elements/1.1/' xmlns:ns1='http://schemas.openxmlformats.org/package/2006/metadata/core-properties' " w:xpath="/ns1:coreProperties[1]/ns0:subject[1]" w:storeItemID="{6C3C8BC8-F283-45AE-878A-BAB7291924A1}"/>
             <w:text/>
           </w:sdtPr>
+          <w:sdtEndPr/>
           <w:sdtContent>
             <w:p>
               <w:pPr>
@@ -293,6 +294,7 @@
                                     <w:calendar w:val="gregorian"/>
                                   </w:date>
                                 </w:sdtPr>
+                                <w:sdtEndPr/>
                                 <w:sdtContent>
                                   <w:p>
                                     <w:pPr>
@@ -338,6 +340,7 @@
                                     <w:dataBinding w:prefixMappings="xmlns:ns0='http://schemas.openxmlformats.org/officeDocument/2006/extended-properties' " w:xpath="/ns0:Properties[1]/ns0:Company[1]" w:storeItemID="{6668398D-A668-4E3E-A5EB-62B293D839F1}"/>
                                     <w:text/>
                                   </w:sdtPr>
+                                  <w:sdtEndPr/>
                                   <w:sdtContent>
                                     <w:r>
                                       <w:rPr>
@@ -369,6 +372,7 @@
                                     <w:dataBinding w:prefixMappings="xmlns:ns0='http://schemas.microsoft.com/office/2006/coverPageProps' " w:xpath="/ns0:CoverPageProperties[1]/ns0:CompanyAddress[1]" w:storeItemID="{55AF091B-3C7A-41E3-B477-F2FDAA23CFDA}"/>
                                     <w:text/>
                                   </w:sdtPr>
+                                  <w:sdtEndPr/>
                                   <w:sdtContent>
                                     <w:r>
                                       <w:rPr>
@@ -3294,7 +3298,7 @@
             <wp:docPr id="1" name="Picture 1" descr="&#10;">
               <a:extLst xmlns:a="http://schemas.openxmlformats.org/drawingml/2006/main">
                 <a:ext uri="{C183D7F6-B498-43B3-948B-1728B52AA6E4}">
-                  <adec:decorative xmlns="" xmlns:cx2="http://schemas.microsoft.com/office/drawing/2015/10/21/chartex" xmlns:cx3="http://schemas.microsoft.com/office/drawing/2016/5/9/chartex" xmlns:cx4="http://schemas.microsoft.com/office/drawing/2016/5/10/chartex" xmlns:cx5="http://schemas.microsoft.com/office/drawing/2016/5/11/chartex" xmlns:cx6="http://schemas.microsoft.com/office/drawing/2016/5/12/chartex" xmlns:cx7="http://schemas.microsoft.com/office/drawing/2016/5/13/chartex" xmlns:cx8="http://schemas.microsoft.com/office/drawing/2016/5/14/chartex" xmlns:aink="http://schemas.microsoft.com/office/drawing/2016/ink" xmlns:am3d="http://schemas.microsoft.com/office/drawing/2017/model3d" xmlns:o="urn:schemas-microsoft-com:office:office" xmlns:v="urn:schemas-microsoft-com:vml" xmlns:w10="urn:schemas-microsoft-com:office:word" xmlns:w="http://schemas.openxmlformats.org/wordprocessingml/2006/main" xmlns:w16cex="http://schemas.microsoft.com/office/word/2018/wordml/cex" xmlns:w16cid="http://schemas.microsoft.com/office/word/2016/wordml/cid" xmlns:w16="http://schemas.microsoft.com/office/word/2018/wordml" xmlns:adec="http://schemas.microsoft.com/office/drawing/2017/decorative" val="0"/>
+                  <adec:decorative xmlns:adec="http://schemas.microsoft.com/office/drawing/2017/decorative" xmlns:w16="http://schemas.microsoft.com/office/word/2018/wordml" xmlns:w16cid="http://schemas.microsoft.com/office/word/2016/wordml/cid" xmlns:w16cex="http://schemas.microsoft.com/office/word/2018/wordml/cex" xmlns:w="http://schemas.openxmlformats.org/wordprocessingml/2006/main" xmlns:w10="urn:schemas-microsoft-com:office:word" xmlns:v="urn:schemas-microsoft-com:vml" xmlns:o="urn:schemas-microsoft-com:office:office" xmlns:am3d="http://schemas.microsoft.com/office/drawing/2017/model3d" xmlns:aink="http://schemas.microsoft.com/office/drawing/2016/ink" xmlns:cx8="http://schemas.microsoft.com/office/drawing/2016/5/14/chartex" xmlns:cx7="http://schemas.microsoft.com/office/drawing/2016/5/13/chartex" xmlns:cx6="http://schemas.microsoft.com/office/drawing/2016/5/12/chartex" xmlns:cx5="http://schemas.microsoft.com/office/drawing/2016/5/11/chartex" xmlns:cx4="http://schemas.microsoft.com/office/drawing/2016/5/10/chartex" xmlns:cx3="http://schemas.microsoft.com/office/drawing/2016/5/9/chartex" xmlns:cx2="http://schemas.microsoft.com/office/drawing/2015/10/21/chartex" xmlns="" val="0"/>
                 </a:ext>
               </a:extLst>
             </wp:docPr>
@@ -3308,7 +3312,7 @@
                     <pic:cNvPr id="1" name="Picture 1" descr="&#10;">
                       <a:extLst>
                         <a:ext uri="{C183D7F6-B498-43B3-948B-1728B52AA6E4}">
-                          <adec:decorative xmlns="" xmlns:cx2="http://schemas.microsoft.com/office/drawing/2015/10/21/chartex" xmlns:cx3="http://schemas.microsoft.com/office/drawing/2016/5/9/chartex" xmlns:cx4="http://schemas.microsoft.com/office/drawing/2016/5/10/chartex" xmlns:cx5="http://schemas.microsoft.com/office/drawing/2016/5/11/chartex" xmlns:cx6="http://schemas.microsoft.com/office/drawing/2016/5/12/chartex" xmlns:cx7="http://schemas.microsoft.com/office/drawing/2016/5/13/chartex" xmlns:cx8="http://schemas.microsoft.com/office/drawing/2016/5/14/chartex" xmlns:aink="http://schemas.microsoft.com/office/drawing/2016/ink" xmlns:am3d="http://schemas.microsoft.com/office/drawing/2017/model3d" xmlns:o="urn:schemas-microsoft-com:office:office" xmlns:v="urn:schemas-microsoft-com:vml" xmlns:w10="urn:schemas-microsoft-com:office:word" xmlns:w="http://schemas.openxmlformats.org/wordprocessingml/2006/main" xmlns:w16cex="http://schemas.microsoft.com/office/word/2018/wordml/cex" xmlns:w16cid="http://schemas.microsoft.com/office/word/2016/wordml/cid" xmlns:w16="http://schemas.microsoft.com/office/word/2018/wordml" xmlns:adec="http://schemas.microsoft.com/office/drawing/2017/decorative" val="0"/>
+                          <adec:decorative xmlns:adec="http://schemas.microsoft.com/office/drawing/2017/decorative" xmlns:w16="http://schemas.microsoft.com/office/word/2018/wordml" xmlns:w16cid="http://schemas.microsoft.com/office/word/2016/wordml/cid" xmlns:w16cex="http://schemas.microsoft.com/office/word/2018/wordml/cex" xmlns:w="http://schemas.openxmlformats.org/wordprocessingml/2006/main" xmlns:w10="urn:schemas-microsoft-com:office:word" xmlns:v="urn:schemas-microsoft-com:vml" xmlns:o="urn:schemas-microsoft-com:office:office" xmlns:am3d="http://schemas.microsoft.com/office/drawing/2017/model3d" xmlns:aink="http://schemas.microsoft.com/office/drawing/2016/ink" xmlns:cx8="http://schemas.microsoft.com/office/drawing/2016/5/14/chartex" xmlns:cx7="http://schemas.microsoft.com/office/drawing/2016/5/13/chartex" xmlns:cx6="http://schemas.microsoft.com/office/drawing/2016/5/12/chartex" xmlns:cx5="http://schemas.microsoft.com/office/drawing/2016/5/11/chartex" xmlns:cx4="http://schemas.microsoft.com/office/drawing/2016/5/10/chartex" xmlns:cx3="http://schemas.microsoft.com/office/drawing/2016/5/9/chartex" xmlns:cx2="http://schemas.microsoft.com/office/drawing/2015/10/21/chartex" xmlns="" val="0"/>
                         </a:ext>
                       </a:extLst>
                     </pic:cNvPr>
@@ -4103,7 +4107,7 @@
             <wp:docPr id="3" name="Picture 3" descr="&#10;">
               <a:extLst xmlns:a="http://schemas.openxmlformats.org/drawingml/2006/main">
                 <a:ext uri="{C183D7F6-B498-43B3-948B-1728B52AA6E4}">
-                  <adec:decorative xmlns="" xmlns:cx2="http://schemas.microsoft.com/office/drawing/2015/10/21/chartex" xmlns:cx3="http://schemas.microsoft.com/office/drawing/2016/5/9/chartex" xmlns:cx4="http://schemas.microsoft.com/office/drawing/2016/5/10/chartex" xmlns:cx5="http://schemas.microsoft.com/office/drawing/2016/5/11/chartex" xmlns:cx6="http://schemas.microsoft.com/office/drawing/2016/5/12/chartex" xmlns:cx7="http://schemas.microsoft.com/office/drawing/2016/5/13/chartex" xmlns:cx8="http://schemas.microsoft.com/office/drawing/2016/5/14/chartex" xmlns:aink="http://schemas.microsoft.com/office/drawing/2016/ink" xmlns:am3d="http://schemas.microsoft.com/office/drawing/2017/model3d" xmlns:o="urn:schemas-microsoft-com:office:office" xmlns:v="urn:schemas-microsoft-com:vml" xmlns:w10="urn:schemas-microsoft-com:office:word" xmlns:w="http://schemas.openxmlformats.org/wordprocessingml/2006/main" xmlns:w16cex="http://schemas.microsoft.com/office/word/2018/wordml/cex" xmlns:w16cid="http://schemas.microsoft.com/office/word/2016/wordml/cid" xmlns:w16="http://schemas.microsoft.com/office/word/2018/wordml" xmlns:adec="http://schemas.microsoft.com/office/drawing/2017/decorative" val="0"/>
+                  <adec:decorative xmlns:adec="http://schemas.microsoft.com/office/drawing/2017/decorative" xmlns:w16="http://schemas.microsoft.com/office/word/2018/wordml" xmlns:w16cid="http://schemas.microsoft.com/office/word/2016/wordml/cid" xmlns:w16cex="http://schemas.microsoft.com/office/word/2018/wordml/cex" xmlns:w="http://schemas.openxmlformats.org/wordprocessingml/2006/main" xmlns:w10="urn:schemas-microsoft-com:office:word" xmlns:v="urn:schemas-microsoft-com:vml" xmlns:o="urn:schemas-microsoft-com:office:office" xmlns:am3d="http://schemas.microsoft.com/office/drawing/2017/model3d" xmlns:aink="http://schemas.microsoft.com/office/drawing/2016/ink" xmlns:cx8="http://schemas.microsoft.com/office/drawing/2016/5/14/chartex" xmlns:cx7="http://schemas.microsoft.com/office/drawing/2016/5/13/chartex" xmlns:cx6="http://schemas.microsoft.com/office/drawing/2016/5/12/chartex" xmlns:cx5="http://schemas.microsoft.com/office/drawing/2016/5/11/chartex" xmlns:cx4="http://schemas.microsoft.com/office/drawing/2016/5/10/chartex" xmlns:cx3="http://schemas.microsoft.com/office/drawing/2016/5/9/chartex" xmlns:cx2="http://schemas.microsoft.com/office/drawing/2015/10/21/chartex" xmlns="" val="0"/>
                 </a:ext>
               </a:extLst>
             </wp:docPr>
@@ -4117,7 +4121,7 @@
                     <pic:cNvPr id="1" name="Picture 1" descr="&#10;">
                       <a:extLst>
                         <a:ext uri="{C183D7F6-B498-43B3-948B-1728B52AA6E4}">
-                          <adec:decorative xmlns="" xmlns:cx2="http://schemas.microsoft.com/office/drawing/2015/10/21/chartex" xmlns:cx3="http://schemas.microsoft.com/office/drawing/2016/5/9/chartex" xmlns:cx4="http://schemas.microsoft.com/office/drawing/2016/5/10/chartex" xmlns:cx5="http://schemas.microsoft.com/office/drawing/2016/5/11/chartex" xmlns:cx6="http://schemas.microsoft.com/office/drawing/2016/5/12/chartex" xmlns:cx7="http://schemas.microsoft.com/office/drawing/2016/5/13/chartex" xmlns:cx8="http://schemas.microsoft.com/office/drawing/2016/5/14/chartex" xmlns:aink="http://schemas.microsoft.com/office/drawing/2016/ink" xmlns:am3d="http://schemas.microsoft.com/office/drawing/2017/model3d" xmlns:o="urn:schemas-microsoft-com:office:office" xmlns:v="urn:schemas-microsoft-com:vml" xmlns:w10="urn:schemas-microsoft-com:office:word" xmlns:w="http://schemas.openxmlformats.org/wordprocessingml/2006/main" xmlns:w16cex="http://schemas.microsoft.com/office/word/2018/wordml/cex" xmlns:w16cid="http://schemas.microsoft.com/office/word/2016/wordml/cid" xmlns:w16="http://schemas.microsoft.com/office/word/2018/wordml" xmlns:adec="http://schemas.microsoft.com/office/drawing/2017/decorative" val="0"/>
+                          <adec:decorative xmlns:adec="http://schemas.microsoft.com/office/drawing/2017/decorative" xmlns:w16="http://schemas.microsoft.com/office/word/2018/wordml" xmlns:w16cid="http://schemas.microsoft.com/office/word/2016/wordml/cid" xmlns:w16cex="http://schemas.microsoft.com/office/word/2018/wordml/cex" xmlns:w="http://schemas.openxmlformats.org/wordprocessingml/2006/main" xmlns:w10="urn:schemas-microsoft-com:office:word" xmlns:v="urn:schemas-microsoft-com:vml" xmlns:o="urn:schemas-microsoft-com:office:office" xmlns:am3d="http://schemas.microsoft.com/office/drawing/2017/model3d" xmlns:aink="http://schemas.microsoft.com/office/drawing/2016/ink" xmlns:cx8="http://schemas.microsoft.com/office/drawing/2016/5/14/chartex" xmlns:cx7="http://schemas.microsoft.com/office/drawing/2016/5/13/chartex" xmlns:cx6="http://schemas.microsoft.com/office/drawing/2016/5/12/chartex" xmlns:cx5="http://schemas.microsoft.com/office/drawing/2016/5/11/chartex" xmlns:cx4="http://schemas.microsoft.com/office/drawing/2016/5/10/chartex" xmlns:cx3="http://schemas.microsoft.com/office/drawing/2016/5/9/chartex" xmlns:cx2="http://schemas.microsoft.com/office/drawing/2015/10/21/chartex" xmlns="" val="0"/>
                         </a:ext>
                       </a:extLst>
                     </pic:cNvPr>
@@ -14103,7 +14107,40 @@
         <w:rPr>
           <w:lang w:val="de-CH" w:eastAsia="de-CH"/>
         </w:rPr>
-        <w:t xml:space="preserve">Man kann sich den </w:t>
+        <w:t xml:space="preserve">Bei </w:t>
+      </w:r>
+      <w:hyperlink r:id="rId14" w:history="1">
+        <w:r>
+          <w:rPr>
+            <w:rStyle w:val="Hyperlink"/>
+            <w:lang w:val="de-CH" w:eastAsia="de-CH"/>
+          </w:rPr>
+          <w:t>https://github.com/BenStadelmann/modul-318-student/releases/tag/M318Final</w:t>
+        </w:r>
+      </w:hyperlink>
+      <w:r>
+        <w:rPr>
+          <w:lang w:val="de-CH" w:eastAsia="de-CH"/>
+        </w:rPr>
+        <w:t xml:space="preserve"> </w:t>
+      </w:r>
+      <w:r>
+        <w:rPr>
+          <w:lang w:val="de-CH" w:eastAsia="de-CH"/>
+        </w:rPr>
+        <w:t>kann</w:t>
+      </w:r>
+      <w:r>
+        <w:rPr>
+          <w:lang w:val="de-CH" w:eastAsia="de-CH"/>
+        </w:rPr>
+        <w:t xml:space="preserve"> man</w:t>
+      </w:r>
+      <w:r>
+        <w:rPr>
+          <w:lang w:val="de-CH" w:eastAsia="de-CH"/>
+        </w:rPr>
+        <w:t xml:space="preserve"> sich den </w:t>
       </w:r>
       <w:proofErr w:type="spellStart"/>
       <w:r>
@@ -14117,7 +14154,7 @@
         <w:rPr>
           <w:lang w:val="de-CH" w:eastAsia="de-CH"/>
         </w:rPr>
-        <w:t xml:space="preserve"> Orden im Release </w:t>
+        <w:t xml:space="preserve"> Orden </w:t>
       </w:r>
       <w:proofErr w:type="spellStart"/>
       <w:r>
@@ -14164,8 +14201,8 @@
       <w:bookmarkEnd w:id="24"/>
     </w:p>
     <w:sectPr>
-      <w:headerReference w:type="default" r:id="rId14"/>
-      <w:footerReference w:type="default" r:id="rId15"/>
+      <w:headerReference w:type="default" r:id="rId15"/>
+      <w:footerReference w:type="default" r:id="rId16"/>
       <w:pgSz w:w="11907" w:h="16839" w:code="9"/>
       <w:pgMar w:top="1440" w:right="1440" w:bottom="1440" w:left="1440" w:header="720" w:footer="720" w:gutter="0"/>
       <w:pgNumType w:start="0"/>
@@ -19634,6 +19671,7 @@
   </w:compat>
   <w:rsids>
     <w:rsidRoot w:val="00EE422C"/>
+    <w:rsid w:val="00385784"/>
     <w:rsid w:val="007122E1"/>
     <w:rsid w:val="00C62801"/>
     <w:rsid w:val="00D956CB"/>
@@ -20389,7 +20427,7 @@
 </file>
 
 <file path=customXml/itemProps2.xml><?xml version="1.0" encoding="utf-8"?>
-<ds:datastoreItem xmlns:ds="http://schemas.openxmlformats.org/officeDocument/2006/customXml" ds:itemID="{34E5C7AA-36C5-42AF-830E-D0E16BCB2D6D}">
+<ds:datastoreItem xmlns:ds="http://schemas.openxmlformats.org/officeDocument/2006/customXml" ds:itemID="{178CE71B-61B8-4E7A-BEAC-C670477762DB}">
   <ds:schemaRefs>
     <ds:schemaRef ds:uri="http://schemas.openxmlformats.org/officeDocument/2006/bibliography"/>
   </ds:schemaRefs>

</xml_diff>